<commit_message>
Continued writing on paper. Added folder for references. Edited some comments in Fourier_Transform.py
</commit_message>
<xml_diff>
--- a/Intelligent DFT.docx
+++ b/Intelligent DFT.docx
@@ -134,7 +134,7 @@
         <w:tab/>
         <w:t xml:space="preserve">After the initial tests and demonstrations using MATLAB, a DFT layer was written using the TensorFlow API in Python. As a test of efficacy, this new layer was used to build a model which categorised 1s audio clips of one-word voice commands (eg: “yes”, “no”, “up”, “down”, etc.), and the effectiveness of this model was compared to that of a 1-D ConvNet used as a demonstration in numerous online guides for audio processing with Artificial Intelligence. In this paper, we will review the mathematics behind the Intelligent DFT, the resulting implementation in TensorFlow, and the limitations of this implementation. For reference, the entire body of code discussed in this paper is available at: </w:t>
       </w:r>
-      <w:hyperlink r:id="rId4" w:history="1">
+      <w:hyperlink r:id="rId6" w:history="1">
         <w:r>
           <w:rPr>
             <w:rStyle w:val="Hyperlink"/>
@@ -203,18 +203,187 @@
         <w:t>The Fourier Transform is a well-documented variant of the Laplace Transform commonly used in the realm of signal processing. Formally it is defined as:</w:t>
       </w:r>
     </w:p>
-    <w:p>
-      <w:pPr>
-        <w:rPr>
-          <w:rFonts w:ascii="Arial" w:hAnsi="Arial" w:cs="Arial"/>
-        </w:rPr>
-      </w:pPr>
-      <w:r>
-        <w:rPr>
-          <w:rFonts w:ascii="Arial" w:hAnsi="Arial" w:cs="Arial"/>
-        </w:rPr>
-        <w:t>~</w:t>
-      </w:r>
+    <w:tbl>
+      <w:tblPr>
+        <w:tblStyle w:val="TableGrid"/>
+        <w:tblW w:w="0" w:type="auto"/>
+        <w:tblLook w:val="04A0" w:firstRow="1" w:lastRow="0" w:firstColumn="1" w:lastColumn="0" w:noHBand="0" w:noVBand="1"/>
+      </w:tblPr>
+      <w:tblGrid>
+        <w:gridCol w:w="988"/>
+        <w:gridCol w:w="7087"/>
+        <w:gridCol w:w="941"/>
+      </w:tblGrid>
+      <w:tr>
+        <w:tc>
+          <w:tcPr>
+            <w:tcW w:w="988" w:type="dxa"/>
+            <w:tcBorders>
+              <w:top w:val="nil"/>
+              <w:left w:val="nil"/>
+              <w:bottom w:val="nil"/>
+              <w:right w:val="nil"/>
+            </w:tcBorders>
+            <w:vAlign w:val="center"/>
+          </w:tcPr>
+          <w:p>
+            <w:pPr>
+              <w:jc w:val="center"/>
+              <w:rPr>
+                <w:rFonts w:ascii="Arial" w:hAnsi="Arial" w:cs="Arial"/>
+              </w:rPr>
+            </w:pPr>
+          </w:p>
+        </w:tc>
+        <w:tc>
+          <w:tcPr>
+            <w:tcW w:w="7087" w:type="dxa"/>
+            <w:tcBorders>
+              <w:top w:val="nil"/>
+              <w:left w:val="nil"/>
+              <w:bottom w:val="nil"/>
+              <w:right w:val="nil"/>
+            </w:tcBorders>
+            <w:vAlign w:val="center"/>
+          </w:tcPr>
+          <w:p>
+            <w:pPr>
+              <w:jc w:val="center"/>
+              <w:rPr>
+                <w:rFonts w:ascii="Arial" w:eastAsiaTheme="minorEastAsia" w:hAnsi="Arial" w:cs="Arial"/>
+              </w:rPr>
+            </w:pPr>
+            <m:oMathPara>
+              <m:oMath>
+                <m:nary>
+                  <m:naryPr>
+                    <m:limLoc m:val="subSup"/>
+                    <m:ctrlPr>
+                      <w:rPr>
+                        <w:rFonts w:ascii="Cambria Math" w:hAnsi="Cambria Math" w:cs="Arial"/>
+                        <w:i/>
+                      </w:rPr>
+                    </m:ctrlPr>
+                  </m:naryPr>
+                  <m:sub>
+                    <m:r>
+                      <w:rPr>
+                        <w:rFonts w:ascii="Cambria Math" w:hAnsi="Cambria Math" w:cs="Arial"/>
+                      </w:rPr>
+                      <m:t>-∞</m:t>
+                    </m:r>
+                  </m:sub>
+                  <m:sup>
+                    <m:r>
+                      <w:rPr>
+                        <w:rFonts w:ascii="Cambria Math" w:hAnsi="Cambria Math" w:cs="Arial"/>
+                      </w:rPr>
+                      <m:t>∞</m:t>
+                    </m:r>
+                  </m:sup>
+                  <m:e>
+                    <m:r>
+                      <w:rPr>
+                        <w:rFonts w:ascii="Cambria Math" w:hAnsi="Cambria Math" w:cs="Arial"/>
+                      </w:rPr>
+                      <m:t>x</m:t>
+                    </m:r>
+                    <m:d>
+                      <m:dPr>
+                        <m:ctrlPr>
+                          <w:rPr>
+                            <w:rFonts w:ascii="Cambria Math" w:hAnsi="Cambria Math" w:cs="Arial"/>
+                            <w:i/>
+                          </w:rPr>
+                        </m:ctrlPr>
+                      </m:dPr>
+                      <m:e>
+                        <m:r>
+                          <w:rPr>
+                            <w:rFonts w:ascii="Cambria Math" w:hAnsi="Cambria Math" w:cs="Arial"/>
+                          </w:rPr>
+                          <m:t>t</m:t>
+                        </m:r>
+                      </m:e>
+                    </m:d>
+                    <m:r>
+                      <w:rPr>
+                        <w:rFonts w:ascii="Cambria Math" w:hAnsi="Cambria Math" w:cs="Arial"/>
+                      </w:rPr>
+                      <m:t>*</m:t>
+                    </m:r>
+                    <m:sSup>
+                      <m:sSupPr>
+                        <m:ctrlPr>
+                          <w:rPr>
+                            <w:rFonts w:ascii="Cambria Math" w:hAnsi="Cambria Math" w:cs="Arial"/>
+                            <w:i/>
+                          </w:rPr>
+                        </m:ctrlPr>
+                      </m:sSupPr>
+                      <m:e>
+                        <m:r>
+                          <w:rPr>
+                            <w:rFonts w:ascii="Cambria Math" w:hAnsi="Cambria Math" w:cs="Arial"/>
+                          </w:rPr>
+                          <m:t>e</m:t>
+                        </m:r>
+                      </m:e>
+                      <m:sup>
+                        <m:r>
+                          <w:rPr>
+                            <w:rFonts w:ascii="Cambria Math" w:hAnsi="Cambria Math" w:cs="Arial"/>
+                          </w:rPr>
+                          <m:t>-2j*pi*f*t</m:t>
+                        </m:r>
+                      </m:sup>
+                    </m:sSup>
+                    <m:r>
+                      <w:rPr>
+                        <w:rFonts w:ascii="Cambria Math" w:hAnsi="Cambria Math" w:cs="Arial"/>
+                      </w:rPr>
+                      <m:t>dt</m:t>
+                    </m:r>
+                  </m:e>
+                </m:nary>
+              </m:oMath>
+            </m:oMathPara>
+          </w:p>
+        </w:tc>
+        <w:tc>
+          <w:tcPr>
+            <w:tcW w:w="941" w:type="dxa"/>
+            <w:tcBorders>
+              <w:top w:val="nil"/>
+              <w:left w:val="nil"/>
+              <w:bottom w:val="nil"/>
+              <w:right w:val="nil"/>
+            </w:tcBorders>
+            <w:vAlign w:val="center"/>
+          </w:tcPr>
+          <w:p>
+            <w:pPr>
+              <w:jc w:val="center"/>
+              <w:rPr>
+                <w:rFonts w:ascii="Arial" w:hAnsi="Arial" w:cs="Arial"/>
+              </w:rPr>
+            </w:pPr>
+            <w:r>
+              <w:rPr>
+                <w:rFonts w:ascii="Arial" w:hAnsi="Arial" w:cs="Arial"/>
+              </w:rPr>
+              <w:t>[1]</w:t>
+            </w:r>
+          </w:p>
+        </w:tc>
+      </w:tr>
+    </w:tbl>
+    <w:p>
+      <w:pPr>
+        <w:rPr>
+          <w:rFonts w:ascii="Arial" w:hAnsi="Arial" w:cs="Arial"/>
+        </w:rPr>
+      </w:pPr>
     </w:p>
     <w:p>
       <w:pPr>
@@ -227,21 +396,354 @@
           <w:rFonts w:ascii="Arial" w:hAnsi="Arial" w:cs="Arial"/>
         </w:rPr>
         <w:tab/>
-        <w:t>However, implementing this equation on digital systems requires the use of Discrete Time, rather than the native Continuous Time equation shown in figure 1. This Discrete Time Fourier Transform (more commonly referred to as the Discrete Fourier Transform, or DFT) is formally defined as:</w:t>
-      </w:r>
-    </w:p>
-    <w:p>
-      <w:pPr>
-        <w:rPr>
-          <w:rFonts w:ascii="Arial" w:hAnsi="Arial" w:cs="Arial"/>
-        </w:rPr>
-      </w:pPr>
-      <w:r>
-        <w:rPr>
-          <w:rFonts w:ascii="Arial" w:hAnsi="Arial" w:cs="Arial"/>
-        </w:rPr>
-        <w:t>~</w:t>
-      </w:r>
+        <w:t xml:space="preserve">However, implementing this equation on digital systems requires the use of Discrete Time, rather than the native Continuous Time equation shown in </w:t>
+      </w:r>
+      <w:r>
+        <w:rPr>
+          <w:rFonts w:ascii="Arial" w:hAnsi="Arial" w:cs="Arial"/>
+        </w:rPr>
+        <w:t>equation</w:t>
+      </w:r>
+      <w:r>
+        <w:rPr>
+          <w:rFonts w:ascii="Arial" w:hAnsi="Arial" w:cs="Arial"/>
+        </w:rPr>
+        <w:t xml:space="preserve"> 1. This Discrete Time Fourier Transform (more commonly referred to as the Discrete Fourier Transform, or DFT) is formally defined as:</w:t>
+      </w:r>
+    </w:p>
+    <w:tbl>
+      <w:tblPr>
+        <w:tblStyle w:val="TableGrid"/>
+        <w:tblW w:w="0" w:type="auto"/>
+        <w:tblLook w:val="04A0" w:firstRow="1" w:lastRow="0" w:firstColumn="1" w:lastColumn="0" w:noHBand="0" w:noVBand="1"/>
+      </w:tblPr>
+      <w:tblGrid>
+        <w:gridCol w:w="988"/>
+        <w:gridCol w:w="7087"/>
+        <w:gridCol w:w="941"/>
+      </w:tblGrid>
+      <w:tr>
+        <w:tc>
+          <w:tcPr>
+            <w:tcW w:w="988" w:type="dxa"/>
+            <w:tcBorders>
+              <w:top w:val="nil"/>
+              <w:left w:val="nil"/>
+              <w:bottom w:val="nil"/>
+              <w:right w:val="nil"/>
+            </w:tcBorders>
+            <w:vAlign w:val="center"/>
+          </w:tcPr>
+          <w:p>
+            <w:pPr>
+              <w:jc w:val="center"/>
+              <w:rPr>
+                <w:rFonts w:ascii="Arial" w:hAnsi="Arial" w:cs="Arial"/>
+              </w:rPr>
+            </w:pPr>
+          </w:p>
+        </w:tc>
+        <w:tc>
+          <w:tcPr>
+            <w:tcW w:w="7087" w:type="dxa"/>
+            <w:tcBorders>
+              <w:top w:val="nil"/>
+              <w:left w:val="nil"/>
+              <w:bottom w:val="nil"/>
+              <w:right w:val="nil"/>
+            </w:tcBorders>
+            <w:vAlign w:val="center"/>
+          </w:tcPr>
+          <w:p>
+            <w:pPr>
+              <w:jc w:val="center"/>
+              <w:rPr>
+                <w:rFonts w:ascii="Arial" w:eastAsiaTheme="minorEastAsia" w:hAnsi="Arial" w:cs="Arial"/>
+              </w:rPr>
+            </w:pPr>
+            <m:oMathPara>
+              <m:oMath>
+                <m:nary>
+                  <m:naryPr>
+                    <m:chr m:val="∑"/>
+                    <m:limLoc m:val="undOvr"/>
+                    <m:ctrlPr>
+                      <w:rPr>
+                        <w:rFonts w:ascii="Cambria Math" w:hAnsi="Cambria Math" w:cs="Arial"/>
+                        <w:i/>
+                      </w:rPr>
+                    </m:ctrlPr>
+                  </m:naryPr>
+                  <m:sub>
+                    <m:r>
+                      <w:rPr>
+                        <w:rFonts w:ascii="Cambria Math" w:hAnsi="Cambria Math" w:cs="Arial"/>
+                      </w:rPr>
+                      <m:t>k=0</m:t>
+                    </m:r>
+                  </m:sub>
+                  <m:sup>
+                    <m:r>
+                      <w:rPr>
+                        <w:rFonts w:ascii="Cambria Math" w:hAnsi="Cambria Math" w:cs="Arial"/>
+                      </w:rPr>
+                      <m:t>N- 1</m:t>
+                    </m:r>
+                  </m:sup>
+                  <m:e>
+                    <m:sSub>
+                      <m:sSubPr>
+                        <m:ctrlPr>
+                          <w:rPr>
+                            <w:rFonts w:ascii="Cambria Math" w:hAnsi="Cambria Math" w:cs="Arial"/>
+                            <w:i/>
+                          </w:rPr>
+                        </m:ctrlPr>
+                      </m:sSubPr>
+                      <m:e>
+                        <m:r>
+                          <w:rPr>
+                            <w:rFonts w:ascii="Cambria Math" w:hAnsi="Cambria Math" w:cs="Arial"/>
+                          </w:rPr>
+                          <m:t>X</m:t>
+                        </m:r>
+                      </m:e>
+                      <m:sub>
+                        <m:r>
+                          <w:rPr>
+                            <w:rFonts w:ascii="Cambria Math" w:hAnsi="Cambria Math" w:cs="Arial"/>
+                          </w:rPr>
+                          <m:t>k</m:t>
+                        </m:r>
+                      </m:sub>
+                    </m:sSub>
+                    <m:sSup>
+                      <m:sSupPr>
+                        <m:ctrlPr>
+                          <w:rPr>
+                            <w:rFonts w:ascii="Cambria Math" w:hAnsi="Cambria Math" w:cs="Arial"/>
+                            <w:i/>
+                          </w:rPr>
+                        </m:ctrlPr>
+                      </m:sSupPr>
+                      <m:e>
+                        <m:r>
+                          <w:rPr>
+                            <w:rFonts w:ascii="Cambria Math" w:hAnsi="Cambria Math" w:cs="Arial"/>
+                          </w:rPr>
+                          <m:t>W</m:t>
+                        </m:r>
+                      </m:e>
+                      <m:sup>
+                        <m:r>
+                          <w:rPr>
+                            <w:rFonts w:ascii="Cambria Math" w:hAnsi="Cambria Math" w:cs="Arial"/>
+                          </w:rPr>
+                          <m:t>rk</m:t>
+                        </m:r>
+                      </m:sup>
+                    </m:sSup>
+                  </m:e>
+                </m:nary>
+                <m:r>
+                  <w:rPr>
+                    <w:rFonts w:ascii="Cambria Math" w:hAnsi="Cambria Math" w:cs="Arial"/>
+                  </w:rPr>
+                  <m:t xml:space="preserve">   r=0, …, N-1</m:t>
+                </m:r>
+              </m:oMath>
+            </m:oMathPara>
+          </w:p>
+        </w:tc>
+        <w:tc>
+          <w:tcPr>
+            <w:tcW w:w="941" w:type="dxa"/>
+            <w:tcBorders>
+              <w:top w:val="nil"/>
+              <w:left w:val="nil"/>
+              <w:bottom w:val="nil"/>
+              <w:right w:val="nil"/>
+            </w:tcBorders>
+            <w:vAlign w:val="center"/>
+          </w:tcPr>
+          <w:p>
+            <w:pPr>
+              <w:jc w:val="center"/>
+              <w:rPr>
+                <w:rFonts w:ascii="Arial" w:hAnsi="Arial" w:cs="Arial"/>
+              </w:rPr>
+            </w:pPr>
+            <w:r>
+              <w:rPr>
+                <w:rFonts w:ascii="Arial" w:hAnsi="Arial" w:cs="Arial"/>
+              </w:rPr>
+              <w:t>[2]</w:t>
+            </w:r>
+          </w:p>
+        </w:tc>
+      </w:tr>
+    </w:tbl>
+    <w:p>
+      <w:pPr>
+        <w:rPr>
+          <w:rFonts w:ascii="Arial" w:hAnsi="Arial" w:cs="Arial"/>
+        </w:rPr>
+      </w:pPr>
+    </w:p>
+    <w:p>
+      <w:pPr>
+        <w:rPr>
+          <w:rFonts w:ascii="Arial" w:eastAsiaTheme="minorEastAsia" w:hAnsi="Arial" w:cs="Arial"/>
+        </w:rPr>
+      </w:pPr>
+      <w:r>
+        <w:rPr>
+          <w:rFonts w:ascii="Arial" w:eastAsiaTheme="minorEastAsia" w:hAnsi="Arial" w:cs="Arial"/>
+        </w:rPr>
+        <w:t>Where:</w:t>
+      </w:r>
+    </w:p>
+    <w:tbl>
+      <w:tblPr>
+        <w:tblStyle w:val="TableGrid"/>
+        <w:tblW w:w="0" w:type="auto"/>
+        <w:tblBorders>
+          <w:top w:val="none" w:sz="0" w:space="0" w:color="auto"/>
+          <w:left w:val="none" w:sz="0" w:space="0" w:color="auto"/>
+          <w:bottom w:val="none" w:sz="0" w:space="0" w:color="auto"/>
+          <w:right w:val="none" w:sz="0" w:space="0" w:color="auto"/>
+          <w:insideH w:val="none" w:sz="0" w:space="0" w:color="auto"/>
+          <w:insideV w:val="none" w:sz="0" w:space="0" w:color="auto"/>
+        </w:tblBorders>
+        <w:tblLook w:val="04A0" w:firstRow="1" w:lastRow="0" w:firstColumn="1" w:lastColumn="0" w:noHBand="0" w:noVBand="1"/>
+      </w:tblPr>
+      <w:tblGrid>
+        <w:gridCol w:w="988"/>
+        <w:gridCol w:w="7092"/>
+        <w:gridCol w:w="936"/>
+      </w:tblGrid>
+      <w:tr>
+        <w:tc>
+          <w:tcPr>
+            <w:tcW w:w="988" w:type="dxa"/>
+            <w:vAlign w:val="center"/>
+          </w:tcPr>
+          <w:p>
+            <w:pPr>
+              <w:jc w:val="center"/>
+              <w:rPr>
+                <w:rFonts w:ascii="Arial" w:eastAsiaTheme="minorEastAsia" w:hAnsi="Arial" w:cs="Arial"/>
+              </w:rPr>
+            </w:pPr>
+          </w:p>
+        </w:tc>
+        <w:tc>
+          <w:tcPr>
+            <w:tcW w:w="7092" w:type="dxa"/>
+            <w:tcBorders>
+              <w:left w:val="nil"/>
+            </w:tcBorders>
+            <w:vAlign w:val="center"/>
+          </w:tcPr>
+          <w:p>
+            <w:pPr>
+              <w:jc w:val="center"/>
+              <w:rPr>
+                <w:rFonts w:ascii="Arial" w:hAnsi="Arial" w:cs="Arial"/>
+              </w:rPr>
+            </w:pPr>
+            <m:oMathPara>
+              <m:oMath>
+                <m:r>
+                  <w:rPr>
+                    <w:rFonts w:ascii="Cambria Math" w:hAnsi="Cambria Math" w:cs="Arial"/>
+                  </w:rPr>
+                  <m:t>W=</m:t>
+                </m:r>
+                <m:sSup>
+                  <m:sSupPr>
+                    <m:ctrlPr>
+                      <w:rPr>
+                        <w:rFonts w:ascii="Cambria Math" w:hAnsi="Cambria Math" w:cs="Arial"/>
+                        <w:i/>
+                      </w:rPr>
+                    </m:ctrlPr>
+                  </m:sSupPr>
+                  <m:e>
+                    <m:r>
+                      <w:rPr>
+                        <w:rFonts w:ascii="Cambria Math" w:hAnsi="Cambria Math" w:cs="Arial"/>
+                      </w:rPr>
+                      <m:t>e</m:t>
+                    </m:r>
+                  </m:e>
+                  <m:sup>
+                    <m:r>
+                      <w:rPr>
+                        <w:rFonts w:ascii="Cambria Math" w:hAnsi="Cambria Math" w:cs="Arial"/>
+                      </w:rPr>
+                      <m:t>-2j*</m:t>
+                    </m:r>
+                    <m:f>
+                      <m:fPr>
+                        <m:ctrlPr>
+                          <w:rPr>
+                            <w:rFonts w:ascii="Cambria Math" w:hAnsi="Cambria Math" w:cs="Arial"/>
+                            <w:i/>
+                          </w:rPr>
+                        </m:ctrlPr>
+                      </m:fPr>
+                      <m:num>
+                        <m:r>
+                          <w:rPr>
+                            <w:rFonts w:ascii="Cambria Math" w:hAnsi="Cambria Math" w:cs="Arial"/>
+                          </w:rPr>
+                          <m:t>pi</m:t>
+                        </m:r>
+                      </m:num>
+                      <m:den>
+                        <m:r>
+                          <w:rPr>
+                            <w:rFonts w:ascii="Cambria Math" w:hAnsi="Cambria Math" w:cs="Arial"/>
+                          </w:rPr>
+                          <m:t>N</m:t>
+                        </m:r>
+                      </m:den>
+                    </m:f>
+                  </m:sup>
+                </m:sSup>
+              </m:oMath>
+            </m:oMathPara>
+          </w:p>
+        </w:tc>
+        <w:tc>
+          <w:tcPr>
+            <w:tcW w:w="936" w:type="dxa"/>
+            <w:vAlign w:val="center"/>
+          </w:tcPr>
+          <w:p>
+            <w:pPr>
+              <w:jc w:val="center"/>
+              <w:rPr>
+                <w:rFonts w:ascii="Arial" w:eastAsiaTheme="minorEastAsia" w:hAnsi="Arial" w:cs="Arial"/>
+              </w:rPr>
+            </w:pPr>
+            <w:r>
+              <w:rPr>
+                <w:rFonts w:ascii="Arial" w:eastAsiaTheme="minorEastAsia" w:hAnsi="Arial" w:cs="Arial"/>
+              </w:rPr>
+              <w:t>[3]</w:t>
+            </w:r>
+          </w:p>
+        </w:tc>
+      </w:tr>
+    </w:tbl>
+    <w:p>
+      <w:pPr>
+        <w:rPr>
+          <w:rFonts w:ascii="Arial" w:eastAsiaTheme="minorEastAsia" w:hAnsi="Arial" w:cs="Arial"/>
+        </w:rPr>
+      </w:pPr>
     </w:p>
     <w:p>
       <w:pPr>
@@ -254,21 +756,321 @@
         <w:rPr>
           <w:rFonts w:ascii="Arial" w:hAnsi="Arial" w:cs="Arial"/>
         </w:rPr>
-        <w:t>As written by ~ the DFT can be implemented using Matrix Algebra, as shown in figure 3.</w:t>
-      </w:r>
-    </w:p>
-    <w:p>
-      <w:pPr>
-        <w:rPr>
-          <w:rFonts w:ascii="Arial" w:hAnsi="Arial" w:cs="Arial"/>
-        </w:rPr>
-      </w:pPr>
-      <w:r>
-        <w:rPr>
-          <w:rFonts w:ascii="Arial" w:hAnsi="Arial" w:cs="Arial"/>
-        </w:rPr>
-        <w:t>~</w:t>
-      </w:r>
+        <w:t xml:space="preserve">As written by ~ the DFT can be implemented using Matrix Algebra, as shown in </w:t>
+      </w:r>
+      <w:r>
+        <w:rPr>
+          <w:rFonts w:ascii="Arial" w:hAnsi="Arial" w:cs="Arial"/>
+        </w:rPr>
+        <w:t>equation</w:t>
+      </w:r>
+      <w:r>
+        <w:rPr>
+          <w:rFonts w:ascii="Arial" w:hAnsi="Arial" w:cs="Arial"/>
+        </w:rPr>
+        <w:t xml:space="preserve"> </w:t>
+      </w:r>
+      <w:r>
+        <w:rPr>
+          <w:rFonts w:ascii="Arial" w:hAnsi="Arial" w:cs="Arial"/>
+        </w:rPr>
+        <w:t>4</w:t>
+      </w:r>
+      <w:r>
+        <w:rPr>
+          <w:rFonts w:ascii="Arial" w:hAnsi="Arial" w:cs="Arial"/>
+        </w:rPr>
+        <w:t>.</w:t>
+      </w:r>
+    </w:p>
+    <w:tbl>
+      <w:tblPr>
+        <w:tblStyle w:val="TableGrid"/>
+        <w:tblW w:w="0" w:type="auto"/>
+        <w:tblLook w:val="04A0" w:firstRow="1" w:lastRow="0" w:firstColumn="1" w:lastColumn="0" w:noHBand="0" w:noVBand="1"/>
+      </w:tblPr>
+      <w:tblGrid>
+        <w:gridCol w:w="988"/>
+        <w:gridCol w:w="7087"/>
+        <w:gridCol w:w="941"/>
+      </w:tblGrid>
+      <w:tr>
+        <w:tc>
+          <w:tcPr>
+            <w:tcW w:w="988" w:type="dxa"/>
+            <w:tcBorders>
+              <w:top w:val="nil"/>
+              <w:left w:val="nil"/>
+              <w:bottom w:val="nil"/>
+              <w:right w:val="nil"/>
+            </w:tcBorders>
+            <w:vAlign w:val="center"/>
+          </w:tcPr>
+          <w:p>
+            <w:pPr>
+              <w:jc w:val="center"/>
+              <w:rPr>
+                <w:rFonts w:ascii="Arial" w:hAnsi="Arial" w:cs="Arial"/>
+              </w:rPr>
+            </w:pPr>
+          </w:p>
+        </w:tc>
+        <w:tc>
+          <w:tcPr>
+            <w:tcW w:w="7087" w:type="dxa"/>
+            <w:tcBorders>
+              <w:top w:val="nil"/>
+              <w:left w:val="nil"/>
+              <w:bottom w:val="nil"/>
+              <w:right w:val="nil"/>
+            </w:tcBorders>
+            <w:vAlign w:val="center"/>
+          </w:tcPr>
+          <w:p>
+            <w:pPr>
+              <w:jc w:val="center"/>
+              <w:rPr>
+                <w:rFonts w:ascii="Arial" w:eastAsiaTheme="minorEastAsia" w:hAnsi="Arial" w:cs="Arial"/>
+              </w:rPr>
+            </w:pPr>
+            <m:oMathPara>
+              <m:oMath>
+                <m:r>
+                  <w:rPr>
+                    <w:rFonts w:ascii="Cambria Math" w:hAnsi="Cambria Math" w:cs="Arial"/>
+                  </w:rPr>
+                  <m:t>X</m:t>
+                </m:r>
+                <m:d>
+                  <m:dPr>
+                    <m:ctrlPr>
+                      <w:rPr>
+                        <w:rFonts w:ascii="Cambria Math" w:hAnsi="Cambria Math" w:cs="Arial"/>
+                        <w:i/>
+                      </w:rPr>
+                    </m:ctrlPr>
+                  </m:dPr>
+                  <m:e>
+                    <m:r>
+                      <w:rPr>
+                        <w:rFonts w:ascii="Cambria Math" w:hAnsi="Cambria Math" w:cs="Arial"/>
+                      </w:rPr>
+                      <m:t>n</m:t>
+                    </m:r>
+                  </m:e>
+                </m:d>
+                <m:r>
+                  <w:rPr>
+                    <w:rFonts w:ascii="Cambria Math" w:hAnsi="Cambria Math" w:cs="Arial"/>
+                  </w:rPr>
+                  <m:t xml:space="preserve">= </m:t>
+                </m:r>
+                <m:d>
+                  <m:dPr>
+                    <m:begChr m:val="["/>
+                    <m:endChr m:val="]"/>
+                    <m:ctrlPr>
+                      <w:rPr>
+                        <w:rFonts w:ascii="Cambria Math" w:hAnsi="Cambria Math" w:cs="Arial"/>
+                        <w:i/>
+                      </w:rPr>
+                    </m:ctrlPr>
+                  </m:dPr>
+                  <m:e>
+                    <m:m>
+                      <m:mPr>
+                        <m:mcs>
+                          <m:mc>
+                            <m:mcPr>
+                              <m:count m:val="3"/>
+                              <m:mcJc m:val="center"/>
+                            </m:mcPr>
+                          </m:mc>
+                        </m:mcs>
+                        <m:ctrlPr>
+                          <w:rPr>
+                            <w:rFonts w:ascii="Cambria Math" w:hAnsi="Cambria Math" w:cs="Arial"/>
+                            <w:i/>
+                          </w:rPr>
+                        </m:ctrlPr>
+                      </m:mPr>
+                      <m:mr>
+                        <m:e>
+                          <m:r>
+                            <w:rPr>
+                              <w:rFonts w:ascii="Cambria Math" w:hAnsi="Cambria Math" w:cs="Arial"/>
+                            </w:rPr>
+                            <m:t>1</m:t>
+                          </m:r>
+                        </m:e>
+                        <m:e>
+                          <m:r>
+                            <w:rPr>
+                              <w:rFonts w:ascii="Cambria Math" w:hAnsi="Cambria Math" w:cs="Arial"/>
+                            </w:rPr>
+                            <m:t>⋯</m:t>
+                          </m:r>
+                        </m:e>
+                        <m:e>
+                          <m:r>
+                            <w:rPr>
+                              <w:rFonts w:ascii="Cambria Math" w:hAnsi="Cambria Math" w:cs="Arial"/>
+                            </w:rPr>
+                            <m:t>1</m:t>
+                          </m:r>
+                        </m:e>
+                      </m:mr>
+                      <m:mr>
+                        <m:e>
+                          <m:r>
+                            <w:rPr>
+                              <w:rFonts w:ascii="Cambria Math" w:hAnsi="Cambria Math" w:cs="Arial"/>
+                            </w:rPr>
+                            <m:t>⋮</m:t>
+                          </m:r>
+                        </m:e>
+                        <m:e>
+                          <m:r>
+                            <w:rPr>
+                              <w:rFonts w:ascii="Cambria Math" w:hAnsi="Cambria Math" w:cs="Arial"/>
+                            </w:rPr>
+                            <m:t>⋱</m:t>
+                          </m:r>
+                        </m:e>
+                        <m:e>
+                          <m:r>
+                            <w:rPr>
+                              <w:rFonts w:ascii="Cambria Math" w:hAnsi="Cambria Math" w:cs="Arial"/>
+                            </w:rPr>
+                            <m:t>⋮</m:t>
+                          </m:r>
+                        </m:e>
+                      </m:mr>
+                      <m:mr>
+                        <m:e>
+                          <m:r>
+                            <w:rPr>
+                              <w:rFonts w:ascii="Cambria Math" w:hAnsi="Cambria Math" w:cs="Arial"/>
+                            </w:rPr>
+                            <m:t>1</m:t>
+                          </m:r>
+                        </m:e>
+                        <m:e>
+                          <m:r>
+                            <w:rPr>
+                              <w:rFonts w:ascii="Cambria Math" w:hAnsi="Cambria Math" w:cs="Arial"/>
+                            </w:rPr>
+                            <m:t>⋯</m:t>
+                          </m:r>
+                        </m:e>
+                        <m:e>
+                          <m:sSup>
+                            <m:sSupPr>
+                              <m:ctrlPr>
+                                <w:rPr>
+                                  <w:rFonts w:ascii="Cambria Math" w:hAnsi="Cambria Math" w:cs="Arial"/>
+                                  <w:i/>
+                                </w:rPr>
+                              </m:ctrlPr>
+                            </m:sSupPr>
+                            <m:e>
+                              <m:r>
+                                <w:rPr>
+                                  <w:rFonts w:ascii="Cambria Math" w:hAnsi="Cambria Math" w:cs="Arial"/>
+                                </w:rPr>
+                                <m:t>w</m:t>
+                              </m:r>
+                            </m:e>
+                            <m:sup>
+                              <m:sSup>
+                                <m:sSupPr>
+                                  <m:ctrlPr>
+                                    <w:rPr>
+                                      <w:rFonts w:ascii="Cambria Math" w:hAnsi="Cambria Math" w:cs="Arial"/>
+                                      <w:i/>
+                                    </w:rPr>
+                                  </m:ctrlPr>
+                                </m:sSupPr>
+                                <m:e>
+                                  <m:d>
+                                    <m:dPr>
+                                      <m:ctrlPr>
+                                        <w:rPr>
+                                          <w:rFonts w:ascii="Cambria Math" w:hAnsi="Cambria Math" w:cs="Arial"/>
+                                          <w:i/>
+                                        </w:rPr>
+                                      </m:ctrlPr>
+                                    </m:dPr>
+                                    <m:e>
+                                      <m:r>
+                                        <w:rPr>
+                                          <w:rFonts w:ascii="Cambria Math" w:hAnsi="Cambria Math" w:cs="Arial"/>
+                                        </w:rPr>
+                                        <m:t>n-1</m:t>
+                                      </m:r>
+                                    </m:e>
+                                  </m:d>
+                                </m:e>
+                                <m:sup>
+                                  <m:r>
+                                    <w:rPr>
+                                      <w:rFonts w:ascii="Cambria Math" w:hAnsi="Cambria Math" w:cs="Arial"/>
+                                    </w:rPr>
+                                    <m:t>2</m:t>
+                                  </m:r>
+                                </m:sup>
+                              </m:sSup>
+                            </m:sup>
+                          </m:sSup>
+                        </m:e>
+                      </m:mr>
+                    </m:m>
+                  </m:e>
+                </m:d>
+                <m:r>
+                  <w:rPr>
+                    <w:rFonts w:ascii="Cambria Math" w:hAnsi="Cambria Math" w:cs="Arial"/>
+                  </w:rPr>
+                  <m:t>*x(t)</m:t>
+                </m:r>
+              </m:oMath>
+            </m:oMathPara>
+          </w:p>
+        </w:tc>
+        <w:tc>
+          <w:tcPr>
+            <w:tcW w:w="941" w:type="dxa"/>
+            <w:tcBorders>
+              <w:top w:val="nil"/>
+              <w:left w:val="nil"/>
+              <w:bottom w:val="nil"/>
+              <w:right w:val="nil"/>
+            </w:tcBorders>
+            <w:vAlign w:val="center"/>
+          </w:tcPr>
+          <w:p>
+            <w:pPr>
+              <w:jc w:val="center"/>
+              <w:rPr>
+                <w:rFonts w:ascii="Arial" w:hAnsi="Arial" w:cs="Arial"/>
+              </w:rPr>
+            </w:pPr>
+            <w:r>
+              <w:rPr>
+                <w:rFonts w:ascii="Arial" w:hAnsi="Arial" w:cs="Arial"/>
+              </w:rPr>
+              <w:t>[4]</w:t>
+            </w:r>
+          </w:p>
+        </w:tc>
+      </w:tr>
+    </w:tbl>
+    <w:p>
+      <w:pPr>
+        <w:rPr>
+          <w:rFonts w:ascii="Arial" w:hAnsi="Arial" w:cs="Arial"/>
+        </w:rPr>
+      </w:pPr>
     </w:p>
     <w:p>
       <w:pPr>
@@ -348,7 +1150,1356 @@
         <w:rPr>
           <w:rFonts w:ascii="Arial" w:hAnsi="Arial" w:cs="Arial"/>
         </w:rPr>
-        <w:t>For this project the TensorFlow API was used to define a DFT layer.</w:t>
+        <w:t xml:space="preserve">Considering again equation </w:t>
+      </w:r>
+      <w:r>
+        <w:rPr>
+          <w:rFonts w:ascii="Arial" w:hAnsi="Arial" w:cs="Arial"/>
+        </w:rPr>
+        <w:t>(</w:t>
+      </w:r>
+      <w:r>
+        <w:rPr>
+          <w:rFonts w:ascii="Arial" w:hAnsi="Arial" w:cs="Arial"/>
+        </w:rPr>
+        <w:t>4</w:t>
+      </w:r>
+      <w:r>
+        <w:rPr>
+          <w:rFonts w:ascii="Arial" w:hAnsi="Arial" w:cs="Arial"/>
+        </w:rPr>
+        <w:t>)</w:t>
+      </w:r>
+      <w:r>
+        <w:rPr>
+          <w:rFonts w:ascii="Arial" w:hAnsi="Arial" w:cs="Arial"/>
+        </w:rPr>
+        <w:t>, building a rough proof of concept in a scripting language seems a reasonable place to start. The most prudent things to test here are:</w:t>
+      </w:r>
+    </w:p>
+    <w:p>
+      <w:pPr>
+        <w:pStyle w:val="ListParagraph"/>
+        <w:numPr>
+          <w:ilvl w:val="0"/>
+          <w:numId w:val="1"/>
+        </w:numPr>
+        <w:rPr>
+          <w:rFonts w:ascii="Arial" w:hAnsi="Arial" w:cs="Arial"/>
+        </w:rPr>
+      </w:pPr>
+      <w:r>
+        <w:rPr>
+          <w:rFonts w:ascii="Arial" w:hAnsi="Arial" w:cs="Arial"/>
+        </w:rPr>
+        <w:t>Efficacy</w:t>
+      </w:r>
+    </w:p>
+    <w:p>
+      <w:pPr>
+        <w:pStyle w:val="ListParagraph"/>
+        <w:numPr>
+          <w:ilvl w:val="0"/>
+          <w:numId w:val="1"/>
+        </w:numPr>
+        <w:rPr>
+          <w:rFonts w:ascii="Arial" w:hAnsi="Arial" w:cs="Arial"/>
+        </w:rPr>
+      </w:pPr>
+      <w:r>
+        <w:rPr>
+          <w:rFonts w:ascii="Arial" w:hAnsi="Arial" w:cs="Arial"/>
+        </w:rPr>
+        <w:t>Response to various Loss Functions</w:t>
+      </w:r>
+    </w:p>
+    <w:p>
+      <w:pPr>
+        <w:pStyle w:val="ListParagraph"/>
+        <w:numPr>
+          <w:ilvl w:val="0"/>
+          <w:numId w:val="1"/>
+        </w:numPr>
+        <w:rPr>
+          <w:rFonts w:ascii="Arial" w:hAnsi="Arial" w:cs="Arial"/>
+        </w:rPr>
+      </w:pPr>
+      <w:r>
+        <w:rPr>
+          <w:rFonts w:ascii="Arial" w:hAnsi="Arial" w:cs="Arial"/>
+        </w:rPr>
+        <w:lastRenderedPageBreak/>
+        <w:t>Stability</w:t>
+      </w:r>
+    </w:p>
+    <w:p>
+      <w:pPr>
+        <w:rPr>
+          <w:rFonts w:ascii="Arial" w:hAnsi="Arial" w:cs="Arial"/>
+        </w:rPr>
+      </w:pPr>
+      <w:r>
+        <w:rPr>
+          <w:rFonts w:ascii="Arial" w:hAnsi="Arial" w:cs="Arial"/>
+        </w:rPr>
+        <w:t>Under the “Demonstration” folder of the repository is just such a proof</w:t>
+      </w:r>
+      <w:r>
+        <w:rPr>
+          <w:rFonts w:ascii="Arial" w:hAnsi="Arial" w:cs="Arial"/>
+        </w:rPr>
+        <w:t>-</w:t>
+      </w:r>
+      <w:r>
+        <w:rPr>
+          <w:rFonts w:ascii="Arial" w:hAnsi="Arial" w:cs="Arial"/>
+        </w:rPr>
+        <w:t>of</w:t>
+      </w:r>
+      <w:r>
+        <w:rPr>
+          <w:rFonts w:ascii="Arial" w:hAnsi="Arial" w:cs="Arial"/>
+        </w:rPr>
+        <w:t>-</w:t>
+      </w:r>
+      <w:r>
+        <w:rPr>
+          <w:rFonts w:ascii="Arial" w:hAnsi="Arial" w:cs="Arial"/>
+        </w:rPr>
+        <w:t>concept stored as a .mlapp file. Viewing the underlying code will require a valid MATLAB license</w:t>
+      </w:r>
+      <w:r>
+        <w:rPr>
+          <w:rFonts w:ascii="Arial" w:hAnsi="Arial" w:cs="Arial"/>
+        </w:rPr>
+        <w:t>. This demonstration explores the behaviour a simple model which only performs a DFT and trains using an error signal tied to white noise in the input signal</w:t>
+      </w:r>
+      <w:r>
+        <w:rPr>
+          <w:rFonts w:ascii="Arial" w:hAnsi="Arial" w:cs="Arial"/>
+        </w:rPr>
+        <w:t>. As with any trained model, there is a wide range of possible Error Signals (and thus Error Gradients) and weight-update rules that can be employed. In this proof of concept, the following selection of Error Signals, Learning Rate, Weight-Update and Regularisation Equations were used:</w:t>
+      </w:r>
+    </w:p>
+    <w:tbl>
+      <w:tblPr>
+        <w:tblStyle w:val="PlainTable5"/>
+        <w:tblW w:w="0" w:type="auto"/>
+        <w:tblLook w:val="04A0" w:firstRow="1" w:lastRow="0" w:firstColumn="1" w:lastColumn="0" w:noHBand="0" w:noVBand="1"/>
+      </w:tblPr>
+      <w:tblGrid>
+        <w:gridCol w:w="3005"/>
+        <w:gridCol w:w="3005"/>
+        <w:gridCol w:w="3006"/>
+      </w:tblGrid>
+      <w:tr>
+        <w:trPr>
+          <w:cnfStyle w:val="100000000000" w:firstRow="1" w:lastRow="0" w:firstColumn="0" w:lastColumn="0" w:oddVBand="0" w:evenVBand="0" w:oddHBand="0" w:evenHBand="0" w:firstRowFirstColumn="0" w:firstRowLastColumn="0" w:lastRowFirstColumn="0" w:lastRowLastColumn="0"/>
+        </w:trPr>
+        <w:tc>
+          <w:tcPr>
+            <w:cnfStyle w:val="001000000100" w:firstRow="0" w:lastRow="0" w:firstColumn="1" w:lastColumn="0" w:oddVBand="0" w:evenVBand="0" w:oddHBand="0" w:evenHBand="0" w:firstRowFirstColumn="1" w:firstRowLastColumn="0" w:lastRowFirstColumn="0" w:lastRowLastColumn="0"/>
+            <w:tcW w:w="3005" w:type="dxa"/>
+          </w:tcPr>
+          <w:p>
+            <w:pPr>
+              <w:rPr>
+                <w:rFonts w:ascii="Arial" w:hAnsi="Arial" w:cs="Arial"/>
+              </w:rPr>
+            </w:pPr>
+            <w:r>
+              <w:rPr>
+                <w:rFonts w:ascii="Arial" w:hAnsi="Arial" w:cs="Arial"/>
+              </w:rPr>
+              <w:t>Weight Update Rules</w:t>
+            </w:r>
+          </w:p>
+        </w:tc>
+        <w:tc>
+          <w:tcPr>
+            <w:tcW w:w="3005" w:type="dxa"/>
+          </w:tcPr>
+          <w:p>
+            <w:pPr>
+              <w:cnfStyle w:val="100000000000" w:firstRow="1" w:lastRow="0" w:firstColumn="0" w:lastColumn="0" w:oddVBand="0" w:evenVBand="0" w:oddHBand="0" w:evenHBand="0" w:firstRowFirstColumn="0" w:firstRowLastColumn="0" w:lastRowFirstColumn="0" w:lastRowLastColumn="0"/>
+              <w:rPr>
+                <w:rFonts w:ascii="Arial" w:hAnsi="Arial" w:cs="Arial"/>
+              </w:rPr>
+            </w:pPr>
+            <w:r>
+              <w:rPr>
+                <w:rFonts w:ascii="Arial" w:hAnsi="Arial" w:cs="Arial"/>
+              </w:rPr>
+              <w:t>Equation</w:t>
+            </w:r>
+          </w:p>
+        </w:tc>
+        <w:tc>
+          <w:tcPr>
+            <w:tcW w:w="3006" w:type="dxa"/>
+          </w:tcPr>
+          <w:p>
+            <w:pPr>
+              <w:cnfStyle w:val="100000000000" w:firstRow="1" w:lastRow="0" w:firstColumn="0" w:lastColumn="0" w:oddVBand="0" w:evenVBand="0" w:oddHBand="0" w:evenHBand="0" w:firstRowFirstColumn="0" w:firstRowLastColumn="0" w:lastRowFirstColumn="0" w:lastRowLastColumn="0"/>
+              <w:rPr>
+                <w:rFonts w:ascii="Arial" w:hAnsi="Arial" w:cs="Arial"/>
+              </w:rPr>
+            </w:pPr>
+            <w:r>
+              <w:rPr>
+                <w:rFonts w:ascii="Arial" w:hAnsi="Arial" w:cs="Arial"/>
+              </w:rPr>
+              <w:t>Comments</w:t>
+            </w:r>
+          </w:p>
+        </w:tc>
+      </w:tr>
+      <w:tr>
+        <w:trPr>
+          <w:cnfStyle w:val="000000100000" w:firstRow="0" w:lastRow="0" w:firstColumn="0" w:lastColumn="0" w:oddVBand="0" w:evenVBand="0" w:oddHBand="1" w:evenHBand="0" w:firstRowFirstColumn="0" w:firstRowLastColumn="0" w:lastRowFirstColumn="0" w:lastRowLastColumn="0"/>
+        </w:trPr>
+        <w:tc>
+          <w:tcPr>
+            <w:cnfStyle w:val="001000000000" w:firstRow="0" w:lastRow="0" w:firstColumn="1" w:lastColumn="0" w:oddVBand="0" w:evenVBand="0" w:oddHBand="0" w:evenHBand="0" w:firstRowFirstColumn="0" w:firstRowLastColumn="0" w:lastRowFirstColumn="0" w:lastRowLastColumn="0"/>
+            <w:tcW w:w="3005" w:type="dxa"/>
+          </w:tcPr>
+          <w:p>
+            <w:pPr>
+              <w:rPr>
+                <w:rFonts w:ascii="Arial" w:hAnsi="Arial" w:cs="Arial"/>
+              </w:rPr>
+            </w:pPr>
+            <w:r>
+              <w:rPr>
+                <w:rFonts w:ascii="Arial" w:hAnsi="Arial" w:cs="Arial"/>
+              </w:rPr>
+              <w:t>1)</w:t>
+            </w:r>
+          </w:p>
+        </w:tc>
+        <w:tc>
+          <w:tcPr>
+            <w:tcW w:w="3005" w:type="dxa"/>
+          </w:tcPr>
+          <w:p>
+            <w:pPr>
+              <w:cnfStyle w:val="000000100000" w:firstRow="0" w:lastRow="0" w:firstColumn="0" w:lastColumn="0" w:oddVBand="0" w:evenVBand="0" w:oddHBand="1" w:evenHBand="0" w:firstRowFirstColumn="0" w:firstRowLastColumn="0" w:lastRowFirstColumn="0" w:lastRowLastColumn="0"/>
+              <w:rPr>
+                <w:rFonts w:ascii="Arial" w:hAnsi="Arial" w:cs="Arial"/>
+              </w:rPr>
+            </w:pPr>
+          </w:p>
+        </w:tc>
+        <w:tc>
+          <w:tcPr>
+            <w:tcW w:w="3006" w:type="dxa"/>
+          </w:tcPr>
+          <w:p>
+            <w:pPr>
+              <w:cnfStyle w:val="000000100000" w:firstRow="0" w:lastRow="0" w:firstColumn="0" w:lastColumn="0" w:oddVBand="0" w:evenVBand="0" w:oddHBand="1" w:evenHBand="0" w:firstRowFirstColumn="0" w:firstRowLastColumn="0" w:lastRowFirstColumn="0" w:lastRowLastColumn="0"/>
+              <w:rPr>
+                <w:rFonts w:ascii="Arial" w:hAnsi="Arial" w:cs="Arial"/>
+              </w:rPr>
+            </w:pPr>
+          </w:p>
+        </w:tc>
+      </w:tr>
+      <w:tr>
+        <w:tc>
+          <w:tcPr>
+            <w:cnfStyle w:val="001000000000" w:firstRow="0" w:lastRow="0" w:firstColumn="1" w:lastColumn="0" w:oddVBand="0" w:evenVBand="0" w:oddHBand="0" w:evenHBand="0" w:firstRowFirstColumn="0" w:firstRowLastColumn="0" w:lastRowFirstColumn="0" w:lastRowLastColumn="0"/>
+            <w:tcW w:w="3005" w:type="dxa"/>
+          </w:tcPr>
+          <w:p>
+            <w:pPr>
+              <w:rPr>
+                <w:rFonts w:ascii="Arial" w:hAnsi="Arial" w:cs="Arial"/>
+              </w:rPr>
+            </w:pPr>
+            <w:r>
+              <w:rPr>
+                <w:rFonts w:ascii="Arial" w:hAnsi="Arial" w:cs="Arial"/>
+              </w:rPr>
+              <w:t>2)</w:t>
+            </w:r>
+          </w:p>
+        </w:tc>
+        <w:tc>
+          <w:tcPr>
+            <w:tcW w:w="3005" w:type="dxa"/>
+          </w:tcPr>
+          <w:p>
+            <w:pPr>
+              <w:cnfStyle w:val="000000000000" w:firstRow="0" w:lastRow="0" w:firstColumn="0" w:lastColumn="0" w:oddVBand="0" w:evenVBand="0" w:oddHBand="0" w:evenHBand="0" w:firstRowFirstColumn="0" w:firstRowLastColumn="0" w:lastRowFirstColumn="0" w:lastRowLastColumn="0"/>
+              <w:rPr>
+                <w:rFonts w:ascii="Arial" w:hAnsi="Arial" w:cs="Arial"/>
+              </w:rPr>
+            </w:pPr>
+          </w:p>
+        </w:tc>
+        <w:tc>
+          <w:tcPr>
+            <w:tcW w:w="3006" w:type="dxa"/>
+          </w:tcPr>
+          <w:p>
+            <w:pPr>
+              <w:cnfStyle w:val="000000000000" w:firstRow="0" w:lastRow="0" w:firstColumn="0" w:lastColumn="0" w:oddVBand="0" w:evenVBand="0" w:oddHBand="0" w:evenHBand="0" w:firstRowFirstColumn="0" w:firstRowLastColumn="0" w:lastRowFirstColumn="0" w:lastRowLastColumn="0"/>
+              <w:rPr>
+                <w:rFonts w:ascii="Arial" w:hAnsi="Arial" w:cs="Arial"/>
+              </w:rPr>
+            </w:pPr>
+          </w:p>
+        </w:tc>
+      </w:tr>
+    </w:tbl>
+    <w:p>
+      <w:pPr>
+        <w:rPr>
+          <w:rFonts w:ascii="Arial" w:hAnsi="Arial" w:cs="Arial"/>
+        </w:rPr>
+      </w:pPr>
+    </w:p>
+    <w:tbl>
+      <w:tblPr>
+        <w:tblStyle w:val="PlainTable5"/>
+        <w:tblW w:w="0" w:type="auto"/>
+        <w:tblLook w:val="04A0" w:firstRow="1" w:lastRow="0" w:firstColumn="1" w:lastColumn="0" w:noHBand="0" w:noVBand="1"/>
+      </w:tblPr>
+      <w:tblGrid>
+        <w:gridCol w:w="3005"/>
+        <w:gridCol w:w="3005"/>
+        <w:gridCol w:w="3006"/>
+      </w:tblGrid>
+      <w:tr>
+        <w:trPr>
+          <w:cnfStyle w:val="100000000000" w:firstRow="1" w:lastRow="0" w:firstColumn="0" w:lastColumn="0" w:oddVBand="0" w:evenVBand="0" w:oddHBand="0" w:evenHBand="0" w:firstRowFirstColumn="0" w:firstRowLastColumn="0" w:lastRowFirstColumn="0" w:lastRowLastColumn="0"/>
+        </w:trPr>
+        <w:tc>
+          <w:tcPr>
+            <w:cnfStyle w:val="001000000100" w:firstRow="0" w:lastRow="0" w:firstColumn="1" w:lastColumn="0" w:oddVBand="0" w:evenVBand="0" w:oddHBand="0" w:evenHBand="0" w:firstRowFirstColumn="1" w:firstRowLastColumn="0" w:lastRowFirstColumn="0" w:lastRowLastColumn="0"/>
+            <w:tcW w:w="3005" w:type="dxa"/>
+          </w:tcPr>
+          <w:p>
+            <w:pPr>
+              <w:rPr>
+                <w:rFonts w:ascii="Arial" w:hAnsi="Arial" w:cs="Arial"/>
+              </w:rPr>
+            </w:pPr>
+            <w:r>
+              <w:rPr>
+                <w:rFonts w:ascii="Arial" w:hAnsi="Arial" w:cs="Arial"/>
+              </w:rPr>
+              <w:t>Error Gradients</w:t>
+            </w:r>
+          </w:p>
+        </w:tc>
+        <w:tc>
+          <w:tcPr>
+            <w:tcW w:w="3005" w:type="dxa"/>
+          </w:tcPr>
+          <w:p>
+            <w:pPr>
+              <w:cnfStyle w:val="100000000000" w:firstRow="1" w:lastRow="0" w:firstColumn="0" w:lastColumn="0" w:oddVBand="0" w:evenVBand="0" w:oddHBand="0" w:evenHBand="0" w:firstRowFirstColumn="0" w:firstRowLastColumn="0" w:lastRowFirstColumn="0" w:lastRowLastColumn="0"/>
+              <w:rPr>
+                <w:rFonts w:ascii="Arial" w:hAnsi="Arial" w:cs="Arial"/>
+              </w:rPr>
+            </w:pPr>
+            <w:r>
+              <w:rPr>
+                <w:rFonts w:ascii="Arial" w:hAnsi="Arial" w:cs="Arial"/>
+              </w:rPr>
+              <w:t>Equation</w:t>
+            </w:r>
+          </w:p>
+        </w:tc>
+        <w:tc>
+          <w:tcPr>
+            <w:tcW w:w="3006" w:type="dxa"/>
+          </w:tcPr>
+          <w:p>
+            <w:pPr>
+              <w:cnfStyle w:val="100000000000" w:firstRow="1" w:lastRow="0" w:firstColumn="0" w:lastColumn="0" w:oddVBand="0" w:evenVBand="0" w:oddHBand="0" w:evenHBand="0" w:firstRowFirstColumn="0" w:firstRowLastColumn="0" w:lastRowFirstColumn="0" w:lastRowLastColumn="0"/>
+              <w:rPr>
+                <w:rFonts w:ascii="Arial" w:hAnsi="Arial" w:cs="Arial"/>
+              </w:rPr>
+            </w:pPr>
+            <w:r>
+              <w:rPr>
+                <w:rFonts w:ascii="Arial" w:hAnsi="Arial" w:cs="Arial"/>
+              </w:rPr>
+              <w:t>Comments</w:t>
+            </w:r>
+          </w:p>
+        </w:tc>
+      </w:tr>
+      <w:tr>
+        <w:trPr>
+          <w:cnfStyle w:val="000000100000" w:firstRow="0" w:lastRow="0" w:firstColumn="0" w:lastColumn="0" w:oddVBand="0" w:evenVBand="0" w:oddHBand="1" w:evenHBand="0" w:firstRowFirstColumn="0" w:firstRowLastColumn="0" w:lastRowFirstColumn="0" w:lastRowLastColumn="0"/>
+        </w:trPr>
+        <w:tc>
+          <w:tcPr>
+            <w:cnfStyle w:val="001000000000" w:firstRow="0" w:lastRow="0" w:firstColumn="1" w:lastColumn="0" w:oddVBand="0" w:evenVBand="0" w:oddHBand="0" w:evenHBand="0" w:firstRowFirstColumn="0" w:firstRowLastColumn="0" w:lastRowFirstColumn="0" w:lastRowLastColumn="0"/>
+            <w:tcW w:w="3005" w:type="dxa"/>
+          </w:tcPr>
+          <w:p>
+            <w:pPr>
+              <w:rPr>
+                <w:rFonts w:ascii="Arial" w:hAnsi="Arial" w:cs="Arial"/>
+              </w:rPr>
+            </w:pPr>
+            <w:r>
+              <w:rPr>
+                <w:rFonts w:ascii="Arial" w:hAnsi="Arial" w:cs="Arial"/>
+              </w:rPr>
+              <w:t>1)</w:t>
+            </w:r>
+          </w:p>
+        </w:tc>
+        <w:tc>
+          <w:tcPr>
+            <w:tcW w:w="3005" w:type="dxa"/>
+          </w:tcPr>
+          <w:p>
+            <w:pPr>
+              <w:cnfStyle w:val="000000100000" w:firstRow="0" w:lastRow="0" w:firstColumn="0" w:lastColumn="0" w:oddVBand="0" w:evenVBand="0" w:oddHBand="1" w:evenHBand="0" w:firstRowFirstColumn="0" w:firstRowLastColumn="0" w:lastRowFirstColumn="0" w:lastRowLastColumn="0"/>
+              <w:rPr>
+                <w:rFonts w:ascii="Arial" w:hAnsi="Arial" w:cs="Arial"/>
+              </w:rPr>
+            </w:pPr>
+          </w:p>
+        </w:tc>
+        <w:tc>
+          <w:tcPr>
+            <w:tcW w:w="3006" w:type="dxa"/>
+          </w:tcPr>
+          <w:p>
+            <w:pPr>
+              <w:cnfStyle w:val="000000100000" w:firstRow="0" w:lastRow="0" w:firstColumn="0" w:lastColumn="0" w:oddVBand="0" w:evenVBand="0" w:oddHBand="1" w:evenHBand="0" w:firstRowFirstColumn="0" w:firstRowLastColumn="0" w:lastRowFirstColumn="0" w:lastRowLastColumn="0"/>
+              <w:rPr>
+                <w:rFonts w:ascii="Arial" w:hAnsi="Arial" w:cs="Arial"/>
+              </w:rPr>
+            </w:pPr>
+          </w:p>
+        </w:tc>
+      </w:tr>
+      <w:tr>
+        <w:tc>
+          <w:tcPr>
+            <w:cnfStyle w:val="001000000000" w:firstRow="0" w:lastRow="0" w:firstColumn="1" w:lastColumn="0" w:oddVBand="0" w:evenVBand="0" w:oddHBand="0" w:evenHBand="0" w:firstRowFirstColumn="0" w:firstRowLastColumn="0" w:lastRowFirstColumn="0" w:lastRowLastColumn="0"/>
+            <w:tcW w:w="3005" w:type="dxa"/>
+          </w:tcPr>
+          <w:p>
+            <w:pPr>
+              <w:rPr>
+                <w:rFonts w:ascii="Arial" w:hAnsi="Arial" w:cs="Arial"/>
+              </w:rPr>
+            </w:pPr>
+            <w:r>
+              <w:rPr>
+                <w:rFonts w:ascii="Arial" w:hAnsi="Arial" w:cs="Arial"/>
+              </w:rPr>
+              <w:t>2)</w:t>
+            </w:r>
+          </w:p>
+        </w:tc>
+        <w:tc>
+          <w:tcPr>
+            <w:tcW w:w="3005" w:type="dxa"/>
+          </w:tcPr>
+          <w:p>
+            <w:pPr>
+              <w:cnfStyle w:val="000000000000" w:firstRow="0" w:lastRow="0" w:firstColumn="0" w:lastColumn="0" w:oddVBand="0" w:evenVBand="0" w:oddHBand="0" w:evenHBand="0" w:firstRowFirstColumn="0" w:firstRowLastColumn="0" w:lastRowFirstColumn="0" w:lastRowLastColumn="0"/>
+              <w:rPr>
+                <w:rFonts w:ascii="Arial" w:hAnsi="Arial" w:cs="Arial"/>
+              </w:rPr>
+            </w:pPr>
+          </w:p>
+        </w:tc>
+        <w:tc>
+          <w:tcPr>
+            <w:tcW w:w="3006" w:type="dxa"/>
+          </w:tcPr>
+          <w:p>
+            <w:pPr>
+              <w:cnfStyle w:val="000000000000" w:firstRow="0" w:lastRow="0" w:firstColumn="0" w:lastColumn="0" w:oddVBand="0" w:evenVBand="0" w:oddHBand="0" w:evenHBand="0" w:firstRowFirstColumn="0" w:firstRowLastColumn="0" w:lastRowFirstColumn="0" w:lastRowLastColumn="0"/>
+              <w:rPr>
+                <w:rFonts w:ascii="Arial" w:hAnsi="Arial" w:cs="Arial"/>
+              </w:rPr>
+            </w:pPr>
+          </w:p>
+        </w:tc>
+      </w:tr>
+    </w:tbl>
+    <w:p>
+      <w:pPr>
+        <w:rPr>
+          <w:rFonts w:ascii="Arial" w:hAnsi="Arial" w:cs="Arial"/>
+        </w:rPr>
+      </w:pPr>
+    </w:p>
+    <w:tbl>
+      <w:tblPr>
+        <w:tblStyle w:val="PlainTable5"/>
+        <w:tblW w:w="0" w:type="auto"/>
+        <w:tblLook w:val="04A0" w:firstRow="1" w:lastRow="0" w:firstColumn="1" w:lastColumn="0" w:noHBand="0" w:noVBand="1"/>
+      </w:tblPr>
+      <w:tblGrid>
+        <w:gridCol w:w="3005"/>
+        <w:gridCol w:w="3005"/>
+        <w:gridCol w:w="3006"/>
+      </w:tblGrid>
+      <w:tr>
+        <w:trPr>
+          <w:cnfStyle w:val="100000000000" w:firstRow="1" w:lastRow="0" w:firstColumn="0" w:lastColumn="0" w:oddVBand="0" w:evenVBand="0" w:oddHBand="0" w:evenHBand="0" w:firstRowFirstColumn="0" w:firstRowLastColumn="0" w:lastRowFirstColumn="0" w:lastRowLastColumn="0"/>
+        </w:trPr>
+        <w:tc>
+          <w:tcPr>
+            <w:cnfStyle w:val="001000000100" w:firstRow="0" w:lastRow="0" w:firstColumn="1" w:lastColumn="0" w:oddVBand="0" w:evenVBand="0" w:oddHBand="0" w:evenHBand="0" w:firstRowFirstColumn="1" w:firstRowLastColumn="0" w:lastRowFirstColumn="0" w:lastRowLastColumn="0"/>
+            <w:tcW w:w="3005" w:type="dxa"/>
+          </w:tcPr>
+          <w:p>
+            <w:pPr>
+              <w:rPr>
+                <w:rFonts w:ascii="Arial" w:hAnsi="Arial" w:cs="Arial"/>
+              </w:rPr>
+            </w:pPr>
+            <w:r>
+              <w:rPr>
+                <w:rFonts w:ascii="Arial" w:hAnsi="Arial" w:cs="Arial"/>
+              </w:rPr>
+              <w:t>Learning Rate</w:t>
+            </w:r>
+          </w:p>
+        </w:tc>
+        <w:tc>
+          <w:tcPr>
+            <w:tcW w:w="3005" w:type="dxa"/>
+          </w:tcPr>
+          <w:p>
+            <w:pPr>
+              <w:cnfStyle w:val="100000000000" w:firstRow="1" w:lastRow="0" w:firstColumn="0" w:lastColumn="0" w:oddVBand="0" w:evenVBand="0" w:oddHBand="0" w:evenHBand="0" w:firstRowFirstColumn="0" w:firstRowLastColumn="0" w:lastRowFirstColumn="0" w:lastRowLastColumn="0"/>
+              <w:rPr>
+                <w:rFonts w:ascii="Arial" w:hAnsi="Arial" w:cs="Arial"/>
+              </w:rPr>
+            </w:pPr>
+            <w:r>
+              <w:rPr>
+                <w:rFonts w:ascii="Arial" w:hAnsi="Arial" w:cs="Arial"/>
+              </w:rPr>
+              <w:t>Equation</w:t>
+            </w:r>
+          </w:p>
+        </w:tc>
+        <w:tc>
+          <w:tcPr>
+            <w:tcW w:w="3006" w:type="dxa"/>
+          </w:tcPr>
+          <w:p>
+            <w:pPr>
+              <w:cnfStyle w:val="100000000000" w:firstRow="1" w:lastRow="0" w:firstColumn="0" w:lastColumn="0" w:oddVBand="0" w:evenVBand="0" w:oddHBand="0" w:evenHBand="0" w:firstRowFirstColumn="0" w:firstRowLastColumn="0" w:lastRowFirstColumn="0" w:lastRowLastColumn="0"/>
+              <w:rPr>
+                <w:rFonts w:ascii="Arial" w:hAnsi="Arial" w:cs="Arial"/>
+              </w:rPr>
+            </w:pPr>
+            <w:r>
+              <w:rPr>
+                <w:rFonts w:ascii="Arial" w:hAnsi="Arial" w:cs="Arial"/>
+              </w:rPr>
+              <w:t>Comments</w:t>
+            </w:r>
+          </w:p>
+        </w:tc>
+      </w:tr>
+      <w:tr>
+        <w:trPr>
+          <w:cnfStyle w:val="000000100000" w:firstRow="0" w:lastRow="0" w:firstColumn="0" w:lastColumn="0" w:oddVBand="0" w:evenVBand="0" w:oddHBand="1" w:evenHBand="0" w:firstRowFirstColumn="0" w:firstRowLastColumn="0" w:lastRowFirstColumn="0" w:lastRowLastColumn="0"/>
+        </w:trPr>
+        <w:tc>
+          <w:tcPr>
+            <w:cnfStyle w:val="001000000000" w:firstRow="0" w:lastRow="0" w:firstColumn="1" w:lastColumn="0" w:oddVBand="0" w:evenVBand="0" w:oddHBand="0" w:evenHBand="0" w:firstRowFirstColumn="0" w:firstRowLastColumn="0" w:lastRowFirstColumn="0" w:lastRowLastColumn="0"/>
+            <w:tcW w:w="3005" w:type="dxa"/>
+          </w:tcPr>
+          <w:p>
+            <w:pPr>
+              <w:rPr>
+                <w:rFonts w:ascii="Arial" w:hAnsi="Arial" w:cs="Arial"/>
+              </w:rPr>
+            </w:pPr>
+            <w:r>
+              <w:rPr>
+                <w:rFonts w:ascii="Arial" w:hAnsi="Arial" w:cs="Arial"/>
+              </w:rPr>
+              <w:t>1)</w:t>
+            </w:r>
+          </w:p>
+        </w:tc>
+        <w:tc>
+          <w:tcPr>
+            <w:tcW w:w="3005" w:type="dxa"/>
+          </w:tcPr>
+          <w:p>
+            <w:pPr>
+              <w:cnfStyle w:val="000000100000" w:firstRow="0" w:lastRow="0" w:firstColumn="0" w:lastColumn="0" w:oddVBand="0" w:evenVBand="0" w:oddHBand="1" w:evenHBand="0" w:firstRowFirstColumn="0" w:firstRowLastColumn="0" w:lastRowFirstColumn="0" w:lastRowLastColumn="0"/>
+              <w:rPr>
+                <w:rFonts w:ascii="Arial" w:hAnsi="Arial" w:cs="Arial"/>
+              </w:rPr>
+            </w:pPr>
+          </w:p>
+        </w:tc>
+        <w:tc>
+          <w:tcPr>
+            <w:tcW w:w="3006" w:type="dxa"/>
+          </w:tcPr>
+          <w:p>
+            <w:pPr>
+              <w:cnfStyle w:val="000000100000" w:firstRow="0" w:lastRow="0" w:firstColumn="0" w:lastColumn="0" w:oddVBand="0" w:evenVBand="0" w:oddHBand="1" w:evenHBand="0" w:firstRowFirstColumn="0" w:firstRowLastColumn="0" w:lastRowFirstColumn="0" w:lastRowLastColumn="0"/>
+              <w:rPr>
+                <w:rFonts w:ascii="Arial" w:hAnsi="Arial" w:cs="Arial"/>
+              </w:rPr>
+            </w:pPr>
+          </w:p>
+        </w:tc>
+      </w:tr>
+      <w:tr>
+        <w:tc>
+          <w:tcPr>
+            <w:cnfStyle w:val="001000000000" w:firstRow="0" w:lastRow="0" w:firstColumn="1" w:lastColumn="0" w:oddVBand="0" w:evenVBand="0" w:oddHBand="0" w:evenHBand="0" w:firstRowFirstColumn="0" w:firstRowLastColumn="0" w:lastRowFirstColumn="0" w:lastRowLastColumn="0"/>
+            <w:tcW w:w="3005" w:type="dxa"/>
+          </w:tcPr>
+          <w:p>
+            <w:pPr>
+              <w:rPr>
+                <w:rFonts w:ascii="Arial" w:hAnsi="Arial" w:cs="Arial"/>
+              </w:rPr>
+            </w:pPr>
+            <w:r>
+              <w:rPr>
+                <w:rFonts w:ascii="Arial" w:hAnsi="Arial" w:cs="Arial"/>
+              </w:rPr>
+              <w:t>2)</w:t>
+            </w:r>
+          </w:p>
+        </w:tc>
+        <w:tc>
+          <w:tcPr>
+            <w:tcW w:w="3005" w:type="dxa"/>
+          </w:tcPr>
+          <w:p>
+            <w:pPr>
+              <w:cnfStyle w:val="000000000000" w:firstRow="0" w:lastRow="0" w:firstColumn="0" w:lastColumn="0" w:oddVBand="0" w:evenVBand="0" w:oddHBand="0" w:evenHBand="0" w:firstRowFirstColumn="0" w:firstRowLastColumn="0" w:lastRowFirstColumn="0" w:lastRowLastColumn="0"/>
+              <w:rPr>
+                <w:rFonts w:ascii="Arial" w:hAnsi="Arial" w:cs="Arial"/>
+              </w:rPr>
+            </w:pPr>
+          </w:p>
+        </w:tc>
+        <w:tc>
+          <w:tcPr>
+            <w:tcW w:w="3006" w:type="dxa"/>
+          </w:tcPr>
+          <w:p>
+            <w:pPr>
+              <w:cnfStyle w:val="000000000000" w:firstRow="0" w:lastRow="0" w:firstColumn="0" w:lastColumn="0" w:oddVBand="0" w:evenVBand="0" w:oddHBand="0" w:evenHBand="0" w:firstRowFirstColumn="0" w:firstRowLastColumn="0" w:lastRowFirstColumn="0" w:lastRowLastColumn="0"/>
+              <w:rPr>
+                <w:rFonts w:ascii="Arial" w:hAnsi="Arial" w:cs="Arial"/>
+              </w:rPr>
+            </w:pPr>
+          </w:p>
+        </w:tc>
+      </w:tr>
+    </w:tbl>
+    <w:p>
+      <w:pPr>
+        <w:rPr>
+          <w:rFonts w:ascii="Arial" w:hAnsi="Arial" w:cs="Arial"/>
+        </w:rPr>
+      </w:pPr>
+    </w:p>
+    <w:tbl>
+      <w:tblPr>
+        <w:tblStyle w:val="PlainTable5"/>
+        <w:tblW w:w="0" w:type="auto"/>
+        <w:tblLook w:val="04A0" w:firstRow="1" w:lastRow="0" w:firstColumn="1" w:lastColumn="0" w:noHBand="0" w:noVBand="1"/>
+      </w:tblPr>
+      <w:tblGrid>
+        <w:gridCol w:w="3005"/>
+        <w:gridCol w:w="3005"/>
+        <w:gridCol w:w="3006"/>
+      </w:tblGrid>
+      <w:tr>
+        <w:trPr>
+          <w:cnfStyle w:val="100000000000" w:firstRow="1" w:lastRow="0" w:firstColumn="0" w:lastColumn="0" w:oddVBand="0" w:evenVBand="0" w:oddHBand="0" w:evenHBand="0" w:firstRowFirstColumn="0" w:firstRowLastColumn="0" w:lastRowFirstColumn="0" w:lastRowLastColumn="0"/>
+        </w:trPr>
+        <w:tc>
+          <w:tcPr>
+            <w:cnfStyle w:val="001000000100" w:firstRow="0" w:lastRow="0" w:firstColumn="1" w:lastColumn="0" w:oddVBand="0" w:evenVBand="0" w:oddHBand="0" w:evenHBand="0" w:firstRowFirstColumn="1" w:firstRowLastColumn="0" w:lastRowFirstColumn="0" w:lastRowLastColumn="0"/>
+            <w:tcW w:w="3005" w:type="dxa"/>
+          </w:tcPr>
+          <w:p>
+            <w:pPr>
+              <w:rPr>
+                <w:rFonts w:ascii="Arial" w:hAnsi="Arial" w:cs="Arial"/>
+              </w:rPr>
+            </w:pPr>
+            <w:r>
+              <w:rPr>
+                <w:rFonts w:ascii="Arial" w:hAnsi="Arial" w:cs="Arial"/>
+              </w:rPr>
+              <w:t>Regularisation Equation</w:t>
+            </w:r>
+          </w:p>
+        </w:tc>
+        <w:tc>
+          <w:tcPr>
+            <w:tcW w:w="3005" w:type="dxa"/>
+          </w:tcPr>
+          <w:p>
+            <w:pPr>
+              <w:cnfStyle w:val="100000000000" w:firstRow="1" w:lastRow="0" w:firstColumn="0" w:lastColumn="0" w:oddVBand="0" w:evenVBand="0" w:oddHBand="0" w:evenHBand="0" w:firstRowFirstColumn="0" w:firstRowLastColumn="0" w:lastRowFirstColumn="0" w:lastRowLastColumn="0"/>
+              <w:rPr>
+                <w:rFonts w:ascii="Arial" w:hAnsi="Arial" w:cs="Arial"/>
+              </w:rPr>
+            </w:pPr>
+            <w:r>
+              <w:rPr>
+                <w:rFonts w:ascii="Arial" w:hAnsi="Arial" w:cs="Arial"/>
+              </w:rPr>
+              <w:t>Equation</w:t>
+            </w:r>
+          </w:p>
+        </w:tc>
+        <w:tc>
+          <w:tcPr>
+            <w:tcW w:w="3006" w:type="dxa"/>
+          </w:tcPr>
+          <w:p>
+            <w:pPr>
+              <w:cnfStyle w:val="100000000000" w:firstRow="1" w:lastRow="0" w:firstColumn="0" w:lastColumn="0" w:oddVBand="0" w:evenVBand="0" w:oddHBand="0" w:evenHBand="0" w:firstRowFirstColumn="0" w:firstRowLastColumn="0" w:lastRowFirstColumn="0" w:lastRowLastColumn="0"/>
+              <w:rPr>
+                <w:rFonts w:ascii="Arial" w:hAnsi="Arial" w:cs="Arial"/>
+              </w:rPr>
+            </w:pPr>
+            <w:r>
+              <w:rPr>
+                <w:rFonts w:ascii="Arial" w:hAnsi="Arial" w:cs="Arial"/>
+              </w:rPr>
+              <w:t>Comments</w:t>
+            </w:r>
+          </w:p>
+        </w:tc>
+      </w:tr>
+      <w:tr>
+        <w:trPr>
+          <w:cnfStyle w:val="000000100000" w:firstRow="0" w:lastRow="0" w:firstColumn="0" w:lastColumn="0" w:oddVBand="0" w:evenVBand="0" w:oddHBand="1" w:evenHBand="0" w:firstRowFirstColumn="0" w:firstRowLastColumn="0" w:lastRowFirstColumn="0" w:lastRowLastColumn="0"/>
+        </w:trPr>
+        <w:tc>
+          <w:tcPr>
+            <w:cnfStyle w:val="001000000000" w:firstRow="0" w:lastRow="0" w:firstColumn="1" w:lastColumn="0" w:oddVBand="0" w:evenVBand="0" w:oddHBand="0" w:evenHBand="0" w:firstRowFirstColumn="0" w:firstRowLastColumn="0" w:lastRowFirstColumn="0" w:lastRowLastColumn="0"/>
+            <w:tcW w:w="3005" w:type="dxa"/>
+          </w:tcPr>
+          <w:p>
+            <w:pPr>
+              <w:rPr>
+                <w:rFonts w:ascii="Arial" w:hAnsi="Arial" w:cs="Arial"/>
+              </w:rPr>
+            </w:pPr>
+            <w:r>
+              <w:rPr>
+                <w:rFonts w:ascii="Arial" w:hAnsi="Arial" w:cs="Arial"/>
+              </w:rPr>
+              <w:t>1)</w:t>
+            </w:r>
+          </w:p>
+        </w:tc>
+        <w:tc>
+          <w:tcPr>
+            <w:tcW w:w="3005" w:type="dxa"/>
+          </w:tcPr>
+          <w:p>
+            <w:pPr>
+              <w:cnfStyle w:val="000000100000" w:firstRow="0" w:lastRow="0" w:firstColumn="0" w:lastColumn="0" w:oddVBand="0" w:evenVBand="0" w:oddHBand="1" w:evenHBand="0" w:firstRowFirstColumn="0" w:firstRowLastColumn="0" w:lastRowFirstColumn="0" w:lastRowLastColumn="0"/>
+              <w:rPr>
+                <w:rFonts w:ascii="Arial" w:hAnsi="Arial" w:cs="Arial"/>
+              </w:rPr>
+            </w:pPr>
+          </w:p>
+        </w:tc>
+        <w:tc>
+          <w:tcPr>
+            <w:tcW w:w="3006" w:type="dxa"/>
+          </w:tcPr>
+          <w:p>
+            <w:pPr>
+              <w:cnfStyle w:val="000000100000" w:firstRow="0" w:lastRow="0" w:firstColumn="0" w:lastColumn="0" w:oddVBand="0" w:evenVBand="0" w:oddHBand="1" w:evenHBand="0" w:firstRowFirstColumn="0" w:firstRowLastColumn="0" w:lastRowFirstColumn="0" w:lastRowLastColumn="0"/>
+              <w:rPr>
+                <w:rFonts w:ascii="Arial" w:hAnsi="Arial" w:cs="Arial"/>
+              </w:rPr>
+            </w:pPr>
+          </w:p>
+        </w:tc>
+      </w:tr>
+      <w:tr>
+        <w:tc>
+          <w:tcPr>
+            <w:cnfStyle w:val="001000000000" w:firstRow="0" w:lastRow="0" w:firstColumn="1" w:lastColumn="0" w:oddVBand="0" w:evenVBand="0" w:oddHBand="0" w:evenHBand="0" w:firstRowFirstColumn="0" w:firstRowLastColumn="0" w:lastRowFirstColumn="0" w:lastRowLastColumn="0"/>
+            <w:tcW w:w="3005" w:type="dxa"/>
+          </w:tcPr>
+          <w:p>
+            <w:pPr>
+              <w:rPr>
+                <w:rFonts w:ascii="Arial" w:hAnsi="Arial" w:cs="Arial"/>
+              </w:rPr>
+            </w:pPr>
+            <w:r>
+              <w:rPr>
+                <w:rFonts w:ascii="Arial" w:hAnsi="Arial" w:cs="Arial"/>
+              </w:rPr>
+              <w:t>2)</w:t>
+            </w:r>
+          </w:p>
+        </w:tc>
+        <w:tc>
+          <w:tcPr>
+            <w:tcW w:w="3005" w:type="dxa"/>
+          </w:tcPr>
+          <w:p>
+            <w:pPr>
+              <w:cnfStyle w:val="000000000000" w:firstRow="0" w:lastRow="0" w:firstColumn="0" w:lastColumn="0" w:oddVBand="0" w:evenVBand="0" w:oddHBand="0" w:evenHBand="0" w:firstRowFirstColumn="0" w:firstRowLastColumn="0" w:lastRowFirstColumn="0" w:lastRowLastColumn="0"/>
+              <w:rPr>
+                <w:rFonts w:ascii="Arial" w:hAnsi="Arial" w:cs="Arial"/>
+              </w:rPr>
+            </w:pPr>
+          </w:p>
+        </w:tc>
+        <w:tc>
+          <w:tcPr>
+            <w:tcW w:w="3006" w:type="dxa"/>
+          </w:tcPr>
+          <w:p>
+            <w:pPr>
+              <w:cnfStyle w:val="000000000000" w:firstRow="0" w:lastRow="0" w:firstColumn="0" w:lastColumn="0" w:oddVBand="0" w:evenVBand="0" w:oddHBand="0" w:evenHBand="0" w:firstRowFirstColumn="0" w:firstRowLastColumn="0" w:lastRowFirstColumn="0" w:lastRowLastColumn="0"/>
+              <w:rPr>
+                <w:rFonts w:ascii="Arial" w:hAnsi="Arial" w:cs="Arial"/>
+              </w:rPr>
+            </w:pPr>
+          </w:p>
+        </w:tc>
+      </w:tr>
+    </w:tbl>
+    <w:p>
+      <w:pPr>
+        <w:rPr>
+          <w:rFonts w:ascii="Arial" w:hAnsi="Arial" w:cs="Arial"/>
+        </w:rPr>
+      </w:pPr>
+    </w:p>
+    <w:tbl>
+      <w:tblPr>
+        <w:tblStyle w:val="PlainTable5"/>
+        <w:tblW w:w="0" w:type="auto"/>
+        <w:tblLook w:val="04A0" w:firstRow="1" w:lastRow="0" w:firstColumn="1" w:lastColumn="0" w:noHBand="0" w:noVBand="1"/>
+      </w:tblPr>
+      <w:tblGrid>
+        <w:gridCol w:w="3005"/>
+        <w:gridCol w:w="3005"/>
+        <w:gridCol w:w="3006"/>
+      </w:tblGrid>
+      <w:tr>
+        <w:trPr>
+          <w:cnfStyle w:val="100000000000" w:firstRow="1" w:lastRow="0" w:firstColumn="0" w:lastColumn="0" w:oddVBand="0" w:evenVBand="0" w:oddHBand="0" w:evenHBand="0" w:firstRowFirstColumn="0" w:firstRowLastColumn="0" w:lastRowFirstColumn="0" w:lastRowLastColumn="0"/>
+        </w:trPr>
+        <w:tc>
+          <w:tcPr>
+            <w:cnfStyle w:val="001000000100" w:firstRow="0" w:lastRow="0" w:firstColumn="1" w:lastColumn="0" w:oddVBand="0" w:evenVBand="0" w:oddHBand="0" w:evenHBand="0" w:firstRowFirstColumn="1" w:firstRowLastColumn="0" w:lastRowFirstColumn="0" w:lastRowLastColumn="0"/>
+            <w:tcW w:w="3005" w:type="dxa"/>
+          </w:tcPr>
+          <w:p>
+            <w:pPr>
+              <w:rPr>
+                <w:rFonts w:ascii="Arial" w:hAnsi="Arial" w:cs="Arial"/>
+              </w:rPr>
+            </w:pPr>
+            <w:r>
+              <w:rPr>
+                <w:rFonts w:ascii="Arial" w:hAnsi="Arial" w:cs="Arial"/>
+              </w:rPr>
+              <w:t>Regularisation</w:t>
+            </w:r>
+            <w:r>
+              <w:rPr>
+                <w:rFonts w:ascii="Arial" w:hAnsi="Arial" w:cs="Arial"/>
+              </w:rPr>
+              <w:t xml:space="preserve"> Rate</w:t>
+            </w:r>
+          </w:p>
+        </w:tc>
+        <w:tc>
+          <w:tcPr>
+            <w:tcW w:w="3005" w:type="dxa"/>
+          </w:tcPr>
+          <w:p>
+            <w:pPr>
+              <w:cnfStyle w:val="100000000000" w:firstRow="1" w:lastRow="0" w:firstColumn="0" w:lastColumn="0" w:oddVBand="0" w:evenVBand="0" w:oddHBand="0" w:evenHBand="0" w:firstRowFirstColumn="0" w:firstRowLastColumn="0" w:lastRowFirstColumn="0" w:lastRowLastColumn="0"/>
+              <w:rPr>
+                <w:rFonts w:ascii="Arial" w:hAnsi="Arial" w:cs="Arial"/>
+              </w:rPr>
+            </w:pPr>
+            <w:r>
+              <w:rPr>
+                <w:rFonts w:ascii="Arial" w:hAnsi="Arial" w:cs="Arial"/>
+              </w:rPr>
+              <w:t>Equation</w:t>
+            </w:r>
+          </w:p>
+        </w:tc>
+        <w:tc>
+          <w:tcPr>
+            <w:tcW w:w="3006" w:type="dxa"/>
+          </w:tcPr>
+          <w:p>
+            <w:pPr>
+              <w:cnfStyle w:val="100000000000" w:firstRow="1" w:lastRow="0" w:firstColumn="0" w:lastColumn="0" w:oddVBand="0" w:evenVBand="0" w:oddHBand="0" w:evenHBand="0" w:firstRowFirstColumn="0" w:firstRowLastColumn="0" w:lastRowFirstColumn="0" w:lastRowLastColumn="0"/>
+              <w:rPr>
+                <w:rFonts w:ascii="Arial" w:hAnsi="Arial" w:cs="Arial"/>
+              </w:rPr>
+            </w:pPr>
+            <w:r>
+              <w:rPr>
+                <w:rFonts w:ascii="Arial" w:hAnsi="Arial" w:cs="Arial"/>
+              </w:rPr>
+              <w:t>Comments</w:t>
+            </w:r>
+          </w:p>
+        </w:tc>
+      </w:tr>
+      <w:tr>
+        <w:trPr>
+          <w:cnfStyle w:val="000000100000" w:firstRow="0" w:lastRow="0" w:firstColumn="0" w:lastColumn="0" w:oddVBand="0" w:evenVBand="0" w:oddHBand="1" w:evenHBand="0" w:firstRowFirstColumn="0" w:firstRowLastColumn="0" w:lastRowFirstColumn="0" w:lastRowLastColumn="0"/>
+        </w:trPr>
+        <w:tc>
+          <w:tcPr>
+            <w:cnfStyle w:val="001000000000" w:firstRow="0" w:lastRow="0" w:firstColumn="1" w:lastColumn="0" w:oddVBand="0" w:evenVBand="0" w:oddHBand="0" w:evenHBand="0" w:firstRowFirstColumn="0" w:firstRowLastColumn="0" w:lastRowFirstColumn="0" w:lastRowLastColumn="0"/>
+            <w:tcW w:w="3005" w:type="dxa"/>
+          </w:tcPr>
+          <w:p>
+            <w:pPr>
+              <w:rPr>
+                <w:rFonts w:ascii="Arial" w:hAnsi="Arial" w:cs="Arial"/>
+              </w:rPr>
+            </w:pPr>
+            <w:r>
+              <w:rPr>
+                <w:rFonts w:ascii="Arial" w:hAnsi="Arial" w:cs="Arial"/>
+              </w:rPr>
+              <w:t>1)</w:t>
+            </w:r>
+          </w:p>
+        </w:tc>
+        <w:tc>
+          <w:tcPr>
+            <w:tcW w:w="3005" w:type="dxa"/>
+          </w:tcPr>
+          <w:p>
+            <w:pPr>
+              <w:cnfStyle w:val="000000100000" w:firstRow="0" w:lastRow="0" w:firstColumn="0" w:lastColumn="0" w:oddVBand="0" w:evenVBand="0" w:oddHBand="1" w:evenHBand="0" w:firstRowFirstColumn="0" w:firstRowLastColumn="0" w:lastRowFirstColumn="0" w:lastRowLastColumn="0"/>
+              <w:rPr>
+                <w:rFonts w:ascii="Arial" w:hAnsi="Arial" w:cs="Arial"/>
+              </w:rPr>
+            </w:pPr>
+          </w:p>
+        </w:tc>
+        <w:tc>
+          <w:tcPr>
+            <w:tcW w:w="3006" w:type="dxa"/>
+          </w:tcPr>
+          <w:p>
+            <w:pPr>
+              <w:cnfStyle w:val="000000100000" w:firstRow="0" w:lastRow="0" w:firstColumn="0" w:lastColumn="0" w:oddVBand="0" w:evenVBand="0" w:oddHBand="1" w:evenHBand="0" w:firstRowFirstColumn="0" w:firstRowLastColumn="0" w:lastRowFirstColumn="0" w:lastRowLastColumn="0"/>
+              <w:rPr>
+                <w:rFonts w:ascii="Arial" w:hAnsi="Arial" w:cs="Arial"/>
+              </w:rPr>
+            </w:pPr>
+          </w:p>
+        </w:tc>
+      </w:tr>
+      <w:tr>
+        <w:tc>
+          <w:tcPr>
+            <w:cnfStyle w:val="001000000000" w:firstRow="0" w:lastRow="0" w:firstColumn="1" w:lastColumn="0" w:oddVBand="0" w:evenVBand="0" w:oddHBand="0" w:evenHBand="0" w:firstRowFirstColumn="0" w:firstRowLastColumn="0" w:lastRowFirstColumn="0" w:lastRowLastColumn="0"/>
+            <w:tcW w:w="3005" w:type="dxa"/>
+          </w:tcPr>
+          <w:p>
+            <w:pPr>
+              <w:rPr>
+                <w:rFonts w:ascii="Arial" w:hAnsi="Arial" w:cs="Arial"/>
+              </w:rPr>
+            </w:pPr>
+            <w:r>
+              <w:rPr>
+                <w:rFonts w:ascii="Arial" w:hAnsi="Arial" w:cs="Arial"/>
+              </w:rPr>
+              <w:t>2)</w:t>
+            </w:r>
+          </w:p>
+        </w:tc>
+        <w:tc>
+          <w:tcPr>
+            <w:tcW w:w="3005" w:type="dxa"/>
+          </w:tcPr>
+          <w:p>
+            <w:pPr>
+              <w:cnfStyle w:val="000000000000" w:firstRow="0" w:lastRow="0" w:firstColumn="0" w:lastColumn="0" w:oddVBand="0" w:evenVBand="0" w:oddHBand="0" w:evenHBand="0" w:firstRowFirstColumn="0" w:firstRowLastColumn="0" w:lastRowFirstColumn="0" w:lastRowLastColumn="0"/>
+              <w:rPr>
+                <w:rFonts w:ascii="Arial" w:hAnsi="Arial" w:cs="Arial"/>
+              </w:rPr>
+            </w:pPr>
+          </w:p>
+        </w:tc>
+        <w:tc>
+          <w:tcPr>
+            <w:tcW w:w="3006" w:type="dxa"/>
+          </w:tcPr>
+          <w:p>
+            <w:pPr>
+              <w:cnfStyle w:val="000000000000" w:firstRow="0" w:lastRow="0" w:firstColumn="0" w:lastColumn="0" w:oddVBand="0" w:evenVBand="0" w:oddHBand="0" w:evenHBand="0" w:firstRowFirstColumn="0" w:firstRowLastColumn="0" w:lastRowFirstColumn="0" w:lastRowLastColumn="0"/>
+              <w:rPr>
+                <w:rFonts w:ascii="Arial" w:hAnsi="Arial" w:cs="Arial"/>
+              </w:rPr>
+            </w:pPr>
+          </w:p>
+        </w:tc>
+      </w:tr>
+    </w:tbl>
+    <w:p>
+      <w:pPr>
+        <w:rPr>
+          <w:rFonts w:ascii="Arial" w:hAnsi="Arial" w:cs="Arial"/>
+        </w:rPr>
+      </w:pPr>
+    </w:p>
+    <w:p>
+      <w:pPr>
+        <w:rPr>
+          <w:rFonts w:ascii="Arial" w:hAnsi="Arial" w:cs="Arial"/>
+        </w:rPr>
+      </w:pPr>
+      <w:r>
+        <w:rPr>
+          <w:rFonts w:ascii="Arial" w:hAnsi="Arial" w:cs="Arial"/>
+        </w:rPr>
+        <w:tab/>
+        <w:t>This very low-level implementation certainly proves that this concept at least has potential to provide a benefit to signal-processing applications that benefit from having intelligence in their systems. In this proof-of-concept, I used noise to provide an error signal to train against. Certainly, with the correct configuration of all training hyperparameters, it is possible to develop a model which mitigates noise in systems such as these. However, there is a real balance to strike between noise mitigation and stability.</w:t>
+      </w:r>
+    </w:p>
+    <w:p>
+      <w:pPr>
+        <w:rPr>
+          <w:rFonts w:ascii="Arial" w:hAnsi="Arial" w:cs="Arial"/>
+        </w:rPr>
+      </w:pPr>
+      <w:r>
+        <w:rPr>
+          <w:rFonts w:ascii="Arial" w:hAnsi="Arial" w:cs="Arial"/>
+        </w:rPr>
+        <w:tab/>
+        <w:t>With the assurance that this concept has potential, I next developed a higher-level implementation using the TensorFlow API</w:t>
+      </w:r>
+      <w:r>
+        <w:rPr>
+          <w:rFonts w:ascii="Arial" w:hAnsi="Arial" w:cs="Arial"/>
+        </w:rPr>
+        <w:t>. The goal here was to build a Layer object that had less customisation options as the MATLAB proof-of-concept but was capable of being integrated to a larger Neural Network. The resulting</w:t>
+      </w:r>
+      <w:r>
+        <w:rPr>
+          <w:rFonts w:ascii="Arial" w:hAnsi="Arial" w:cs="Arial"/>
+        </w:rPr>
+        <w:t xml:space="preserve"> DFT</w:t>
+      </w:r>
+      <w:r>
+        <w:rPr>
+          <w:rFonts w:ascii="Arial" w:hAnsi="Arial" w:cs="Arial"/>
+        </w:rPr>
+        <w:t xml:space="preserve"> Layer can be found in the Fourier_Transform.py file:</w:t>
+      </w:r>
+    </w:p>
+    <w:p>
+      <w:pPr>
+        <w:rPr>
+          <w:rFonts w:ascii="Arial" w:hAnsi="Arial" w:cs="Arial"/>
+        </w:rPr>
+      </w:pPr>
+      <w:r>
+        <w:rPr>
+          <w:noProof/>
+        </w:rPr>
+        <w:lastRenderedPageBreak/>
+        <w:drawing>
+          <wp:inline distT="0" distB="0" distL="0" distR="0" wp14:anchorId="49489AA3" wp14:editId="74DFBB49">
+            <wp:extent cx="5731510" cy="3808730"/>
+            <wp:effectExtent l="0" t="0" r="2540" b="1270"/>
+            <wp:docPr id="1" name="Picture 1"/>
+            <wp:cNvGraphicFramePr>
+              <a:graphicFrameLocks xmlns:a="http://schemas.openxmlformats.org/drawingml/2006/main" noChangeAspect="1"/>
+            </wp:cNvGraphicFramePr>
+            <a:graphic xmlns:a="http://schemas.openxmlformats.org/drawingml/2006/main">
+              <a:graphicData uri="http://schemas.openxmlformats.org/drawingml/2006/picture">
+                <pic:pic xmlns:pic="http://schemas.openxmlformats.org/drawingml/2006/picture">
+                  <pic:nvPicPr>
+                    <pic:cNvPr id="1" name=""/>
+                    <pic:cNvPicPr/>
+                  </pic:nvPicPr>
+                  <pic:blipFill>
+                    <a:blip r:embed="rId7"/>
+                    <a:stretch>
+                      <a:fillRect/>
+                    </a:stretch>
+                  </pic:blipFill>
+                  <pic:spPr>
+                    <a:xfrm>
+                      <a:off x="0" y="0"/>
+                      <a:ext cx="5731510" cy="3808730"/>
+                    </a:xfrm>
+                    <a:prstGeom prst="rect">
+                      <a:avLst/>
+                    </a:prstGeom>
+                  </pic:spPr>
+                </pic:pic>
+              </a:graphicData>
+            </a:graphic>
+          </wp:inline>
+        </w:drawing>
+      </w:r>
+    </w:p>
+    <w:p>
+      <w:pPr>
+        <w:ind w:firstLine="720"/>
+        <w:rPr>
+          <w:rFonts w:ascii="Arial" w:hAnsi="Arial" w:cs="Arial"/>
+        </w:rPr>
+      </w:pPr>
+      <w:r>
+        <w:rPr>
+          <w:rFonts w:ascii="Arial" w:hAnsi="Arial" w:cs="Arial"/>
+        </w:rPr>
+        <w:t>The Layer weights are stored as Float32 values and conjoined into the necessary Complex64 values using the tf.complex(…) function. This is done to mitigate gradient issues, which will be discussed in full in the Discussion Section of this paper. Crucially, this implementation is focused on 2-D input tensors. While it may be possible to perform a 3-D DFT using equation (4), I have not attempted it in this iteration.</w:t>
+      </w:r>
+    </w:p>
+    <w:p>
+      <w:pPr>
+        <w:rPr>
+          <w:rFonts w:ascii="Arial" w:hAnsi="Arial" w:cs="Arial"/>
+        </w:rPr>
+      </w:pPr>
+      <w:r>
+        <w:rPr>
+          <w:rFonts w:ascii="Arial" w:hAnsi="Arial" w:cs="Arial"/>
+        </w:rPr>
+        <w:tab/>
+        <w:t>Note also, there is room provided to give this Layer a kernel regulariser and a kernel constraint, however I did not focus on those elements of the Layer. The proof-of-concept seemed to indicate that adding such functionality to the Layer could provide some benefit to the training and operating efficacy, so it is worth returning to this implementation and fleshing it out further.</w:t>
+      </w:r>
+    </w:p>
+    <w:p>
+      <w:pPr>
+        <w:rPr>
+          <w:rFonts w:ascii="Arial" w:hAnsi="Arial" w:cs="Arial"/>
+        </w:rPr>
+      </w:pPr>
+      <w:r>
+        <w:rPr>
+          <w:rFonts w:ascii="Arial" w:hAnsi="Arial" w:cs="Arial"/>
+        </w:rPr>
+        <w:tab/>
+        <w:t>Many applications will require signals with a great number of samples be processed in near real-time. An example of this would be analysing snippets of voice. The minimum sampling rate accepted for voice recording is 8kHz, meaning that a 1s audio clip requires a vector with shape: (1, 8000). For this layer, that would mean it would need 2 * 8000</w:t>
+      </w:r>
+      <w:r>
+        <w:rPr>
+          <w:rFonts w:ascii="Arial" w:hAnsi="Arial" w:cs="Arial"/>
+          <w:vertAlign w:val="superscript"/>
+        </w:rPr>
+        <w:t>2</w:t>
+      </w:r>
+      <w:r>
+        <w:rPr>
+          <w:rFonts w:ascii="Arial" w:hAnsi="Arial" w:cs="Arial"/>
+        </w:rPr>
+        <w:t xml:space="preserve"> parameters, a total of 128,000,000 Float32 parameters. Irrespective of the performance benefit this layer could provide, the number of parameters it needs is simply prohibitive.</w:t>
+      </w:r>
+    </w:p>
+    <w:p>
+      <w:pPr>
+        <w:rPr>
+          <w:rFonts w:ascii="Arial" w:hAnsi="Arial" w:cs="Arial"/>
+        </w:rPr>
+      </w:pPr>
+      <w:r>
+        <w:rPr>
+          <w:rFonts w:ascii="Arial" w:hAnsi="Arial" w:cs="Arial"/>
+        </w:rPr>
+        <w:t>~ {Image of Model Top without input splicing}</w:t>
+      </w:r>
+    </w:p>
+    <w:p>
+      <w:pPr>
+        <w:rPr>
+          <w:rFonts w:ascii="Arial" w:hAnsi="Arial" w:cs="Arial"/>
+        </w:rPr>
+      </w:pPr>
+      <w:r>
+        <w:rPr>
+          <w:rFonts w:ascii="Arial" w:hAnsi="Arial" w:cs="Arial"/>
+        </w:rPr>
+        <w:tab/>
+      </w:r>
+      <w:r>
+        <w:rPr>
+          <w:rFonts w:ascii="Arial" w:hAnsi="Arial" w:cs="Arial"/>
+        </w:rPr>
+        <w:t>Depending on the application, however, it may be possible, even beneficial, to splice the input into N-even slices and compute each DFT independently. Aside from providing more of a spectrogram instead of just a DFT, this approach also allows for significant memory savings. Using the formula:</w:t>
+      </w:r>
+    </w:p>
+    <w:tbl>
+      <w:tblPr>
+        <w:tblStyle w:val="TableGrid"/>
+        <w:tblW w:w="0" w:type="auto"/>
+        <w:tblLook w:val="04A0" w:firstRow="1" w:lastRow="0" w:firstColumn="1" w:lastColumn="0" w:noHBand="0" w:noVBand="1"/>
+      </w:tblPr>
+      <w:tblGrid>
+        <w:gridCol w:w="988"/>
+        <w:gridCol w:w="7087"/>
+        <w:gridCol w:w="941"/>
+      </w:tblGrid>
+      <w:tr>
+        <w:tc>
+          <w:tcPr>
+            <w:tcW w:w="988" w:type="dxa"/>
+            <w:tcBorders>
+              <w:top w:val="nil"/>
+              <w:left w:val="nil"/>
+              <w:bottom w:val="nil"/>
+              <w:right w:val="nil"/>
+            </w:tcBorders>
+            <w:vAlign w:val="center"/>
+          </w:tcPr>
+          <w:p>
+            <w:pPr>
+              <w:jc w:val="center"/>
+              <w:rPr>
+                <w:rFonts w:ascii="Arial" w:hAnsi="Arial" w:cs="Arial"/>
+              </w:rPr>
+            </w:pPr>
+          </w:p>
+        </w:tc>
+        <w:tc>
+          <w:tcPr>
+            <w:tcW w:w="7087" w:type="dxa"/>
+            <w:tcBorders>
+              <w:top w:val="nil"/>
+              <w:left w:val="nil"/>
+              <w:bottom w:val="nil"/>
+              <w:right w:val="nil"/>
+            </w:tcBorders>
+            <w:vAlign w:val="center"/>
+          </w:tcPr>
+          <w:p>
+            <w:pPr>
+              <w:jc w:val="center"/>
+              <w:rPr>
+                <w:rFonts w:ascii="Arial" w:eastAsiaTheme="minorEastAsia" w:hAnsi="Arial" w:cs="Arial"/>
+              </w:rPr>
+            </w:pPr>
+            <m:oMathPara>
+              <m:oMath>
+                <m:f>
+                  <m:fPr>
+                    <m:type m:val="skw"/>
+                    <m:ctrlPr>
+                      <w:rPr>
+                        <w:rFonts w:ascii="Cambria Math" w:hAnsi="Cambria Math" w:cs="Arial"/>
+                        <w:i/>
+                      </w:rPr>
+                    </m:ctrlPr>
+                  </m:fPr>
+                  <m:num/>
+                  <m:den/>
+                </m:f>
+              </m:oMath>
+            </m:oMathPara>
+          </w:p>
+        </w:tc>
+        <w:tc>
+          <w:tcPr>
+            <w:tcW w:w="941" w:type="dxa"/>
+            <w:tcBorders>
+              <w:top w:val="nil"/>
+              <w:left w:val="nil"/>
+              <w:bottom w:val="nil"/>
+              <w:right w:val="nil"/>
+            </w:tcBorders>
+            <w:vAlign w:val="center"/>
+          </w:tcPr>
+          <w:p>
+            <w:pPr>
+              <w:jc w:val="center"/>
+              <w:rPr>
+                <w:rFonts w:ascii="Arial" w:hAnsi="Arial" w:cs="Arial"/>
+              </w:rPr>
+            </w:pPr>
+            <w:r>
+              <w:rPr>
+                <w:rFonts w:ascii="Arial" w:hAnsi="Arial" w:cs="Arial"/>
+              </w:rPr>
+              <w:t>[</w:t>
+            </w:r>
+            <w:r>
+              <w:rPr>
+                <w:rFonts w:ascii="Arial" w:hAnsi="Arial" w:cs="Arial"/>
+              </w:rPr>
+              <w:t>5</w:t>
+            </w:r>
+            <w:r>
+              <w:rPr>
+                <w:rFonts w:ascii="Arial" w:hAnsi="Arial" w:cs="Arial"/>
+              </w:rPr>
+              <w:t>]</w:t>
+            </w:r>
+          </w:p>
+        </w:tc>
+      </w:tr>
+    </w:tbl>
+    <w:p>
+      <w:pPr>
+        <w:rPr>
+          <w:rFonts w:ascii="Arial" w:hAnsi="Arial" w:cs="Arial"/>
+        </w:rPr>
+      </w:pPr>
+    </w:p>
+    <w:p>
+      <w:pPr>
+        <w:rPr>
+          <w:rFonts w:ascii="Arial" w:hAnsi="Arial" w:cs="Arial"/>
+        </w:rPr>
+      </w:pPr>
+      <w:r>
+        <w:rPr>
+          <w:rFonts w:ascii="Arial" w:hAnsi="Arial" w:cs="Arial"/>
+        </w:rPr>
+        <w:t>~ {Image of Model Top with input splicing}</w:t>
+      </w:r>
+    </w:p>
+    <w:p>
+      <w:pPr>
+        <w:rPr>
+          <w:rFonts w:ascii="Arial" w:hAnsi="Arial" w:cs="Arial"/>
+        </w:rPr>
+      </w:pPr>
+      <w:r>
+        <w:rPr>
+          <w:rFonts w:ascii="Arial" w:hAnsi="Arial" w:cs="Arial"/>
+        </w:rPr>
+        <w:lastRenderedPageBreak/>
+        <w:tab/>
+        <w:t>Taking this second approach, I then attempted to use my Layer in a model which classifies 1s voice clips, discerning which 1-word command of a short list they are.</w:t>
       </w:r>
     </w:p>
     <w:p>
@@ -445,6 +2596,103 @@
     </w:sectPr>
   </w:body>
 </w:document>
+</file>
+
+<file path=word/numbering.xml><?xml version="1.0" encoding="utf-8"?>
+<w:numbering xmlns:wpc="http://schemas.microsoft.com/office/word/2010/wordprocessingCanvas" xmlns:cx="http://schemas.microsoft.com/office/drawing/2014/chartex" xmlns:cx1="http://schemas.microsoft.com/office/drawing/2015/9/8/chartex" xmlns:cx2="http://schemas.microsoft.com/office/drawing/2015/10/21/chartex" xmlns:cx3="http://schemas.microsoft.com/office/drawing/2016/5/9/chartex" xmlns:cx4="http://schemas.microsoft.com/office/drawing/2016/5/10/chartex" xmlns:cx5="http://schemas.microsoft.com/office/drawing/2016/5/11/chartex" xmlns:cx6="http://schemas.microsoft.com/office/drawing/2016/5/12/chartex" xmlns:cx7="http://schemas.microsoft.com/office/drawing/2016/5/13/chartex" xmlns:cx8="http://schemas.microsoft.com/office/drawing/2016/5/14/chartex" xmlns:mc="http://schemas.openxmlformats.org/markup-compatibility/2006" xmlns:aink="http://schemas.microsoft.com/office/drawing/2016/ink" xmlns:am3d="http://schemas.microsoft.com/office/drawing/2017/model3d" xmlns:o="urn:schemas-microsoft-com:office:office" xmlns:r="http://schemas.openxmlformats.org/officeDocument/2006/relationships" xmlns:m="http://schemas.openxmlformats.org/officeDocument/2006/math" xmlns:v="urn:schemas-microsoft-com:vml" xmlns:wp14="http://schemas.microsoft.com/office/word/2010/wordprocessingDrawing" xmlns:wp="http://schemas.openxmlformats.org/drawingml/2006/wordprocessingDrawing" xmlns:w10="urn:schemas-microsoft-com:office:word" xmlns:w="http://schemas.openxmlformats.org/wordprocessingml/2006/main" xmlns:w14="http://schemas.microsoft.com/office/word/2010/wordml" xmlns:w15="http://schemas.microsoft.com/office/word/2012/wordml" xmlns:w16cex="http://schemas.microsoft.com/office/word/2018/wordml/cex" xmlns:w16cid="http://schemas.microsoft.com/office/word/2016/wordml/cid" xmlns:w16="http://schemas.microsoft.com/office/word/2018/wordml" xmlns:w16se="http://schemas.microsoft.com/office/word/2015/wordml/symex" xmlns:wpg="http://schemas.microsoft.com/office/word/2010/wordprocessingGroup" xmlns:wpi="http://schemas.microsoft.com/office/word/2010/wordprocessingInk" xmlns:wne="http://schemas.microsoft.com/office/word/2006/wordml" xmlns:wps="http://schemas.microsoft.com/office/word/2010/wordprocessingShape" mc:Ignorable="w14 w15 w16se w16cid w16 w16cex wp14">
+  <w:abstractNum w:abstractNumId="0" w15:restartNumberingAfterBreak="0">
+    <w:nsid w:val="2F61472B"/>
+    <w:multiLevelType w:val="hybridMultilevel"/>
+    <w:tmpl w:val="D1D80504"/>
+    <w:lvl w:ilvl="0" w:tplc="08090011">
+      <w:start w:val="1"/>
+      <w:numFmt w:val="decimal"/>
+      <w:lvlText w:val="%1)"/>
+      <w:lvlJc w:val="left"/>
+      <w:pPr>
+        <w:ind w:left="720" w:hanging="360"/>
+      </w:pPr>
+      <w:rPr>
+        <w:rFonts w:hint="default"/>
+      </w:rPr>
+    </w:lvl>
+    <w:lvl w:ilvl="1" w:tplc="08090019" w:tentative="1">
+      <w:start w:val="1"/>
+      <w:numFmt w:val="lowerLetter"/>
+      <w:lvlText w:val="%2."/>
+      <w:lvlJc w:val="left"/>
+      <w:pPr>
+        <w:ind w:left="1440" w:hanging="360"/>
+      </w:pPr>
+    </w:lvl>
+    <w:lvl w:ilvl="2" w:tplc="0809001B" w:tentative="1">
+      <w:start w:val="1"/>
+      <w:numFmt w:val="lowerRoman"/>
+      <w:lvlText w:val="%3."/>
+      <w:lvlJc w:val="right"/>
+      <w:pPr>
+        <w:ind w:left="2160" w:hanging="180"/>
+      </w:pPr>
+    </w:lvl>
+    <w:lvl w:ilvl="3" w:tplc="0809000F" w:tentative="1">
+      <w:start w:val="1"/>
+      <w:numFmt w:val="decimal"/>
+      <w:lvlText w:val="%4."/>
+      <w:lvlJc w:val="left"/>
+      <w:pPr>
+        <w:ind w:left="2880" w:hanging="360"/>
+      </w:pPr>
+    </w:lvl>
+    <w:lvl w:ilvl="4" w:tplc="08090019" w:tentative="1">
+      <w:start w:val="1"/>
+      <w:numFmt w:val="lowerLetter"/>
+      <w:lvlText w:val="%5."/>
+      <w:lvlJc w:val="left"/>
+      <w:pPr>
+        <w:ind w:left="3600" w:hanging="360"/>
+      </w:pPr>
+    </w:lvl>
+    <w:lvl w:ilvl="5" w:tplc="0809001B" w:tentative="1">
+      <w:start w:val="1"/>
+      <w:numFmt w:val="lowerRoman"/>
+      <w:lvlText w:val="%6."/>
+      <w:lvlJc w:val="right"/>
+      <w:pPr>
+        <w:ind w:left="4320" w:hanging="180"/>
+      </w:pPr>
+    </w:lvl>
+    <w:lvl w:ilvl="6" w:tplc="0809000F" w:tentative="1">
+      <w:start w:val="1"/>
+      <w:numFmt w:val="decimal"/>
+      <w:lvlText w:val="%7."/>
+      <w:lvlJc w:val="left"/>
+      <w:pPr>
+        <w:ind w:left="5040" w:hanging="360"/>
+      </w:pPr>
+    </w:lvl>
+    <w:lvl w:ilvl="7" w:tplc="08090019" w:tentative="1">
+      <w:start w:val="1"/>
+      <w:numFmt w:val="lowerLetter"/>
+      <w:lvlText w:val="%8."/>
+      <w:lvlJc w:val="left"/>
+      <w:pPr>
+        <w:ind w:left="5760" w:hanging="360"/>
+      </w:pPr>
+    </w:lvl>
+    <w:lvl w:ilvl="8" w:tplc="0809001B" w:tentative="1">
+      <w:start w:val="1"/>
+      <w:numFmt w:val="lowerRoman"/>
+      <w:lvlText w:val="%9."/>
+      <w:lvlJc w:val="right"/>
+      <w:pPr>
+        <w:ind w:left="6480" w:hanging="180"/>
+      </w:pPr>
+    </w:lvl>
+  </w:abstractNum>
+  <w:num w:numId="1">
+    <w:abstractNumId w:val="0"/>
+  </w:num>
+</w:numbering>
 </file>
 
 <file path=word/styles.xml><?xml version="1.0" encoding="utf-8"?>
@@ -896,6 +3144,166 @@
       <w:shd w:val="clear" w:color="auto" w:fill="E1DFDD"/>
     </w:rPr>
   </w:style>
+  <w:style w:type="character" w:styleId="PlaceholderText">
+    <w:name w:val="Placeholder Text"/>
+    <w:basedOn w:val="DefaultParagraphFont"/>
+    <w:uiPriority w:val="99"/>
+    <w:semiHidden/>
+    <w:rsid w:val="009368EF"/>
+    <w:rPr>
+      <w:color w:val="808080"/>
+    </w:rPr>
+  </w:style>
+  <w:style w:type="table" w:styleId="TableGrid">
+    <w:name w:val="Table Grid"/>
+    <w:basedOn w:val="TableNormal"/>
+    <w:uiPriority w:val="39"/>
+    <w:rsid w:val="00777476"/>
+    <w:pPr>
+      <w:spacing w:after="0" w:line="240" w:lineRule="auto"/>
+    </w:pPr>
+    <w:tblPr>
+      <w:tblBorders>
+        <w:top w:val="single" w:sz="4" w:space="0" w:color="auto"/>
+        <w:left w:val="single" w:sz="4" w:space="0" w:color="auto"/>
+        <w:bottom w:val="single" w:sz="4" w:space="0" w:color="auto"/>
+        <w:right w:val="single" w:sz="4" w:space="0" w:color="auto"/>
+        <w:insideH w:val="single" w:sz="4" w:space="0" w:color="auto"/>
+        <w:insideV w:val="single" w:sz="4" w:space="0" w:color="auto"/>
+      </w:tblBorders>
+    </w:tblPr>
+  </w:style>
+  <w:style w:type="paragraph" w:styleId="ListParagraph">
+    <w:name w:val="List Paragraph"/>
+    <w:basedOn w:val="Normal"/>
+    <w:uiPriority w:val="34"/>
+    <w:qFormat/>
+    <w:rsid w:val="008B23F1"/>
+    <w:pPr>
+      <w:ind w:left="720"/>
+      <w:contextualSpacing/>
+    </w:pPr>
+  </w:style>
+  <w:style w:type="table" w:styleId="PlainTable5">
+    <w:name w:val="Plain Table 5"/>
+    <w:basedOn w:val="TableNormal"/>
+    <w:uiPriority w:val="45"/>
+    <w:rsid w:val="002225D0"/>
+    <w:pPr>
+      <w:spacing w:after="0" w:line="240" w:lineRule="auto"/>
+    </w:pPr>
+    <w:tblPr>
+      <w:tblStyleRowBandSize w:val="1"/>
+      <w:tblStyleColBandSize w:val="1"/>
+    </w:tblPr>
+    <w:tblStylePr w:type="firstRow">
+      <w:rPr>
+        <w:rFonts w:asciiTheme="majorHAnsi" w:eastAsiaTheme="majorEastAsia" w:hAnsiTheme="majorHAnsi" w:cstheme="majorBidi"/>
+        <w:i/>
+        <w:iCs/>
+        <w:sz w:val="26"/>
+      </w:rPr>
+      <w:tblPr/>
+      <w:tcPr>
+        <w:tcBorders>
+          <w:bottom w:val="single" w:sz="4" w:space="0" w:color="7F7F7F" w:themeColor="text1" w:themeTint="80"/>
+        </w:tcBorders>
+        <w:shd w:val="clear" w:color="auto" w:fill="FFFFFF" w:themeFill="background1"/>
+      </w:tcPr>
+    </w:tblStylePr>
+    <w:tblStylePr w:type="lastRow">
+      <w:rPr>
+        <w:rFonts w:asciiTheme="majorHAnsi" w:eastAsiaTheme="majorEastAsia" w:hAnsiTheme="majorHAnsi" w:cstheme="majorBidi"/>
+        <w:i/>
+        <w:iCs/>
+        <w:sz w:val="26"/>
+      </w:rPr>
+      <w:tblPr/>
+      <w:tcPr>
+        <w:tcBorders>
+          <w:top w:val="single" w:sz="4" w:space="0" w:color="7F7F7F" w:themeColor="text1" w:themeTint="80"/>
+        </w:tcBorders>
+        <w:shd w:val="clear" w:color="auto" w:fill="FFFFFF" w:themeFill="background1"/>
+      </w:tcPr>
+    </w:tblStylePr>
+    <w:tblStylePr w:type="firstCol">
+      <w:pPr>
+        <w:jc w:val="right"/>
+      </w:pPr>
+      <w:rPr>
+        <w:rFonts w:asciiTheme="majorHAnsi" w:eastAsiaTheme="majorEastAsia" w:hAnsiTheme="majorHAnsi" w:cstheme="majorBidi"/>
+        <w:i/>
+        <w:iCs/>
+        <w:sz w:val="26"/>
+      </w:rPr>
+      <w:tblPr/>
+      <w:tcPr>
+        <w:tcBorders>
+          <w:right w:val="single" w:sz="4" w:space="0" w:color="7F7F7F" w:themeColor="text1" w:themeTint="80"/>
+        </w:tcBorders>
+        <w:shd w:val="clear" w:color="auto" w:fill="FFFFFF" w:themeFill="background1"/>
+      </w:tcPr>
+    </w:tblStylePr>
+    <w:tblStylePr w:type="lastCol">
+      <w:rPr>
+        <w:rFonts w:asciiTheme="majorHAnsi" w:eastAsiaTheme="majorEastAsia" w:hAnsiTheme="majorHAnsi" w:cstheme="majorBidi"/>
+        <w:i/>
+        <w:iCs/>
+        <w:sz w:val="26"/>
+      </w:rPr>
+      <w:tblPr/>
+      <w:tcPr>
+        <w:tcBorders>
+          <w:left w:val="single" w:sz="4" w:space="0" w:color="7F7F7F" w:themeColor="text1" w:themeTint="80"/>
+        </w:tcBorders>
+        <w:shd w:val="clear" w:color="auto" w:fill="FFFFFF" w:themeFill="background1"/>
+      </w:tcPr>
+    </w:tblStylePr>
+    <w:tblStylePr w:type="band1Vert">
+      <w:tblPr/>
+      <w:tcPr>
+        <w:shd w:val="clear" w:color="auto" w:fill="F2F2F2" w:themeFill="background1" w:themeFillShade="F2"/>
+      </w:tcPr>
+    </w:tblStylePr>
+    <w:tblStylePr w:type="band1Horz">
+      <w:tblPr/>
+      <w:tcPr>
+        <w:shd w:val="clear" w:color="auto" w:fill="F2F2F2" w:themeFill="background1" w:themeFillShade="F2"/>
+      </w:tcPr>
+    </w:tblStylePr>
+    <w:tblStylePr w:type="neCell">
+      <w:tblPr/>
+      <w:tcPr>
+        <w:tcBorders>
+          <w:left w:val="nil"/>
+        </w:tcBorders>
+      </w:tcPr>
+    </w:tblStylePr>
+    <w:tblStylePr w:type="nwCell">
+      <w:tblPr/>
+      <w:tcPr>
+        <w:tcBorders>
+          <w:right w:val="nil"/>
+        </w:tcBorders>
+      </w:tcPr>
+    </w:tblStylePr>
+    <w:tblStylePr w:type="seCell">
+      <w:tblPr/>
+      <w:tcPr>
+        <w:tcBorders>
+          <w:left w:val="nil"/>
+        </w:tcBorders>
+      </w:tcPr>
+    </w:tblStylePr>
+    <w:tblStylePr w:type="swCell">
+      <w:tblPr/>
+      <w:tcPr>
+        <w:tcBorders>
+          <w:right w:val="nil"/>
+        </w:tcBorders>
+      </w:tcPr>
+    </w:tblStylePr>
+  </w:style>
 </w:styles>
 </file>
 
@@ -1192,4 +3600,16 @@
     </a:ext>
   </a:extLst>
 </a:theme>
+</file>
+
+<file path=customXml/item1.xml><?xml version="1.0" encoding="utf-8"?>
+<b:Sources xmlns:b="http://schemas.openxmlformats.org/officeDocument/2006/bibliography" xmlns="http://schemas.openxmlformats.org/officeDocument/2006/bibliography" SelectedStyle="\APASixthEditionOfficeOnline.xsl" StyleName="APA" Version="6"/>
+</file>
+
+<file path=customXml/itemProps1.xml><?xml version="1.0" encoding="utf-8"?>
+<ds:datastoreItem xmlns:ds="http://schemas.openxmlformats.org/officeDocument/2006/customXml" ds:itemID="{C78F6977-9F58-4AFA-967B-8FBBC84BD533}">
+  <ds:schemaRefs>
+    <ds:schemaRef ds:uri="http://schemas.openxmlformats.org/officeDocument/2006/bibliography"/>
+  </ds:schemaRefs>
+</ds:datastoreItem>
 </file>
</xml_diff>

<commit_message>
Adding to References Folder. Results section of paper is complete.
</commit_message>
<xml_diff>
--- a/Intelligent DFT.docx
+++ b/Intelligent DFT.docx
@@ -78,15 +78,7 @@
         <w:t>with pre-processed data.</w:t>
       </w:r>
       <w:r>
-        <w:t xml:space="preserve"> The resulting algorithm amounts to an Intelligent Discrete Fourier Transform, which simultaneously transforms time-domain data to frequency-domain data and learns what content of the signal is meaningful to the given application. The final implementation was built using the TensorFlow API and is available for download from </w:t>
-      </w:r>
-      <w:proofErr w:type="spellStart"/>
-      <w:r>
-        <w:t>github</w:t>
-      </w:r>
-      <w:proofErr w:type="spellEnd"/>
-      <w:r>
-        <w:t>.</w:t>
+        <w:t xml:space="preserve"> The resulting algorithm amounts to an Intelligent Discrete Fourier Transform, which simultaneously transforms time-domain data to frequency-domain data and learns what content of the signal is meaningful to the given application. The final implementation was built using the TensorFlow API and is available for download from github.</w:t>
       </w:r>
     </w:p>
     <w:p>
@@ -113,7 +105,13 @@
         <w:ind w:firstLine="720"/>
       </w:pPr>
       <w:r>
-        <w:t xml:space="preserve">At the time of writing this, the common practice for handling signal data using Neural Networks breaks down into one of two choices: Recurrent Neural Networks (RNN’s) and their equivalents, or pre-processing data into images to accommodate Convolutional Neural Networks (CNN’s). Neither approach is optimised to the task. RNN’s (or more recently 1-D CNN’s) handle series data, which in the context of signal processing is the equivalent of </w:t>
+        <w:t xml:space="preserve">At the time of writing this, the common practice for handling signal data using Neural Networks breaks down into one of two choices: Recurrent Neural Networks (RNN’s) and their equivalents, or pre-processing data into images to accommodate </w:t>
+      </w:r>
+      <w:r>
+        <w:t xml:space="preserve">2-D </w:t>
+      </w:r>
+      <w:r>
+        <w:t xml:space="preserve">Convolutional Neural Networks (CNN’s). Neither approach is optimised to the task. RNN’s (or more recently 1-D CNN’s) handle series data, which in the context of signal processing is the equivalent of </w:t>
       </w:r>
       <w:r>
         <w:rPr>
@@ -123,7 +121,13 @@
         <w:t>only</w:t>
       </w:r>
       <w:r>
-        <w:t xml:space="preserve"> working in the time domain. While it is possible, the amount of computation required to overcome the limitations of working in the time domain prohibit the use of RNN’s / 1-D CNN’s in most complex real-time applications. Likewise, pre-processing data into image format before using a conventional CNN is both time consuming and wasteful from a processing standpoint. The need to generate an image before being able to discern meaning from the data all but exclude this setup from being viable in edge-sensor networks or in real-time systems.</w:t>
+        <w:t xml:space="preserve"> working in the time domain. While it is possible, the amount of computation required to overcome the limitations of working in the time domain prohibit the use of RNN’s / 1-D CNN’s in most complex real-time applications. Likewise, pre-processing data into image format before using a conventional</w:t>
+      </w:r>
+      <w:r>
+        <w:t xml:space="preserve"> 2-D</w:t>
+      </w:r>
+      <w:r>
+        <w:t xml:space="preserve"> CNN is both time consuming and wasteful from a processing standpoint. The need to generate an image before being able to discern meaning from the data all but exclude this setup from being viable in edge-sensor networks or in real-time systems.</w:t>
       </w:r>
     </w:p>
     <w:p>
@@ -140,23 +144,19 @@
       </w:pPr>
       <w:r>
         <w:tab/>
-        <w:t>After the initial tests and demonstrations using MATLAB, a DFT layer was written using the TensorFlow API in Python. As a test of efficacy, this new layer was used to build a model which categorised 1s audio clips of one-word voice commands (</w:t>
-      </w:r>
-      <w:proofErr w:type="spellStart"/>
-      <w:r>
-        <w:t>eg</w:t>
-      </w:r>
-      <w:proofErr w:type="spellEnd"/>
-      <w:r>
-        <w:t xml:space="preserve">: “yes”, “no”, “up”, “down”, etc.), and the effectiveness of this model was compared to that of a 1-D </w:t>
-      </w:r>
-      <w:proofErr w:type="spellStart"/>
-      <w:r>
-        <w:t>ConvNet</w:t>
-      </w:r>
-      <w:proofErr w:type="spellEnd"/>
-      <w:r>
-        <w:t xml:space="preserve"> used as a demonstration in numerous online guides for audio processing with Artificial Intelligence. In this paper, we will review the mathematics behind the Intelligent DFT, the resulting implementation in TensorFlow, and the limitations of this implementation. For reference, the entire body of code discussed in this paper is available at: </w:t>
+        <w:t>After the initial tests and demonstrations using MATLAB, a DFT layer was written using the TensorFlow API in Python. As a test of efficacy, this new layer was used to build a model which categorised 1s audio clips of one-word voice commands (eg: “yes”, “no”, “up”, “down”, etc.)</w:t>
+      </w:r>
+      <w:r>
+        <w:t>.</w:t>
+      </w:r>
+      <w:r>
+        <w:t xml:space="preserve"> </w:t>
+      </w:r>
+      <w:r>
+        <w:t>T</w:t>
+      </w:r>
+      <w:r>
+        <w:t xml:space="preserve">he effectiveness of this model was compared to that of a 1-D ConvNet used as a demonstration in numerous online guides for audio processing with Artificial Intelligence. In this paper, we will review the mathematics behind the Intelligent DFT, the resulting implementation in TensorFlow, and the limitations of this implementation. For reference, the entire body of code discussed in this paper is available at: </w:t>
       </w:r>
       <w:hyperlink r:id="rId6" w:history="1">
         <w:r>
@@ -171,6 +171,7 @@
       <w:pPr>
         <w:rPr>
           <w:rStyle w:val="Hyperlink"/>
+          <w:strike/>
           <w:color w:val="auto"/>
           <w:u w:val="none"/>
         </w:rPr>
@@ -182,29 +183,20 @@
           <w:u w:val="none"/>
         </w:rPr>
         <w:tab/>
-        <w:t xml:space="preserve">Bear in mind, these initial tests were performed as a proof of concept. They do not represent the last word on how well this approach handles time-domain data compared to the more typical 1-D </w:t>
-      </w:r>
-      <w:proofErr w:type="spellStart"/>
+      </w:r>
       <w:r>
         <w:rPr>
           <w:rStyle w:val="Hyperlink"/>
+          <w:strike/>
           <w:color w:val="auto"/>
           <w:u w:val="none"/>
         </w:rPr>
-        <w:t>ConvNet</w:t>
-      </w:r>
-      <w:proofErr w:type="spellEnd"/>
+        <w:t xml:space="preserve">Bear in mind, these initial tests were performed as a proof of concept. They do not represent the last word on how well this approach handles time-domain data compared to the more typical 1-D ConvNet approach. However, they do indicate that this Intelligent DFT approach does stand to </w:t>
+      </w:r>
       <w:r>
         <w:rPr>
           <w:rStyle w:val="Hyperlink"/>
-          <w:color w:val="auto"/>
-          <w:u w:val="none"/>
-        </w:rPr>
-        <w:t xml:space="preserve"> approach. However, they do indicate that this Intelligent DFT approach does stand to </w:t>
-      </w:r>
-      <w:r>
-        <w:rPr>
-          <w:rStyle w:val="Hyperlink"/>
+          <w:strike/>
           <w:color w:val="auto"/>
           <w:u w:val="none"/>
         </w:rPr>
@@ -376,7 +368,7 @@
                           <w:rPr>
                             <w:rFonts w:ascii="Cambria Math" w:hAnsi="Cambria Math" w:cs="Arial"/>
                           </w:rPr>
-                          <m:t>-2j*pi*f*t</m:t>
+                          <m:t>-2j*π*f*t</m:t>
                         </m:r>
                       </m:sup>
                     </m:sSup>
@@ -444,7 +436,13 @@
         <w:rPr>
           <w:rFonts w:ascii="Arial" w:hAnsi="Arial" w:cs="Arial"/>
         </w:rPr>
-        <w:t>equation</w:t>
+        <w:t>E</w:t>
+      </w:r>
+      <w:r>
+        <w:rPr>
+          <w:rFonts w:ascii="Arial" w:hAnsi="Arial" w:cs="Arial"/>
+        </w:rPr>
+        <w:t>quation</w:t>
       </w:r>
       <w:r>
         <w:rPr>
@@ -740,7 +738,7 @@
                           <w:rPr>
                             <w:rFonts w:ascii="Cambria Math" w:hAnsi="Cambria Math" w:cs="Arial"/>
                           </w:rPr>
-                          <m:t>pi</m:t>
+                          <m:t>π</m:t>
                         </m:r>
                       </m:num>
                       <m:den>
@@ -804,7 +802,13 @@
         <w:rPr>
           <w:rFonts w:ascii="Arial" w:hAnsi="Arial" w:cs="Arial"/>
         </w:rPr>
-        <w:t>equation</w:t>
+        <w:t>E</w:t>
+      </w:r>
+      <w:r>
+        <w:rPr>
+          <w:rFonts w:ascii="Arial" w:hAnsi="Arial" w:cs="Arial"/>
+        </w:rPr>
+        <w:t>quation</w:t>
       </w:r>
       <w:r>
         <w:rPr>
@@ -1131,21 +1135,7 @@
         <w:rPr>
           <w:rFonts w:ascii="Arial" w:hAnsi="Arial" w:cs="Arial"/>
         </w:rPr>
-        <w:t xml:space="preserve"> Using this approach, one could theoretically incorporate a DFT into a larger Deep Learning network. Given that backpropagation simply adjusts network parameters along the negative of the error gradient, and that the derivative of the error </w:t>
-      </w:r>
-      <w:proofErr w:type="spellStart"/>
-      <w:r>
-        <w:rPr>
-          <w:rFonts w:ascii="Arial" w:hAnsi="Arial" w:cs="Arial"/>
-        </w:rPr>
-        <w:t>w.r.t.</w:t>
-      </w:r>
-      <w:proofErr w:type="spellEnd"/>
-      <w:r>
-        <w:rPr>
-          <w:rFonts w:ascii="Arial" w:hAnsi="Arial" w:cs="Arial"/>
-        </w:rPr>
-        <w:t xml:space="preserve"> the values of the DFT matrix is linear, there should be few issues with incorporating this equation into larger networks.</w:t>
+        <w:t xml:space="preserve"> Using this approach, one could theoretically incorporate a DFT into a larger Deep Learning network. Given that backpropagation simply adjusts network parameters along the negative of the error gradient, and that the derivative of the error w.r.t. the values of the DFT matrix is linear, there should be few issues with incorporating this equation into larger networks.</w:t>
       </w:r>
     </w:p>
     <w:p>
@@ -1206,7 +1196,19 @@
         <w:rPr>
           <w:rFonts w:ascii="Arial" w:hAnsi="Arial" w:cs="Arial"/>
         </w:rPr>
-        <w:t xml:space="preserve">Considering again equation </w:t>
+        <w:t xml:space="preserve">Considering again </w:t>
+      </w:r>
+      <w:r>
+        <w:rPr>
+          <w:rFonts w:ascii="Arial" w:hAnsi="Arial" w:cs="Arial"/>
+        </w:rPr>
+        <w:t>E</w:t>
+      </w:r>
+      <w:r>
+        <w:rPr>
+          <w:rFonts w:ascii="Arial" w:hAnsi="Arial" w:cs="Arial"/>
+        </w:rPr>
+        <w:t xml:space="preserve">quation </w:t>
       </w:r>
       <w:r>
         <w:rPr>
@@ -1284,20 +1286,20 @@
         <w:rPr>
           <w:rFonts w:ascii="Arial" w:hAnsi="Arial" w:cs="Arial"/>
         </w:rPr>
+        <w:t>Stability</w:t>
+      </w:r>
+    </w:p>
+    <w:p>
+      <w:pPr>
+        <w:rPr>
+          <w:rFonts w:ascii="Arial" w:hAnsi="Arial" w:cs="Arial"/>
+        </w:rPr>
+      </w:pPr>
+      <w:r>
+        <w:rPr>
+          <w:rFonts w:ascii="Arial" w:hAnsi="Arial" w:cs="Arial"/>
+        </w:rPr>
         <w:lastRenderedPageBreak/>
-        <w:t>Stability</w:t>
-      </w:r>
-    </w:p>
-    <w:p>
-      <w:pPr>
-        <w:rPr>
-          <w:rFonts w:ascii="Arial" w:hAnsi="Arial" w:cs="Arial"/>
-        </w:rPr>
-      </w:pPr>
-      <w:r>
-        <w:rPr>
-          <w:rFonts w:ascii="Arial" w:hAnsi="Arial" w:cs="Arial"/>
-        </w:rPr>
         <w:t>Under the “Demonstration” folder of the repository is just such a proof</w:t>
       </w:r>
       <w:r>
@@ -1322,27 +1324,25 @@
         <w:rPr>
           <w:rFonts w:ascii="Arial" w:hAnsi="Arial" w:cs="Arial"/>
         </w:rPr>
-        <w:t>concept stored as a .</w:t>
-      </w:r>
-      <w:proofErr w:type="spellStart"/>
-      <w:r>
-        <w:rPr>
-          <w:rFonts w:ascii="Arial" w:hAnsi="Arial" w:cs="Arial"/>
-        </w:rPr>
-        <w:t>mlapp</w:t>
-      </w:r>
-      <w:proofErr w:type="spellEnd"/>
-      <w:r>
-        <w:rPr>
-          <w:rFonts w:ascii="Arial" w:hAnsi="Arial" w:cs="Arial"/>
-        </w:rPr>
-        <w:t xml:space="preserve"> file. Viewing the underlying code will require a valid MATLAB license</w:t>
-      </w:r>
-      <w:r>
-        <w:rPr>
-          <w:rFonts w:ascii="Arial" w:hAnsi="Arial" w:cs="Arial"/>
-        </w:rPr>
-        <w:t>. This demonstration explores the behaviour a simple model which only performs a DFT and trains using an error signal tied to white noise in the input signal</w:t>
+        <w:t>concept stored as a .mlapp file. Viewing the underlying code will require a valid MATLAB license</w:t>
+      </w:r>
+      <w:r>
+        <w:rPr>
+          <w:rFonts w:ascii="Arial" w:hAnsi="Arial" w:cs="Arial"/>
+        </w:rPr>
+        <w:t xml:space="preserve">. This demonstration explores the behaviour </w:t>
+      </w:r>
+      <w:r>
+        <w:rPr>
+          <w:rFonts w:ascii="Arial" w:hAnsi="Arial" w:cs="Arial"/>
+        </w:rPr>
+        <w:t xml:space="preserve">of </w:t>
+      </w:r>
+      <w:r>
+        <w:rPr>
+          <w:rFonts w:ascii="Arial" w:hAnsi="Arial" w:cs="Arial"/>
+        </w:rPr>
+        <w:t>a simple model which only performs a DFT and trains using an error signal tied to white noise in the input signal</w:t>
       </w:r>
       <w:r>
         <w:rPr>
@@ -1354,28 +1354,36 @@
         <w:rPr>
           <w:rFonts w:ascii="Arial" w:hAnsi="Arial" w:cs="Arial"/>
         </w:rPr>
-        <w:t xml:space="preserve"> Figure X shows the application </w:t>
-      </w:r>
-      <w:proofErr w:type="spellStart"/>
-      <w:r>
-        <w:rPr>
-          <w:rFonts w:ascii="Arial" w:hAnsi="Arial" w:cs="Arial"/>
-        </w:rPr>
-        <w:t>jst</w:t>
-      </w:r>
-      <w:proofErr w:type="spellEnd"/>
-      <w:r>
-        <w:rPr>
-          <w:rFonts w:ascii="Arial" w:hAnsi="Arial" w:cs="Arial"/>
-        </w:rPr>
-        <w:t xml:space="preserve"> after opening.</w:t>
-      </w:r>
-    </w:p>
-    <w:p>
-      <w:pPr>
-        <w:rPr>
-          <w:rFonts w:ascii="Arial" w:hAnsi="Arial" w:cs="Arial"/>
-        </w:rPr>
+        <w:t xml:space="preserve"> Figure </w:t>
+      </w:r>
+      <w:r>
+        <w:rPr>
+          <w:rFonts w:ascii="Arial" w:hAnsi="Arial" w:cs="Arial"/>
+        </w:rPr>
+        <w:t>(1)</w:t>
+      </w:r>
+      <w:r>
+        <w:rPr>
+          <w:rFonts w:ascii="Arial" w:hAnsi="Arial" w:cs="Arial"/>
+        </w:rPr>
+        <w:t xml:space="preserve"> shows the application j</w:t>
+      </w:r>
+      <w:r>
+        <w:rPr>
+          <w:rFonts w:ascii="Arial" w:hAnsi="Arial" w:cs="Arial"/>
+        </w:rPr>
+        <w:t>u</w:t>
+      </w:r>
+      <w:r>
+        <w:rPr>
+          <w:rFonts w:ascii="Arial" w:hAnsi="Arial" w:cs="Arial"/>
+        </w:rPr>
+        <w:t>st after opening.</w:t>
+      </w:r>
+    </w:p>
+    <w:p>
+      <w:pPr>
+        <w:keepNext/>
       </w:pPr>
       <w:r>
         <w:rPr>
@@ -1420,6 +1428,41 @@
     </w:p>
     <w:p>
       <w:pPr>
+        <w:pStyle w:val="Caption"/>
+        <w:rPr>
+          <w:rFonts w:ascii="Arial" w:hAnsi="Arial" w:cs="Arial"/>
+        </w:rPr>
+      </w:pPr>
+      <w:r>
+        <w:t xml:space="preserve">Figure </w:t>
+      </w:r>
+      <w:r>
+        <w:fldChar w:fldCharType="begin"/>
+      </w:r>
+      <w:r>
+        <w:instrText xml:space="preserve"> SEQ Figure \* ARABIC </w:instrText>
+      </w:r>
+      <w:r>
+        <w:fldChar w:fldCharType="separate"/>
+      </w:r>
+      <w:r>
+        <w:rPr>
+          <w:noProof/>
+        </w:rPr>
+        <w:t>1</w:t>
+      </w:r>
+      <w:r>
+        <w:rPr>
+          <w:noProof/>
+        </w:rPr>
+        <w:fldChar w:fldCharType="end"/>
+      </w:r>
+      <w:r>
+        <w:t>: Intelligent DFT Proof-of-Concept GUI</w:t>
+      </w:r>
+    </w:p>
+    <w:p>
+      <w:pPr>
         <w:ind w:firstLine="720"/>
         <w:rPr>
           <w:rFonts w:ascii="Arial" w:hAnsi="Arial" w:cs="Arial"/>
@@ -1429,7 +1472,31 @@
         <w:rPr>
           <w:rFonts w:ascii="Arial" w:hAnsi="Arial" w:cs="Arial"/>
         </w:rPr>
-        <w:t>As with any trained model, there is a wide range of possible Error Signals (and thus Error Gradients) and weight-update rules that can be employed. In this proof of concept, the following selection of Error Signals, Learning Rate, Weight-Update and Regularisation Equations were used:</w:t>
+        <w:t>As with any trained model, there is a wide range of possible Error Signals (and thus Error Gradients) and weight-update rules that can be employed. In this proof of concept, the following selection of Error Signals, Learning Rate</w:t>
+      </w:r>
+      <w:r>
+        <w:rPr>
+          <w:rFonts w:ascii="Arial" w:hAnsi="Arial" w:cs="Arial"/>
+        </w:rPr>
+        <w:t>s</w:t>
+      </w:r>
+      <w:r>
+        <w:rPr>
+          <w:rFonts w:ascii="Arial" w:hAnsi="Arial" w:cs="Arial"/>
+        </w:rPr>
+        <w:t>, Weight-Update</w:t>
+      </w:r>
+      <w:r>
+        <w:rPr>
+          <w:rFonts w:ascii="Arial" w:hAnsi="Arial" w:cs="Arial"/>
+        </w:rPr>
+        <w:t>s</w:t>
+      </w:r>
+      <w:r>
+        <w:rPr>
+          <w:rFonts w:ascii="Arial" w:hAnsi="Arial" w:cs="Arial"/>
+        </w:rPr>
+        <w:t xml:space="preserve"> and Regularisation Equations were used:</w:t>
       </w:r>
     </w:p>
     <w:tbl>
@@ -1500,7 +1567,7 @@
               <w:rPr>
                 <w:rFonts w:ascii="Arial" w:hAnsi="Arial" w:cs="Arial"/>
               </w:rPr>
-              <w:t>Comments</w:t>
+              <w:t>Equation Number</w:t>
             </w:r>
           </w:p>
         </w:tc>
@@ -1765,7 +1832,7 @@
               <w:rPr>
                 <w:rFonts w:ascii="Arial" w:hAnsi="Arial" w:cs="Arial"/>
               </w:rPr>
-              <w:t>Comments</w:t>
+              <w:t>Equation Number</w:t>
             </w:r>
           </w:p>
         </w:tc>
@@ -2160,13 +2227,7 @@
                   <w:rPr>
                     <w:rFonts w:ascii="Cambria Math" w:hAnsi="Cambria Math" w:cs="Arial"/>
                   </w:rPr>
-                  <m:t>*</m:t>
-                </m:r>
-                <m:r>
-                  <w:rPr>
-                    <w:rFonts w:ascii="Cambria Math" w:hAnsi="Cambria Math" w:cs="Arial"/>
-                  </w:rPr>
-                  <m:t>(</m:t>
+                  <m:t>*(</m:t>
                 </m:r>
                 <m:sSubSup>
                   <m:sSubSupPr>
@@ -2681,7 +2742,7 @@
               <w:rPr>
                 <w:rFonts w:ascii="Arial" w:hAnsi="Arial" w:cs="Arial"/>
               </w:rPr>
-              <w:t>Comments</w:t>
+              <w:t>Equation Number</w:t>
             </w:r>
           </w:p>
         </w:tc>
@@ -2785,13 +2846,7 @@
                   <w:rPr>
                     <w:rFonts w:ascii="Cambria Math" w:hAnsi="Cambria Math" w:cs="Arial"/>
                   </w:rPr>
-                  <m:t>α</m:t>
-                </m:r>
-                <m:r>
-                  <w:rPr>
-                    <w:rFonts w:ascii="Cambria Math" w:hAnsi="Cambria Math" w:cs="Arial"/>
-                  </w:rPr>
-                  <m:t>*</m:t>
+                  <m:t>α*</m:t>
                 </m:r>
                 <m:rad>
                   <m:radPr>
@@ -2930,13 +2985,7 @@
                   <w:rPr>
                     <w:rFonts w:ascii="Cambria Math" w:hAnsi="Cambria Math" w:cs="Arial"/>
                   </w:rPr>
-                  <m:t>α</m:t>
-                </m:r>
-                <m:r>
-                  <w:rPr>
-                    <w:rFonts w:ascii="Cambria Math" w:hAnsi="Cambria Math" w:cs="Arial"/>
-                  </w:rPr>
-                  <m:t xml:space="preserve">* </m:t>
+                  <m:t xml:space="preserve">α* </m:t>
                 </m:r>
                 <m:nary>
                   <m:naryPr>
@@ -3086,15 +3135,7 @@
                     <w:sz w:val="20"/>
                     <w:szCs w:val="20"/>
                   </w:rPr>
-                  <m:t>α</m:t>
-                </m:r>
-                <m:r>
-                  <w:rPr>
-                    <w:rFonts w:ascii="Cambria Math" w:hAnsi="Cambria Math" w:cs="Arial"/>
-                    <w:sz w:val="20"/>
-                    <w:szCs w:val="20"/>
-                  </w:rPr>
-                  <m:t xml:space="preserve">* </m:t>
+                  <m:t xml:space="preserve">α* </m:t>
                 </m:r>
                 <m:f>
                   <m:fPr>
@@ -3174,15 +3215,7 @@
                         <w:sz w:val="20"/>
                         <w:szCs w:val="20"/>
                       </w:rPr>
-                      <m:t>(Loss)</m:t>
-                    </m:r>
-                    <m:r>
-                      <w:rPr>
-                        <w:rFonts w:ascii="Cambria Math" w:hAnsi="Cambria Math" w:cs="Arial"/>
-                        <w:sz w:val="20"/>
-                        <w:szCs w:val="20"/>
-                      </w:rPr>
-                      <m:t>|</m:t>
+                      <m:t>(Loss)|</m:t>
                     </m:r>
                   </m:den>
                 </m:f>
@@ -3294,23 +3327,7 @@
                             <w:sz w:val="20"/>
                             <w:szCs w:val="20"/>
                           </w:rPr>
-                          <m:t>|</m:t>
-                        </m:r>
-                        <m:r>
-                          <w:rPr>
-                            <w:rFonts w:ascii="Cambria Math" w:hAnsi="Cambria Math" w:cs="Arial"/>
-                            <w:sz w:val="20"/>
-                            <w:szCs w:val="20"/>
-                          </w:rPr>
-                          <m:t>Loss</m:t>
-                        </m:r>
-                        <m:r>
-                          <w:rPr>
-                            <w:rFonts w:ascii="Cambria Math" w:hAnsi="Cambria Math" w:cs="Arial"/>
-                            <w:sz w:val="20"/>
-                            <w:szCs w:val="20"/>
-                          </w:rPr>
-                          <m:t>|</m:t>
+                          <m:t>|Loss|</m:t>
                         </m:r>
                       </m:e>
                     </m:d>
@@ -3333,39 +3350,7 @@
                         <w:sz w:val="20"/>
                         <w:szCs w:val="20"/>
                       </w:rPr>
-                      <m:t>(</m:t>
-                    </m:r>
-                    <m:r>
-                      <w:rPr>
-                        <w:rFonts w:ascii="Cambria Math" w:hAnsi="Cambria Math" w:cs="Arial"/>
-                        <w:sz w:val="20"/>
-                        <w:szCs w:val="20"/>
-                      </w:rPr>
-                      <m:t>|</m:t>
-                    </m:r>
-                    <m:r>
-                      <w:rPr>
-                        <w:rFonts w:ascii="Cambria Math" w:hAnsi="Cambria Math" w:cs="Arial"/>
-                        <w:sz w:val="20"/>
-                        <w:szCs w:val="20"/>
-                      </w:rPr>
-                      <m:t>Loss</m:t>
-                    </m:r>
-                    <m:r>
-                      <w:rPr>
-                        <w:rFonts w:ascii="Cambria Math" w:hAnsi="Cambria Math" w:cs="Arial"/>
-                        <w:sz w:val="20"/>
-                        <w:szCs w:val="20"/>
-                      </w:rPr>
-                      <m:t>|</m:t>
-                    </m:r>
-                    <m:r>
-                      <w:rPr>
-                        <w:rFonts w:ascii="Cambria Math" w:hAnsi="Cambria Math" w:cs="Arial"/>
-                        <w:sz w:val="20"/>
-                        <w:szCs w:val="20"/>
-                      </w:rPr>
-                      <m:t>)</m:t>
+                      <m:t>(|Loss|)</m:t>
                     </m:r>
                   </m:den>
                 </m:f>
@@ -3425,13 +3410,7 @@
                   <w:rPr>
                     <w:rFonts w:ascii="Cambria Math" w:hAnsi="Cambria Math" w:cs="Arial"/>
                   </w:rPr>
-                  <m:t>α</m:t>
-                </m:r>
-                <m:r>
-                  <w:rPr>
-                    <w:rFonts w:ascii="Cambria Math" w:hAnsi="Cambria Math" w:cs="Arial"/>
-                  </w:rPr>
-                  <m:t xml:space="preserve">* </m:t>
+                  <m:t xml:space="preserve">α* </m:t>
                 </m:r>
                 <m:rad>
                   <m:radPr>
@@ -3803,7 +3782,7 @@
               <w:rPr>
                 <w:rFonts w:ascii="Arial" w:hAnsi="Arial" w:cs="Arial"/>
               </w:rPr>
-              <w:t>Comments</w:t>
+              <w:t>Equation Number</w:t>
             </w:r>
           </w:p>
         </w:tc>
@@ -4466,7 +4445,7 @@
               <w:rPr>
                 <w:rFonts w:ascii="Arial" w:hAnsi="Arial" w:cs="Arial"/>
               </w:rPr>
-              <w:t>Comments</w:t>
+              <w:t>Equation Number</w:t>
             </w:r>
           </w:p>
         </w:tc>
@@ -4735,13 +4714,7 @@
                       <w:rPr>
                         <w:rFonts w:ascii="Cambria Math" w:hAnsi="Cambria Math" w:cs="Arial"/>
                       </w:rPr>
-                      <m:t>|</m:t>
-                    </m:r>
-                    <m:r>
-                      <w:rPr>
-                        <w:rFonts w:ascii="Cambria Math" w:hAnsi="Cambria Math" w:cs="Arial"/>
-                      </w:rPr>
-                      <m:t>Complexit</m:t>
+                      <m:t>|Complexit</m:t>
                     </m:r>
                     <m:sSubSup>
                       <m:sSubSupPr>
@@ -4951,23 +4924,7 @@
                         <w:sz w:val="14"/>
                         <w:szCs w:val="14"/>
                       </w:rPr>
-                      <m:t>(</m:t>
-                    </m:r>
-                    <m:r>
-                      <w:rPr>
-                        <w:rFonts w:ascii="Cambria Math" w:hAnsi="Cambria Math" w:cs="Arial"/>
-                        <w:sz w:val="14"/>
-                        <w:szCs w:val="14"/>
-                      </w:rPr>
-                      <m:t>Complexity</m:t>
-                    </m:r>
-                    <m:r>
-                      <w:rPr>
-                        <w:rFonts w:ascii="Cambria Math" w:hAnsi="Cambria Math" w:cs="Arial"/>
-                        <w:sz w:val="14"/>
-                        <w:szCs w:val="14"/>
-                      </w:rPr>
-                      <m:t>)|</m:t>
+                      <m:t>(Complexity)|</m:t>
                     </m:r>
                   </m:den>
                 </m:f>
@@ -5083,23 +5040,7 @@
                             <w:sz w:val="14"/>
                             <w:szCs w:val="14"/>
                           </w:rPr>
-                          <m:t>|</m:t>
-                        </m:r>
-                        <m:r>
-                          <w:rPr>
-                            <w:rFonts w:ascii="Cambria Math" w:hAnsi="Cambria Math" w:cs="Arial"/>
-                            <w:sz w:val="14"/>
-                            <w:szCs w:val="14"/>
-                          </w:rPr>
-                          <m:t>Complexity</m:t>
-                        </m:r>
-                        <m:r>
-                          <w:rPr>
-                            <w:rFonts w:ascii="Cambria Math" w:hAnsi="Cambria Math" w:cs="Arial"/>
-                            <w:sz w:val="14"/>
-                            <w:szCs w:val="14"/>
-                          </w:rPr>
-                          <m:t>|</m:t>
+                          <m:t>|Complexity|</m:t>
                         </m:r>
                       </m:e>
                     </m:d>
@@ -5122,23 +5063,7 @@
                         <w:sz w:val="14"/>
                         <w:szCs w:val="14"/>
                       </w:rPr>
-                      <m:t>(|</m:t>
-                    </m:r>
-                    <m:r>
-                      <w:rPr>
-                        <w:rFonts w:ascii="Cambria Math" w:hAnsi="Cambria Math" w:cs="Arial"/>
-                        <w:sz w:val="14"/>
-                        <w:szCs w:val="14"/>
-                      </w:rPr>
-                      <m:t>Complexity</m:t>
-                    </m:r>
-                    <m:r>
-                      <w:rPr>
-                        <w:rFonts w:ascii="Cambria Math" w:hAnsi="Cambria Math" w:cs="Arial"/>
-                        <w:sz w:val="14"/>
-                        <w:szCs w:val="14"/>
-                      </w:rPr>
-                      <m:t>|)</m:t>
+                      <m:t>(|Complexity|)</m:t>
                     </m:r>
                   </m:den>
                 </m:f>
@@ -5492,15 +5417,31 @@
     </w:tbl>
     <w:p>
       <w:pPr>
-        <w:rPr>
-          <w:rFonts w:ascii="Arial" w:hAnsi="Arial" w:cs="Arial"/>
-        </w:rPr>
+        <w:keepNext/>
+        <w:ind w:firstLine="720"/>
+      </w:pPr>
+    </w:p>
+    <w:p>
+      <w:pPr>
+        <w:keepNext/>
+        <w:ind w:firstLine="720"/>
+      </w:pPr>
+      <w:r>
+        <w:t xml:space="preserve">Each of the figures [2] – [5] shows a slightly modified version set of hyper parameters used to train the Intelligent DFT layer. The output of the Intelligent DFT layer is compared with the output </w:t>
+      </w:r>
+      <w:r>
+        <w:lastRenderedPageBreak/>
+        <w:t>from a conventional FFT algorithm based on the PSNR, MSE, Max Error and L2 norm ratio. Any value highlighted in green indicates that it is the lower of the two in each respective comparison.</w:t>
+      </w:r>
+    </w:p>
+    <w:p>
+      <w:pPr>
+        <w:keepNext/>
       </w:pPr>
       <w:r>
         <w:rPr>
           <w:noProof/>
         </w:rPr>
-        <w:lastRenderedPageBreak/>
         <w:drawing>
           <wp:inline distT="0" distB="0" distL="0" distR="0" wp14:anchorId="667E73F7" wp14:editId="403A5941">
             <wp:extent cx="5731510" cy="3750945"/>
@@ -5540,9 +5481,42 @@
     </w:p>
     <w:p>
       <w:pPr>
-        <w:rPr>
-          <w:rFonts w:ascii="Arial" w:hAnsi="Arial" w:cs="Arial"/>
-        </w:rPr>
+        <w:pStyle w:val="Caption"/>
+        <w:rPr>
+          <w:rFonts w:ascii="Arial" w:hAnsi="Arial" w:cs="Arial"/>
+        </w:rPr>
+      </w:pPr>
+      <w:r>
+        <w:t xml:space="preserve">Figure </w:t>
+      </w:r>
+      <w:r>
+        <w:fldChar w:fldCharType="begin"/>
+      </w:r>
+      <w:r>
+        <w:instrText xml:space="preserve"> SEQ Figure \* ARABIC </w:instrText>
+      </w:r>
+      <w:r>
+        <w:fldChar w:fldCharType="separate"/>
+      </w:r>
+      <w:r>
+        <w:rPr>
+          <w:noProof/>
+        </w:rPr>
+        <w:t>2</w:t>
+      </w:r>
+      <w:r>
+        <w:rPr>
+          <w:noProof/>
+        </w:rPr>
+        <w:fldChar w:fldCharType="end"/>
+      </w:r>
+      <w:r>
+        <w:t>: Proof-of-Concept -&gt; Capture 1</w:t>
+      </w:r>
+    </w:p>
+    <w:p>
+      <w:pPr>
+        <w:keepNext/>
       </w:pPr>
       <w:r>
         <w:rPr>
@@ -5587,22 +5561,60 @@
     </w:p>
     <w:p>
       <w:pPr>
-        <w:rPr>
-          <w:rFonts w:ascii="Arial" w:hAnsi="Arial" w:cs="Arial"/>
-        </w:rPr>
-      </w:pPr>
-    </w:p>
-    <w:p>
-      <w:pPr>
-        <w:rPr>
-          <w:rFonts w:ascii="Arial" w:hAnsi="Arial" w:cs="Arial"/>
-        </w:rPr>
-      </w:pPr>
+        <w:pStyle w:val="Caption"/>
+        <w:rPr>
+          <w:rFonts w:ascii="Arial" w:hAnsi="Arial" w:cs="Arial"/>
+        </w:rPr>
+      </w:pPr>
+      <w:r>
+        <w:t xml:space="preserve">Figure </w:t>
+      </w:r>
+      <w:r>
+        <w:fldChar w:fldCharType="begin"/>
+      </w:r>
+      <w:r>
+        <w:instrText xml:space="preserve"> SEQ Figure \* ARABIC </w:instrText>
+      </w:r>
+      <w:r>
+        <w:fldChar w:fldCharType="separate"/>
+      </w:r>
       <w:r>
         <w:rPr>
           <w:noProof/>
         </w:rPr>
-        <w:lastRenderedPageBreak/>
+        <w:t>3</w:t>
+      </w:r>
+      <w:r>
+        <w:rPr>
+          <w:noProof/>
+        </w:rPr>
+        <w:fldChar w:fldCharType="end"/>
+      </w:r>
+      <w:r>
+        <w:t xml:space="preserve">: </w:t>
+      </w:r>
+      <w:r>
+        <w:t xml:space="preserve">Proof-of-Concept -&gt; Capture </w:t>
+      </w:r>
+      <w:r>
+        <w:t>2</w:t>
+      </w:r>
+    </w:p>
+    <w:p>
+      <w:pPr>
+        <w:rPr>
+          <w:rFonts w:ascii="Arial" w:hAnsi="Arial" w:cs="Arial"/>
+        </w:rPr>
+      </w:pPr>
+    </w:p>
+    <w:p>
+      <w:pPr>
+        <w:keepNext/>
+      </w:pPr>
+      <w:r>
+        <w:rPr>
+          <w:noProof/>
+        </w:rPr>
         <w:drawing>
           <wp:inline distT="0" distB="0" distL="0" distR="0" wp14:anchorId="6EF904E6" wp14:editId="679C9CC9">
             <wp:extent cx="5731510" cy="3778250"/>
@@ -5642,9 +5654,45 @@
     </w:p>
     <w:p>
       <w:pPr>
-        <w:rPr>
-          <w:rFonts w:ascii="Arial" w:hAnsi="Arial" w:cs="Arial"/>
-        </w:rPr>
+        <w:pStyle w:val="Caption"/>
+        <w:rPr>
+          <w:rFonts w:ascii="Arial" w:hAnsi="Arial" w:cs="Arial"/>
+        </w:rPr>
+      </w:pPr>
+      <w:r>
+        <w:t xml:space="preserve">Figure </w:t>
+      </w:r>
+      <w:r>
+        <w:fldChar w:fldCharType="begin"/>
+      </w:r>
+      <w:r>
+        <w:instrText xml:space="preserve"> SEQ Figure \* ARABIC </w:instrText>
+      </w:r>
+      <w:r>
+        <w:fldChar w:fldCharType="separate"/>
+      </w:r>
+      <w:r>
+        <w:rPr>
+          <w:noProof/>
+        </w:rPr>
+        <w:t>4</w:t>
+      </w:r>
+      <w:r>
+        <w:rPr>
+          <w:noProof/>
+        </w:rPr>
+        <w:fldChar w:fldCharType="end"/>
+      </w:r>
+      <w:r>
+        <w:t xml:space="preserve">: Proof-of-Concept -&gt; Capture </w:t>
+      </w:r>
+      <w:r>
+        <w:t>3</w:t>
+      </w:r>
+    </w:p>
+    <w:p>
+      <w:pPr>
+        <w:keepNext/>
       </w:pPr>
       <w:r>
         <w:rPr>
@@ -5689,16 +5737,40 @@
     </w:p>
     <w:p>
       <w:pPr>
-        <w:rPr>
-          <w:rFonts w:ascii="Arial" w:hAnsi="Arial" w:cs="Arial"/>
-        </w:rPr>
-      </w:pPr>
-      <w:r>
-        <w:rPr>
-          <w:rFonts w:ascii="Arial" w:hAnsi="Arial" w:cs="Arial"/>
-        </w:rPr>
-        <w:tab/>
-        <w:t>This very low-level implementation certainly proves that this concept at least has potential to provide a benefit to signal-processing applications that benefit from having intelligence in their systems. In this proof-of-concept, I used noise to provide an error signal to train against. Certainly, with the correct configuration of all training hyperparameters, it is possible to develop a model which mitigates noise in systems such as these. However, there is a real balance to strike between noise mitigation and stability.</w:t>
+        <w:pStyle w:val="Caption"/>
+        <w:rPr>
+          <w:rFonts w:ascii="Arial" w:hAnsi="Arial" w:cs="Arial"/>
+        </w:rPr>
+      </w:pPr>
+      <w:r>
+        <w:t xml:space="preserve">Figure </w:t>
+      </w:r>
+      <w:r>
+        <w:fldChar w:fldCharType="begin"/>
+      </w:r>
+      <w:r>
+        <w:instrText xml:space="preserve"> SEQ Figure \* ARABIC </w:instrText>
+      </w:r>
+      <w:r>
+        <w:fldChar w:fldCharType="separate"/>
+      </w:r>
+      <w:r>
+        <w:rPr>
+          <w:noProof/>
+        </w:rPr>
+        <w:t>5</w:t>
+      </w:r>
+      <w:r>
+        <w:rPr>
+          <w:noProof/>
+        </w:rPr>
+        <w:fldChar w:fldCharType="end"/>
+      </w:r>
+      <w:r>
+        <w:t xml:space="preserve">: Proof-of-Concept -&gt; Capture </w:t>
+      </w:r>
+      <w:r>
+        <w:t>4</w:t>
       </w:r>
     </w:p>
     <w:p>
@@ -5713,7 +5785,50 @@
         </w:rPr>
         <w:lastRenderedPageBreak/>
         <w:tab/>
-        <w:t>With the assurance that this concept has potential, I next developed a higher-level implementation using the TensorFlow API</w:t>
+      </w:r>
+      <w:r>
+        <w:rPr>
+          <w:rFonts w:ascii="Arial" w:hAnsi="Arial" w:cs="Arial"/>
+        </w:rPr>
+        <w:t>This very low-level implementation certainly proves that this concept at least has potential to provide a benefit to signal-processing applications that benefit from having intelligence in their systems. In this proof-of-concept, I used noise to provide an error signal to train against. Certainly, with the correct configuration of all training hyperparameters, it is possible to develop a model which mitigates noise in systems such as these. However, there is a real balance to strike between noise mitigation and stability.</w:t>
+      </w:r>
+      <w:r>
+        <w:rPr>
+          <w:rFonts w:ascii="Arial" w:hAnsi="Arial" w:cs="Arial"/>
+        </w:rPr>
+        <w:t xml:space="preserve"> It may be the case that systems with more complex error signals could see greater stability in training, such a classification models or audio-generation models.</w:t>
+      </w:r>
+    </w:p>
+    <w:p>
+      <w:pPr>
+        <w:rPr>
+          <w:rFonts w:ascii="Arial" w:hAnsi="Arial" w:cs="Arial"/>
+        </w:rPr>
+      </w:pPr>
+      <w:r>
+        <w:rPr>
+          <w:rFonts w:ascii="Arial" w:hAnsi="Arial" w:cs="Arial"/>
+        </w:rPr>
+        <w:tab/>
+        <w:t xml:space="preserve">With the assurance that this concept has potential, </w:t>
+      </w:r>
+      <w:r>
+        <w:rPr>
+          <w:rFonts w:ascii="Arial" w:hAnsi="Arial" w:cs="Arial"/>
+        </w:rPr>
+        <w:t>the</w:t>
+      </w:r>
+      <w:r>
+        <w:rPr>
+          <w:rFonts w:ascii="Arial" w:hAnsi="Arial" w:cs="Arial"/>
+        </w:rPr>
+        <w:t xml:space="preserve"> higher-level implementation using the TensorFlow API</w:t>
+      </w:r>
+      <w:r>
+        <w:rPr>
+          <w:rFonts w:ascii="Arial" w:hAnsi="Arial" w:cs="Arial"/>
+        </w:rPr>
+        <w:t xml:space="preserve"> was built</w:t>
       </w:r>
       <w:r>
         <w:rPr>
@@ -5731,14 +5846,24 @@
         <w:rPr>
           <w:rFonts w:ascii="Arial" w:hAnsi="Arial" w:cs="Arial"/>
         </w:rPr>
-        <w:t xml:space="preserve"> Layer can be found in the Fourier_Transform.py file:</w:t>
-      </w:r>
-    </w:p>
-    <w:p>
-      <w:pPr>
-        <w:rPr>
-          <w:rFonts w:ascii="Arial" w:hAnsi="Arial" w:cs="Arial"/>
-        </w:rPr>
+        <w:t xml:space="preserve"> Layer</w:t>
+      </w:r>
+      <w:r>
+        <w:rPr>
+          <w:rFonts w:ascii="Arial" w:hAnsi="Arial" w:cs="Arial"/>
+        </w:rPr>
+        <w:t xml:space="preserve"> (shown in Figure (6))</w:t>
+      </w:r>
+      <w:r>
+        <w:rPr>
+          <w:rFonts w:ascii="Arial" w:hAnsi="Arial" w:cs="Arial"/>
+        </w:rPr>
+        <w:t xml:space="preserve"> can be found in the Fourier_Transform.py file:</w:t>
+      </w:r>
+    </w:p>
+    <w:p>
+      <w:pPr>
+        <w:keepNext/>
       </w:pPr>
       <w:r>
         <w:rPr>
@@ -5783,6 +5908,47 @@
     </w:p>
     <w:p>
       <w:pPr>
+        <w:pStyle w:val="Caption"/>
+        <w:rPr>
+          <w:rFonts w:ascii="Arial" w:hAnsi="Arial" w:cs="Arial"/>
+        </w:rPr>
+      </w:pPr>
+      <w:r>
+        <w:t xml:space="preserve">Figure </w:t>
+      </w:r>
+      <w:r>
+        <w:fldChar w:fldCharType="begin"/>
+      </w:r>
+      <w:r>
+        <w:instrText xml:space="preserve"> SEQ Figure \* ARAB</w:instrText>
+      </w:r>
+      <w:r>
+        <w:instrText xml:space="preserve">IC </w:instrText>
+      </w:r>
+      <w:r>
+        <w:fldChar w:fldCharType="separate"/>
+      </w:r>
+      <w:r>
+        <w:rPr>
+          <w:noProof/>
+        </w:rPr>
+        <w:t>6</w:t>
+      </w:r>
+      <w:r>
+        <w:rPr>
+          <w:noProof/>
+        </w:rPr>
+        <w:fldChar w:fldCharType="end"/>
+      </w:r>
+      <w:r>
+        <w:t>: Description and Definition of the DFT Layer</w:t>
+      </w:r>
+      <w:r>
+        <w:t>.</w:t>
+      </w:r>
+    </w:p>
+    <w:p>
+      <w:pPr>
         <w:ind w:firstLine="720"/>
         <w:rPr>
           <w:rFonts w:ascii="Arial" w:hAnsi="Arial" w:cs="Arial"/>
@@ -5792,21 +5958,31 @@
         <w:rPr>
           <w:rFonts w:ascii="Arial" w:hAnsi="Arial" w:cs="Arial"/>
         </w:rPr>
-        <w:t xml:space="preserve">The Layer weights are stored as Float32 values and conjoined into the necessary Complex64 values using the </w:t>
-      </w:r>
-      <w:proofErr w:type="spellStart"/>
-      <w:r>
-        <w:rPr>
-          <w:rFonts w:ascii="Arial" w:hAnsi="Arial" w:cs="Arial"/>
-        </w:rPr>
-        <w:t>tf.complex</w:t>
-      </w:r>
-      <w:proofErr w:type="spellEnd"/>
-      <w:r>
-        <w:rPr>
-          <w:rFonts w:ascii="Arial" w:hAnsi="Arial" w:cs="Arial"/>
-        </w:rPr>
-        <w:t>(…) function. This is done to mitigate gradient issues, which will be discussed in full in the Discussion Section of this paper. Crucially, this implementation is focused on 2-D input tensors. While it may be possible to perform a 3-D DFT using equation (4), I have not attempted it in this iteration.</w:t>
+        <w:t>The Layer weights are stored as Float32 values and conjoined into the necessary Complex64 values using the tf.complex(…) function. This is done to mitigate gradient issues, which will be d</w:t>
+      </w:r>
+      <w:r>
+        <w:rPr>
+          <w:rFonts w:ascii="Arial" w:hAnsi="Arial" w:cs="Arial"/>
+        </w:rPr>
+        <w:t>etailed</w:t>
+      </w:r>
+      <w:r>
+        <w:rPr>
+          <w:rFonts w:ascii="Arial" w:hAnsi="Arial" w:cs="Arial"/>
+        </w:rPr>
+        <w:t xml:space="preserve"> in full in the Discussion </w:t>
+      </w:r>
+      <w:r>
+        <w:rPr>
+          <w:rFonts w:ascii="Arial" w:hAnsi="Arial" w:cs="Arial"/>
+        </w:rPr>
+        <w:t>s</w:t>
+      </w:r>
+      <w:r>
+        <w:rPr>
+          <w:rFonts w:ascii="Arial" w:hAnsi="Arial" w:cs="Arial"/>
+        </w:rPr>
+        <w:t>ection of this paper. Crucially, this implementation is focused on 2-D input tensors. While it may be possible to perform a 3-D DFT using equation (4), I have not attempted it in this iteration.</w:t>
       </w:r>
     </w:p>
     <w:p>
@@ -5820,33 +5996,44 @@
           <w:rFonts w:ascii="Arial" w:hAnsi="Arial" w:cs="Arial"/>
         </w:rPr>
         <w:tab/>
-        <w:t xml:space="preserve">Note also, there is room provided to give this Layer a kernel </w:t>
-      </w:r>
-      <w:proofErr w:type="spellStart"/>
-      <w:r>
-        <w:rPr>
-          <w:rFonts w:ascii="Arial" w:hAnsi="Arial" w:cs="Arial"/>
-        </w:rPr>
-        <w:t>regulariser</w:t>
-      </w:r>
-      <w:proofErr w:type="spellEnd"/>
-      <w:r>
-        <w:rPr>
-          <w:rFonts w:ascii="Arial" w:hAnsi="Arial" w:cs="Arial"/>
-        </w:rPr>
-        <w:t xml:space="preserve"> and a kernel constraint, however I did not focus on those elements of the Layer. The proof-of-concept seemed to indicate that adding such functionality to the Layer could provide some benefit to the training and operating efficacy, so it is worth returning to this implementation and fleshing it out further.</w:t>
-      </w:r>
-    </w:p>
-    <w:p>
-      <w:pPr>
-        <w:rPr>
-          <w:rFonts w:ascii="Arial" w:hAnsi="Arial" w:cs="Arial"/>
-        </w:rPr>
-      </w:pPr>
-      <w:r>
-        <w:rPr>
-          <w:rFonts w:ascii="Arial" w:hAnsi="Arial" w:cs="Arial"/>
-        </w:rPr>
+        <w:t>Note also, there is room provided to give this Layer a kernel regulariser and a kernel constraint, however</w:t>
+      </w:r>
+      <w:r>
+        <w:rPr>
+          <w:rFonts w:ascii="Arial" w:hAnsi="Arial" w:cs="Arial"/>
+        </w:rPr>
+        <w:t>this was not the focus of this early implementation</w:t>
+      </w:r>
+      <w:r>
+        <w:rPr>
+          <w:rFonts w:ascii="Arial" w:hAnsi="Arial" w:cs="Arial"/>
+        </w:rPr>
+        <w:t>. The proof-of-concept seemed to indicate that adding such functionality to the Layer could provide some benefit to the training</w:t>
+      </w:r>
+      <w:r>
+        <w:rPr>
+          <w:rFonts w:ascii="Arial" w:hAnsi="Arial" w:cs="Arial"/>
+        </w:rPr>
+        <w:t xml:space="preserve"> stability</w:t>
+      </w:r>
+      <w:r>
+        <w:rPr>
+          <w:rFonts w:ascii="Arial" w:hAnsi="Arial" w:cs="Arial"/>
+        </w:rPr>
+        <w:t xml:space="preserve"> and operating efficacy, so it is worth returning to this implementation and fleshing it out further.</w:t>
+      </w:r>
+    </w:p>
+    <w:p>
+      <w:pPr>
+        <w:rPr>
+          <w:rFonts w:ascii="Arial" w:hAnsi="Arial" w:cs="Arial"/>
+        </w:rPr>
+      </w:pPr>
+      <w:r>
+        <w:rPr>
+          <w:rFonts w:ascii="Arial" w:hAnsi="Arial" w:cs="Arial"/>
+        </w:rPr>
+        <w:lastRenderedPageBreak/>
         <w:tab/>
         <w:t>Many applications will require signals with a great number of samples be processed in near real-time. An example of this would be analysing snippets of voice. The minimum sampling rate accepted for voice recording is 8kHz, meaning that a 1s audio clip requires a vector with shape: (1, 8000). For this layer, that would mean it would need 2 * 8000</w:t>
       </w:r>
@@ -5863,18 +6050,91 @@
         </w:rPr>
         <w:t xml:space="preserve"> parameters, a total of 128,000,000 Float32 parameters. Irrespective of the performance benefit this layer could provide, the number of parameters it needs is simply prohibitive.</w:t>
       </w:r>
-    </w:p>
-    <w:p>
-      <w:pPr>
-        <w:rPr>
-          <w:rFonts w:ascii="Arial" w:hAnsi="Arial" w:cs="Arial"/>
-        </w:rPr>
-      </w:pPr>
-      <w:r>
-        <w:rPr>
-          <w:rFonts w:ascii="Arial" w:hAnsi="Arial" w:cs="Arial"/>
-        </w:rPr>
-        <w:t>~ {Image of Model Top without input splicing}</w:t>
+      <w:r>
+        <w:rPr>
+          <w:rFonts w:ascii="Arial" w:hAnsi="Arial" w:cs="Arial"/>
+        </w:rPr>
+        <w:t xml:space="preserve"> Figure (7) shows the un-spliced model layout as a block diagram.</w:t>
+      </w:r>
+    </w:p>
+    <w:p>
+      <w:pPr>
+        <w:keepNext/>
+      </w:pPr>
+      <w:r>
+        <w:rPr>
+          <w:noProof/>
+        </w:rPr>
+        <w:drawing>
+          <wp:inline distT="0" distB="0" distL="0" distR="0" wp14:anchorId="21D58D2D" wp14:editId="00C86DAD">
+            <wp:extent cx="5731510" cy="3744595"/>
+            <wp:effectExtent l="0" t="0" r="2540" b="8255"/>
+            <wp:docPr id="8" name="Picture 8"/>
+            <wp:cNvGraphicFramePr>
+              <a:graphicFrameLocks xmlns:a="http://schemas.openxmlformats.org/drawingml/2006/main" noChangeAspect="1"/>
+            </wp:cNvGraphicFramePr>
+            <a:graphic xmlns:a="http://schemas.openxmlformats.org/drawingml/2006/main">
+              <a:graphicData uri="http://schemas.openxmlformats.org/drawingml/2006/picture">
+                <pic:pic xmlns:pic="http://schemas.openxmlformats.org/drawingml/2006/picture">
+                  <pic:nvPicPr>
+                    <pic:cNvPr id="1" name=""/>
+                    <pic:cNvPicPr/>
+                  </pic:nvPicPr>
+                  <pic:blipFill>
+                    <a:blip r:embed="rId13"/>
+                    <a:stretch>
+                      <a:fillRect/>
+                    </a:stretch>
+                  </pic:blipFill>
+                  <pic:spPr>
+                    <a:xfrm>
+                      <a:off x="0" y="0"/>
+                      <a:ext cx="5731510" cy="3744595"/>
+                    </a:xfrm>
+                    <a:prstGeom prst="rect">
+                      <a:avLst/>
+                    </a:prstGeom>
+                  </pic:spPr>
+                </pic:pic>
+              </a:graphicData>
+            </a:graphic>
+          </wp:inline>
+        </w:drawing>
+      </w:r>
+    </w:p>
+    <w:p>
+      <w:pPr>
+        <w:pStyle w:val="Caption"/>
+        <w:rPr>
+          <w:rFonts w:ascii="Arial" w:hAnsi="Arial" w:cs="Arial"/>
+        </w:rPr>
+      </w:pPr>
+      <w:r>
+        <w:t xml:space="preserve">Figure </w:t>
+      </w:r>
+      <w:r>
+        <w:fldChar w:fldCharType="begin"/>
+      </w:r>
+      <w:r>
+        <w:instrText xml:space="preserve"> SEQ Figure \* ARABIC </w:instrText>
+      </w:r>
+      <w:r>
+        <w:fldChar w:fldCharType="separate"/>
+      </w:r>
+      <w:r>
+        <w:rPr>
+          <w:noProof/>
+        </w:rPr>
+        <w:t>7</w:t>
+      </w:r>
+      <w:r>
+        <w:rPr>
+          <w:noProof/>
+        </w:rPr>
+        <w:fldChar w:fldCharType="end"/>
+      </w:r>
+      <w:r>
+        <w:t>: Model using DFT Layer without Input Splicing.</w:t>
       </w:r>
     </w:p>
     <w:p>
@@ -5893,145 +6153,497 @@
         <w:rPr>
           <w:rFonts w:ascii="Arial" w:hAnsi="Arial" w:cs="Arial"/>
         </w:rPr>
-        <w:t xml:space="preserve">Depending on the application, however, it may be possible, even beneficial, to splice the input into N-even slices and compute each DFT independently. Aside from providing </w:t>
-      </w:r>
+        <w:t xml:space="preserve">Depending on the application, however, it may be possible, even beneficial, to splice the input into N-even slices and compute each DFT independently. Aside from providing more of a </w:t>
+      </w:r>
+      <w:r>
+        <w:rPr>
+          <w:rFonts w:ascii="Arial" w:hAnsi="Arial" w:cs="Arial"/>
+        </w:rPr>
+        <w:t>“S</w:t>
+      </w:r>
+      <w:r>
+        <w:rPr>
+          <w:rFonts w:ascii="Arial" w:hAnsi="Arial" w:cs="Arial"/>
+        </w:rPr>
+        <w:t>pectrogram</w:t>
+      </w:r>
+      <w:r>
+        <w:rPr>
+          <w:rFonts w:ascii="Arial" w:hAnsi="Arial" w:cs="Arial"/>
+        </w:rPr>
+        <w:t>”</w:t>
+      </w:r>
+      <w:r>
+        <w:rPr>
+          <w:rFonts w:ascii="Arial" w:hAnsi="Arial" w:cs="Arial"/>
+        </w:rPr>
+        <w:t xml:space="preserve"> instead of just a DFT, this approach also allows for significant memory savings. Using th</w:t>
+      </w:r>
+      <w:r>
+        <w:rPr>
+          <w:rFonts w:ascii="Arial" w:hAnsi="Arial" w:cs="Arial"/>
+        </w:rPr>
+        <w:t>e</w:t>
+      </w:r>
+      <w:r>
+        <w:rPr>
+          <w:rFonts w:ascii="Arial" w:hAnsi="Arial" w:cs="Arial"/>
+        </w:rPr>
+        <w:t xml:space="preserve"> </w:t>
+      </w:r>
+      <w:r>
+        <w:rPr>
+          <w:rFonts w:ascii="Arial" w:hAnsi="Arial" w:cs="Arial"/>
+        </w:rPr>
+        <w:t>algorithm</w:t>
+      </w:r>
+      <w:r>
+        <w:rPr>
+          <w:rFonts w:ascii="Arial" w:hAnsi="Arial" w:cs="Arial"/>
+        </w:rPr>
+        <w:t xml:space="preserve"> shown in figure (8), a user can determine the number of splices of the input </w:t>
+      </w:r>
+      <w:r>
+        <w:rPr>
+          <w:rFonts w:ascii="Arial" w:hAnsi="Arial" w:cs="Arial"/>
+        </w:rPr>
+        <w:t xml:space="preserve">that </w:t>
+      </w:r>
+      <w:r>
+        <w:rPr>
+          <w:rFonts w:ascii="Arial" w:hAnsi="Arial" w:cs="Arial"/>
+        </w:rPr>
+        <w:t>will yield the minimum number of total parameters (written in MATLAB)</w:t>
+      </w:r>
+      <w:r>
+        <w:rPr>
+          <w:rFonts w:ascii="Arial" w:hAnsi="Arial" w:cs="Arial"/>
+        </w:rPr>
+        <w:t>:</w:t>
+      </w:r>
+    </w:p>
+    <w:p>
+      <w:pPr>
+        <w:keepNext/>
+      </w:pPr>
+      <w:r>
+        <w:rPr>
+          <w:noProof/>
+        </w:rPr>
+        <w:drawing>
+          <wp:inline distT="0" distB="0" distL="0" distR="0" wp14:anchorId="467581E2" wp14:editId="41CCD164">
+            <wp:extent cx="5539740" cy="1809750"/>
+            <wp:effectExtent l="0" t="0" r="3810" b="0"/>
+            <wp:docPr id="5" name="Picture 5"/>
+            <wp:cNvGraphicFramePr>
+              <a:graphicFrameLocks xmlns:a="http://schemas.openxmlformats.org/drawingml/2006/main" noChangeAspect="1"/>
+            </wp:cNvGraphicFramePr>
+            <a:graphic xmlns:a="http://schemas.openxmlformats.org/drawingml/2006/main">
+              <a:graphicData uri="http://schemas.openxmlformats.org/drawingml/2006/picture">
+                <pic:pic xmlns:pic="http://schemas.openxmlformats.org/drawingml/2006/picture">
+                  <pic:nvPicPr>
+                    <pic:cNvPr id="1" name=""/>
+                    <pic:cNvPicPr/>
+                  </pic:nvPicPr>
+                  <pic:blipFill rotWithShape="1">
+                    <a:blip r:embed="rId14"/>
+                    <a:srcRect b="1027"/>
+                    <a:stretch/>
+                  </pic:blipFill>
+                  <pic:spPr bwMode="auto">
+                    <a:xfrm>
+                      <a:off x="0" y="0"/>
+                      <a:ext cx="5568365" cy="1819101"/>
+                    </a:xfrm>
+                    <a:prstGeom prst="rect">
+                      <a:avLst/>
+                    </a:prstGeom>
+                    <a:ln>
+                      <a:noFill/>
+                    </a:ln>
+                    <a:extLst>
+                      <a:ext uri="{53640926-AAD7-44D8-BBD7-CCE9431645EC}">
+                        <a14:shadowObscured xmlns:a14="http://schemas.microsoft.com/office/drawing/2010/main"/>
+                      </a:ext>
+                    </a:extLst>
+                  </pic:spPr>
+                </pic:pic>
+              </a:graphicData>
+            </a:graphic>
+          </wp:inline>
+        </w:drawing>
+      </w:r>
+    </w:p>
+    <w:p>
+      <w:pPr>
+        <w:pStyle w:val="Caption"/>
+        <w:rPr>
+          <w:rFonts w:ascii="Arial" w:hAnsi="Arial" w:cs="Arial"/>
+        </w:rPr>
+      </w:pPr>
+      <w:r>
+        <w:t xml:space="preserve">Figure </w:t>
+      </w:r>
+      <w:r>
+        <w:fldChar w:fldCharType="begin"/>
+      </w:r>
+      <w:r>
+        <w:instrText xml:space="preserve"> SEQ Figure \* ARABIC </w:instrText>
+      </w:r>
+      <w:r>
+        <w:fldChar w:fldCharType="separate"/>
+      </w:r>
+      <w:r>
+        <w:rPr>
+          <w:noProof/>
+        </w:rPr>
+        <w:t>8</w:t>
+      </w:r>
+      <w:r>
+        <w:rPr>
+          <w:noProof/>
+        </w:rPr>
+        <w:fldChar w:fldCharType="end"/>
+      </w:r>
+      <w:r>
+        <w:t>: Algorithm to Find No. Splices to achieve minimum No. Parameters.</w:t>
+      </w:r>
+    </w:p>
+    <w:p>
+      <w:pPr>
+        <w:rPr>
+          <w:rFonts w:ascii="Arial" w:hAnsi="Arial" w:cs="Arial"/>
+        </w:rPr>
+      </w:pPr>
       <w:r>
         <w:rPr>
           <w:rFonts w:ascii="Arial" w:hAnsi="Arial" w:cs="Arial"/>
         </w:rPr>
         <w:lastRenderedPageBreak/>
-        <w:t>more of a spectrogram instead of just a DFT, this approach also allows for significant memory savings. Using the formula:</w:t>
-      </w:r>
-    </w:p>
-    <w:tbl>
-      <w:tblPr>
-        <w:tblStyle w:val="TableGrid"/>
-        <w:tblW w:w="0" w:type="auto"/>
-        <w:tblLook w:val="04A0" w:firstRow="1" w:lastRow="0" w:firstColumn="1" w:lastColumn="0" w:noHBand="0" w:noVBand="1"/>
-      </w:tblPr>
-      <w:tblGrid>
-        <w:gridCol w:w="988"/>
-        <w:gridCol w:w="7087"/>
-        <w:gridCol w:w="941"/>
-      </w:tblGrid>
-      <w:tr>
-        <w:tc>
-          <w:tcPr>
-            <w:tcW w:w="988" w:type="dxa"/>
-            <w:tcBorders>
-              <w:top w:val="nil"/>
-              <w:left w:val="nil"/>
-              <w:bottom w:val="nil"/>
-              <w:right w:val="nil"/>
-            </w:tcBorders>
-            <w:vAlign w:val="center"/>
-          </w:tcPr>
-          <w:p>
-            <w:pPr>
-              <w:jc w:val="center"/>
-              <w:rPr>
-                <w:rFonts w:ascii="Arial" w:hAnsi="Arial" w:cs="Arial"/>
-              </w:rPr>
-            </w:pPr>
-          </w:p>
-        </w:tc>
-        <w:tc>
-          <w:tcPr>
-            <w:tcW w:w="7087" w:type="dxa"/>
-            <w:tcBorders>
-              <w:top w:val="nil"/>
-              <w:left w:val="nil"/>
-              <w:bottom w:val="nil"/>
-              <w:right w:val="nil"/>
-            </w:tcBorders>
-            <w:vAlign w:val="center"/>
-          </w:tcPr>
-          <w:p>
-            <w:pPr>
-              <w:jc w:val="center"/>
-              <w:rPr>
-                <w:rFonts w:ascii="Arial" w:eastAsiaTheme="minorEastAsia" w:hAnsi="Arial" w:cs="Arial"/>
-              </w:rPr>
-            </w:pPr>
-            <m:oMathPara>
-              <m:oMath>
-                <m:f>
-                  <m:fPr>
-                    <m:type m:val="skw"/>
-                    <m:ctrlPr>
-                      <w:rPr>
-                        <w:rFonts w:ascii="Cambria Math" w:hAnsi="Cambria Math" w:cs="Arial"/>
-                        <w:i/>
-                      </w:rPr>
-                    </m:ctrlPr>
-                  </m:fPr>
-                  <m:num/>
-                  <m:den/>
-                </m:f>
-              </m:oMath>
-            </m:oMathPara>
-          </w:p>
-        </w:tc>
-        <w:tc>
-          <w:tcPr>
-            <w:tcW w:w="941" w:type="dxa"/>
-            <w:tcBorders>
-              <w:top w:val="nil"/>
-              <w:left w:val="nil"/>
-              <w:bottom w:val="nil"/>
-              <w:right w:val="nil"/>
-            </w:tcBorders>
-            <w:vAlign w:val="center"/>
-          </w:tcPr>
-          <w:p>
-            <w:pPr>
-              <w:jc w:val="center"/>
-              <w:rPr>
-                <w:rFonts w:ascii="Arial" w:hAnsi="Arial" w:cs="Arial"/>
-              </w:rPr>
-            </w:pPr>
-            <w:r>
-              <w:rPr>
-                <w:rFonts w:ascii="Arial" w:hAnsi="Arial" w:cs="Arial"/>
-              </w:rPr>
-              <w:t>[5]</w:t>
-            </w:r>
-          </w:p>
-        </w:tc>
-      </w:tr>
-    </w:tbl>
-    <w:p>
-      <w:pPr>
-        <w:rPr>
-          <w:rFonts w:ascii="Arial" w:hAnsi="Arial" w:cs="Arial"/>
-        </w:rPr>
-      </w:pPr>
-    </w:p>
-    <w:p>
-      <w:pPr>
-        <w:rPr>
-          <w:rFonts w:ascii="Arial" w:hAnsi="Arial" w:cs="Arial"/>
-        </w:rPr>
-      </w:pPr>
-      <w:r>
-        <w:rPr>
-          <w:rFonts w:ascii="Arial" w:hAnsi="Arial" w:cs="Arial"/>
-        </w:rPr>
-        <w:t>~ {Image of Model Top with input splicing}</w:t>
-      </w:r>
-    </w:p>
-    <w:p>
-      <w:pPr>
-        <w:rPr>
-          <w:rFonts w:ascii="Arial" w:hAnsi="Arial" w:cs="Arial"/>
-        </w:rPr>
-      </w:pPr>
-      <w:r>
-        <w:rPr>
-          <w:rFonts w:ascii="Arial" w:hAnsi="Arial" w:cs="Arial"/>
-        </w:rPr>
         <w:tab/>
-        <w:t>Taking this second approach, I then attempted to use my Layer in a model which classifies 1s voice clips, discerning which 1-word command of a short list they are.</w:t>
+        <w:t>Depending on the specific use-case, it may also be worthwhile extending the for-loop to run to a higher maximum value. There is also a decision to be made as to input padding. In its current form, this algorithm does not account for the values of ‘i’ which do not divide the signal length evenly. The two choices a user has is to either use as many full DFT layers as possible and 1 DFT layer that is a fraction of the size, or to pad the input and have an exact number of equally sized DFT layers. Either approach will work, but no experimentation has been done to determine if there is any performance difference between these approaches. Figure (9) shows a block diagram of this splicing methodology.</w:t>
+      </w:r>
+    </w:p>
+    <w:p>
+      <w:pPr>
+        <w:keepNext/>
+      </w:pPr>
+      <w:r>
+        <w:rPr>
+          <w:noProof/>
+        </w:rPr>
+        <w:drawing>
+          <wp:inline distT="0" distB="0" distL="0" distR="0" wp14:anchorId="707F0EA3" wp14:editId="537D1C5E">
+            <wp:extent cx="5731510" cy="3208020"/>
+            <wp:effectExtent l="0" t="0" r="2540" b="0"/>
+            <wp:docPr id="10" name="Picture 10"/>
+            <wp:cNvGraphicFramePr>
+              <a:graphicFrameLocks xmlns:a="http://schemas.openxmlformats.org/drawingml/2006/main" noChangeAspect="1"/>
+            </wp:cNvGraphicFramePr>
+            <a:graphic xmlns:a="http://schemas.openxmlformats.org/drawingml/2006/main">
+              <a:graphicData uri="http://schemas.openxmlformats.org/drawingml/2006/picture">
+                <pic:pic xmlns:pic="http://schemas.openxmlformats.org/drawingml/2006/picture">
+                  <pic:nvPicPr>
+                    <pic:cNvPr id="1" name=""/>
+                    <pic:cNvPicPr/>
+                  </pic:nvPicPr>
+                  <pic:blipFill>
+                    <a:blip r:embed="rId15"/>
+                    <a:stretch>
+                      <a:fillRect/>
+                    </a:stretch>
+                  </pic:blipFill>
+                  <pic:spPr>
+                    <a:xfrm>
+                      <a:off x="0" y="0"/>
+                      <a:ext cx="5731510" cy="3208020"/>
+                    </a:xfrm>
+                    <a:prstGeom prst="rect">
+                      <a:avLst/>
+                    </a:prstGeom>
+                  </pic:spPr>
+                </pic:pic>
+              </a:graphicData>
+            </a:graphic>
+          </wp:inline>
+        </w:drawing>
+      </w:r>
+    </w:p>
+    <w:p>
+      <w:pPr>
+        <w:pStyle w:val="Caption"/>
+        <w:rPr>
+          <w:rFonts w:ascii="Arial" w:hAnsi="Arial" w:cs="Arial"/>
+        </w:rPr>
+      </w:pPr>
+      <w:r>
+        <w:t xml:space="preserve">Figure </w:t>
+      </w:r>
+      <w:r>
+        <w:fldChar w:fldCharType="begin"/>
+      </w:r>
+      <w:r>
+        <w:instrText xml:space="preserve"> SEQ Figure \* ARABIC </w:instrText>
+      </w:r>
+      <w:r>
+        <w:fldChar w:fldCharType="separate"/>
+      </w:r>
+      <w:r>
+        <w:rPr>
+          <w:noProof/>
+        </w:rPr>
+        <w:t>9</w:t>
+      </w:r>
+      <w:r>
+        <w:rPr>
+          <w:noProof/>
+        </w:rPr>
+        <w:fldChar w:fldCharType="end"/>
+      </w:r>
+      <w:r>
+        <w:t>: Model using DFT Layer without Input Splicing.</w:t>
+      </w:r>
+    </w:p>
+    <w:p>
+      <w:pPr>
+        <w:rPr>
+          <w:rFonts w:ascii="Arial" w:hAnsi="Arial" w:cs="Arial"/>
+        </w:rPr>
+      </w:pPr>
+      <w:r>
+        <w:rPr>
+          <w:rFonts w:ascii="Arial" w:hAnsi="Arial" w:cs="Arial"/>
+        </w:rPr>
+        <w:tab/>
+        <w:t xml:space="preserve">Taking this </w:t>
+      </w:r>
+      <w:r>
+        <w:rPr>
+          <w:rFonts w:ascii="Arial" w:hAnsi="Arial" w:cs="Arial"/>
+        </w:rPr>
+        <w:t>input-</w:t>
+      </w:r>
+      <w:r>
+        <w:rPr>
+          <w:rFonts w:ascii="Arial" w:hAnsi="Arial" w:cs="Arial"/>
+        </w:rPr>
+        <w:t>s</w:t>
+      </w:r>
+      <w:r>
+        <w:rPr>
+          <w:rFonts w:ascii="Arial" w:hAnsi="Arial" w:cs="Arial"/>
+        </w:rPr>
+        <w:t>plicing</w:t>
+      </w:r>
+      <w:r>
+        <w:rPr>
+          <w:rFonts w:ascii="Arial" w:hAnsi="Arial" w:cs="Arial"/>
+        </w:rPr>
+        <w:t xml:space="preserve"> approach,</w:t>
+      </w:r>
+      <w:r>
+        <w:rPr>
+          <w:rFonts w:ascii="Arial" w:hAnsi="Arial" w:cs="Arial"/>
+        </w:rPr>
+        <w:t xml:space="preserve"> with input-padding,</w:t>
+      </w:r>
+      <w:r>
+        <w:rPr>
+          <w:rFonts w:ascii="Arial" w:hAnsi="Arial" w:cs="Arial"/>
+        </w:rPr>
+        <w:t xml:space="preserve"> </w:t>
+      </w:r>
+      <w:r>
+        <w:rPr>
+          <w:rFonts w:ascii="Arial" w:hAnsi="Arial" w:cs="Arial"/>
+        </w:rPr>
+        <w:t>this</w:t>
+      </w:r>
+      <w:r>
+        <w:rPr>
+          <w:rFonts w:ascii="Arial" w:hAnsi="Arial" w:cs="Arial"/>
+        </w:rPr>
+        <w:t xml:space="preserve"> Layer</w:t>
+      </w:r>
+      <w:r>
+        <w:rPr>
+          <w:rFonts w:ascii="Arial" w:hAnsi="Arial" w:cs="Arial"/>
+        </w:rPr>
+        <w:t xml:space="preserve"> was then incorporated</w:t>
+      </w:r>
+      <w:r>
+        <w:rPr>
+          <w:rFonts w:ascii="Arial" w:hAnsi="Arial" w:cs="Arial"/>
+        </w:rPr>
+        <w:t xml:space="preserve"> in</w:t>
+      </w:r>
+      <w:r>
+        <w:rPr>
+          <w:rFonts w:ascii="Arial" w:hAnsi="Arial" w:cs="Arial"/>
+        </w:rPr>
+        <w:t>to</w:t>
+      </w:r>
+      <w:r>
+        <w:rPr>
+          <w:rFonts w:ascii="Arial" w:hAnsi="Arial" w:cs="Arial"/>
+        </w:rPr>
+        <w:t xml:space="preserve"> a model which classifies 1s voice clips</w:t>
+      </w:r>
+      <w:r>
+        <w:rPr>
+          <w:rFonts w:ascii="Arial" w:hAnsi="Arial" w:cs="Arial"/>
+        </w:rPr>
+        <w:t xml:space="preserve"> into 1-word commands</w:t>
+      </w:r>
+      <w:r>
+        <w:rPr>
+          <w:rFonts w:ascii="Arial" w:hAnsi="Arial" w:cs="Arial"/>
+        </w:rPr>
+        <w:t>.</w:t>
+      </w:r>
+      <w:r>
+        <w:rPr>
+          <w:rFonts w:ascii="Arial" w:hAnsi="Arial" w:cs="Arial"/>
+        </w:rPr>
+        <w:t xml:space="preserve"> The sound clips can be downloaded for free at the following link:</w:t>
+      </w:r>
+    </w:p>
+    <w:p>
+      <w:pPr>
+        <w:rPr>
+          <w:rFonts w:ascii="Arial" w:hAnsi="Arial" w:cs="Arial"/>
+        </w:rPr>
+      </w:pPr>
+      <w:hyperlink r:id="rId16" w:history="1">
+        <w:r>
+          <w:rPr>
+            <w:rStyle w:val="Hyperlink"/>
+            <w:rFonts w:ascii="Arial" w:hAnsi="Arial" w:cs="Arial"/>
+          </w:rPr>
+          <w:t>https://www.kaggle.com/c/tensorflow-speech-recognition-challenge/data</w:t>
+        </w:r>
+      </w:hyperlink>
+    </w:p>
+    <w:p>
+      <w:pPr>
+        <w:rPr>
+          <w:rFonts w:ascii="Arial" w:hAnsi="Arial" w:cs="Arial"/>
+        </w:rPr>
+      </w:pPr>
+      <w:r>
+        <w:rPr>
+          <w:rFonts w:ascii="Arial" w:hAnsi="Arial" w:cs="Arial"/>
+        </w:rPr>
+        <w:t>The list of words used in training is</w:t>
+      </w:r>
+      <w:r>
+        <w:rPr>
+          <w:rFonts w:ascii="Arial" w:hAnsi="Arial" w:cs="Arial"/>
+        </w:rPr>
+        <w:t xml:space="preserve"> shown in Figure (10)</w:t>
+      </w:r>
+      <w:r>
+        <w:rPr>
+          <w:rFonts w:ascii="Arial" w:hAnsi="Arial" w:cs="Arial"/>
+        </w:rPr>
+        <w:t>:</w:t>
+      </w:r>
+    </w:p>
+    <w:p>
+      <w:pPr>
+        <w:keepNext/>
+      </w:pPr>
+      <w:r>
+        <w:rPr>
+          <w:noProof/>
+        </w:rPr>
+        <w:drawing>
+          <wp:inline distT="0" distB="0" distL="0" distR="0" wp14:anchorId="3DDE70C0" wp14:editId="0154C24F">
+            <wp:extent cx="5731510" cy="204470"/>
+            <wp:effectExtent l="0" t="0" r="2540" b="5080"/>
+            <wp:docPr id="11" name="Picture 11"/>
+            <wp:cNvGraphicFramePr>
+              <a:graphicFrameLocks xmlns:a="http://schemas.openxmlformats.org/drawingml/2006/main" noChangeAspect="1"/>
+            </wp:cNvGraphicFramePr>
+            <a:graphic xmlns:a="http://schemas.openxmlformats.org/drawingml/2006/main">
+              <a:graphicData uri="http://schemas.openxmlformats.org/drawingml/2006/picture">
+                <pic:pic xmlns:pic="http://schemas.openxmlformats.org/drawingml/2006/picture">
+                  <pic:nvPicPr>
+                    <pic:cNvPr id="1" name=""/>
+                    <pic:cNvPicPr/>
+                  </pic:nvPicPr>
+                  <pic:blipFill>
+                    <a:blip r:embed="rId17"/>
+                    <a:stretch>
+                      <a:fillRect/>
+                    </a:stretch>
+                  </pic:blipFill>
+                  <pic:spPr>
+                    <a:xfrm>
+                      <a:off x="0" y="0"/>
+                      <a:ext cx="5731510" cy="204470"/>
+                    </a:xfrm>
+                    <a:prstGeom prst="rect">
+                      <a:avLst/>
+                    </a:prstGeom>
+                  </pic:spPr>
+                </pic:pic>
+              </a:graphicData>
+            </a:graphic>
+          </wp:inline>
+        </w:drawing>
+      </w:r>
+    </w:p>
+    <w:p>
+      <w:pPr>
+        <w:pStyle w:val="Caption"/>
+      </w:pPr>
+      <w:r>
+        <w:t xml:space="preserve">Figure </w:t>
+      </w:r>
+      <w:r>
+        <w:fldChar w:fldCharType="begin"/>
+      </w:r>
+      <w:r>
+        <w:instrText xml:space="preserve"> SEQ Figure \* ARABIC </w:instrText>
+      </w:r>
+      <w:r>
+        <w:fldChar w:fldCharType="separate"/>
+      </w:r>
+      <w:r>
+        <w:rPr>
+          <w:noProof/>
+        </w:rPr>
+        <w:t>10</w:t>
+      </w:r>
+      <w:r>
+        <w:rPr>
+          <w:noProof/>
+        </w:rPr>
+        <w:fldChar w:fldCharType="end"/>
+      </w:r>
+      <w:r>
+        <w:t>: List of all words the upcoming models will be trained to identify.</w:t>
+      </w:r>
+    </w:p>
+    <w:p>
+      <w:r>
+        <w:t>For reference, a more standard model which would commonly be used to tackle this task was also downloaded. It is available at the following link:</w:t>
+      </w:r>
+    </w:p>
+    <w:p>
+      <w:hyperlink r:id="rId18" w:history="1">
+        <w:r>
+          <w:rPr>
+            <w:rStyle w:val="Hyperlink"/>
+          </w:rPr>
+          <w:t>https://github.com/aravindpai/Speech-Recognition/blob/master/Speech%20Recognition.ipynb</w:t>
+        </w:r>
+      </w:hyperlink>
+    </w:p>
+    <w:p>
+      <w:r>
+        <w:t>This same model was defined and trained on the same laptop as the DFT model (defined in full in the Results section). Their training and validation performance were compared, as well as their behaviour in training noted.</w:t>
       </w:r>
     </w:p>
     <w:p>
@@ -6051,6 +6663,1304 @@
           <w:color w:val="00B0F0"/>
         </w:rPr>
         <w:t>Results</w:t>
+      </w:r>
+    </w:p>
+    <w:p>
+      <w:pPr>
+        <w:ind w:left="720"/>
+        <w:rPr>
+          <w:rFonts w:cstheme="minorHAnsi"/>
+          <w:i/>
+          <w:iCs/>
+          <w:u w:val="single"/>
+        </w:rPr>
+      </w:pPr>
+      <w:r>
+        <w:rPr>
+          <w:rFonts w:cstheme="minorHAnsi"/>
+          <w:i/>
+          <w:iCs/>
+          <w:u w:val="single"/>
+        </w:rPr>
+        <w:t>Standard Model:</w:t>
+      </w:r>
+    </w:p>
+    <w:p>
+      <w:pPr>
+        <w:ind w:left="720"/>
+        <w:rPr>
+          <w:rFonts w:cstheme="minorHAnsi"/>
+        </w:rPr>
+      </w:pPr>
+      <w:r>
+        <w:rPr>
+          <w:rFonts w:cstheme="minorHAnsi"/>
+        </w:rPr>
+        <w:lastRenderedPageBreak/>
+        <w:t>The Standard model follows the well documented approach of using Conv1D, Dropout and Maxpooling Layers to handle time-domain signals, before using a classifier built from a Flatten Layer and some Dense layers. A summary of this model architecture is provided in Figure (11):</w:t>
+      </w:r>
+    </w:p>
+    <w:p>
+      <w:pPr>
+        <w:keepNext/>
+        <w:ind w:left="720"/>
+      </w:pPr>
+      <w:r>
+        <w:rPr>
+          <w:noProof/>
+        </w:rPr>
+        <w:lastRenderedPageBreak/>
+        <w:drawing>
+          <wp:inline distT="0" distB="0" distL="0" distR="0" wp14:anchorId="03E6C8D0" wp14:editId="4AD0C472">
+            <wp:extent cx="5105400" cy="7915275"/>
+            <wp:effectExtent l="0" t="0" r="0" b="9525"/>
+            <wp:docPr id="15" name="Picture 15"/>
+            <wp:cNvGraphicFramePr>
+              <a:graphicFrameLocks xmlns:a="http://schemas.openxmlformats.org/drawingml/2006/main" noChangeAspect="1"/>
+            </wp:cNvGraphicFramePr>
+            <a:graphic xmlns:a="http://schemas.openxmlformats.org/drawingml/2006/main">
+              <a:graphicData uri="http://schemas.openxmlformats.org/drawingml/2006/picture">
+                <pic:pic xmlns:pic="http://schemas.openxmlformats.org/drawingml/2006/picture">
+                  <pic:nvPicPr>
+                    <pic:cNvPr id="1" name=""/>
+                    <pic:cNvPicPr/>
+                  </pic:nvPicPr>
+                  <pic:blipFill>
+                    <a:blip r:embed="rId19"/>
+                    <a:stretch>
+                      <a:fillRect/>
+                    </a:stretch>
+                  </pic:blipFill>
+                  <pic:spPr>
+                    <a:xfrm>
+                      <a:off x="0" y="0"/>
+                      <a:ext cx="5105400" cy="7915275"/>
+                    </a:xfrm>
+                    <a:prstGeom prst="rect">
+                      <a:avLst/>
+                    </a:prstGeom>
+                  </pic:spPr>
+                </pic:pic>
+              </a:graphicData>
+            </a:graphic>
+          </wp:inline>
+        </w:drawing>
+      </w:r>
+    </w:p>
+    <w:p>
+      <w:pPr>
+        <w:pStyle w:val="Caption"/>
+        <w:ind w:left="720"/>
+      </w:pPr>
+      <w:r>
+        <w:t xml:space="preserve">Figure </w:t>
+      </w:r>
+      <w:r>
+        <w:fldChar w:fldCharType="begin"/>
+      </w:r>
+      <w:r>
+        <w:instrText xml:space="preserve"> SEQ Figure \* ARABIC </w:instrText>
+      </w:r>
+      <w:r>
+        <w:fldChar w:fldCharType="separate"/>
+      </w:r>
+      <w:r>
+        <w:rPr>
+          <w:noProof/>
+        </w:rPr>
+        <w:t>11</w:t>
+      </w:r>
+      <w:r>
+        <w:rPr>
+          <w:noProof/>
+        </w:rPr>
+        <w:fldChar w:fldCharType="end"/>
+      </w:r>
+      <w:r>
+        <w:t>: Standard Model Summary</w:t>
+      </w:r>
+    </w:p>
+    <w:p>
+      <w:pPr>
+        <w:ind w:left="720"/>
+      </w:pPr>
+      <w:r>
+        <w:t>A few comments on this model layout:</w:t>
+      </w:r>
+    </w:p>
+    <w:p>
+      <w:pPr>
+        <w:pStyle w:val="ListParagraph"/>
+        <w:numPr>
+          <w:ilvl w:val="0"/>
+          <w:numId w:val="2"/>
+        </w:numPr>
+      </w:pPr>
+      <w:r>
+        <w:lastRenderedPageBreak/>
+        <w:t>The simplicity of the layout will likely lead to a very repeatable and stable training process.</w:t>
+      </w:r>
+    </w:p>
+    <w:p>
+      <w:pPr>
+        <w:pStyle w:val="ListParagraph"/>
+        <w:numPr>
+          <w:ilvl w:val="0"/>
+          <w:numId w:val="2"/>
+        </w:numPr>
+      </w:pPr>
+      <w:r>
+        <w:t>Of the ~1.6 million parameters in this model, 1.5</w:t>
+      </w:r>
+      <w:r>
+        <w:t xml:space="preserve"> million</w:t>
+      </w:r>
+      <w:r>
+        <w:t xml:space="preserve"> of them are in the first Dense Layer. This is a common occurrence when using a Flatten Layer on a relatively highly dimensional input. The result is that most of the heavy lifting of this model will be handled by this one Layer.</w:t>
+      </w:r>
+    </w:p>
+    <w:p>
+      <w:pPr>
+        <w:pStyle w:val="ListParagraph"/>
+        <w:numPr>
+          <w:ilvl w:val="0"/>
+          <w:numId w:val="2"/>
+        </w:numPr>
+      </w:pPr>
+      <w:r>
+        <w:t>The strictly linear format of this model means it will not benefit strongly from multi-threading. As shown in Figure (13), this impacts presentation processing times (8-9ms / sample) leading to a longer training cycle and more difficulties when applying this solution to real-time tasks.</w:t>
+      </w:r>
+    </w:p>
+    <w:p>
+      <w:pPr>
+        <w:ind w:left="720"/>
+      </w:pPr>
+      <w:r>
+        <w:t>Figure (12) shows this model’s Loss value plotted o</w:t>
+      </w:r>
+      <w:r>
+        <w:t>ver</w:t>
+      </w:r>
+      <w:r>
+        <w:t xml:space="preserve"> Epoch for both training and validation. As can be seen, this model first starts to overfit at epoch 12, with training continuing until epoch 32 when the Early Stopping callback is invoked. Figure (13) details the training report for this model. Here we can see the processing time per sample, as well as all Loss and Accuracy scores during training and validation.</w:t>
+      </w:r>
+    </w:p>
+    <w:p>
+      <w:pPr>
+        <w:keepNext/>
+        <w:ind w:left="720"/>
+      </w:pPr>
+      <w:r>
+        <w:rPr>
+          <w:rFonts w:cstheme="minorHAnsi"/>
+          <w:noProof/>
+        </w:rPr>
+        <mc:AlternateContent>
+          <mc:Choice Requires="wps">
+            <w:drawing>
+              <wp:anchor distT="0" distB="0" distL="114300" distR="114300" simplePos="0" relativeHeight="251661312" behindDoc="0" locked="0" layoutInCell="1" allowOverlap="1" wp14:anchorId="5FD819B4" wp14:editId="4967D1BF">
+                <wp:simplePos x="0" y="0"/>
+                <wp:positionH relativeFrom="column">
+                  <wp:posOffset>3057525</wp:posOffset>
+                </wp:positionH>
+                <wp:positionV relativeFrom="paragraph">
+                  <wp:posOffset>3592195</wp:posOffset>
+                </wp:positionV>
+                <wp:extent cx="542925" cy="257175"/>
+                <wp:effectExtent l="0" t="0" r="9525" b="9525"/>
+                <wp:wrapNone/>
+                <wp:docPr id="14" name="Text Box 14"/>
+                <wp:cNvGraphicFramePr/>
+                <a:graphic xmlns:a="http://schemas.openxmlformats.org/drawingml/2006/main">
+                  <a:graphicData uri="http://schemas.microsoft.com/office/word/2010/wordprocessingShape">
+                    <wps:wsp>
+                      <wps:cNvSpPr txBox="1"/>
+                      <wps:spPr>
+                        <a:xfrm>
+                          <a:off x="0" y="0"/>
+                          <a:ext cx="542925" cy="257175"/>
+                        </a:xfrm>
+                        <a:prstGeom prst="rect">
+                          <a:avLst/>
+                        </a:prstGeom>
+                        <a:solidFill>
+                          <a:schemeClr val="lt1"/>
+                        </a:solidFill>
+                        <a:ln w="6350">
+                          <a:noFill/>
+                        </a:ln>
+                      </wps:spPr>
+                      <wps:txbx>
+                        <w:txbxContent>
+                          <w:p>
+                            <w:r>
+                              <w:t>Epoch</w:t>
+                            </w:r>
+                          </w:p>
+                        </w:txbxContent>
+                      </wps:txbx>
+                      <wps:bodyPr rot="0" spcFirstLastPara="0" vertOverflow="overflow" horzOverflow="overflow" vert="horz" wrap="square" lIns="91440" tIns="45720" rIns="91440" bIns="45720" numCol="1" spcCol="0" rtlCol="0" fromWordArt="0" anchor="t" anchorCtr="0" forceAA="0" compatLnSpc="1">
+                        <a:prstTxWarp prst="textNoShape">
+                          <a:avLst/>
+                        </a:prstTxWarp>
+                        <a:noAutofit/>
+                      </wps:bodyPr>
+                    </wps:wsp>
+                  </a:graphicData>
+                </a:graphic>
+                <wp14:sizeRelH relativeFrom="margin">
+                  <wp14:pctWidth>0</wp14:pctWidth>
+                </wp14:sizeRelH>
+                <wp14:sizeRelV relativeFrom="margin">
+                  <wp14:pctHeight>0</wp14:pctHeight>
+                </wp14:sizeRelV>
+              </wp:anchor>
+            </w:drawing>
+          </mc:Choice>
+          <mc:Fallback>
+            <w:pict>
+              <v:shapetype w14:anchorId="5FD819B4" id="_x0000_t202" coordsize="21600,21600" o:spt="202" path="m,l,21600r21600,l21600,xe">
+                <v:stroke joinstyle="miter"/>
+                <v:path gradientshapeok="t" o:connecttype="rect"/>
+              </v:shapetype>
+              <v:shape id="Text Box 14" o:spid="_x0000_s1026" type="#_x0000_t202" style="position:absolute;left:0;text-align:left;margin-left:240.75pt;margin-top:282.85pt;width:42.75pt;height:20.25pt;z-index:251661312;visibility:visible;mso-wrap-style:square;mso-width-percent:0;mso-height-percent:0;mso-wrap-distance-left:9pt;mso-wrap-distance-top:0;mso-wrap-distance-right:9pt;mso-wrap-distance-bottom:0;mso-position-horizontal:absolute;mso-position-horizontal-relative:text;mso-position-vertical:absolute;mso-position-vertical-relative:text;mso-width-percent:0;mso-height-percent:0;mso-width-relative:margin;mso-height-relative:margin;v-text-anchor:top" o:gfxdata="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" fillcolor="white [3201]" stroked="f" strokeweight=".5pt">
+                <v:textbox>
+                  <w:txbxContent>
+                    <w:p>
+                      <w:r>
+                        <w:t>Epoch</w:t>
+                      </w:r>
+                    </w:p>
+                  </w:txbxContent>
+                </v:textbox>
+              </v:shape>
+            </w:pict>
+          </mc:Fallback>
+        </mc:AlternateContent>
+      </w:r>
+      <w:r>
+        <w:rPr>
+          <w:rFonts w:cstheme="minorHAnsi"/>
+          <w:noProof/>
+        </w:rPr>
+        <mc:AlternateContent>
+          <mc:Choice Requires="wps">
+            <w:drawing>
+              <wp:anchor distT="0" distB="0" distL="114300" distR="114300" simplePos="0" relativeHeight="251659264" behindDoc="0" locked="0" layoutInCell="1" allowOverlap="1" wp14:anchorId="723D87A8" wp14:editId="22725097">
+                <wp:simplePos x="0" y="0"/>
+                <wp:positionH relativeFrom="column">
+                  <wp:posOffset>114619</wp:posOffset>
+                </wp:positionH>
+                <wp:positionV relativeFrom="paragraph">
+                  <wp:posOffset>1677352</wp:posOffset>
+                </wp:positionV>
+                <wp:extent cx="838200" cy="257175"/>
+                <wp:effectExtent l="4762" t="0" r="4763" b="4762"/>
+                <wp:wrapNone/>
+                <wp:docPr id="13" name="Text Box 13"/>
+                <wp:cNvGraphicFramePr/>
+                <a:graphic xmlns:a="http://schemas.openxmlformats.org/drawingml/2006/main">
+                  <a:graphicData uri="http://schemas.microsoft.com/office/word/2010/wordprocessingShape">
+                    <wps:wsp>
+                      <wps:cNvSpPr txBox="1"/>
+                      <wps:spPr>
+                        <a:xfrm rot="16200000">
+                          <a:off x="0" y="0"/>
+                          <a:ext cx="838200" cy="257175"/>
+                        </a:xfrm>
+                        <a:prstGeom prst="rect">
+                          <a:avLst/>
+                        </a:prstGeom>
+                        <a:solidFill>
+                          <a:schemeClr val="lt1"/>
+                        </a:solidFill>
+                        <a:ln w="6350">
+                          <a:noFill/>
+                        </a:ln>
+                      </wps:spPr>
+                      <wps:txbx>
+                        <w:txbxContent>
+                          <w:p>
+                            <w:r>
+                              <w:t>Loss Value</w:t>
+                            </w:r>
+                          </w:p>
+                        </w:txbxContent>
+                      </wps:txbx>
+                      <wps:bodyPr rot="0" spcFirstLastPara="0" vertOverflow="overflow" horzOverflow="overflow" vert="horz" wrap="square" lIns="91440" tIns="45720" rIns="91440" bIns="45720" numCol="1" spcCol="0" rtlCol="0" fromWordArt="0" anchor="t" anchorCtr="0" forceAA="0" compatLnSpc="1">
+                        <a:prstTxWarp prst="textNoShape">
+                          <a:avLst/>
+                        </a:prstTxWarp>
+                        <a:noAutofit/>
+                      </wps:bodyPr>
+                    </wps:wsp>
+                  </a:graphicData>
+                </a:graphic>
+                <wp14:sizeRelH relativeFrom="margin">
+                  <wp14:pctWidth>0</wp14:pctWidth>
+                </wp14:sizeRelH>
+                <wp14:sizeRelV relativeFrom="margin">
+                  <wp14:pctHeight>0</wp14:pctHeight>
+                </wp14:sizeRelV>
+              </wp:anchor>
+            </w:drawing>
+          </mc:Choice>
+          <mc:Fallback>
+            <w:pict>
+              <v:shape w14:anchorId="723D87A8" id="Text Box 13" o:spid="_x0000_s1027" type="#_x0000_t202" style="position:absolute;left:0;text-align:left;margin-left:9.05pt;margin-top:132.05pt;width:66pt;height:20.25pt;rotation:-90;z-index:251659264;visibility:visible;mso-wrap-style:square;mso-width-percent:0;mso-height-percent:0;mso-wrap-distance-left:9pt;mso-wrap-distance-top:0;mso-wrap-distance-right:9pt;mso-wrap-distance-bottom:0;mso-position-horizontal:absolute;mso-position-horizontal-relative:text;mso-position-vertical:absolute;mso-position-vertical-relative:text;mso-width-percent:0;mso-height-percent:0;mso-width-relative:margin;mso-height-relative:margin;v-text-anchor:top" o:gfxdata="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" fillcolor="white [3201]" stroked="f" strokeweight=".5pt">
+                <v:textbox>
+                  <w:txbxContent>
+                    <w:p>
+                      <w:r>
+                        <w:t>Loss Value</w:t>
+                      </w:r>
+                    </w:p>
+                  </w:txbxContent>
+                </v:textbox>
+              </v:shape>
+            </w:pict>
+          </mc:Fallback>
+        </mc:AlternateContent>
+      </w:r>
+      <w:r>
+        <w:rPr>
+          <w:rFonts w:cstheme="minorHAnsi"/>
+          <w:noProof/>
+        </w:rPr>
+        <w:drawing>
+          <wp:inline distT="0" distB="0" distL="0" distR="0" wp14:anchorId="4BAF65D3" wp14:editId="3444EC11">
+            <wp:extent cx="5724525" cy="3810000"/>
+            <wp:effectExtent l="0" t="0" r="9525" b="0"/>
+            <wp:docPr id="12" name="Picture 12"/>
+            <wp:cNvGraphicFramePr>
+              <a:graphicFrameLocks xmlns:a="http://schemas.openxmlformats.org/drawingml/2006/main" noChangeAspect="1"/>
+            </wp:cNvGraphicFramePr>
+            <a:graphic xmlns:a="http://schemas.openxmlformats.org/drawingml/2006/main">
+              <a:graphicData uri="http://schemas.openxmlformats.org/drawingml/2006/picture">
+                <pic:pic xmlns:pic="http://schemas.openxmlformats.org/drawingml/2006/picture">
+                  <pic:nvPicPr>
+                    <pic:cNvPr id="0" name="Picture 1"/>
+                    <pic:cNvPicPr>
+                      <a:picLocks noChangeAspect="1" noChangeArrowheads="1"/>
+                    </pic:cNvPicPr>
+                  </pic:nvPicPr>
+                  <pic:blipFill rotWithShape="1">
+                    <a:blip r:embed="rId20">
+                      <a:extLst>
+                        <a:ext uri="{28A0092B-C50C-407E-A947-70E740481C1C}">
+                          <a14:useLocalDpi xmlns:a14="http://schemas.microsoft.com/office/drawing/2010/main" val="0"/>
+                        </a:ext>
+                      </a:extLst>
+                    </a:blip>
+                    <a:srcRect t="10913"/>
+                    <a:stretch/>
+                  </pic:blipFill>
+                  <pic:spPr bwMode="auto">
+                    <a:xfrm>
+                      <a:off x="0" y="0"/>
+                      <a:ext cx="5724525" cy="3810000"/>
+                    </a:xfrm>
+                    <a:prstGeom prst="rect">
+                      <a:avLst/>
+                    </a:prstGeom>
+                    <a:noFill/>
+                    <a:ln>
+                      <a:noFill/>
+                    </a:ln>
+                    <a:extLst>
+                      <a:ext uri="{53640926-AAD7-44D8-BBD7-CCE9431645EC}">
+                        <a14:shadowObscured xmlns:a14="http://schemas.microsoft.com/office/drawing/2010/main"/>
+                      </a:ext>
+                    </a:extLst>
+                  </pic:spPr>
+                </pic:pic>
+              </a:graphicData>
+            </a:graphic>
+          </wp:inline>
+        </w:drawing>
+      </w:r>
+    </w:p>
+    <w:p>
+      <w:pPr>
+        <w:pStyle w:val="Caption"/>
+        <w:ind w:left="720"/>
+      </w:pPr>
+      <w:r>
+        <w:t xml:space="preserve">Figure </w:t>
+      </w:r>
+      <w:r>
+        <w:fldChar w:fldCharType="begin"/>
+      </w:r>
+      <w:r>
+        <w:instrText xml:space="preserve"> SEQ Figure \* ARABIC </w:instrText>
+      </w:r>
+      <w:r>
+        <w:fldChar w:fldCharType="separate"/>
+      </w:r>
+      <w:r>
+        <w:rPr>
+          <w:noProof/>
+        </w:rPr>
+        <w:t>12</w:t>
+      </w:r>
+      <w:r>
+        <w:rPr>
+          <w:noProof/>
+        </w:rPr>
+        <w:fldChar w:fldCharType="end"/>
+      </w:r>
+      <w:r>
+        <w:t>: Standard Model Loss during Training and Validation</w:t>
+      </w:r>
+    </w:p>
+    <w:p>
+      <w:pPr>
+        <w:keepNext/>
+        <w:ind w:left="720"/>
+      </w:pPr>
+      <w:r>
+        <w:rPr>
+          <w:noProof/>
+        </w:rPr>
+        <w:lastRenderedPageBreak/>
+        <w:drawing>
+          <wp:inline distT="0" distB="0" distL="0" distR="0" wp14:anchorId="1825B3EF" wp14:editId="19899269">
+            <wp:extent cx="5731510" cy="5537835"/>
+            <wp:effectExtent l="0" t="0" r="2540" b="5715"/>
+            <wp:docPr id="22" name="Picture 22"/>
+            <wp:cNvGraphicFramePr>
+              <a:graphicFrameLocks xmlns:a="http://schemas.openxmlformats.org/drawingml/2006/main" noChangeAspect="1"/>
+            </wp:cNvGraphicFramePr>
+            <a:graphic xmlns:a="http://schemas.openxmlformats.org/drawingml/2006/main">
+              <a:graphicData uri="http://schemas.openxmlformats.org/drawingml/2006/picture">
+                <pic:pic xmlns:pic="http://schemas.openxmlformats.org/drawingml/2006/picture">
+                  <pic:nvPicPr>
+                    <pic:cNvPr id="1" name=""/>
+                    <pic:cNvPicPr/>
+                  </pic:nvPicPr>
+                  <pic:blipFill>
+                    <a:blip r:embed="rId21"/>
+                    <a:stretch>
+                      <a:fillRect/>
+                    </a:stretch>
+                  </pic:blipFill>
+                  <pic:spPr>
+                    <a:xfrm>
+                      <a:off x="0" y="0"/>
+                      <a:ext cx="5731510" cy="5537835"/>
+                    </a:xfrm>
+                    <a:prstGeom prst="rect">
+                      <a:avLst/>
+                    </a:prstGeom>
+                  </pic:spPr>
+                </pic:pic>
+              </a:graphicData>
+            </a:graphic>
+          </wp:inline>
+        </w:drawing>
+      </w:r>
+    </w:p>
+    <w:p>
+      <w:pPr>
+        <w:pStyle w:val="Caption"/>
+        <w:ind w:left="720"/>
+      </w:pPr>
+      <w:r>
+        <w:t xml:space="preserve">Figure </w:t>
+      </w:r>
+      <w:r>
+        <w:fldChar w:fldCharType="begin"/>
+      </w:r>
+      <w:r>
+        <w:instrText xml:space="preserve"> SEQ Figure \* ARABIC </w:instrText>
+      </w:r>
+      <w:r>
+        <w:fldChar w:fldCharType="separate"/>
+      </w:r>
+      <w:r>
+        <w:rPr>
+          <w:noProof/>
+        </w:rPr>
+        <w:t>13</w:t>
+      </w:r>
+      <w:r>
+        <w:rPr>
+          <w:noProof/>
+        </w:rPr>
+        <w:fldChar w:fldCharType="end"/>
+      </w:r>
+      <w:r>
+        <w:t>: Standard Model Training Report</w:t>
+      </w:r>
+    </w:p>
+    <w:p>
+      <w:pPr>
+        <w:ind w:left="720"/>
+        <w:rPr>
+          <w:rFonts w:cstheme="minorHAnsi"/>
+          <w:i/>
+          <w:iCs/>
+          <w:u w:val="single"/>
+        </w:rPr>
+      </w:pPr>
+      <w:r>
+        <w:rPr>
+          <w:rFonts w:cstheme="minorHAnsi"/>
+          <w:i/>
+          <w:iCs/>
+          <w:u w:val="single"/>
+        </w:rPr>
+        <w:t>DFT Mode</w:t>
+      </w:r>
+      <w:r>
+        <w:rPr>
+          <w:rFonts w:cstheme="minorHAnsi"/>
+          <w:i/>
+          <w:iCs/>
+          <w:u w:val="single"/>
+        </w:rPr>
+        <w:t>l</w:t>
+      </w:r>
+      <w:r>
+        <w:rPr>
+          <w:rFonts w:cstheme="minorHAnsi"/>
+          <w:i/>
+          <w:iCs/>
+          <w:u w:val="single"/>
+        </w:rPr>
+        <w:t xml:space="preserve"> </w:t>
+      </w:r>
+      <w:r>
+        <w:rPr>
+          <w:rFonts w:cstheme="minorHAnsi"/>
+          <w:i/>
+          <w:iCs/>
+          <w:u w:val="single"/>
+        </w:rPr>
+        <w:t>[</w:t>
+      </w:r>
+      <w:r>
+        <w:rPr>
+          <w:rFonts w:cstheme="minorHAnsi"/>
+          <w:i/>
+          <w:iCs/>
+          <w:u w:val="single"/>
+        </w:rPr>
+        <w:t>Layout #2</w:t>
+      </w:r>
+      <w:r>
+        <w:rPr>
+          <w:rFonts w:cstheme="minorHAnsi"/>
+          <w:i/>
+          <w:iCs/>
+          <w:u w:val="single"/>
+        </w:rPr>
+        <w:t>]</w:t>
+      </w:r>
+      <w:r>
+        <w:rPr>
+          <w:rFonts w:cstheme="minorHAnsi"/>
+          <w:i/>
+          <w:iCs/>
+          <w:u w:val="single"/>
+        </w:rPr>
+        <w:t>:</w:t>
+      </w:r>
+    </w:p>
+    <w:p>
+      <w:pPr>
+        <w:ind w:left="720"/>
+        <w:rPr>
+          <w:rFonts w:cstheme="minorHAnsi"/>
+        </w:rPr>
+      </w:pPr>
+      <w:r>
+        <w:rPr>
+          <w:rFonts w:cstheme="minorHAnsi"/>
+        </w:rPr>
+        <w:t>Multiple layouts for the DFT model were attempted, all are available on GitHub with their respective training reports. In this document we will inspect Layout #2. The model initially pads and splits the input into 63 splices, each one 128 samples long. Each splice is then fed into a dedicated DFT Layer, whose outputs are then concatenated and transposed to maintain the correct data shape (batches stored on the first dimension). The corrected “Spectrogram” is then classified using a collection of Separable Conv1D, Maxpooling, Dropout, Flatten and Dense layers.</w:t>
+      </w:r>
+    </w:p>
+    <w:p>
+      <w:pPr>
+        <w:keepNext/>
+        <w:ind w:left="720"/>
+      </w:pPr>
+      <w:r>
+        <w:rPr>
+          <w:noProof/>
+        </w:rPr>
+        <w:lastRenderedPageBreak/>
+        <w:drawing>
+          <wp:inline distT="0" distB="0" distL="0" distR="0" wp14:anchorId="30EEC9AF" wp14:editId="641994BA">
+            <wp:extent cx="4479454" cy="8410575"/>
+            <wp:effectExtent l="0" t="0" r="0" b="0"/>
+            <wp:docPr id="17" name="Picture 17"/>
+            <wp:cNvGraphicFramePr>
+              <a:graphicFrameLocks xmlns:a="http://schemas.openxmlformats.org/drawingml/2006/main" noChangeAspect="1"/>
+            </wp:cNvGraphicFramePr>
+            <a:graphic xmlns:a="http://schemas.openxmlformats.org/drawingml/2006/main">
+              <a:graphicData uri="http://schemas.openxmlformats.org/drawingml/2006/picture">
+                <pic:pic xmlns:pic="http://schemas.openxmlformats.org/drawingml/2006/picture">
+                  <pic:nvPicPr>
+                    <pic:cNvPr id="1" name=""/>
+                    <pic:cNvPicPr/>
+                  </pic:nvPicPr>
+                  <pic:blipFill>
+                    <a:blip r:embed="rId22"/>
+                    <a:stretch>
+                      <a:fillRect/>
+                    </a:stretch>
+                  </pic:blipFill>
+                  <pic:spPr>
+                    <a:xfrm>
+                      <a:off x="0" y="0"/>
+                      <a:ext cx="4496720" cy="8442993"/>
+                    </a:xfrm>
+                    <a:prstGeom prst="rect">
+                      <a:avLst/>
+                    </a:prstGeom>
+                  </pic:spPr>
+                </pic:pic>
+              </a:graphicData>
+            </a:graphic>
+          </wp:inline>
+        </w:drawing>
+      </w:r>
+    </w:p>
+    <w:p>
+      <w:pPr>
+        <w:pStyle w:val="Caption"/>
+        <w:ind w:left="720"/>
+      </w:pPr>
+      <w:r>
+        <w:t xml:space="preserve">Figure </w:t>
+      </w:r>
+      <w:fldSimple w:instr=" SEQ Figure \* ARABIC ">
+        <w:r>
+          <w:rPr>
+            <w:noProof/>
+          </w:rPr>
+          <w:t>14</w:t>
+        </w:r>
+      </w:fldSimple>
+      <w:r>
+        <w:t>: DFT Model [part 1]</w:t>
+      </w:r>
+    </w:p>
+    <w:p>
+      <w:pPr>
+        <w:keepNext/>
+        <w:ind w:left="720"/>
+      </w:pPr>
+      <w:r>
+        <w:rPr>
+          <w:noProof/>
+        </w:rPr>
+        <w:lastRenderedPageBreak/>
+        <w:drawing>
+          <wp:inline distT="0" distB="0" distL="0" distR="0" wp14:anchorId="2C6FC3EE" wp14:editId="484F359E">
+            <wp:extent cx="4762825" cy="4667250"/>
+            <wp:effectExtent l="0" t="0" r="0" b="0"/>
+            <wp:docPr id="18" name="Picture 18"/>
+            <wp:cNvGraphicFramePr>
+              <a:graphicFrameLocks xmlns:a="http://schemas.openxmlformats.org/drawingml/2006/main" noChangeAspect="1"/>
+            </wp:cNvGraphicFramePr>
+            <a:graphic xmlns:a="http://schemas.openxmlformats.org/drawingml/2006/main">
+              <a:graphicData uri="http://schemas.openxmlformats.org/drawingml/2006/picture">
+                <pic:pic xmlns:pic="http://schemas.openxmlformats.org/drawingml/2006/picture">
+                  <pic:nvPicPr>
+                    <pic:cNvPr id="1" name=""/>
+                    <pic:cNvPicPr/>
+                  </pic:nvPicPr>
+                  <pic:blipFill>
+                    <a:blip r:embed="rId23"/>
+                    <a:stretch>
+                      <a:fillRect/>
+                    </a:stretch>
+                  </pic:blipFill>
+                  <pic:spPr>
+                    <a:xfrm>
+                      <a:off x="0" y="0"/>
+                      <a:ext cx="4789771" cy="4693655"/>
+                    </a:xfrm>
+                    <a:prstGeom prst="rect">
+                      <a:avLst/>
+                    </a:prstGeom>
+                  </pic:spPr>
+                </pic:pic>
+              </a:graphicData>
+            </a:graphic>
+          </wp:inline>
+        </w:drawing>
+      </w:r>
+    </w:p>
+    <w:p>
+      <w:pPr>
+        <w:pStyle w:val="Caption"/>
+        <w:ind w:left="720"/>
+      </w:pPr>
+      <w:r>
+        <w:t xml:space="preserve">Figure </w:t>
+      </w:r>
+      <w:fldSimple w:instr=" SEQ Figure \* ARABIC ">
+        <w:r>
+          <w:rPr>
+            <w:noProof/>
+          </w:rPr>
+          <w:t>15</w:t>
+        </w:r>
+      </w:fldSimple>
+      <w:r>
+        <w:t>: DFT Model [part 2]</w:t>
+      </w:r>
+    </w:p>
+    <w:p>
+      <w:pPr>
+        <w:keepNext/>
+        <w:ind w:left="720"/>
+      </w:pPr>
+      <w:r>
+        <w:rPr>
+          <w:noProof/>
+        </w:rPr>
+        <w:lastRenderedPageBreak/>
+        <w:drawing>
+          <wp:inline distT="0" distB="0" distL="0" distR="0" wp14:anchorId="00BB4318" wp14:editId="5737B9AF">
+            <wp:extent cx="4814709" cy="4524375"/>
+            <wp:effectExtent l="0" t="0" r="5080" b="0"/>
+            <wp:docPr id="19" name="Picture 19"/>
+            <wp:cNvGraphicFramePr>
+              <a:graphicFrameLocks xmlns:a="http://schemas.openxmlformats.org/drawingml/2006/main" noChangeAspect="1"/>
+            </wp:cNvGraphicFramePr>
+            <a:graphic xmlns:a="http://schemas.openxmlformats.org/drawingml/2006/main">
+              <a:graphicData uri="http://schemas.openxmlformats.org/drawingml/2006/picture">
+                <pic:pic xmlns:pic="http://schemas.openxmlformats.org/drawingml/2006/picture">
+                  <pic:nvPicPr>
+                    <pic:cNvPr id="1" name=""/>
+                    <pic:cNvPicPr/>
+                  </pic:nvPicPr>
+                  <pic:blipFill rotWithShape="1">
+                    <a:blip r:embed="rId24"/>
+                    <a:srcRect t="355" b="1"/>
+                    <a:stretch/>
+                  </pic:blipFill>
+                  <pic:spPr bwMode="auto">
+                    <a:xfrm>
+                      <a:off x="0" y="0"/>
+                      <a:ext cx="4836897" cy="4545225"/>
+                    </a:xfrm>
+                    <a:prstGeom prst="rect">
+                      <a:avLst/>
+                    </a:prstGeom>
+                    <a:ln>
+                      <a:noFill/>
+                    </a:ln>
+                    <a:extLst>
+                      <a:ext uri="{53640926-AAD7-44D8-BBD7-CCE9431645EC}">
+                        <a14:shadowObscured xmlns:a14="http://schemas.microsoft.com/office/drawing/2010/main"/>
+                      </a:ext>
+                    </a:extLst>
+                  </pic:spPr>
+                </pic:pic>
+              </a:graphicData>
+            </a:graphic>
+          </wp:inline>
+        </w:drawing>
+      </w:r>
+    </w:p>
+    <w:p>
+      <w:pPr>
+        <w:pStyle w:val="Caption"/>
+        <w:ind w:left="720"/>
+        <w:rPr>
+          <w:rFonts w:cstheme="minorHAnsi"/>
+        </w:rPr>
+      </w:pPr>
+      <w:r>
+        <w:t xml:space="preserve">Figure </w:t>
+      </w:r>
+      <w:fldSimple w:instr=" SEQ Figure \* ARABIC ">
+        <w:r>
+          <w:rPr>
+            <w:noProof/>
+          </w:rPr>
+          <w:t>16</w:t>
+        </w:r>
+      </w:fldSimple>
+      <w:r>
+        <w:t>: DFT Model [part 3]</w:t>
+      </w:r>
+    </w:p>
+    <w:p>
+      <w:pPr>
+        <w:ind w:left="720"/>
+        <w:rPr>
+          <w:rFonts w:cstheme="minorHAnsi"/>
+        </w:rPr>
+      </w:pPr>
+      <w:r>
+        <w:rPr>
+          <w:rFonts w:cstheme="minorHAnsi"/>
+        </w:rPr>
+        <w:t>Comments on this model:</w:t>
+      </w:r>
+    </w:p>
+    <w:p>
+      <w:pPr>
+        <w:pStyle w:val="ListParagraph"/>
+        <w:numPr>
+          <w:ilvl w:val="0"/>
+          <w:numId w:val="3"/>
+        </w:numPr>
+        <w:rPr>
+          <w:rFonts w:cstheme="minorHAnsi"/>
+        </w:rPr>
+      </w:pPr>
+      <w:r>
+        <w:rPr>
+          <w:rFonts w:cstheme="minorHAnsi"/>
+        </w:rPr>
+        <w:t>The parallel nature of this model allows it to benefit strongly from multi-threaded operation.</w:t>
+      </w:r>
+      <w:r>
+        <w:rPr>
+          <w:rFonts w:cstheme="minorHAnsi"/>
+        </w:rPr>
+        <w:t xml:space="preserve"> This model takes 3-4ms / sample, which is 2-3 times faster than the Standard model could achieve on the same </w:t>
+      </w:r>
+      <w:r>
+        <w:rPr>
+          <w:rFonts w:cstheme="minorHAnsi"/>
+        </w:rPr>
+        <w:t>computer</w:t>
+      </w:r>
+      <w:r>
+        <w:rPr>
+          <w:rFonts w:cstheme="minorHAnsi"/>
+        </w:rPr>
+        <w:t>.</w:t>
+      </w:r>
+    </w:p>
+    <w:p>
+      <w:pPr>
+        <w:pStyle w:val="ListParagraph"/>
+        <w:numPr>
+          <w:ilvl w:val="0"/>
+          <w:numId w:val="3"/>
+        </w:numPr>
+        <w:rPr>
+          <w:rFonts w:cstheme="minorHAnsi"/>
+        </w:rPr>
+      </w:pPr>
+      <w:r>
+        <w:rPr>
+          <w:rFonts w:cstheme="minorHAnsi"/>
+        </w:rPr>
+        <w:t>Even with this “minimum-parameter” approach, the resulting network is comprised of ~2.5 million parameters, an increase of roughly 50% over the standard model.</w:t>
+      </w:r>
+    </w:p>
+    <w:p>
+      <w:pPr>
+        <w:pStyle w:val="ListParagraph"/>
+        <w:numPr>
+          <w:ilvl w:val="0"/>
+          <w:numId w:val="3"/>
+        </w:numPr>
+      </w:pPr>
+      <w:r>
+        <w:rPr>
+          <w:rFonts w:cstheme="minorHAnsi"/>
+        </w:rPr>
+        <w:t>The number of weights stored in each layer is now much more evenly spread throughout the model. No one layer takes most of the work. Each DFT layer has 32,768 parameters, meaning that roughly 2,000,000 parameters are dedicated to producing the “Spectrogram”.</w:t>
+      </w:r>
+    </w:p>
+    <w:p>
+      <w:pPr>
+        <w:ind w:left="720"/>
+      </w:pPr>
+      <w:r>
+        <w:t>Figure (1</w:t>
+      </w:r>
+      <w:r>
+        <w:t>7</w:t>
+      </w:r>
+      <w:r>
+        <w:t>) shows th</w:t>
+      </w:r>
+      <w:r>
+        <w:t>e DFT</w:t>
+      </w:r>
+      <w:r>
+        <w:t xml:space="preserve"> model’s Loss value plotted of Epoch for both training and validation. As can be seen, this model first starts to overfit at epoch 1</w:t>
+      </w:r>
+      <w:r>
+        <w:t>1</w:t>
+      </w:r>
+      <w:r>
+        <w:t xml:space="preserve">, with training continuing until epoch </w:t>
+      </w:r>
+      <w:r>
+        <w:t>27</w:t>
+      </w:r>
+      <w:r>
+        <w:t xml:space="preserve"> when the Early Stopping callback is invoked. Figure (1</w:t>
+      </w:r>
+      <w:r>
+        <w:t>8</w:t>
+      </w:r>
+      <w:r>
+        <w:t>) details the training report for this model. Here we can see the processing time per sample, as well as all Loss and Accuracy scores during training and validation.</w:t>
+      </w:r>
+    </w:p>
+    <w:p>
+      <w:pPr>
+        <w:ind w:left="720"/>
+        <w:rPr>
+          <w:rFonts w:cstheme="minorHAnsi"/>
+        </w:rPr>
+      </w:pPr>
+    </w:p>
+    <w:p>
+      <w:pPr>
+        <w:keepNext/>
+        <w:ind w:left="720"/>
+      </w:pPr>
+      <w:r>
+        <w:rPr>
+          <w:rFonts w:cstheme="minorHAnsi"/>
+          <w:noProof/>
+        </w:rPr>
+        <w:lastRenderedPageBreak/>
+        <mc:AlternateContent>
+          <mc:Choice Requires="wps">
+            <w:drawing>
+              <wp:anchor distT="0" distB="0" distL="114300" distR="114300" simplePos="0" relativeHeight="251664384" behindDoc="0" locked="0" layoutInCell="1" allowOverlap="1" wp14:anchorId="679CEA20" wp14:editId="63153EC9">
+                <wp:simplePos x="0" y="0"/>
+                <wp:positionH relativeFrom="column">
+                  <wp:posOffset>3162300</wp:posOffset>
+                </wp:positionH>
+                <wp:positionV relativeFrom="paragraph">
+                  <wp:posOffset>4077970</wp:posOffset>
+                </wp:positionV>
+                <wp:extent cx="542925" cy="257175"/>
+                <wp:effectExtent l="0" t="0" r="9525" b="9525"/>
+                <wp:wrapNone/>
+                <wp:docPr id="21" name="Text Box 21"/>
+                <wp:cNvGraphicFramePr/>
+                <a:graphic xmlns:a="http://schemas.openxmlformats.org/drawingml/2006/main">
+                  <a:graphicData uri="http://schemas.microsoft.com/office/word/2010/wordprocessingShape">
+                    <wps:wsp>
+                      <wps:cNvSpPr txBox="1"/>
+                      <wps:spPr>
+                        <a:xfrm>
+                          <a:off x="0" y="0"/>
+                          <a:ext cx="542925" cy="257175"/>
+                        </a:xfrm>
+                        <a:prstGeom prst="rect">
+                          <a:avLst/>
+                        </a:prstGeom>
+                        <a:solidFill>
+                          <a:schemeClr val="lt1"/>
+                        </a:solidFill>
+                        <a:ln w="6350">
+                          <a:noFill/>
+                        </a:ln>
+                      </wps:spPr>
+                      <wps:txbx>
+                        <w:txbxContent>
+                          <w:p>
+                            <w:r>
+                              <w:t>Epoch</w:t>
+                            </w:r>
+                          </w:p>
+                        </w:txbxContent>
+                      </wps:txbx>
+                      <wps:bodyPr rot="0" spcFirstLastPara="0" vertOverflow="overflow" horzOverflow="overflow" vert="horz" wrap="square" lIns="91440" tIns="45720" rIns="91440" bIns="45720" numCol="1" spcCol="0" rtlCol="0" fromWordArt="0" anchor="t" anchorCtr="0" forceAA="0" compatLnSpc="1">
+                        <a:prstTxWarp prst="textNoShape">
+                          <a:avLst/>
+                        </a:prstTxWarp>
+                        <a:noAutofit/>
+                      </wps:bodyPr>
+                    </wps:wsp>
+                  </a:graphicData>
+                </a:graphic>
+                <wp14:sizeRelH relativeFrom="margin">
+                  <wp14:pctWidth>0</wp14:pctWidth>
+                </wp14:sizeRelH>
+                <wp14:sizeRelV relativeFrom="margin">
+                  <wp14:pctHeight>0</wp14:pctHeight>
+                </wp14:sizeRelV>
+              </wp:anchor>
+            </w:drawing>
+          </mc:Choice>
+          <mc:Fallback>
+            <w:pict>
+              <v:shape w14:anchorId="679CEA20" id="Text Box 21" o:spid="_x0000_s1028" type="#_x0000_t202" style="position:absolute;left:0;text-align:left;margin-left:249pt;margin-top:321.1pt;width:42.75pt;height:20.25pt;z-index:251664384;visibility:visible;mso-wrap-style:square;mso-width-percent:0;mso-height-percent:0;mso-wrap-distance-left:9pt;mso-wrap-distance-top:0;mso-wrap-distance-right:9pt;mso-wrap-distance-bottom:0;mso-position-horizontal:absolute;mso-position-horizontal-relative:text;mso-position-vertical:absolute;mso-position-vertical-relative:text;mso-width-percent:0;mso-height-percent:0;mso-width-relative:margin;mso-height-relative:margin;v-text-anchor:top" o:gfxdata="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" fillcolor="white [3201]" stroked="f" strokeweight=".5pt">
+                <v:textbox>
+                  <w:txbxContent>
+                    <w:p>
+                      <w:r>
+                        <w:t>Epoch</w:t>
+                      </w:r>
+                    </w:p>
+                  </w:txbxContent>
+                </v:textbox>
+              </v:shape>
+            </w:pict>
+          </mc:Fallback>
+        </mc:AlternateContent>
+      </w:r>
+      <w:r>
+        <w:rPr>
+          <w:rFonts w:cstheme="minorHAnsi"/>
+          <w:noProof/>
+        </w:rPr>
+        <mc:AlternateContent>
+          <mc:Choice Requires="wps">
+            <w:drawing>
+              <wp:anchor distT="0" distB="0" distL="114300" distR="114300" simplePos="0" relativeHeight="251663360" behindDoc="0" locked="0" layoutInCell="1" allowOverlap="1" wp14:anchorId="79C6D963" wp14:editId="2C6AD997">
+                <wp:simplePos x="0" y="0"/>
+                <wp:positionH relativeFrom="column">
+                  <wp:posOffset>200343</wp:posOffset>
+                </wp:positionH>
+                <wp:positionV relativeFrom="paragraph">
+                  <wp:posOffset>2163127</wp:posOffset>
+                </wp:positionV>
+                <wp:extent cx="838200" cy="257175"/>
+                <wp:effectExtent l="4762" t="0" r="4763" b="4762"/>
+                <wp:wrapNone/>
+                <wp:docPr id="20" name="Text Box 20"/>
+                <wp:cNvGraphicFramePr/>
+                <a:graphic xmlns:a="http://schemas.openxmlformats.org/drawingml/2006/main">
+                  <a:graphicData uri="http://schemas.microsoft.com/office/word/2010/wordprocessingShape">
+                    <wps:wsp>
+                      <wps:cNvSpPr txBox="1"/>
+                      <wps:spPr>
+                        <a:xfrm rot="16200000">
+                          <a:off x="0" y="0"/>
+                          <a:ext cx="838200" cy="257175"/>
+                        </a:xfrm>
+                        <a:prstGeom prst="rect">
+                          <a:avLst/>
+                        </a:prstGeom>
+                        <a:solidFill>
+                          <a:schemeClr val="lt1"/>
+                        </a:solidFill>
+                        <a:ln w="6350">
+                          <a:noFill/>
+                        </a:ln>
+                      </wps:spPr>
+                      <wps:txbx>
+                        <w:txbxContent>
+                          <w:p>
+                            <w:r>
+                              <w:t>Loss Value</w:t>
+                            </w:r>
+                          </w:p>
+                        </w:txbxContent>
+                      </wps:txbx>
+                      <wps:bodyPr rot="0" spcFirstLastPara="0" vertOverflow="overflow" horzOverflow="overflow" vert="horz" wrap="square" lIns="91440" tIns="45720" rIns="91440" bIns="45720" numCol="1" spcCol="0" rtlCol="0" fromWordArt="0" anchor="t" anchorCtr="0" forceAA="0" compatLnSpc="1">
+                        <a:prstTxWarp prst="textNoShape">
+                          <a:avLst/>
+                        </a:prstTxWarp>
+                        <a:noAutofit/>
+                      </wps:bodyPr>
+                    </wps:wsp>
+                  </a:graphicData>
+                </a:graphic>
+                <wp14:sizeRelH relativeFrom="margin">
+                  <wp14:pctWidth>0</wp14:pctWidth>
+                </wp14:sizeRelH>
+                <wp14:sizeRelV relativeFrom="margin">
+                  <wp14:pctHeight>0</wp14:pctHeight>
+                </wp14:sizeRelV>
+              </wp:anchor>
+            </w:drawing>
+          </mc:Choice>
+          <mc:Fallback>
+            <w:pict>
+              <v:shape w14:anchorId="79C6D963" id="Text Box 20" o:spid="_x0000_s1029" type="#_x0000_t202" style="position:absolute;left:0;text-align:left;margin-left:15.8pt;margin-top:170.3pt;width:66pt;height:20.25pt;rotation:-90;z-index:251663360;visibility:visible;mso-wrap-style:square;mso-width-percent:0;mso-height-percent:0;mso-wrap-distance-left:9pt;mso-wrap-distance-top:0;mso-wrap-distance-right:9pt;mso-wrap-distance-bottom:0;mso-position-horizontal:absolute;mso-position-horizontal-relative:text;mso-position-vertical:absolute;mso-position-vertical-relative:text;mso-width-percent:0;mso-height-percent:0;mso-width-relative:margin;mso-height-relative:margin;v-text-anchor:top" o:gfxdata="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" fillcolor="white [3201]" stroked="f" strokeweight=".5pt">
+                <v:textbox>
+                  <w:txbxContent>
+                    <w:p>
+                      <w:r>
+                        <w:t>Loss Value</w:t>
+                      </w:r>
+                    </w:p>
+                  </w:txbxContent>
+                </v:textbox>
+              </v:shape>
+            </w:pict>
+          </mc:Fallback>
+        </mc:AlternateContent>
+      </w:r>
+      <w:r>
+        <w:rPr>
+          <w:rFonts w:cstheme="minorHAnsi"/>
+          <w:noProof/>
+        </w:rPr>
+        <w:drawing>
+          <wp:inline distT="0" distB="0" distL="0" distR="0" wp14:anchorId="330A84C8" wp14:editId="632E250C">
+            <wp:extent cx="5724525" cy="4276725"/>
+            <wp:effectExtent l="0" t="0" r="9525" b="9525"/>
+            <wp:docPr id="16" name="Picture 16"/>
+            <wp:cNvGraphicFramePr>
+              <a:graphicFrameLocks xmlns:a="http://schemas.openxmlformats.org/drawingml/2006/main" noChangeAspect="1"/>
+            </wp:cNvGraphicFramePr>
+            <a:graphic xmlns:a="http://schemas.openxmlformats.org/drawingml/2006/main">
+              <a:graphicData uri="http://schemas.openxmlformats.org/drawingml/2006/picture">
+                <pic:pic xmlns:pic="http://schemas.openxmlformats.org/drawingml/2006/picture">
+                  <pic:nvPicPr>
+                    <pic:cNvPr id="0" name="Picture 2"/>
+                    <pic:cNvPicPr>
+                      <a:picLocks noChangeAspect="1" noChangeArrowheads="1"/>
+                    </pic:cNvPicPr>
+                  </pic:nvPicPr>
+                  <pic:blipFill>
+                    <a:blip r:embed="rId25">
+                      <a:extLst>
+                        <a:ext uri="{28A0092B-C50C-407E-A947-70E740481C1C}">
+                          <a14:useLocalDpi xmlns:a14="http://schemas.microsoft.com/office/drawing/2010/main" val="0"/>
+                        </a:ext>
+                      </a:extLst>
+                    </a:blip>
+                    <a:srcRect/>
+                    <a:stretch>
+                      <a:fillRect/>
+                    </a:stretch>
+                  </pic:blipFill>
+                  <pic:spPr bwMode="auto">
+                    <a:xfrm>
+                      <a:off x="0" y="0"/>
+                      <a:ext cx="5724525" cy="4276725"/>
+                    </a:xfrm>
+                    <a:prstGeom prst="rect">
+                      <a:avLst/>
+                    </a:prstGeom>
+                    <a:noFill/>
+                    <a:ln>
+                      <a:noFill/>
+                    </a:ln>
+                  </pic:spPr>
+                </pic:pic>
+              </a:graphicData>
+            </a:graphic>
+          </wp:inline>
+        </w:drawing>
+      </w:r>
+    </w:p>
+    <w:p>
+      <w:pPr>
+        <w:pStyle w:val="Caption"/>
+        <w:ind w:left="720"/>
+      </w:pPr>
+      <w:r>
+        <w:t xml:space="preserve">Figure </w:t>
+      </w:r>
+      <w:r>
+        <w:fldChar w:fldCharType="begin"/>
+      </w:r>
+      <w:r>
+        <w:instrText xml:space="preserve"> SEQ Figure \* ARABIC </w:instrText>
+      </w:r>
+      <w:r>
+        <w:fldChar w:fldCharType="separate"/>
+      </w:r>
+      <w:r>
+        <w:rPr>
+          <w:noProof/>
+        </w:rPr>
+        <w:t>17</w:t>
+      </w:r>
+      <w:r>
+        <w:rPr>
+          <w:noProof/>
+        </w:rPr>
+        <w:fldChar w:fldCharType="end"/>
+      </w:r>
+      <w:r>
+        <w:t>: DFT Model Loss Value during Training and Validation</w:t>
+      </w:r>
+    </w:p>
+    <w:p>
+      <w:pPr>
+        <w:keepNext/>
+        <w:ind w:left="720"/>
+      </w:pPr>
+      <w:r>
+        <w:rPr>
+          <w:noProof/>
+        </w:rPr>
+        <w:lastRenderedPageBreak/>
+        <w:drawing>
+          <wp:inline distT="0" distB="0" distL="0" distR="0" wp14:anchorId="5FA996F1" wp14:editId="06FF4A48">
+            <wp:extent cx="5731510" cy="5016500"/>
+            <wp:effectExtent l="0" t="0" r="2540" b="0"/>
+            <wp:docPr id="23" name="Picture 23"/>
+            <wp:cNvGraphicFramePr>
+              <a:graphicFrameLocks xmlns:a="http://schemas.openxmlformats.org/drawingml/2006/main" noChangeAspect="1"/>
+            </wp:cNvGraphicFramePr>
+            <a:graphic xmlns:a="http://schemas.openxmlformats.org/drawingml/2006/main">
+              <a:graphicData uri="http://schemas.openxmlformats.org/drawingml/2006/picture">
+                <pic:pic xmlns:pic="http://schemas.openxmlformats.org/drawingml/2006/picture">
+                  <pic:nvPicPr>
+                    <pic:cNvPr id="1" name=""/>
+                    <pic:cNvPicPr/>
+                  </pic:nvPicPr>
+                  <pic:blipFill>
+                    <a:blip r:embed="rId26"/>
+                    <a:stretch>
+                      <a:fillRect/>
+                    </a:stretch>
+                  </pic:blipFill>
+                  <pic:spPr>
+                    <a:xfrm>
+                      <a:off x="0" y="0"/>
+                      <a:ext cx="5731510" cy="5016500"/>
+                    </a:xfrm>
+                    <a:prstGeom prst="rect">
+                      <a:avLst/>
+                    </a:prstGeom>
+                  </pic:spPr>
+                </pic:pic>
+              </a:graphicData>
+            </a:graphic>
+          </wp:inline>
+        </w:drawing>
+      </w:r>
+    </w:p>
+    <w:p>
+      <w:pPr>
+        <w:pStyle w:val="Caption"/>
+        <w:ind w:left="720"/>
+      </w:pPr>
+      <w:r>
+        <w:t xml:space="preserve">Figure </w:t>
+      </w:r>
+      <w:r>
+        <w:fldChar w:fldCharType="begin"/>
+      </w:r>
+      <w:r>
+        <w:instrText xml:space="preserve"> SEQ Figure \* ARABIC </w:instrText>
+      </w:r>
+      <w:r>
+        <w:fldChar w:fldCharType="separate"/>
+      </w:r>
+      <w:r>
+        <w:rPr>
+          <w:noProof/>
+        </w:rPr>
+        <w:t>18</w:t>
+      </w:r>
+      <w:r>
+        <w:rPr>
+          <w:noProof/>
+        </w:rPr>
+        <w:fldChar w:fldCharType="end"/>
+      </w:r>
+      <w:r>
+        <w:t>: DFT Model Training Report</w:t>
       </w:r>
     </w:p>
     <w:p>
@@ -6133,16 +8043,16 @@
 <file path=word/numbering.xml><?xml version="1.0" encoding="utf-8"?>
 <w:numbering xmlns:wpc="http://schemas.microsoft.com/office/word/2010/wordprocessingCanvas" xmlns:cx="http://schemas.microsoft.com/office/drawing/2014/chartex" xmlns:cx1="http://schemas.microsoft.com/office/drawing/2015/9/8/chartex" xmlns:cx2="http://schemas.microsoft.com/office/drawing/2015/10/21/chartex" xmlns:cx3="http://schemas.microsoft.com/office/drawing/2016/5/9/chartex" xmlns:cx4="http://schemas.microsoft.com/office/drawing/2016/5/10/chartex" xmlns:cx5="http://schemas.microsoft.com/office/drawing/2016/5/11/chartex" xmlns:cx6="http://schemas.microsoft.com/office/drawing/2016/5/12/chartex" xmlns:cx7="http://schemas.microsoft.com/office/drawing/2016/5/13/chartex" xmlns:cx8="http://schemas.microsoft.com/office/drawing/2016/5/14/chartex" xmlns:mc="http://schemas.openxmlformats.org/markup-compatibility/2006" xmlns:aink="http://schemas.microsoft.com/office/drawing/2016/ink" xmlns:am3d="http://schemas.microsoft.com/office/drawing/2017/model3d" xmlns:o="urn:schemas-microsoft-com:office:office" xmlns:r="http://schemas.openxmlformats.org/officeDocument/2006/relationships" xmlns:m="http://schemas.openxmlformats.org/officeDocument/2006/math" xmlns:v="urn:schemas-microsoft-com:vml" xmlns:wp14="http://schemas.microsoft.com/office/word/2010/wordprocessingDrawing" xmlns:wp="http://schemas.openxmlformats.org/drawingml/2006/wordprocessingDrawing" xmlns:w10="urn:schemas-microsoft-com:office:word" xmlns:w="http://schemas.openxmlformats.org/wordprocessingml/2006/main" xmlns:w14="http://schemas.microsoft.com/office/word/2010/wordml" xmlns:w15="http://schemas.microsoft.com/office/word/2012/wordml" xmlns:w16cex="http://schemas.microsoft.com/office/word/2018/wordml/cex" xmlns:w16cid="http://schemas.microsoft.com/office/word/2016/wordml/cid" xmlns:w16="http://schemas.microsoft.com/office/word/2018/wordml" xmlns:w16se="http://schemas.microsoft.com/office/word/2015/wordml/symex" xmlns:wpg="http://schemas.microsoft.com/office/word/2010/wordprocessingGroup" xmlns:wpi="http://schemas.microsoft.com/office/word/2010/wordprocessingInk" xmlns:wne="http://schemas.microsoft.com/office/word/2006/wordml" xmlns:wps="http://schemas.microsoft.com/office/word/2010/wordprocessingShape" mc:Ignorable="w14 w15 w16se w16cid w16 w16cex wp14">
   <w:abstractNum w:abstractNumId="0" w15:restartNumberingAfterBreak="0">
-    <w:nsid w:val="2F61472B"/>
+    <w:nsid w:val="0A076816"/>
     <w:multiLevelType w:val="hybridMultilevel"/>
-    <w:tmpl w:val="D1D80504"/>
-    <w:lvl w:ilvl="0" w:tplc="08090011">
+    <w:tmpl w:val="6C6617D0"/>
+    <w:lvl w:ilvl="0" w:tplc="8BBC4D0E">
       <w:start w:val="1"/>
       <w:numFmt w:val="decimal"/>
       <w:lvlText w:val="%1)"/>
       <w:lvlJc w:val="left"/>
       <w:pPr>
-        <w:ind w:left="720" w:hanging="360"/>
+        <w:ind w:left="1800" w:hanging="360"/>
       </w:pPr>
       <w:rPr>
         <w:rFonts w:hint="default"/>
@@ -6154,7 +8064,7 @@
       <w:lvlText w:val="%2."/>
       <w:lvlJc w:val="left"/>
       <w:pPr>
-        <w:ind w:left="1440" w:hanging="360"/>
+        <w:ind w:left="2520" w:hanging="360"/>
       </w:pPr>
     </w:lvl>
     <w:lvl w:ilvl="2" w:tplc="0809001B" w:tentative="1">
@@ -6163,7 +8073,7 @@
       <w:lvlText w:val="%3."/>
       <w:lvlJc w:val="right"/>
       <w:pPr>
-        <w:ind w:left="2160" w:hanging="180"/>
+        <w:ind w:left="3240" w:hanging="180"/>
       </w:pPr>
     </w:lvl>
     <w:lvl w:ilvl="3" w:tplc="0809000F" w:tentative="1">
@@ -6172,7 +8082,7 @@
       <w:lvlText w:val="%4."/>
       <w:lvlJc w:val="left"/>
       <w:pPr>
-        <w:ind w:left="2880" w:hanging="360"/>
+        <w:ind w:left="3960" w:hanging="360"/>
       </w:pPr>
     </w:lvl>
     <w:lvl w:ilvl="4" w:tplc="08090019" w:tentative="1">
@@ -6181,7 +8091,7 @@
       <w:lvlText w:val="%5."/>
       <w:lvlJc w:val="left"/>
       <w:pPr>
-        <w:ind w:left="3600" w:hanging="360"/>
+        <w:ind w:left="4680" w:hanging="360"/>
       </w:pPr>
     </w:lvl>
     <w:lvl w:ilvl="5" w:tplc="0809001B" w:tentative="1">
@@ -6190,7 +8100,7 @@
       <w:lvlText w:val="%6."/>
       <w:lvlJc w:val="right"/>
       <w:pPr>
-        <w:ind w:left="4320" w:hanging="180"/>
+        <w:ind w:left="5400" w:hanging="180"/>
       </w:pPr>
     </w:lvl>
     <w:lvl w:ilvl="6" w:tplc="0809000F" w:tentative="1">
@@ -6199,7 +8109,7 @@
       <w:lvlText w:val="%7."/>
       <w:lvlJc w:val="left"/>
       <w:pPr>
-        <w:ind w:left="5040" w:hanging="360"/>
+        <w:ind w:left="6120" w:hanging="360"/>
       </w:pPr>
     </w:lvl>
     <w:lvl w:ilvl="7" w:tplc="08090019" w:tentative="1">
@@ -6208,7 +8118,7 @@
       <w:lvlText w:val="%8."/>
       <w:lvlJc w:val="left"/>
       <w:pPr>
-        <w:ind w:left="5760" w:hanging="360"/>
+        <w:ind w:left="6840" w:hanging="360"/>
       </w:pPr>
     </w:lvl>
     <w:lvl w:ilvl="8" w:tplc="0809001B" w:tentative="1">
@@ -6217,11 +8127,195 @@
       <w:lvlText w:val="%9."/>
       <w:lvlJc w:val="right"/>
       <w:pPr>
+        <w:ind w:left="7560" w:hanging="180"/>
+      </w:pPr>
+    </w:lvl>
+  </w:abstractNum>
+  <w:abstractNum w:abstractNumId="1" w15:restartNumberingAfterBreak="0">
+    <w:nsid w:val="2F61472B"/>
+    <w:multiLevelType w:val="hybridMultilevel"/>
+    <w:tmpl w:val="D1D80504"/>
+    <w:lvl w:ilvl="0" w:tplc="08090011">
+      <w:start w:val="1"/>
+      <w:numFmt w:val="decimal"/>
+      <w:lvlText w:val="%1)"/>
+      <w:lvlJc w:val="left"/>
+      <w:pPr>
+        <w:ind w:left="720" w:hanging="360"/>
+      </w:pPr>
+      <w:rPr>
+        <w:rFonts w:hint="default"/>
+      </w:rPr>
+    </w:lvl>
+    <w:lvl w:ilvl="1" w:tplc="08090019" w:tentative="1">
+      <w:start w:val="1"/>
+      <w:numFmt w:val="lowerLetter"/>
+      <w:lvlText w:val="%2."/>
+      <w:lvlJc w:val="left"/>
+      <w:pPr>
+        <w:ind w:left="1440" w:hanging="360"/>
+      </w:pPr>
+    </w:lvl>
+    <w:lvl w:ilvl="2" w:tplc="0809001B" w:tentative="1">
+      <w:start w:val="1"/>
+      <w:numFmt w:val="lowerRoman"/>
+      <w:lvlText w:val="%3."/>
+      <w:lvlJc w:val="right"/>
+      <w:pPr>
+        <w:ind w:left="2160" w:hanging="180"/>
+      </w:pPr>
+    </w:lvl>
+    <w:lvl w:ilvl="3" w:tplc="0809000F" w:tentative="1">
+      <w:start w:val="1"/>
+      <w:numFmt w:val="decimal"/>
+      <w:lvlText w:val="%4."/>
+      <w:lvlJc w:val="left"/>
+      <w:pPr>
+        <w:ind w:left="2880" w:hanging="360"/>
+      </w:pPr>
+    </w:lvl>
+    <w:lvl w:ilvl="4" w:tplc="08090019" w:tentative="1">
+      <w:start w:val="1"/>
+      <w:numFmt w:val="lowerLetter"/>
+      <w:lvlText w:val="%5."/>
+      <w:lvlJc w:val="left"/>
+      <w:pPr>
+        <w:ind w:left="3600" w:hanging="360"/>
+      </w:pPr>
+    </w:lvl>
+    <w:lvl w:ilvl="5" w:tplc="0809001B" w:tentative="1">
+      <w:start w:val="1"/>
+      <w:numFmt w:val="lowerRoman"/>
+      <w:lvlText w:val="%6."/>
+      <w:lvlJc w:val="right"/>
+      <w:pPr>
+        <w:ind w:left="4320" w:hanging="180"/>
+      </w:pPr>
+    </w:lvl>
+    <w:lvl w:ilvl="6" w:tplc="0809000F" w:tentative="1">
+      <w:start w:val="1"/>
+      <w:numFmt w:val="decimal"/>
+      <w:lvlText w:val="%7."/>
+      <w:lvlJc w:val="left"/>
+      <w:pPr>
+        <w:ind w:left="5040" w:hanging="360"/>
+      </w:pPr>
+    </w:lvl>
+    <w:lvl w:ilvl="7" w:tplc="08090019" w:tentative="1">
+      <w:start w:val="1"/>
+      <w:numFmt w:val="lowerLetter"/>
+      <w:lvlText w:val="%8."/>
+      <w:lvlJc w:val="left"/>
+      <w:pPr>
+        <w:ind w:left="5760" w:hanging="360"/>
+      </w:pPr>
+    </w:lvl>
+    <w:lvl w:ilvl="8" w:tplc="0809001B" w:tentative="1">
+      <w:start w:val="1"/>
+      <w:numFmt w:val="lowerRoman"/>
+      <w:lvlText w:val="%9."/>
+      <w:lvlJc w:val="right"/>
+      <w:pPr>
         <w:ind w:left="6480" w:hanging="180"/>
+      </w:pPr>
+    </w:lvl>
+  </w:abstractNum>
+  <w:abstractNum w:abstractNumId="2" w15:restartNumberingAfterBreak="0">
+    <w:nsid w:val="6D0F1457"/>
+    <w:multiLevelType w:val="hybridMultilevel"/>
+    <w:tmpl w:val="0D44422E"/>
+    <w:lvl w:ilvl="0" w:tplc="A24CD99E">
+      <w:start w:val="1"/>
+      <w:numFmt w:val="decimal"/>
+      <w:lvlText w:val="%1)"/>
+      <w:lvlJc w:val="left"/>
+      <w:pPr>
+        <w:ind w:left="1800" w:hanging="360"/>
+      </w:pPr>
+      <w:rPr>
+        <w:rFonts w:hint="default"/>
+      </w:rPr>
+    </w:lvl>
+    <w:lvl w:ilvl="1" w:tplc="08090019" w:tentative="1">
+      <w:start w:val="1"/>
+      <w:numFmt w:val="lowerLetter"/>
+      <w:lvlText w:val="%2."/>
+      <w:lvlJc w:val="left"/>
+      <w:pPr>
+        <w:ind w:left="2520" w:hanging="360"/>
+      </w:pPr>
+    </w:lvl>
+    <w:lvl w:ilvl="2" w:tplc="0809001B" w:tentative="1">
+      <w:start w:val="1"/>
+      <w:numFmt w:val="lowerRoman"/>
+      <w:lvlText w:val="%3."/>
+      <w:lvlJc w:val="right"/>
+      <w:pPr>
+        <w:ind w:left="3240" w:hanging="180"/>
+      </w:pPr>
+    </w:lvl>
+    <w:lvl w:ilvl="3" w:tplc="0809000F" w:tentative="1">
+      <w:start w:val="1"/>
+      <w:numFmt w:val="decimal"/>
+      <w:lvlText w:val="%4."/>
+      <w:lvlJc w:val="left"/>
+      <w:pPr>
+        <w:ind w:left="3960" w:hanging="360"/>
+      </w:pPr>
+    </w:lvl>
+    <w:lvl w:ilvl="4" w:tplc="08090019" w:tentative="1">
+      <w:start w:val="1"/>
+      <w:numFmt w:val="lowerLetter"/>
+      <w:lvlText w:val="%5."/>
+      <w:lvlJc w:val="left"/>
+      <w:pPr>
+        <w:ind w:left="4680" w:hanging="360"/>
+      </w:pPr>
+    </w:lvl>
+    <w:lvl w:ilvl="5" w:tplc="0809001B" w:tentative="1">
+      <w:start w:val="1"/>
+      <w:numFmt w:val="lowerRoman"/>
+      <w:lvlText w:val="%6."/>
+      <w:lvlJc w:val="right"/>
+      <w:pPr>
+        <w:ind w:left="5400" w:hanging="180"/>
+      </w:pPr>
+    </w:lvl>
+    <w:lvl w:ilvl="6" w:tplc="0809000F" w:tentative="1">
+      <w:start w:val="1"/>
+      <w:numFmt w:val="decimal"/>
+      <w:lvlText w:val="%7."/>
+      <w:lvlJc w:val="left"/>
+      <w:pPr>
+        <w:ind w:left="6120" w:hanging="360"/>
+      </w:pPr>
+    </w:lvl>
+    <w:lvl w:ilvl="7" w:tplc="08090019" w:tentative="1">
+      <w:start w:val="1"/>
+      <w:numFmt w:val="lowerLetter"/>
+      <w:lvlText w:val="%8."/>
+      <w:lvlJc w:val="left"/>
+      <w:pPr>
+        <w:ind w:left="6840" w:hanging="360"/>
+      </w:pPr>
+    </w:lvl>
+    <w:lvl w:ilvl="8" w:tplc="0809001B" w:tentative="1">
+      <w:start w:val="1"/>
+      <w:numFmt w:val="lowerRoman"/>
+      <w:lvlText w:val="%9."/>
+      <w:lvlJc w:val="right"/>
+      <w:pPr>
+        <w:ind w:left="7560" w:hanging="180"/>
       </w:pPr>
     </w:lvl>
   </w:abstractNum>
   <w:num w:numId="1">
+    <w:abstractNumId w:val="1"/>
+  </w:num>
+  <w:num w:numId="2">
+    <w:abstractNumId w:val="2"/>
+  </w:num>
+  <w:num w:numId="3">
     <w:abstractNumId w:val="0"/>
   </w:num>
 </w:numbering>
@@ -6629,6 +8723,7 @@
   <w:style w:type="character" w:default="1" w:styleId="DefaultParagraphFont">
     <w:name w:val="Default Paragraph Font"/>
     <w:uiPriority w:val="1"/>
+    <w:semiHidden/>
     <w:unhideWhenUsed/>
   </w:style>
   <w:style w:type="table" w:default="1" w:styleId="TableNormal">
@@ -6834,6 +8929,25 @@
         </w:tcBorders>
       </w:tcPr>
     </w:tblStylePr>
+  </w:style>
+  <w:style w:type="paragraph" w:styleId="Caption">
+    <w:name w:val="caption"/>
+    <w:basedOn w:val="Normal"/>
+    <w:next w:val="Normal"/>
+    <w:uiPriority w:val="35"/>
+    <w:unhideWhenUsed/>
+    <w:qFormat/>
+    <w:rsid w:val="00AE7F1B"/>
+    <w:pPr>
+      <w:spacing w:after="200" w:line="240" w:lineRule="auto"/>
+    </w:pPr>
+    <w:rPr>
+      <w:i/>
+      <w:iCs/>
+      <w:color w:val="44546A" w:themeColor="text2"/>
+      <w:sz w:val="18"/>
+      <w:szCs w:val="18"/>
+    </w:rPr>
   </w:style>
 </w:styles>
 </file>

</xml_diff>

<commit_message>
Completed the Discussions and Future Research section of the paper
</commit_message>
<xml_diff>
--- a/Intelligent DFT.docx
+++ b/Intelligent DFT.docx
@@ -39,7 +39,14 @@
           <w:iCs/>
           <w:u w:val="single"/>
         </w:rPr>
-        <w:t xml:space="preserve">Date: </w:t>
+        <w:t>Date:</w:t>
+      </w:r>
+      <w:r>
+        <w:rPr>
+          <w:i/>
+          <w:iCs/>
+        </w:rPr>
+        <w:t xml:space="preserve"> </w:t>
       </w:r>
       <w:r>
         <w:t>15/01/2021</w:t>
@@ -78,7 +85,13 @@
         <w:t>with pre-processed data.</w:t>
       </w:r>
       <w:r>
-        <w:t xml:space="preserve"> The resulting algorithm amounts to an Intelligent Discrete Fourier Transform, which simultaneously transforms time-domain data to frequency-domain data and learns what content of the signal is meaningful to the given application. The final implementation was built using the TensorFlow API and is available for download from github.</w:t>
+        <w:t xml:space="preserve"> The resulting algorithm amounts to an Intelligent Discrete Fourier Transform, which simultaneously transforms time-domain data to frequency-domain data and learns what content of the signal is meaningful to the given application. The final implementation was built using the TensorFlow API and is available for download from </w:t>
+      </w:r>
+      <w:r>
+        <w:t>GitHub</w:t>
+      </w:r>
+      <w:r>
+        <w:t>.</w:t>
       </w:r>
     </w:p>
     <w:p>
@@ -171,7 +184,6 @@
       <w:pPr>
         <w:rPr>
           <w:rStyle w:val="Hyperlink"/>
-          <w:strike/>
           <w:color w:val="auto"/>
           <w:u w:val="none"/>
         </w:rPr>
@@ -187,21 +199,18 @@
       <w:r>
         <w:rPr>
           <w:rStyle w:val="Hyperlink"/>
-          <w:strike/>
           <w:color w:val="auto"/>
           <w:u w:val="none"/>
         </w:rPr>
-        <w:t xml:space="preserve">Bear in mind, these initial tests were performed as a proof of concept. They do not represent the last word on how well this approach handles time-domain data compared to the more typical 1-D ConvNet approach. However, they do indicate that this Intelligent DFT approach does stand to </w:t>
+        <w:t xml:space="preserve">All models were defined and trained on a </w:t>
       </w:r>
       <w:r>
         <w:rPr>
           <w:rStyle w:val="Hyperlink"/>
-          <w:strike/>
           <w:color w:val="auto"/>
           <w:u w:val="none"/>
         </w:rPr>
-        <w:lastRenderedPageBreak/>
-        <w:t>provide similar levels of performance to the more typical approach with greatly reduced processing times. These results suggest that more study on this approach is warranted for the potential improvements it offers to real-time signal processing AI applications.</w:t>
+        <w:t>Dell Precision 5530 Laptop, supporting an Intel Core i7-8850H CPU, running at 2.6GHz with on-board graphics.</w:t>
       </w:r>
     </w:p>
     <w:p>
@@ -220,6 +229,7 @@
           <w:iCs/>
           <w:color w:val="00B0F0"/>
         </w:rPr>
+        <w:lastRenderedPageBreak/>
         <w:t>Overview</w:t>
       </w:r>
     </w:p>
@@ -1299,50 +1309,56 @@
         <w:rPr>
           <w:rFonts w:ascii="Arial" w:hAnsi="Arial" w:cs="Arial"/>
         </w:rPr>
+        <w:t>Under the “Demonstration” folder of the repository is just such a proof</w:t>
+      </w:r>
+      <w:r>
+        <w:rPr>
+          <w:rFonts w:ascii="Arial" w:hAnsi="Arial" w:cs="Arial"/>
+        </w:rPr>
+        <w:t>-</w:t>
+      </w:r>
+      <w:r>
+        <w:rPr>
+          <w:rFonts w:ascii="Arial" w:hAnsi="Arial" w:cs="Arial"/>
+        </w:rPr>
+        <w:t>of</w:t>
+      </w:r>
+      <w:r>
+        <w:rPr>
+          <w:rFonts w:ascii="Arial" w:hAnsi="Arial" w:cs="Arial"/>
+        </w:rPr>
+        <w:t>-</w:t>
+      </w:r>
+      <w:r>
+        <w:rPr>
+          <w:rFonts w:ascii="Arial" w:hAnsi="Arial" w:cs="Arial"/>
+        </w:rPr>
+        <w:t>concept stored as a .mlapp file. Viewing the underlying code will require a valid MATLAB license</w:t>
+      </w:r>
+      <w:r>
+        <w:rPr>
+          <w:rFonts w:ascii="Arial" w:hAnsi="Arial" w:cs="Arial"/>
+        </w:rPr>
+        <w:t xml:space="preserve">. This demonstration explores the behaviour </w:t>
+      </w:r>
+      <w:r>
+        <w:rPr>
+          <w:rFonts w:ascii="Arial" w:hAnsi="Arial" w:cs="Arial"/>
+        </w:rPr>
+        <w:t xml:space="preserve">of </w:t>
+      </w:r>
+      <w:r>
+        <w:rPr>
+          <w:rFonts w:ascii="Arial" w:hAnsi="Arial" w:cs="Arial"/>
+        </w:rPr>
+        <w:t xml:space="preserve">a simple model which only performs a DFT and </w:t>
+      </w:r>
+      <w:r>
+        <w:rPr>
+          <w:rFonts w:ascii="Arial" w:hAnsi="Arial" w:cs="Arial"/>
+        </w:rPr>
         <w:lastRenderedPageBreak/>
-        <w:t>Under the “Demonstration” folder of the repository is just such a proof</w:t>
-      </w:r>
-      <w:r>
-        <w:rPr>
-          <w:rFonts w:ascii="Arial" w:hAnsi="Arial" w:cs="Arial"/>
-        </w:rPr>
-        <w:t>-</w:t>
-      </w:r>
-      <w:r>
-        <w:rPr>
-          <w:rFonts w:ascii="Arial" w:hAnsi="Arial" w:cs="Arial"/>
-        </w:rPr>
-        <w:t>of</w:t>
-      </w:r>
-      <w:r>
-        <w:rPr>
-          <w:rFonts w:ascii="Arial" w:hAnsi="Arial" w:cs="Arial"/>
-        </w:rPr>
-        <w:t>-</w:t>
-      </w:r>
-      <w:r>
-        <w:rPr>
-          <w:rFonts w:ascii="Arial" w:hAnsi="Arial" w:cs="Arial"/>
-        </w:rPr>
-        <w:t>concept stored as a .mlapp file. Viewing the underlying code will require a valid MATLAB license</w:t>
-      </w:r>
-      <w:r>
-        <w:rPr>
-          <w:rFonts w:ascii="Arial" w:hAnsi="Arial" w:cs="Arial"/>
-        </w:rPr>
-        <w:t xml:space="preserve">. This demonstration explores the behaviour </w:t>
-      </w:r>
-      <w:r>
-        <w:rPr>
-          <w:rFonts w:ascii="Arial" w:hAnsi="Arial" w:cs="Arial"/>
-        </w:rPr>
-        <w:t xml:space="preserve">of </w:t>
-      </w:r>
-      <w:r>
-        <w:rPr>
-          <w:rFonts w:ascii="Arial" w:hAnsi="Arial" w:cs="Arial"/>
-        </w:rPr>
-        <w:t>a simple model which only performs a DFT and trains using an error signal tied to white noise in the input signal</w:t>
+        <w:t>trains using an error signal tied to white noise in the input signal</w:t>
       </w:r>
       <w:r>
         <w:rPr>
@@ -1436,27 +1452,14 @@
       <w:r>
         <w:t xml:space="preserve">Figure </w:t>
       </w:r>
-      <w:r>
-        <w:fldChar w:fldCharType="begin"/>
-      </w:r>
-      <w:r>
-        <w:instrText xml:space="preserve"> SEQ Figure \* ARABIC </w:instrText>
-      </w:r>
-      <w:r>
-        <w:fldChar w:fldCharType="separate"/>
-      </w:r>
-      <w:r>
-        <w:rPr>
-          <w:noProof/>
-        </w:rPr>
-        <w:t>1</w:t>
-      </w:r>
-      <w:r>
-        <w:rPr>
-          <w:noProof/>
-        </w:rPr>
-        <w:fldChar w:fldCharType="end"/>
-      </w:r>
+      <w:fldSimple w:instr=" SEQ Figure \* ARABIC ">
+        <w:r>
+          <w:rPr>
+            <w:noProof/>
+          </w:rPr>
+          <w:t>1</w:t>
+        </w:r>
+      </w:fldSimple>
       <w:r>
         <w:t>: Intelligent DFT Proof-of-Concept GUI</w:t>
       </w:r>
@@ -2824,7 +2827,6 @@
               <w:rPr>
                 <w:rFonts w:ascii="Arial" w:hAnsi="Arial" w:cs="Arial"/>
               </w:rPr>
-              <w:lastRenderedPageBreak/>
               <w:t>2)</w:t>
             </w:r>
           </w:p>
@@ -3112,6 +3114,7 @@
               <w:rPr>
                 <w:rFonts w:ascii="Arial" w:hAnsi="Arial" w:cs="Arial"/>
               </w:rPr>
+              <w:lastRenderedPageBreak/>
               <w:t>4)</w:t>
             </w:r>
           </w:p>
@@ -5489,27 +5492,14 @@
       <w:r>
         <w:t xml:space="preserve">Figure </w:t>
       </w:r>
-      <w:r>
-        <w:fldChar w:fldCharType="begin"/>
-      </w:r>
-      <w:r>
-        <w:instrText xml:space="preserve"> SEQ Figure \* ARABIC </w:instrText>
-      </w:r>
-      <w:r>
-        <w:fldChar w:fldCharType="separate"/>
-      </w:r>
-      <w:r>
-        <w:rPr>
-          <w:noProof/>
-        </w:rPr>
-        <w:t>2</w:t>
-      </w:r>
-      <w:r>
-        <w:rPr>
-          <w:noProof/>
-        </w:rPr>
-        <w:fldChar w:fldCharType="end"/>
-      </w:r>
+      <w:fldSimple w:instr=" SEQ Figure \* ARABIC ">
+        <w:r>
+          <w:rPr>
+            <w:noProof/>
+          </w:rPr>
+          <w:t>2</w:t>
+        </w:r>
+      </w:fldSimple>
       <w:r>
         <w:t>: Proof-of-Concept -&gt; Capture 1</w:t>
       </w:r>
@@ -5569,27 +5559,14 @@
       <w:r>
         <w:t xml:space="preserve">Figure </w:t>
       </w:r>
-      <w:r>
-        <w:fldChar w:fldCharType="begin"/>
-      </w:r>
-      <w:r>
-        <w:instrText xml:space="preserve"> SEQ Figure \* ARABIC </w:instrText>
-      </w:r>
-      <w:r>
-        <w:fldChar w:fldCharType="separate"/>
-      </w:r>
-      <w:r>
-        <w:rPr>
-          <w:noProof/>
-        </w:rPr>
-        <w:t>3</w:t>
-      </w:r>
-      <w:r>
-        <w:rPr>
-          <w:noProof/>
-        </w:rPr>
-        <w:fldChar w:fldCharType="end"/>
-      </w:r>
+      <w:fldSimple w:instr=" SEQ Figure \* ARABIC ">
+        <w:r>
+          <w:rPr>
+            <w:noProof/>
+          </w:rPr>
+          <w:t>3</w:t>
+        </w:r>
+      </w:fldSimple>
       <w:r>
         <w:t xml:space="preserve">: </w:t>
       </w:r>
@@ -5662,27 +5639,14 @@
       <w:r>
         <w:t xml:space="preserve">Figure </w:t>
       </w:r>
-      <w:r>
-        <w:fldChar w:fldCharType="begin"/>
-      </w:r>
-      <w:r>
-        <w:instrText xml:space="preserve"> SEQ Figure \* ARABIC </w:instrText>
-      </w:r>
-      <w:r>
-        <w:fldChar w:fldCharType="separate"/>
-      </w:r>
-      <w:r>
-        <w:rPr>
-          <w:noProof/>
-        </w:rPr>
-        <w:t>4</w:t>
-      </w:r>
-      <w:r>
-        <w:rPr>
-          <w:noProof/>
-        </w:rPr>
-        <w:fldChar w:fldCharType="end"/>
-      </w:r>
+      <w:fldSimple w:instr=" SEQ Figure \* ARABIC ">
+        <w:r>
+          <w:rPr>
+            <w:noProof/>
+          </w:rPr>
+          <w:t>4</w:t>
+        </w:r>
+      </w:fldSimple>
       <w:r>
         <w:t xml:space="preserve">: Proof-of-Concept -&gt; Capture </w:t>
       </w:r>
@@ -5745,27 +5709,14 @@
       <w:r>
         <w:t xml:space="preserve">Figure </w:t>
       </w:r>
-      <w:r>
-        <w:fldChar w:fldCharType="begin"/>
-      </w:r>
-      <w:r>
-        <w:instrText xml:space="preserve"> SEQ Figure \* ARABIC </w:instrText>
-      </w:r>
-      <w:r>
-        <w:fldChar w:fldCharType="separate"/>
-      </w:r>
-      <w:r>
-        <w:rPr>
-          <w:noProof/>
-        </w:rPr>
-        <w:t>5</w:t>
-      </w:r>
-      <w:r>
-        <w:rPr>
-          <w:noProof/>
-        </w:rPr>
-        <w:fldChar w:fldCharType="end"/>
-      </w:r>
+      <w:fldSimple w:instr=" SEQ Figure \* ARABIC ">
+        <w:r>
+          <w:rPr>
+            <w:noProof/>
+          </w:rPr>
+          <w:t>5</w:t>
+        </w:r>
+      </w:fldSimple>
       <w:r>
         <w:t xml:space="preserve">: Proof-of-Concept -&gt; Capture </w:t>
       </w:r>
@@ -5916,30 +5867,14 @@
       <w:r>
         <w:t xml:space="preserve">Figure </w:t>
       </w:r>
-      <w:r>
-        <w:fldChar w:fldCharType="begin"/>
-      </w:r>
-      <w:r>
-        <w:instrText xml:space="preserve"> SEQ Figure \* ARAB</w:instrText>
-      </w:r>
-      <w:r>
-        <w:instrText xml:space="preserve">IC </w:instrText>
-      </w:r>
-      <w:r>
-        <w:fldChar w:fldCharType="separate"/>
-      </w:r>
-      <w:r>
-        <w:rPr>
-          <w:noProof/>
-        </w:rPr>
-        <w:t>6</w:t>
-      </w:r>
-      <w:r>
-        <w:rPr>
-          <w:noProof/>
-        </w:rPr>
-        <w:fldChar w:fldCharType="end"/>
-      </w:r>
+      <w:fldSimple w:instr=" SEQ Figure \* ARABIC ">
+        <w:r>
+          <w:rPr>
+            <w:noProof/>
+          </w:rPr>
+          <w:t>6</w:t>
+        </w:r>
+      </w:fldSimple>
       <w:r>
         <w:t>: Description and Definition of the DFT Layer</w:t>
       </w:r>
@@ -6112,27 +6047,14 @@
       <w:r>
         <w:t xml:space="preserve">Figure </w:t>
       </w:r>
-      <w:r>
-        <w:fldChar w:fldCharType="begin"/>
-      </w:r>
-      <w:r>
-        <w:instrText xml:space="preserve"> SEQ Figure \* ARABIC </w:instrText>
-      </w:r>
-      <w:r>
-        <w:fldChar w:fldCharType="separate"/>
-      </w:r>
-      <w:r>
-        <w:rPr>
-          <w:noProof/>
-        </w:rPr>
-        <w:t>7</w:t>
-      </w:r>
-      <w:r>
-        <w:rPr>
-          <w:noProof/>
-        </w:rPr>
-        <w:fldChar w:fldCharType="end"/>
-      </w:r>
+      <w:fldSimple w:instr=" SEQ Figure \* ARABIC ">
+        <w:r>
+          <w:rPr>
+            <w:noProof/>
+          </w:rPr>
+          <w:t>7</w:t>
+        </w:r>
+      </w:fldSimple>
       <w:r>
         <w:t>: Model using DFT Layer without Input Splicing.</w:t>
       </w:r>
@@ -6284,27 +6206,14 @@
       <w:r>
         <w:t xml:space="preserve">Figure </w:t>
       </w:r>
-      <w:r>
-        <w:fldChar w:fldCharType="begin"/>
-      </w:r>
-      <w:r>
-        <w:instrText xml:space="preserve"> SEQ Figure \* ARABIC </w:instrText>
-      </w:r>
-      <w:r>
-        <w:fldChar w:fldCharType="separate"/>
-      </w:r>
-      <w:r>
-        <w:rPr>
-          <w:noProof/>
-        </w:rPr>
-        <w:t>8</w:t>
-      </w:r>
-      <w:r>
-        <w:rPr>
-          <w:noProof/>
-        </w:rPr>
-        <w:fldChar w:fldCharType="end"/>
-      </w:r>
+      <w:fldSimple w:instr=" SEQ Figure \* ARABIC ">
+        <w:r>
+          <w:rPr>
+            <w:noProof/>
+          </w:rPr>
+          <w:t>8</w:t>
+        </w:r>
+      </w:fldSimple>
       <w:r>
         <w:t>: Algorithm to Find No. Splices to achieve minimum No. Parameters.</w:t>
       </w:r>
@@ -6379,27 +6288,14 @@
       <w:r>
         <w:t xml:space="preserve">Figure </w:t>
       </w:r>
-      <w:r>
-        <w:fldChar w:fldCharType="begin"/>
-      </w:r>
-      <w:r>
-        <w:instrText xml:space="preserve"> SEQ Figure \* ARABIC </w:instrText>
-      </w:r>
-      <w:r>
-        <w:fldChar w:fldCharType="separate"/>
-      </w:r>
-      <w:r>
-        <w:rPr>
-          <w:noProof/>
-        </w:rPr>
-        <w:t>9</w:t>
-      </w:r>
-      <w:r>
-        <w:rPr>
-          <w:noProof/>
-        </w:rPr>
-        <w:fldChar w:fldCharType="end"/>
-      </w:r>
+      <w:fldSimple w:instr=" SEQ Figure \* ARABIC ">
+        <w:r>
+          <w:rPr>
+            <w:noProof/>
+          </w:rPr>
+          <w:t>9</w:t>
+        </w:r>
+      </w:fldSimple>
       <w:r>
         <w:t>: Model using DFT Layer without Input Splicing.</w:t>
       </w:r>
@@ -6601,27 +6497,14 @@
       <w:r>
         <w:t xml:space="preserve">Figure </w:t>
       </w:r>
-      <w:r>
-        <w:fldChar w:fldCharType="begin"/>
-      </w:r>
-      <w:r>
-        <w:instrText xml:space="preserve"> SEQ Figure \* ARABIC </w:instrText>
-      </w:r>
-      <w:r>
-        <w:fldChar w:fldCharType="separate"/>
-      </w:r>
-      <w:r>
-        <w:rPr>
-          <w:noProof/>
-        </w:rPr>
-        <w:t>10</w:t>
-      </w:r>
-      <w:r>
-        <w:rPr>
-          <w:noProof/>
-        </w:rPr>
-        <w:fldChar w:fldCharType="end"/>
-      </w:r>
+      <w:fldSimple w:instr=" SEQ Figure \* ARABIC ">
+        <w:r>
+          <w:rPr>
+            <w:noProof/>
+          </w:rPr>
+          <w:t>10</w:t>
+        </w:r>
+      </w:fldSimple>
       <w:r>
         <w:t>: List of all words the upcoming models will be trained to identify.</w:t>
       </w:r>
@@ -6755,27 +6638,14 @@
       <w:r>
         <w:t xml:space="preserve">Figure </w:t>
       </w:r>
-      <w:r>
-        <w:fldChar w:fldCharType="begin"/>
-      </w:r>
-      <w:r>
-        <w:instrText xml:space="preserve"> SEQ Figure \* ARABIC </w:instrText>
-      </w:r>
-      <w:r>
-        <w:fldChar w:fldCharType="separate"/>
-      </w:r>
-      <w:r>
-        <w:rPr>
-          <w:noProof/>
-        </w:rPr>
-        <w:t>11</w:t>
-      </w:r>
-      <w:r>
-        <w:rPr>
-          <w:noProof/>
-        </w:rPr>
-        <w:fldChar w:fldCharType="end"/>
-      </w:r>
+      <w:fldSimple w:instr=" SEQ Figure \* ARABIC ">
+        <w:r>
+          <w:rPr>
+            <w:noProof/>
+          </w:rPr>
+          <w:t>11</w:t>
+        </w:r>
+      </w:fldSimple>
       <w:r>
         <w:t>: Standard Model Summary</w:t>
       </w:r>
@@ -7088,27 +6958,14 @@
       <w:r>
         <w:t xml:space="preserve">Figure </w:t>
       </w:r>
-      <w:r>
-        <w:fldChar w:fldCharType="begin"/>
-      </w:r>
-      <w:r>
-        <w:instrText xml:space="preserve"> SEQ Figure \* ARABIC </w:instrText>
-      </w:r>
-      <w:r>
-        <w:fldChar w:fldCharType="separate"/>
-      </w:r>
-      <w:r>
-        <w:rPr>
-          <w:noProof/>
-        </w:rPr>
-        <w:t>12</w:t>
-      </w:r>
-      <w:r>
-        <w:rPr>
-          <w:noProof/>
-        </w:rPr>
-        <w:fldChar w:fldCharType="end"/>
-      </w:r>
+      <w:fldSimple w:instr=" SEQ Figure \* ARABIC ">
+        <w:r>
+          <w:rPr>
+            <w:noProof/>
+          </w:rPr>
+          <w:t>12</w:t>
+        </w:r>
+      </w:fldSimple>
       <w:r>
         <w:t>: Standard Model Loss during Training and Validation</w:t>
       </w:r>
@@ -7168,27 +7025,14 @@
       <w:r>
         <w:t xml:space="preserve">Figure </w:t>
       </w:r>
-      <w:r>
-        <w:fldChar w:fldCharType="begin"/>
-      </w:r>
-      <w:r>
-        <w:instrText xml:space="preserve"> SEQ Figure \* ARABIC </w:instrText>
-      </w:r>
-      <w:r>
-        <w:fldChar w:fldCharType="separate"/>
-      </w:r>
-      <w:r>
-        <w:rPr>
-          <w:noProof/>
-        </w:rPr>
-        <w:t>13</w:t>
-      </w:r>
-      <w:r>
-        <w:rPr>
-          <w:noProof/>
-        </w:rPr>
-        <w:fldChar w:fldCharType="end"/>
-      </w:r>
+      <w:fldSimple w:instr=" SEQ Figure \* ARABIC ">
+        <w:r>
+          <w:rPr>
+            <w:noProof/>
+          </w:rPr>
+          <w:t>13</w:t>
+        </w:r>
+      </w:fldSimple>
       <w:r>
         <w:t>: Standard Model Training Report</w:t>
       </w:r>
@@ -7580,37 +7424,7 @@
         <w:ind w:left="720"/>
       </w:pPr>
       <w:r>
-        <w:t>Figure (1</w:t>
-      </w:r>
-      <w:r>
-        <w:t>7</w:t>
-      </w:r>
-      <w:r>
-        <w:t>) shows th</w:t>
-      </w:r>
-      <w:r>
-        <w:t>e DFT</w:t>
-      </w:r>
-      <w:r>
-        <w:t xml:space="preserve"> model’s Loss value plotted of Epoch for both training and validation. As can be seen, this model first starts to overfit at epoch 1</w:t>
-      </w:r>
-      <w:r>
-        <w:t>1</w:t>
-      </w:r>
-      <w:r>
-        <w:t xml:space="preserve">, with training continuing until epoch </w:t>
-      </w:r>
-      <w:r>
-        <w:t>27</w:t>
-      </w:r>
-      <w:r>
-        <w:t xml:space="preserve"> when the Early Stopping callback is invoked. Figure (1</w:t>
-      </w:r>
-      <w:r>
-        <w:t>8</w:t>
-      </w:r>
-      <w:r>
-        <w:t>) details the training report for this model. Here we can see the processing time per sample, as well as all Loss and Accuracy scores during training and validation.</w:t>
+        <w:t>Figure (17) shows the DFT model’s Loss value plotted of Epoch for both training and validation. As can be seen, this model first starts to overfit at epoch 11, with training continuing until epoch 27 when the Early Stopping callback is invoked. Figure (18) details the training report for this model. Here we can see the processing time per sample, as well as all Loss and Accuracy scores during training and validation.</w:t>
       </w:r>
     </w:p>
     <w:p>
@@ -7858,27 +7672,14 @@
       <w:r>
         <w:t xml:space="preserve">Figure </w:t>
       </w:r>
-      <w:r>
-        <w:fldChar w:fldCharType="begin"/>
-      </w:r>
-      <w:r>
-        <w:instrText xml:space="preserve"> SEQ Figure \* ARABIC </w:instrText>
-      </w:r>
-      <w:r>
-        <w:fldChar w:fldCharType="separate"/>
-      </w:r>
-      <w:r>
-        <w:rPr>
-          <w:noProof/>
-        </w:rPr>
-        <w:t>17</w:t>
-      </w:r>
-      <w:r>
-        <w:rPr>
-          <w:noProof/>
-        </w:rPr>
-        <w:fldChar w:fldCharType="end"/>
-      </w:r>
+      <w:fldSimple w:instr=" SEQ Figure \* ARABIC ">
+        <w:r>
+          <w:rPr>
+            <w:noProof/>
+          </w:rPr>
+          <w:t>17</w:t>
+        </w:r>
+      </w:fldSimple>
       <w:r>
         <w:t>: DFT Model Loss Value during Training and Validation</w:t>
       </w:r>
@@ -7938,27 +7739,14 @@
       <w:r>
         <w:t xml:space="preserve">Figure </w:t>
       </w:r>
-      <w:r>
-        <w:fldChar w:fldCharType="begin"/>
-      </w:r>
-      <w:r>
-        <w:instrText xml:space="preserve"> SEQ Figure \* ARABIC </w:instrText>
-      </w:r>
-      <w:r>
-        <w:fldChar w:fldCharType="separate"/>
-      </w:r>
-      <w:r>
-        <w:rPr>
-          <w:noProof/>
-        </w:rPr>
-        <w:t>18</w:t>
-      </w:r>
-      <w:r>
-        <w:rPr>
-          <w:noProof/>
-        </w:rPr>
-        <w:fldChar w:fldCharType="end"/>
-      </w:r>
+      <w:fldSimple w:instr=" SEQ Figure \* ARABIC ">
+        <w:r>
+          <w:rPr>
+            <w:noProof/>
+          </w:rPr>
+          <w:t>18</w:t>
+        </w:r>
+      </w:fldSimple>
       <w:r>
         <w:t>: DFT Model Training Report</w:t>
       </w:r>
@@ -7985,6 +7773,223 @@
     <w:p>
       <w:pPr>
         <w:rPr>
+          <w:rFonts w:cstheme="minorHAnsi"/>
+        </w:rPr>
+      </w:pPr>
+      <w:r>
+        <w:rPr>
+          <w:rFonts w:cstheme="minorHAnsi"/>
+        </w:rPr>
+        <w:tab/>
+      </w:r>
+      <w:r>
+        <w:rPr>
+          <w:rFonts w:cstheme="minorHAnsi"/>
+        </w:rPr>
+        <w:t>Let’s begin by discussing the standard model. In summary, the final validation cycle saw Accuracy of 84.14% and a Loss of 0.5379. Given that this is the “go-to” approach and little thought was given to it other than to do what worked, these results are as good as we could expect. Adding more layers or adding more neurons to layers isn’t likely to improve the final performance very much. Achieving any higher accuracy or lower loss would likely require a more substantial amount of effort. Given all of this, taking 84.14% accuracy and 0.5379 loss as a baseline makes a lot of sense.</w:t>
+      </w:r>
+    </w:p>
+    <w:p>
+      <w:pPr>
+        <w:rPr>
+          <w:rFonts w:cstheme="minorHAnsi"/>
+        </w:rPr>
+      </w:pPr>
+      <w:r>
+        <w:rPr>
+          <w:rFonts w:cstheme="minorHAnsi"/>
+        </w:rPr>
+        <w:tab/>
+        <w:t xml:space="preserve">Now let’s consider the hardware. The Intel Core i7-8850H is a very decent laptop processor with respectable specifications. Running 6-cores, 12-threads at 2.6GHz, it’s a competent machine. Accompanying this processor is 16GB DDR4 RAM, which is more than enough to handle these applications. Given that this hardware setup readily supports multi-threaded operations and isn’t tight on memory, it’s fair to say that the machine of choice isn’t a bottleneck to be accounted for. </w:t>
+      </w:r>
+      <w:r>
+        <w:rPr>
+          <w:rFonts w:cstheme="minorHAnsi"/>
+        </w:rPr>
+        <w:t>Certainly,</w:t>
+      </w:r>
+      <w:r>
+        <w:rPr>
+          <w:rFonts w:cstheme="minorHAnsi"/>
+        </w:rPr>
+        <w:t xml:space="preserve"> faster throughput times could be achieved for either model with faster hardware, however this experiment was not limited by hardware performance in the slightest.</w:t>
+      </w:r>
+    </w:p>
+    <w:p>
+      <w:pPr>
+        <w:rPr>
+          <w:rFonts w:cstheme="minorHAnsi"/>
+        </w:rPr>
+      </w:pPr>
+      <w:r>
+        <w:rPr>
+          <w:rFonts w:cstheme="minorHAnsi"/>
+        </w:rPr>
+        <w:tab/>
+        <w:t xml:space="preserve">With all of that in mind, the processing times for the standard model do highlight themselves as that model’s weakness. While 8-9ms may be fast enough for some real-time applications, adding more processing to mitigate overtraining or making the classifier any bit more </w:t>
+      </w:r>
+      <w:r>
+        <w:rPr>
+          <w:rFonts w:cstheme="minorHAnsi"/>
+        </w:rPr>
+        <w:lastRenderedPageBreak/>
+        <w:t xml:space="preserve">complicated is likely to result in increasing these processing times noticeably. This is due in part to the linear nature of the model, and in part to the relative size of the classifier block in </w:t>
+      </w:r>
+      <w:r>
+        <w:rPr>
+          <w:rFonts w:cstheme="minorHAnsi"/>
+        </w:rPr>
+        <w:t>comparison</w:t>
+      </w:r>
+      <w:r>
+        <w:rPr>
+          <w:rFonts w:cstheme="minorHAnsi"/>
+        </w:rPr>
+        <w:t xml:space="preserve"> to the rest of the model. This type of a bottom-heavy design will likely mean that scaling this model upwards will result in the addition of a great many parameters.</w:t>
+      </w:r>
+    </w:p>
+    <w:p>
+      <w:pPr>
+        <w:rPr>
+          <w:rFonts w:cstheme="minorHAnsi"/>
+        </w:rPr>
+      </w:pPr>
+      <w:r>
+        <w:rPr>
+          <w:rFonts w:cstheme="minorHAnsi"/>
+        </w:rPr>
+        <w:tab/>
+        <w:t>Now the DFT model. Achieving a final validation Accuracy of 82.34% and validation Loss of 0.6056, this model’s performance is comparable, if slightly worse than that of the standard model. The additional 50%</w:t>
+      </w:r>
+      <w:r>
+        <w:rPr>
+          <w:rFonts w:cstheme="minorHAnsi"/>
+        </w:rPr>
+        <w:t xml:space="preserve"> in model size is nothing to be ignored. It will vary from application to application whether this extra size is an acceptable price to pay for the additional throughput speed. This increase in speed is due largely to the bulk of processing that is handled in the parallel DFT layers. This parallel architecture does allow the multi-threading capabilities of the laptop to provide a great speed boost to the model.</w:t>
+      </w:r>
+    </w:p>
+    <w:p>
+      <w:pPr>
+        <w:rPr>
+          <w:rFonts w:cstheme="minorHAnsi"/>
+        </w:rPr>
+      </w:pPr>
+      <w:r>
+        <w:rPr>
+          <w:rFonts w:cstheme="minorHAnsi"/>
+        </w:rPr>
+        <w:tab/>
+      </w:r>
+      <w:r>
+        <w:rPr>
+          <w:rFonts w:cstheme="minorHAnsi"/>
+        </w:rPr>
+        <w:t>One of the</w:t>
+      </w:r>
+      <w:r>
+        <w:rPr>
+          <w:rFonts w:cstheme="minorHAnsi"/>
+        </w:rPr>
+        <w:t xml:space="preserve"> issue</w:t>
+      </w:r>
+      <w:r>
+        <w:rPr>
+          <w:rFonts w:cstheme="minorHAnsi"/>
+        </w:rPr>
+        <w:t>s</w:t>
+      </w:r>
+      <w:r>
+        <w:rPr>
+          <w:rFonts w:cstheme="minorHAnsi"/>
+        </w:rPr>
+        <w:t xml:space="preserve"> with this model is how quickly it begins to overfit the training data. At this point insufficient testing has been done to determine the cause of this tendency to overfit so quickly</w:t>
+      </w:r>
+      <w:r>
+        <w:rPr>
+          <w:rFonts w:cstheme="minorHAnsi"/>
+        </w:rPr>
+        <w:t>.</w:t>
+      </w:r>
+      <w:r>
+        <w:rPr>
+          <w:rFonts w:cstheme="minorHAnsi"/>
+        </w:rPr>
+        <w:t xml:space="preserve"> </w:t>
+      </w:r>
+      <w:r>
+        <w:rPr>
+          <w:rFonts w:cstheme="minorHAnsi"/>
+        </w:rPr>
+        <w:t>T</w:t>
+      </w:r>
+      <w:r>
+        <w:rPr>
+          <w:rFonts w:cstheme="minorHAnsi"/>
+        </w:rPr>
+        <w:t xml:space="preserve">wo initial thoughts would be the abundance of trainable parameters so close to the input (2 million of the 2.5 million in the model) and that the “Spectrogram” representation is exceptionally effective for discerning voice commands. One helpful attribute of this layout, however, is the fact that the lower parts of the model (the Conv1D and Dense layers) don’t tend to be very large by comparison. This does offer decent scalability to the lower part of the model. </w:t>
+      </w:r>
+      <w:r>
+        <w:rPr>
+          <w:rFonts w:cstheme="minorHAnsi"/>
+        </w:rPr>
+        <w:t xml:space="preserve">In subsequent tests, it was found that expanding this lower section with more complex classifiers and greater overfitting-mitigation capability made a very large difference to training and validation performance. Inspect Layout #4 </w:t>
+      </w:r>
+      <w:r>
+        <w:rPr>
+          <w:rFonts w:cstheme="minorHAnsi"/>
+        </w:rPr>
+        <w:t xml:space="preserve">under the DFT Models folder in the GitHub repo </w:t>
+      </w:r>
+      <w:r>
+        <w:rPr>
+          <w:rFonts w:cstheme="minorHAnsi"/>
+        </w:rPr>
+        <w:t>for more details.</w:t>
+      </w:r>
+    </w:p>
+    <w:p>
+      <w:pPr>
+        <w:rPr>
+          <w:rFonts w:cstheme="minorHAnsi"/>
+        </w:rPr>
+      </w:pPr>
+      <w:r>
+        <w:rPr>
+          <w:rFonts w:cstheme="minorHAnsi"/>
+        </w:rPr>
+        <w:tab/>
+        <w:t>By far the biggest drawback to the DFT model is the lack of support for imaginary gradients in native TensorFlow. This model does get around the bulk of the issues posed by having imaginary gradients in TensorFlow models by using the tf.Complex(…) command as specified earlier, and by using a tf.abs(…) function call directly after the DFT layers. Mathematically speaking, backpropagation through an absolute value function</w:t>
+      </w:r>
+      <w:r>
+        <w:rPr>
+          <w:rFonts w:cstheme="minorHAnsi"/>
+        </w:rPr>
+        <w:t xml:space="preserve"> will at best lead to training being limited to half its potential, and at worst lead to backpropagation failing completely. Early versions of this model could not account for the imaginary gradient at all, and while the forward pass seemed to work, no backward pass ever would. So, despite the performance of this model being very reasonable given the application, it could be the case that better performances can be achieved if imaginary gradients were supported in TensorFlow’s gradient implementation.</w:t>
+      </w:r>
+    </w:p>
+    <w:p>
+      <w:pPr>
+        <w:rPr>
+          <w:rFonts w:cstheme="minorHAnsi"/>
+        </w:rPr>
+      </w:pPr>
+      <w:r>
+        <w:rPr>
+          <w:rFonts w:cstheme="minorHAnsi"/>
+        </w:rPr>
+        <w:tab/>
+        <w:t>However, in a custom application (for example, an edge sensor network), it’s likely that the network would be built with some C-based backbone. If this DFT model were to be built from scratch, more like the MATLAB proof-of-concept, then the imaginary gradient issue would largely disappear. This does open the door to more investigation</w:t>
+      </w:r>
+      <w:r>
+        <w:rPr>
+          <w:rFonts w:cstheme="minorHAnsi"/>
+        </w:rPr>
+        <w:t xml:space="preserve"> and, potentially, greater appeal to the layer in edge-sensor applications.</w:t>
+      </w:r>
+    </w:p>
+    <w:p>
+      <w:pPr>
+        <w:rPr>
           <w:rFonts w:ascii="Arial" w:hAnsi="Arial" w:cs="Arial"/>
           <w:i/>
           <w:iCs/>
@@ -7999,6 +8004,104 @@
           <w:color w:val="00B0F0"/>
         </w:rPr>
         <w:t>Future Research</w:t>
+      </w:r>
+    </w:p>
+    <w:p>
+      <w:pPr>
+        <w:rPr>
+          <w:rFonts w:cstheme="minorHAnsi"/>
+        </w:rPr>
+      </w:pPr>
+      <w:r>
+        <w:rPr>
+          <w:rFonts w:cstheme="minorHAnsi"/>
+        </w:rPr>
+        <w:t>The futur</w:t>
+      </w:r>
+      <w:r>
+        <w:rPr>
+          <w:rFonts w:cstheme="minorHAnsi"/>
+        </w:rPr>
+        <w:t>e research that this project warrants is easily defined:</w:t>
+      </w:r>
+    </w:p>
+    <w:p>
+      <w:pPr>
+        <w:pStyle w:val="ListParagraph"/>
+        <w:numPr>
+          <w:ilvl w:val="0"/>
+          <w:numId w:val="4"/>
+        </w:numPr>
+        <w:rPr>
+          <w:rFonts w:cstheme="minorHAnsi"/>
+        </w:rPr>
+      </w:pPr>
+      <w:r>
+        <w:rPr>
+          <w:rFonts w:cstheme="minorHAnsi"/>
+        </w:rPr>
+        <w:t>Complete the DFT Layer implementation</w:t>
+      </w:r>
+      <w:r>
+        <w:rPr>
+          <w:rFonts w:cstheme="minorHAnsi"/>
+        </w:rPr>
+        <w:t xml:space="preserve">, providing support for kernel constraints and regularisers. </w:t>
+      </w:r>
+    </w:p>
+    <w:p>
+      <w:pPr>
+        <w:pStyle w:val="ListParagraph"/>
+        <w:numPr>
+          <w:ilvl w:val="0"/>
+          <w:numId w:val="4"/>
+        </w:numPr>
+        <w:rPr>
+          <w:rFonts w:cstheme="minorHAnsi"/>
+        </w:rPr>
+      </w:pPr>
+      <w:r>
+        <w:rPr>
+          <w:rFonts w:cstheme="minorHAnsi"/>
+        </w:rPr>
+        <w:t>Characterise the Layer’s performance fully, using a broad range of applications and data types. Compare the performance in each circumstance to an equivalent model defined using more typical signal-processing methodology for Artificial Intelligence models.</w:t>
+      </w:r>
+    </w:p>
+    <w:p>
+      <w:pPr>
+        <w:pStyle w:val="ListParagraph"/>
+        <w:numPr>
+          <w:ilvl w:val="0"/>
+          <w:numId w:val="4"/>
+        </w:numPr>
+        <w:rPr>
+          <w:rFonts w:cstheme="minorHAnsi"/>
+        </w:rPr>
+      </w:pPr>
+      <w:r>
+        <w:rPr>
+          <w:rFonts w:cstheme="minorHAnsi"/>
+        </w:rPr>
+        <w:lastRenderedPageBreak/>
+        <w:t xml:space="preserve">Build a DFT model for an edge-sensor network using native C or another bare-metal language. </w:t>
+      </w:r>
+      <w:r>
+        <w:rPr>
+          <w:rFonts w:cstheme="minorHAnsi"/>
+        </w:rPr>
+        <w:t xml:space="preserve">This step will also play a big part in proving </w:t>
+      </w:r>
+      <w:r>
+        <w:rPr>
+          <w:rFonts w:cstheme="minorHAnsi"/>
+        </w:rPr>
+        <w:t>whether</w:t>
+      </w:r>
+      <w:r>
+        <w:rPr>
+          <w:rFonts w:cstheme="minorHAnsi"/>
+        </w:rPr>
+        <w:t xml:space="preserve"> the lack of support for imaginary gradients in the TensorFlow API plays a part in limiting the training performance of the layer.</w:t>
       </w:r>
     </w:p>
     <w:p>
@@ -8221,6 +8324,95 @@
     </w:lvl>
   </w:abstractNum>
   <w:abstractNum w:abstractNumId="2" w15:restartNumberingAfterBreak="0">
+    <w:nsid w:val="39E41B0D"/>
+    <w:multiLevelType w:val="hybridMultilevel"/>
+    <w:tmpl w:val="E8521E7A"/>
+    <w:lvl w:ilvl="0" w:tplc="18090011">
+      <w:start w:val="1"/>
+      <w:numFmt w:val="decimal"/>
+      <w:lvlText w:val="%1)"/>
+      <w:lvlJc w:val="left"/>
+      <w:pPr>
+        <w:ind w:left="720" w:hanging="360"/>
+      </w:pPr>
+      <w:rPr>
+        <w:rFonts w:hint="default"/>
+      </w:rPr>
+    </w:lvl>
+    <w:lvl w:ilvl="1" w:tplc="18090019" w:tentative="1">
+      <w:start w:val="1"/>
+      <w:numFmt w:val="lowerLetter"/>
+      <w:lvlText w:val="%2."/>
+      <w:lvlJc w:val="left"/>
+      <w:pPr>
+        <w:ind w:left="1440" w:hanging="360"/>
+      </w:pPr>
+    </w:lvl>
+    <w:lvl w:ilvl="2" w:tplc="1809001B" w:tentative="1">
+      <w:start w:val="1"/>
+      <w:numFmt w:val="lowerRoman"/>
+      <w:lvlText w:val="%3."/>
+      <w:lvlJc w:val="right"/>
+      <w:pPr>
+        <w:ind w:left="2160" w:hanging="180"/>
+      </w:pPr>
+    </w:lvl>
+    <w:lvl w:ilvl="3" w:tplc="1809000F" w:tentative="1">
+      <w:start w:val="1"/>
+      <w:numFmt w:val="decimal"/>
+      <w:lvlText w:val="%4."/>
+      <w:lvlJc w:val="left"/>
+      <w:pPr>
+        <w:ind w:left="2880" w:hanging="360"/>
+      </w:pPr>
+    </w:lvl>
+    <w:lvl w:ilvl="4" w:tplc="18090019" w:tentative="1">
+      <w:start w:val="1"/>
+      <w:numFmt w:val="lowerLetter"/>
+      <w:lvlText w:val="%5."/>
+      <w:lvlJc w:val="left"/>
+      <w:pPr>
+        <w:ind w:left="3600" w:hanging="360"/>
+      </w:pPr>
+    </w:lvl>
+    <w:lvl w:ilvl="5" w:tplc="1809001B" w:tentative="1">
+      <w:start w:val="1"/>
+      <w:numFmt w:val="lowerRoman"/>
+      <w:lvlText w:val="%6."/>
+      <w:lvlJc w:val="right"/>
+      <w:pPr>
+        <w:ind w:left="4320" w:hanging="180"/>
+      </w:pPr>
+    </w:lvl>
+    <w:lvl w:ilvl="6" w:tplc="1809000F" w:tentative="1">
+      <w:start w:val="1"/>
+      <w:numFmt w:val="decimal"/>
+      <w:lvlText w:val="%7."/>
+      <w:lvlJc w:val="left"/>
+      <w:pPr>
+        <w:ind w:left="5040" w:hanging="360"/>
+      </w:pPr>
+    </w:lvl>
+    <w:lvl w:ilvl="7" w:tplc="18090019" w:tentative="1">
+      <w:start w:val="1"/>
+      <w:numFmt w:val="lowerLetter"/>
+      <w:lvlText w:val="%8."/>
+      <w:lvlJc w:val="left"/>
+      <w:pPr>
+        <w:ind w:left="5760" w:hanging="360"/>
+      </w:pPr>
+    </w:lvl>
+    <w:lvl w:ilvl="8" w:tplc="1809001B" w:tentative="1">
+      <w:start w:val="1"/>
+      <w:numFmt w:val="lowerRoman"/>
+      <w:lvlText w:val="%9."/>
+      <w:lvlJc w:val="right"/>
+      <w:pPr>
+        <w:ind w:left="6480" w:hanging="180"/>
+      </w:pPr>
+    </w:lvl>
+  </w:abstractNum>
+  <w:abstractNum w:abstractNumId="3" w15:restartNumberingAfterBreak="0">
     <w:nsid w:val="6D0F1457"/>
     <w:multiLevelType w:val="hybridMultilevel"/>
     <w:tmpl w:val="0D44422E"/>
@@ -8313,10 +8505,13 @@
     <w:abstractNumId w:val="1"/>
   </w:num>
   <w:num w:numId="2">
-    <w:abstractNumId w:val="2"/>
+    <w:abstractNumId w:val="3"/>
   </w:num>
   <w:num w:numId="3">
     <w:abstractNumId w:val="0"/>
+  </w:num>
+  <w:num w:numId="4">
+    <w:abstractNumId w:val="2"/>
   </w:num>
 </w:numbering>
 </file>

</xml_diff>

<commit_message>
One new diagram, paper is now fully written, will submit for review soon
</commit_message>
<xml_diff>
--- a/Intelligent DFT.docx
+++ b/Intelligent DFT.docx
@@ -55,7 +55,7 @@
     <w:p>
       <w:pPr>
         <w:rPr>
-          <w:rFonts w:ascii="Arial" w:hAnsi="Arial" w:cs="Arial"/>
+          <w:rFonts w:asciiTheme="majorHAnsi" w:hAnsiTheme="majorHAnsi" w:cstheme="majorHAnsi"/>
           <w:i/>
           <w:iCs/>
           <w:color w:val="00B0F0"/>
@@ -63,7 +63,7 @@
       </w:pPr>
       <w:r>
         <w:rPr>
-          <w:rFonts w:ascii="Arial" w:hAnsi="Arial" w:cs="Arial"/>
+          <w:rFonts w:asciiTheme="majorHAnsi" w:hAnsiTheme="majorHAnsi" w:cstheme="majorHAnsi"/>
           <w:i/>
           <w:iCs/>
           <w:color w:val="00B0F0"/>
@@ -97,7 +97,7 @@
     <w:p>
       <w:pPr>
         <w:rPr>
-          <w:rFonts w:ascii="Arial" w:hAnsi="Arial" w:cs="Arial"/>
+          <w:rFonts w:asciiTheme="majorHAnsi" w:hAnsiTheme="majorHAnsi" w:cstheme="majorHAnsi"/>
           <w:i/>
           <w:iCs/>
           <w:color w:val="00B0F0"/>
@@ -105,7 +105,7 @@
       </w:pPr>
       <w:r>
         <w:rPr>
-          <w:rFonts w:ascii="Arial" w:hAnsi="Arial" w:cs="Arial"/>
+          <w:rFonts w:asciiTheme="majorHAnsi" w:hAnsiTheme="majorHAnsi" w:cstheme="majorHAnsi"/>
           <w:i/>
           <w:iCs/>
           <w:color w:val="00B0F0"/>
@@ -157,7 +157,15 @@
       </w:pPr>
       <w:r>
         <w:tab/>
-        <w:t>After the initial tests and demonstrations using MATLAB, a DFT layer was written using the TensorFlow API in Python. As a test of efficacy, this new layer was used to build a model which categorised 1s audio clips of one-word voice commands (eg: “yes”, “no”, “up”, “down”, etc.)</w:t>
+        <w:t>After the initial tests and demonstrations using MATLAB, a DFT layer was written using the TensorFlow API in Python. As a test of efficacy, this new layer was used to build a model which categorised 1s audio clips of one-word voice commands (</w:t>
+      </w:r>
+      <w:proofErr w:type="spellStart"/>
+      <w:r>
+        <w:t>eg</w:t>
+      </w:r>
+      <w:proofErr w:type="spellEnd"/>
+      <w:r>
+        <w:t>: “yes”, “no”, “up”, “down”, etc.)</w:t>
       </w:r>
       <w:r>
         <w:t>.</w:t>
@@ -216,7 +224,7 @@
     <w:p>
       <w:pPr>
         <w:rPr>
-          <w:rFonts w:ascii="Arial" w:hAnsi="Arial" w:cs="Arial"/>
+          <w:rFonts w:asciiTheme="majorHAnsi" w:hAnsiTheme="majorHAnsi" w:cstheme="majorHAnsi"/>
           <w:i/>
           <w:iCs/>
           <w:color w:val="00B0F0"/>
@@ -224,7 +232,7 @@
       </w:pPr>
       <w:r>
         <w:rPr>
-          <w:rFonts w:ascii="Arial" w:hAnsi="Arial" w:cs="Arial"/>
+          <w:rFonts w:asciiTheme="majorHAnsi" w:hAnsiTheme="majorHAnsi" w:cstheme="majorHAnsi"/>
           <w:i/>
           <w:iCs/>
           <w:color w:val="00B0F0"/>
@@ -299,6 +307,36 @@
             </w:pPr>
             <m:oMathPara>
               <m:oMath>
+                <m:r>
+                  <w:rPr>
+                    <w:rFonts w:ascii="Cambria Math" w:hAnsi="Cambria Math" w:cs="Arial"/>
+                  </w:rPr>
+                  <m:t>F</m:t>
+                </m:r>
+                <m:d>
+                  <m:dPr>
+                    <m:ctrlPr>
+                      <w:rPr>
+                        <w:rFonts w:ascii="Cambria Math" w:hAnsi="Cambria Math" w:cs="Arial"/>
+                        <w:i/>
+                      </w:rPr>
+                    </m:ctrlPr>
+                  </m:dPr>
+                  <m:e>
+                    <m:r>
+                      <w:rPr>
+                        <w:rFonts w:ascii="Cambria Math" w:hAnsi="Cambria Math" w:cs="Arial"/>
+                      </w:rPr>
+                      <m:t>ω</m:t>
+                    </m:r>
+                  </m:e>
+                </m:d>
+                <m:r>
+                  <w:rPr>
+                    <w:rFonts w:ascii="Cambria Math" w:hAnsi="Cambria Math" w:cs="Arial"/>
+                  </w:rPr>
+                  <m:t>=</m:t>
+                </m:r>
                 <m:nary>
                   <m:naryPr>
                     <m:limLoc m:val="subSup"/>
@@ -330,7 +368,7 @@
                       <w:rPr>
                         <w:rFonts w:ascii="Cambria Math" w:hAnsi="Cambria Math" w:cs="Arial"/>
                       </w:rPr>
-                      <m:t>x</m:t>
+                      <m:t>f</m:t>
                     </m:r>
                     <m:d>
                       <m:dPr>
@@ -350,12 +388,6 @@
                         </m:r>
                       </m:e>
                     </m:d>
-                    <m:r>
-                      <w:rPr>
-                        <w:rFonts w:ascii="Cambria Math" w:hAnsi="Cambria Math" w:cs="Arial"/>
-                      </w:rPr>
-                      <m:t>*</m:t>
-                    </m:r>
                     <m:sSup>
                       <m:sSupPr>
                         <m:ctrlPr>
@@ -378,7 +410,19 @@
                           <w:rPr>
                             <w:rFonts w:ascii="Cambria Math" w:hAnsi="Cambria Math" w:cs="Arial"/>
                           </w:rPr>
-                          <m:t>-2j*π*f*t</m:t>
+                          <m:t>-j*</m:t>
+                        </m:r>
+                        <m:r>
+                          <w:rPr>
+                            <w:rFonts w:ascii="Cambria Math" w:hAnsi="Cambria Math" w:cs="Arial"/>
+                          </w:rPr>
+                          <m:t>ω</m:t>
+                        </m:r>
+                        <m:r>
+                          <w:rPr>
+                            <w:rFonts w:ascii="Cambria Math" w:hAnsi="Cambria Math" w:cs="Arial"/>
+                          </w:rPr>
+                          <m:t>*t</m:t>
                         </m:r>
                       </m:sup>
                     </m:sSup>
@@ -513,6 +557,38 @@
             </w:pPr>
             <m:oMathPara>
               <m:oMath>
+                <m:sSub>
+                  <m:sSubPr>
+                    <m:ctrlPr>
+                      <w:rPr>
+                        <w:rFonts w:ascii="Cambria Math" w:hAnsi="Cambria Math" w:cs="Arial"/>
+                        <w:i/>
+                      </w:rPr>
+                    </m:ctrlPr>
+                  </m:sSubPr>
+                  <m:e>
+                    <m:r>
+                      <w:rPr>
+                        <w:rFonts w:ascii="Cambria Math" w:hAnsi="Cambria Math" w:cs="Arial"/>
+                      </w:rPr>
+                      <m:t>A</m:t>
+                    </m:r>
+                  </m:e>
+                  <m:sub>
+                    <m:r>
+                      <w:rPr>
+                        <w:rFonts w:ascii="Cambria Math" w:hAnsi="Cambria Math" w:cs="Arial"/>
+                      </w:rPr>
+                      <m:t>k</m:t>
+                    </m:r>
+                  </m:sub>
+                </m:sSub>
+                <m:r>
+                  <w:rPr>
+                    <w:rFonts w:ascii="Cambria Math" w:hAnsi="Cambria Math" w:cs="Arial"/>
+                  </w:rPr>
+                  <m:t>=</m:t>
+                </m:r>
                 <m:nary>
                   <m:naryPr>
                     <m:chr m:val="∑"/>
@@ -529,7 +605,13 @@
                       <w:rPr>
                         <w:rFonts w:ascii="Cambria Math" w:hAnsi="Cambria Math" w:cs="Arial"/>
                       </w:rPr>
-                      <m:t>k=0</m:t>
+                      <m:t>n</m:t>
+                    </m:r>
+                    <m:r>
+                      <w:rPr>
+                        <w:rFonts w:ascii="Cambria Math" w:hAnsi="Cambria Math" w:cs="Arial"/>
+                      </w:rPr>
+                      <m:t>=0</m:t>
                     </m:r>
                   </m:sub>
                   <m:sup>
@@ -541,6 +623,40 @@
                     </m:r>
                   </m:sup>
                   <m:e>
+                    <m:sSubSup>
+                      <m:sSubSupPr>
+                        <m:ctrlPr>
+                          <w:rPr>
+                            <w:rFonts w:ascii="Cambria Math" w:hAnsi="Cambria Math" w:cs="Arial"/>
+                            <w:i/>
+                          </w:rPr>
+                        </m:ctrlPr>
+                      </m:sSubSupPr>
+                      <m:e>
+                        <m:r>
+                          <w:rPr>
+                            <w:rFonts w:ascii="Cambria Math" w:hAnsi="Cambria Math" w:cs="Arial"/>
+                          </w:rPr>
+                          <m:t>W</m:t>
+                        </m:r>
+                      </m:e>
+                      <m:sub>
+                        <m:r>
+                          <w:rPr>
+                            <w:rFonts w:ascii="Cambria Math" w:hAnsi="Cambria Math" w:cs="Arial"/>
+                          </w:rPr>
+                          <m:t>N</m:t>
+                        </m:r>
+                      </m:sub>
+                      <m:sup>
+                        <m:r>
+                          <w:rPr>
+                            <w:rFonts w:ascii="Cambria Math" w:hAnsi="Cambria Math" w:cs="Arial"/>
+                          </w:rPr>
+                          <m:t>kn</m:t>
+                        </m:r>
+                      </m:sup>
+                    </m:sSubSup>
                     <m:sSub>
                       <m:sSubPr>
                         <m:ctrlPr>
@@ -555,7 +671,7 @@
                           <w:rPr>
                             <w:rFonts w:ascii="Cambria Math" w:hAnsi="Cambria Math" w:cs="Arial"/>
                           </w:rPr>
-                          <m:t>X</m:t>
+                          <m:t>a</m:t>
                         </m:r>
                       </m:e>
                       <m:sub>
@@ -563,44 +679,12 @@
                           <w:rPr>
                             <w:rFonts w:ascii="Cambria Math" w:hAnsi="Cambria Math" w:cs="Arial"/>
                           </w:rPr>
-                          <m:t>k</m:t>
+                          <m:t>n</m:t>
                         </m:r>
                       </m:sub>
                     </m:sSub>
-                    <m:sSup>
-                      <m:sSupPr>
-                        <m:ctrlPr>
-                          <w:rPr>
-                            <w:rFonts w:ascii="Cambria Math" w:hAnsi="Cambria Math" w:cs="Arial"/>
-                            <w:i/>
-                          </w:rPr>
-                        </m:ctrlPr>
-                      </m:sSupPr>
-                      <m:e>
-                        <m:r>
-                          <w:rPr>
-                            <w:rFonts w:ascii="Cambria Math" w:hAnsi="Cambria Math" w:cs="Arial"/>
-                          </w:rPr>
-                          <m:t>W</m:t>
-                        </m:r>
-                      </m:e>
-                      <m:sup>
-                        <m:r>
-                          <w:rPr>
-                            <w:rFonts w:ascii="Cambria Math" w:hAnsi="Cambria Math" w:cs="Arial"/>
-                          </w:rPr>
-                          <m:t>rk</m:t>
-                        </m:r>
-                      </m:sup>
-                    </m:sSup>
                   </m:e>
                 </m:nary>
-                <m:r>
-                  <w:rPr>
-                    <w:rFonts w:ascii="Cambria Math" w:hAnsi="Cambria Math" w:cs="Arial"/>
-                  </w:rPr>
-                  <m:t xml:space="preserve">   r=0, …, N-1</m:t>
-                </m:r>
               </m:oMath>
             </m:oMathPara>
           </w:p>
@@ -704,11 +788,37 @@
             </w:pPr>
             <m:oMathPara>
               <m:oMath>
+                <m:sSub>
+                  <m:sSubPr>
+                    <m:ctrlPr>
+                      <w:rPr>
+                        <w:rFonts w:ascii="Cambria Math" w:hAnsi="Cambria Math" w:cs="Arial"/>
+                        <w:i/>
+                      </w:rPr>
+                    </m:ctrlPr>
+                  </m:sSubPr>
+                  <m:e>
+                    <m:r>
+                      <w:rPr>
+                        <w:rFonts w:ascii="Cambria Math" w:hAnsi="Cambria Math" w:cs="Arial"/>
+                      </w:rPr>
+                      <m:t>W</m:t>
+                    </m:r>
+                  </m:e>
+                  <m:sub>
+                    <m:r>
+                      <w:rPr>
+                        <w:rFonts w:ascii="Cambria Math" w:hAnsi="Cambria Math" w:cs="Arial"/>
+                      </w:rPr>
+                      <m:t>N</m:t>
+                    </m:r>
+                  </m:sub>
+                </m:sSub>
                 <m:r>
                   <w:rPr>
                     <w:rFonts w:ascii="Cambria Math" w:hAnsi="Cambria Math" w:cs="Arial"/>
                   </w:rPr>
-                  <m:t>W=</m:t>
+                  <m:t>=</m:t>
                 </m:r>
                 <m:sSup>
                   <m:sSupPr>
@@ -732,7 +842,7 @@
                       <w:rPr>
                         <w:rFonts w:ascii="Cambria Math" w:hAnsi="Cambria Math" w:cs="Arial"/>
                       </w:rPr>
-                      <m:t>-2j*</m:t>
+                      <m:t>-j*</m:t>
                     </m:r>
                     <m:f>
                       <m:fPr>
@@ -744,6 +854,12 @@
                         </m:ctrlPr>
                       </m:fPr>
                       <m:num>
+                        <m:r>
+                          <w:rPr>
+                            <w:rFonts w:ascii="Cambria Math" w:hAnsi="Cambria Math" w:cs="Arial"/>
+                          </w:rPr>
+                          <m:t>2</m:t>
+                        </m:r>
                         <m:r>
                           <w:rPr>
                             <w:rFonts w:ascii="Cambria Math" w:hAnsi="Cambria Math" w:cs="Arial"/>
@@ -806,7 +922,31 @@
         <w:rPr>
           <w:rFonts w:ascii="Arial" w:hAnsi="Arial" w:cs="Arial"/>
         </w:rPr>
-        <w:t xml:space="preserve">As written by ~ the DFT can be implemented using Matrix Algebra, as shown in </w:t>
+        <w:t xml:space="preserve">As written by </w:t>
+      </w:r>
+      <w:r>
+        <w:rPr>
+          <w:rFonts w:ascii="Arial" w:hAnsi="Arial" w:cs="Arial"/>
+        </w:rPr>
+        <w:t>Paul Heckbert</w:t>
+      </w:r>
+      <w:r>
+        <w:rPr>
+          <w:rFonts w:ascii="Arial" w:hAnsi="Arial" w:cs="Arial"/>
+        </w:rPr>
+        <w:t xml:space="preserve"> [1]</w:t>
+      </w:r>
+      <w:r>
+        <w:rPr>
+          <w:rFonts w:ascii="Arial" w:hAnsi="Arial" w:cs="Arial"/>
+        </w:rPr>
+        <w:t>,</w:t>
+      </w:r>
+      <w:r>
+        <w:rPr>
+          <w:rFonts w:ascii="Arial" w:hAnsi="Arial" w:cs="Arial"/>
+        </w:rPr>
+        <w:t xml:space="preserve"> the DFT can be implemented using Matrix Algebra, as shown in </w:t>
       </w:r>
       <w:r>
         <w:rPr>
@@ -889,208 +1029,46 @@
                 <w:rFonts w:ascii="Arial" w:eastAsiaTheme="minorEastAsia" w:hAnsi="Arial" w:cs="Arial"/>
               </w:rPr>
             </w:pPr>
-            <m:oMathPara>
-              <m:oMath>
-                <m:r>
-                  <w:rPr>
-                    <w:rFonts w:ascii="Cambria Math" w:hAnsi="Cambria Math" w:cs="Arial"/>
-                  </w:rPr>
-                  <m:t>X</m:t>
-                </m:r>
-                <m:d>
-                  <m:dPr>
-                    <m:ctrlPr>
-                      <w:rPr>
-                        <w:rFonts w:ascii="Cambria Math" w:hAnsi="Cambria Math" w:cs="Arial"/>
-                        <w:i/>
-                      </w:rPr>
-                    </m:ctrlPr>
-                  </m:dPr>
-                  <m:e>
-                    <m:r>
-                      <w:rPr>
-                        <w:rFonts w:ascii="Cambria Math" w:hAnsi="Cambria Math" w:cs="Arial"/>
-                      </w:rPr>
-                      <m:t>n</m:t>
-                    </m:r>
-                  </m:e>
-                </m:d>
-                <m:r>
-                  <w:rPr>
-                    <w:rFonts w:ascii="Cambria Math" w:hAnsi="Cambria Math" w:cs="Arial"/>
-                  </w:rPr>
-                  <m:t xml:space="preserve">= </m:t>
-                </m:r>
-                <m:d>
-                  <m:dPr>
-                    <m:begChr m:val="["/>
-                    <m:endChr m:val="]"/>
-                    <m:ctrlPr>
-                      <w:rPr>
-                        <w:rFonts w:ascii="Cambria Math" w:hAnsi="Cambria Math" w:cs="Arial"/>
-                        <w:i/>
-                      </w:rPr>
-                    </m:ctrlPr>
-                  </m:dPr>
-                  <m:e>
-                    <m:m>
-                      <m:mPr>
-                        <m:mcs>
-                          <m:mc>
-                            <m:mcPr>
-                              <m:count m:val="3"/>
-                              <m:mcJc m:val="center"/>
-                            </m:mcPr>
-                          </m:mc>
-                        </m:mcs>
-                        <m:ctrlPr>
-                          <w:rPr>
-                            <w:rFonts w:ascii="Cambria Math" w:hAnsi="Cambria Math" w:cs="Arial"/>
-                            <w:i/>
-                          </w:rPr>
-                        </m:ctrlPr>
-                      </m:mPr>
-                      <m:mr>
-                        <m:e>
-                          <m:r>
-                            <w:rPr>
-                              <w:rFonts w:ascii="Cambria Math" w:hAnsi="Cambria Math" w:cs="Arial"/>
-                            </w:rPr>
-                            <m:t>1</m:t>
-                          </m:r>
-                        </m:e>
-                        <m:e>
-                          <m:r>
-                            <w:rPr>
-                              <w:rFonts w:ascii="Cambria Math" w:hAnsi="Cambria Math" w:cs="Arial"/>
-                            </w:rPr>
-                            <m:t>⋯</m:t>
-                          </m:r>
-                        </m:e>
-                        <m:e>
-                          <m:r>
-                            <w:rPr>
-                              <w:rFonts w:ascii="Cambria Math" w:hAnsi="Cambria Math" w:cs="Arial"/>
-                            </w:rPr>
-                            <m:t>1</m:t>
-                          </m:r>
-                        </m:e>
-                      </m:mr>
-                      <m:mr>
-                        <m:e>
-                          <m:r>
-                            <w:rPr>
-                              <w:rFonts w:ascii="Cambria Math" w:hAnsi="Cambria Math" w:cs="Arial"/>
-                            </w:rPr>
-                            <m:t>⋮</m:t>
-                          </m:r>
-                        </m:e>
-                        <m:e>
-                          <m:r>
-                            <w:rPr>
-                              <w:rFonts w:ascii="Cambria Math" w:hAnsi="Cambria Math" w:cs="Arial"/>
-                            </w:rPr>
-                            <m:t>⋱</m:t>
-                          </m:r>
-                        </m:e>
-                        <m:e>
-                          <m:r>
-                            <w:rPr>
-                              <w:rFonts w:ascii="Cambria Math" w:hAnsi="Cambria Math" w:cs="Arial"/>
-                            </w:rPr>
-                            <m:t>⋮</m:t>
-                          </m:r>
-                        </m:e>
-                      </m:mr>
-                      <m:mr>
-                        <m:e>
-                          <m:r>
-                            <w:rPr>
-                              <w:rFonts w:ascii="Cambria Math" w:hAnsi="Cambria Math" w:cs="Arial"/>
-                            </w:rPr>
-                            <m:t>1</m:t>
-                          </m:r>
-                        </m:e>
-                        <m:e>
-                          <m:r>
-                            <w:rPr>
-                              <w:rFonts w:ascii="Cambria Math" w:hAnsi="Cambria Math" w:cs="Arial"/>
-                            </w:rPr>
-                            <m:t>⋯</m:t>
-                          </m:r>
-                        </m:e>
-                        <m:e>
-                          <m:sSup>
-                            <m:sSupPr>
-                              <m:ctrlPr>
-                                <w:rPr>
-                                  <w:rFonts w:ascii="Cambria Math" w:hAnsi="Cambria Math" w:cs="Arial"/>
-                                  <w:i/>
-                                </w:rPr>
-                              </m:ctrlPr>
-                            </m:sSupPr>
-                            <m:e>
-                              <m:r>
-                                <w:rPr>
-                                  <w:rFonts w:ascii="Cambria Math" w:hAnsi="Cambria Math" w:cs="Arial"/>
-                                </w:rPr>
-                                <m:t>w</m:t>
-                              </m:r>
-                            </m:e>
-                            <m:sup>
-                              <m:sSup>
-                                <m:sSupPr>
-                                  <m:ctrlPr>
-                                    <w:rPr>
-                                      <w:rFonts w:ascii="Cambria Math" w:hAnsi="Cambria Math" w:cs="Arial"/>
-                                      <w:i/>
-                                    </w:rPr>
-                                  </m:ctrlPr>
-                                </m:sSupPr>
-                                <m:e>
-                                  <m:d>
-                                    <m:dPr>
-                                      <m:ctrlPr>
-                                        <w:rPr>
-                                          <w:rFonts w:ascii="Cambria Math" w:hAnsi="Cambria Math" w:cs="Arial"/>
-                                          <w:i/>
-                                        </w:rPr>
-                                      </m:ctrlPr>
-                                    </m:dPr>
-                                    <m:e>
-                                      <m:r>
-                                        <w:rPr>
-                                          <w:rFonts w:ascii="Cambria Math" w:hAnsi="Cambria Math" w:cs="Arial"/>
-                                        </w:rPr>
-                                        <m:t>n-1</m:t>
-                                      </m:r>
-                                    </m:e>
-                                  </m:d>
-                                </m:e>
-                                <m:sup>
-                                  <m:r>
-                                    <w:rPr>
-                                      <w:rFonts w:ascii="Cambria Math" w:hAnsi="Cambria Math" w:cs="Arial"/>
-                                    </w:rPr>
-                                    <m:t>2</m:t>
-                                  </m:r>
-                                </m:sup>
-                              </m:sSup>
-                            </m:sup>
-                          </m:sSup>
-                        </m:e>
-                      </m:mr>
-                    </m:m>
-                  </m:e>
-                </m:d>
-                <m:r>
-                  <w:rPr>
-                    <w:rFonts w:ascii="Cambria Math" w:hAnsi="Cambria Math" w:cs="Arial"/>
-                  </w:rPr>
-                  <m:t>*x(t)</m:t>
-                </m:r>
-              </m:oMath>
-            </m:oMathPara>
+            <w:r>
+              <w:rPr>
+                <w:noProof/>
+              </w:rPr>
+              <w:drawing>
+                <wp:inline distT="0" distB="0" distL="0" distR="0" wp14:anchorId="3F538EC7" wp14:editId="4B5CA01D">
+                  <wp:extent cx="2695575" cy="1164120"/>
+                  <wp:effectExtent l="0" t="0" r="0" b="0"/>
+                  <wp:docPr id="24" name="Picture 24"/>
+                  <wp:cNvGraphicFramePr>
+                    <a:graphicFrameLocks xmlns:a="http://schemas.openxmlformats.org/drawingml/2006/main" noChangeAspect="1"/>
+                  </wp:cNvGraphicFramePr>
+                  <a:graphic xmlns:a="http://schemas.openxmlformats.org/drawingml/2006/main">
+                    <a:graphicData uri="http://schemas.openxmlformats.org/drawingml/2006/picture">
+                      <pic:pic xmlns:pic="http://schemas.openxmlformats.org/drawingml/2006/picture">
+                        <pic:nvPicPr>
+                          <pic:cNvPr id="1" name=""/>
+                          <pic:cNvPicPr/>
+                        </pic:nvPicPr>
+                        <pic:blipFill>
+                          <a:blip r:embed="rId7"/>
+                          <a:stretch>
+                            <a:fillRect/>
+                          </a:stretch>
+                        </pic:blipFill>
+                        <pic:spPr>
+                          <a:xfrm>
+                            <a:off x="0" y="0"/>
+                            <a:ext cx="2799688" cy="1209082"/>
+                          </a:xfrm>
+                          <a:prstGeom prst="rect">
+                            <a:avLst/>
+                          </a:prstGeom>
+                        </pic:spPr>
+                      </pic:pic>
+                    </a:graphicData>
+                  </a:graphic>
+                </wp:inline>
+              </w:drawing>
+            </w:r>
           </w:p>
         </w:tc>
         <w:tc>
@@ -1171,7 +1149,7 @@
     <w:p>
       <w:pPr>
         <w:rPr>
-          <w:rFonts w:ascii="Arial" w:hAnsi="Arial" w:cs="Arial"/>
+          <w:rFonts w:asciiTheme="majorHAnsi" w:hAnsiTheme="majorHAnsi" w:cstheme="majorHAnsi"/>
           <w:i/>
           <w:iCs/>
           <w:color w:val="00B0F0"/>
@@ -1179,7 +1157,7 @@
       </w:pPr>
       <w:r>
         <w:rPr>
-          <w:rFonts w:ascii="Arial" w:hAnsi="Arial" w:cs="Arial"/>
+          <w:rFonts w:asciiTheme="majorHAnsi" w:hAnsiTheme="majorHAnsi" w:cstheme="majorHAnsi"/>
           <w:i/>
           <w:iCs/>
           <w:color w:val="00B0F0"/>
@@ -1296,6 +1274,7 @@
         <w:rPr>
           <w:rFonts w:ascii="Arial" w:hAnsi="Arial" w:cs="Arial"/>
         </w:rPr>
+        <w:lastRenderedPageBreak/>
         <w:t>Stability</w:t>
       </w:r>
     </w:p>
@@ -1333,7 +1312,29 @@
         <w:rPr>
           <w:rFonts w:ascii="Arial" w:hAnsi="Arial" w:cs="Arial"/>
         </w:rPr>
-        <w:t>concept stored as a .mlapp file. Viewing the underlying code will require a valid MATLAB license</w:t>
+        <w:t xml:space="preserve">concept stored as </w:t>
+      </w:r>
+      <w:proofErr w:type="gramStart"/>
+      <w:r>
+        <w:rPr>
+          <w:rFonts w:ascii="Arial" w:hAnsi="Arial" w:cs="Arial"/>
+        </w:rPr>
+        <w:t>a .</w:t>
+      </w:r>
+      <w:proofErr w:type="spellStart"/>
+      <w:r>
+        <w:rPr>
+          <w:rFonts w:ascii="Arial" w:hAnsi="Arial" w:cs="Arial"/>
+        </w:rPr>
+        <w:t>mlapp</w:t>
+      </w:r>
+      <w:proofErr w:type="spellEnd"/>
+      <w:proofErr w:type="gramEnd"/>
+      <w:r>
+        <w:rPr>
+          <w:rFonts w:ascii="Arial" w:hAnsi="Arial" w:cs="Arial"/>
+        </w:rPr>
+        <w:t xml:space="preserve"> file. Viewing the underlying code will require a valid MATLAB license</w:t>
       </w:r>
       <w:r>
         <w:rPr>
@@ -1351,14 +1352,7 @@
         <w:rPr>
           <w:rFonts w:ascii="Arial" w:hAnsi="Arial" w:cs="Arial"/>
         </w:rPr>
-        <w:t xml:space="preserve">a simple model which only performs a DFT and </w:t>
-      </w:r>
-      <w:r>
-        <w:rPr>
-          <w:rFonts w:ascii="Arial" w:hAnsi="Arial" w:cs="Arial"/>
-        </w:rPr>
-        <w:lastRenderedPageBreak/>
-        <w:t>trains using an error signal tied to white noise in the input signal</w:t>
+        <w:t>a simple model which only performs a DFT and trains using an error signal tied to white noise in the input signal</w:t>
       </w:r>
       <w:r>
         <w:rPr>
@@ -1421,7 +1415,7 @@
                     <pic:cNvPicPr/>
                   </pic:nvPicPr>
                   <pic:blipFill>
-                    <a:blip r:embed="rId7"/>
+                    <a:blip r:embed="rId8"/>
                     <a:stretch>
                       <a:fillRect/>
                     </a:stretch>
@@ -1756,6 +1750,12 @@
                 <w:rFonts w:ascii="Arial" w:hAnsi="Arial" w:cs="Arial"/>
               </w:rPr>
             </w:pPr>
+            <w:r>
+              <w:rPr>
+                <w:rFonts w:ascii="Arial" w:hAnsi="Arial" w:cs="Arial"/>
+              </w:rPr>
+              <w:t>5</w:t>
+            </w:r>
           </w:p>
         </w:tc>
       </w:tr>
@@ -1987,6 +1987,12 @@
                 <w:rFonts w:ascii="Arial" w:hAnsi="Arial" w:cs="Arial"/>
               </w:rPr>
             </w:pPr>
+            <w:r>
+              <w:rPr>
+                <w:rFonts w:ascii="Arial" w:hAnsi="Arial" w:cs="Arial"/>
+              </w:rPr>
+              <w:t>6</w:t>
+            </w:r>
           </w:p>
         </w:tc>
       </w:tr>
@@ -2160,6 +2166,12 @@
                 <w:rFonts w:ascii="Arial" w:hAnsi="Arial" w:cs="Arial"/>
               </w:rPr>
             </w:pPr>
+            <w:r>
+              <w:rPr>
+                <w:rFonts w:ascii="Arial" w:hAnsi="Arial" w:cs="Arial"/>
+              </w:rPr>
+              <w:t>7</w:t>
+            </w:r>
           </w:p>
         </w:tc>
       </w:tr>
@@ -2327,6 +2339,12 @@
                 <w:rFonts w:ascii="Arial" w:hAnsi="Arial" w:cs="Arial"/>
               </w:rPr>
             </w:pPr>
+            <w:r>
+              <w:rPr>
+                <w:rFonts w:ascii="Arial" w:hAnsi="Arial" w:cs="Arial"/>
+              </w:rPr>
+              <w:t>8</w:t>
+            </w:r>
           </w:p>
         </w:tc>
       </w:tr>
@@ -2664,6 +2682,12 @@
                 <w:rFonts w:ascii="Arial" w:hAnsi="Arial" w:cs="Arial"/>
               </w:rPr>
             </w:pPr>
+            <w:r>
+              <w:rPr>
+                <w:rFonts w:ascii="Arial" w:hAnsi="Arial" w:cs="Arial"/>
+              </w:rPr>
+              <w:t>9</w:t>
+            </w:r>
           </w:p>
         </w:tc>
       </w:tr>
@@ -2808,6 +2832,12 @@
                 <w:rFonts w:ascii="Arial" w:hAnsi="Arial" w:cs="Arial"/>
               </w:rPr>
             </w:pPr>
+            <w:r>
+              <w:rPr>
+                <w:rFonts w:ascii="Arial" w:hAnsi="Arial" w:cs="Arial"/>
+              </w:rPr>
+              <w:t>10</w:t>
+            </w:r>
           </w:p>
         </w:tc>
       </w:tr>
@@ -2827,6 +2857,7 @@
               <w:rPr>
                 <w:rFonts w:ascii="Arial" w:hAnsi="Arial" w:cs="Arial"/>
               </w:rPr>
+              <w:lastRenderedPageBreak/>
               <w:t>2)</w:t>
             </w:r>
           </w:p>
@@ -2944,6 +2975,12 @@
                 <w:rFonts w:ascii="Arial" w:hAnsi="Arial" w:cs="Arial"/>
               </w:rPr>
             </w:pPr>
+            <w:r>
+              <w:rPr>
+                <w:rFonts w:ascii="Arial" w:hAnsi="Arial" w:cs="Arial"/>
+              </w:rPr>
+              <w:t>11</w:t>
+            </w:r>
           </w:p>
         </w:tc>
       </w:tr>
@@ -3095,6 +3132,12 @@
                 <w:rFonts w:ascii="Arial" w:hAnsi="Arial" w:cs="Arial"/>
               </w:rPr>
             </w:pPr>
+            <w:r>
+              <w:rPr>
+                <w:rFonts w:ascii="Arial" w:hAnsi="Arial" w:cs="Arial"/>
+              </w:rPr>
+              <w:t>12</w:t>
+            </w:r>
           </w:p>
         </w:tc>
       </w:tr>
@@ -3114,7 +3157,6 @@
               <w:rPr>
                 <w:rFonts w:ascii="Arial" w:hAnsi="Arial" w:cs="Arial"/>
               </w:rPr>
-              <w:lastRenderedPageBreak/>
               <w:t>4)</w:t>
             </w:r>
           </w:p>
@@ -3238,6 +3280,12 @@
                 <w:rFonts w:ascii="Arial" w:hAnsi="Arial" w:cs="Arial"/>
               </w:rPr>
             </w:pPr>
+            <w:r>
+              <w:rPr>
+                <w:rFonts w:ascii="Arial" w:hAnsi="Arial" w:cs="Arial"/>
+              </w:rPr>
+              <w:t>13</w:t>
+            </w:r>
           </w:p>
         </w:tc>
       </w:tr>
@@ -3373,6 +3421,12 @@
                 <w:rFonts w:ascii="Arial" w:hAnsi="Arial" w:cs="Arial"/>
               </w:rPr>
             </w:pPr>
+            <w:r>
+              <w:rPr>
+                <w:rFonts w:ascii="Arial" w:hAnsi="Arial" w:cs="Arial"/>
+              </w:rPr>
+              <w:t>14</w:t>
+            </w:r>
           </w:p>
         </w:tc>
       </w:tr>
@@ -3700,6 +3754,12 @@
                 <w:rFonts w:ascii="Arial" w:hAnsi="Arial" w:cs="Arial"/>
               </w:rPr>
             </w:pPr>
+            <w:r>
+              <w:rPr>
+                <w:rFonts w:ascii="Arial" w:hAnsi="Arial" w:cs="Arial"/>
+              </w:rPr>
+              <w:t>15</w:t>
+            </w:r>
           </w:p>
         </w:tc>
       </w:tr>
@@ -3911,6 +3971,12 @@
                 <w:rFonts w:ascii="Arial" w:hAnsi="Arial" w:cs="Arial"/>
               </w:rPr>
             </w:pPr>
+            <w:r>
+              <w:rPr>
+                <w:rFonts w:ascii="Arial" w:hAnsi="Arial" w:cs="Arial"/>
+              </w:rPr>
+              <w:t>16</w:t>
+            </w:r>
           </w:p>
         </w:tc>
       </w:tr>
@@ -4052,6 +4118,12 @@
                 <w:rFonts w:ascii="Arial" w:hAnsi="Arial" w:cs="Arial"/>
               </w:rPr>
             </w:pPr>
+            <w:r>
+              <w:rPr>
+                <w:rFonts w:ascii="Arial" w:hAnsi="Arial" w:cs="Arial"/>
+              </w:rPr>
+              <w:t>17</w:t>
+            </w:r>
           </w:p>
         </w:tc>
       </w:tr>
@@ -4193,6 +4265,12 @@
                 <w:rFonts w:ascii="Arial" w:hAnsi="Arial" w:cs="Arial"/>
               </w:rPr>
             </w:pPr>
+            <w:r>
+              <w:rPr>
+                <w:rFonts w:ascii="Arial" w:hAnsi="Arial" w:cs="Arial"/>
+              </w:rPr>
+              <w:t>18</w:t>
+            </w:r>
           </w:p>
         </w:tc>
       </w:tr>
@@ -4369,6 +4447,12 @@
                 <w:rFonts w:ascii="Arial" w:hAnsi="Arial" w:cs="Arial"/>
               </w:rPr>
             </w:pPr>
+            <w:r>
+              <w:rPr>
+                <w:rFonts w:ascii="Arial" w:hAnsi="Arial" w:cs="Arial"/>
+              </w:rPr>
+              <w:t>19</w:t>
+            </w:r>
           </w:p>
         </w:tc>
       </w:tr>
@@ -4510,6 +4594,12 @@
                 <w:rFonts w:ascii="Arial" w:hAnsi="Arial" w:cs="Arial"/>
               </w:rPr>
             </w:pPr>
+            <w:r>
+              <w:rPr>
+                <w:rFonts w:ascii="Arial" w:hAnsi="Arial" w:cs="Arial"/>
+              </w:rPr>
+              <w:t>20</w:t>
+            </w:r>
           </w:p>
         </w:tc>
       </w:tr>
@@ -4645,6 +4735,12 @@
                 <w:rFonts w:ascii="Arial" w:hAnsi="Arial" w:cs="Arial"/>
               </w:rPr>
             </w:pPr>
+            <w:r>
+              <w:rPr>
+                <w:rFonts w:ascii="Arial" w:hAnsi="Arial" w:cs="Arial"/>
+              </w:rPr>
+              <w:t>21</w:t>
+            </w:r>
           </w:p>
         </w:tc>
       </w:tr>
@@ -4796,6 +4892,12 @@
                 <w:rFonts w:ascii="Arial" w:hAnsi="Arial" w:cs="Arial"/>
               </w:rPr>
             </w:pPr>
+            <w:r>
+              <w:rPr>
+                <w:rFonts w:ascii="Arial" w:hAnsi="Arial" w:cs="Arial"/>
+              </w:rPr>
+              <w:t>22</w:t>
+            </w:r>
           </w:p>
         </w:tc>
       </w:tr>
@@ -4946,6 +5048,12 @@
                 <w:rFonts w:ascii="Arial" w:hAnsi="Arial" w:cs="Arial"/>
               </w:rPr>
             </w:pPr>
+            <w:r>
+              <w:rPr>
+                <w:rFonts w:ascii="Arial" w:hAnsi="Arial" w:cs="Arial"/>
+              </w:rPr>
+              <w:t>23</w:t>
+            </w:r>
           </w:p>
         </w:tc>
       </w:tr>
@@ -5085,6 +5193,12 @@
                 <w:rFonts w:ascii="Arial" w:hAnsi="Arial" w:cs="Arial"/>
               </w:rPr>
             </w:pPr>
+            <w:r>
+              <w:rPr>
+                <w:rFonts w:ascii="Arial" w:hAnsi="Arial" w:cs="Arial"/>
+              </w:rPr>
+              <w:t>24</w:t>
+            </w:r>
           </w:p>
         </w:tc>
       </w:tr>
@@ -5414,6 +5528,12 @@
                 <w:rFonts w:ascii="Arial" w:hAnsi="Arial" w:cs="Arial"/>
               </w:rPr>
             </w:pPr>
+            <w:r>
+              <w:rPr>
+                <w:rFonts w:ascii="Arial" w:hAnsi="Arial" w:cs="Arial"/>
+              </w:rPr>
+              <w:t>25</w:t>
+            </w:r>
           </w:p>
         </w:tc>
       </w:tr>
@@ -5450,73 +5570,6 @@
             <wp:extent cx="5731510" cy="3750945"/>
             <wp:effectExtent l="0" t="0" r="2540" b="1905"/>
             <wp:docPr id="3" name="Picture 3"/>
-            <wp:cNvGraphicFramePr>
-              <a:graphicFrameLocks xmlns:a="http://schemas.openxmlformats.org/drawingml/2006/main" noChangeAspect="1"/>
-            </wp:cNvGraphicFramePr>
-            <a:graphic xmlns:a="http://schemas.openxmlformats.org/drawingml/2006/main">
-              <a:graphicData uri="http://schemas.openxmlformats.org/drawingml/2006/picture">
-                <pic:pic xmlns:pic="http://schemas.openxmlformats.org/drawingml/2006/picture">
-                  <pic:nvPicPr>
-                    <pic:cNvPr id="1" name=""/>
-                    <pic:cNvPicPr/>
-                  </pic:nvPicPr>
-                  <pic:blipFill>
-                    <a:blip r:embed="rId8"/>
-                    <a:stretch>
-                      <a:fillRect/>
-                    </a:stretch>
-                  </pic:blipFill>
-                  <pic:spPr>
-                    <a:xfrm>
-                      <a:off x="0" y="0"/>
-                      <a:ext cx="5731510" cy="3750945"/>
-                    </a:xfrm>
-                    <a:prstGeom prst="rect">
-                      <a:avLst/>
-                    </a:prstGeom>
-                  </pic:spPr>
-                </pic:pic>
-              </a:graphicData>
-            </a:graphic>
-          </wp:inline>
-        </w:drawing>
-      </w:r>
-    </w:p>
-    <w:p>
-      <w:pPr>
-        <w:pStyle w:val="Caption"/>
-        <w:rPr>
-          <w:rFonts w:ascii="Arial" w:hAnsi="Arial" w:cs="Arial"/>
-        </w:rPr>
-      </w:pPr>
-      <w:r>
-        <w:t xml:space="preserve">Figure </w:t>
-      </w:r>
-      <w:fldSimple w:instr=" SEQ Figure \* ARABIC ">
-        <w:r>
-          <w:rPr>
-            <w:noProof/>
-          </w:rPr>
-          <w:t>2</w:t>
-        </w:r>
-      </w:fldSimple>
-      <w:r>
-        <w:t>: Proof-of-Concept -&gt; Capture 1</w:t>
-      </w:r>
-    </w:p>
-    <w:p>
-      <w:pPr>
-        <w:keepNext/>
-      </w:pPr>
-      <w:r>
-        <w:rPr>
-          <w:noProof/>
-        </w:rPr>
-        <w:drawing>
-          <wp:inline distT="0" distB="0" distL="0" distR="0" wp14:anchorId="1F12771C" wp14:editId="4FFDDF0B">
-            <wp:extent cx="5731510" cy="3779520"/>
-            <wp:effectExtent l="0" t="0" r="2540" b="0"/>
-            <wp:docPr id="4" name="Picture 4"/>
             <wp:cNvGraphicFramePr>
               <a:graphicFrameLocks xmlns:a="http://schemas.openxmlformats.org/drawingml/2006/main" noChangeAspect="1"/>
             </wp:cNvGraphicFramePr>
@@ -5536,7 +5589,7 @@
                   <pic:spPr>
                     <a:xfrm>
                       <a:off x="0" y="0"/>
-                      <a:ext cx="5731510" cy="3779520"/>
+                      <a:ext cx="5731510" cy="3750945"/>
                     </a:xfrm>
                     <a:prstGeom prst="rect">
                       <a:avLst/>
@@ -5564,25 +5617,12 @@
           <w:rPr>
             <w:noProof/>
           </w:rPr>
-          <w:t>3</w:t>
+          <w:t>2</w:t>
         </w:r>
       </w:fldSimple>
       <w:r>
-        <w:t xml:space="preserve">: </w:t>
-      </w:r>
-      <w:r>
-        <w:t xml:space="preserve">Proof-of-Concept -&gt; Capture </w:t>
-      </w:r>
-      <w:r>
-        <w:t>2</w:t>
-      </w:r>
-    </w:p>
-    <w:p>
-      <w:pPr>
-        <w:rPr>
-          <w:rFonts w:ascii="Arial" w:hAnsi="Arial" w:cs="Arial"/>
-        </w:rPr>
-      </w:pPr>
+        <w:t>: Proof-of-Concept -&gt; Capture 1</w:t>
+      </w:r>
     </w:p>
     <w:p>
       <w:pPr>
@@ -5593,10 +5633,10 @@
           <w:noProof/>
         </w:rPr>
         <w:drawing>
-          <wp:inline distT="0" distB="0" distL="0" distR="0" wp14:anchorId="6EF904E6" wp14:editId="679C9CC9">
-            <wp:extent cx="5731510" cy="3778250"/>
+          <wp:inline distT="0" distB="0" distL="0" distR="0" wp14:anchorId="1F12771C" wp14:editId="4FFDDF0B">
+            <wp:extent cx="5731510" cy="3779520"/>
             <wp:effectExtent l="0" t="0" r="2540" b="0"/>
-            <wp:docPr id="6" name="Picture 6"/>
+            <wp:docPr id="4" name="Picture 4"/>
             <wp:cNvGraphicFramePr>
               <a:graphicFrameLocks xmlns:a="http://schemas.openxmlformats.org/drawingml/2006/main" noChangeAspect="1"/>
             </wp:cNvGraphicFramePr>
@@ -5616,7 +5656,7 @@
                   <pic:spPr>
                     <a:xfrm>
                       <a:off x="0" y="0"/>
-                      <a:ext cx="5731510" cy="3778250"/>
+                      <a:ext cx="5731510" cy="3779520"/>
                     </a:xfrm>
                     <a:prstGeom prst="rect">
                       <a:avLst/>
@@ -5644,15 +5684,25 @@
           <w:rPr>
             <w:noProof/>
           </w:rPr>
-          <w:t>4</w:t>
+          <w:t>3</w:t>
         </w:r>
       </w:fldSimple>
       <w:r>
-        <w:t xml:space="preserve">: Proof-of-Concept -&gt; Capture </w:t>
-      </w:r>
-      <w:r>
-        <w:t>3</w:t>
-      </w:r>
+        <w:t xml:space="preserve">: </w:t>
+      </w:r>
+      <w:r>
+        <w:t xml:space="preserve">Proof-of-Concept -&gt; Capture </w:t>
+      </w:r>
+      <w:r>
+        <w:t>2</w:t>
+      </w:r>
+    </w:p>
+    <w:p>
+      <w:pPr>
+        <w:rPr>
+          <w:rFonts w:ascii="Arial" w:hAnsi="Arial" w:cs="Arial"/>
+        </w:rPr>
+      </w:pPr>
     </w:p>
     <w:p>
       <w:pPr>
@@ -5663,10 +5713,10 @@
           <w:noProof/>
         </w:rPr>
         <w:drawing>
-          <wp:inline distT="0" distB="0" distL="0" distR="0" wp14:anchorId="2E033709" wp14:editId="18BDBA05">
-            <wp:extent cx="5731510" cy="3771900"/>
+          <wp:inline distT="0" distB="0" distL="0" distR="0" wp14:anchorId="6EF904E6" wp14:editId="679C9CC9">
+            <wp:extent cx="5731510" cy="3778250"/>
             <wp:effectExtent l="0" t="0" r="2540" b="0"/>
-            <wp:docPr id="7" name="Picture 7"/>
+            <wp:docPr id="6" name="Picture 6"/>
             <wp:cNvGraphicFramePr>
               <a:graphicFrameLocks xmlns:a="http://schemas.openxmlformats.org/drawingml/2006/main" noChangeAspect="1"/>
             </wp:cNvGraphicFramePr>
@@ -5686,7 +5736,7 @@
                   <pic:spPr>
                     <a:xfrm>
                       <a:off x="0" y="0"/>
-                      <a:ext cx="5731510" cy="3771900"/>
+                      <a:ext cx="5731510" cy="3778250"/>
                     </a:xfrm>
                     <a:prstGeom prst="rect">
                       <a:avLst/>
@@ -5714,102 +5764,14 @@
           <w:rPr>
             <w:noProof/>
           </w:rPr>
-          <w:t>5</w:t>
+          <w:t>4</w:t>
         </w:r>
       </w:fldSimple>
       <w:r>
         <w:t xml:space="preserve">: Proof-of-Concept -&gt; Capture </w:t>
       </w:r>
       <w:r>
-        <w:t>4</w:t>
-      </w:r>
-    </w:p>
-    <w:p>
-      <w:pPr>
-        <w:rPr>
-          <w:rFonts w:ascii="Arial" w:hAnsi="Arial" w:cs="Arial"/>
-        </w:rPr>
-      </w:pPr>
-      <w:r>
-        <w:rPr>
-          <w:rFonts w:ascii="Arial" w:hAnsi="Arial" w:cs="Arial"/>
-        </w:rPr>
-        <w:lastRenderedPageBreak/>
-        <w:tab/>
-      </w:r>
-      <w:r>
-        <w:rPr>
-          <w:rFonts w:ascii="Arial" w:hAnsi="Arial" w:cs="Arial"/>
-        </w:rPr>
-        <w:t>This very low-level implementation certainly proves that this concept at least has potential to provide a benefit to signal-processing applications that benefit from having intelligence in their systems. In this proof-of-concept, I used noise to provide an error signal to train against. Certainly, with the correct configuration of all training hyperparameters, it is possible to develop a model which mitigates noise in systems such as these. However, there is a real balance to strike between noise mitigation and stability.</w:t>
-      </w:r>
-      <w:r>
-        <w:rPr>
-          <w:rFonts w:ascii="Arial" w:hAnsi="Arial" w:cs="Arial"/>
-        </w:rPr>
-        <w:t xml:space="preserve"> It may be the case that systems with more complex error signals could see greater stability in training, such a classification models or audio-generation models.</w:t>
-      </w:r>
-    </w:p>
-    <w:p>
-      <w:pPr>
-        <w:rPr>
-          <w:rFonts w:ascii="Arial" w:hAnsi="Arial" w:cs="Arial"/>
-        </w:rPr>
-      </w:pPr>
-      <w:r>
-        <w:rPr>
-          <w:rFonts w:ascii="Arial" w:hAnsi="Arial" w:cs="Arial"/>
-        </w:rPr>
-        <w:tab/>
-        <w:t xml:space="preserve">With the assurance that this concept has potential, </w:t>
-      </w:r>
-      <w:r>
-        <w:rPr>
-          <w:rFonts w:ascii="Arial" w:hAnsi="Arial" w:cs="Arial"/>
-        </w:rPr>
-        <w:t>the</w:t>
-      </w:r>
-      <w:r>
-        <w:rPr>
-          <w:rFonts w:ascii="Arial" w:hAnsi="Arial" w:cs="Arial"/>
-        </w:rPr>
-        <w:t xml:space="preserve"> higher-level implementation using the TensorFlow API</w:t>
-      </w:r>
-      <w:r>
-        <w:rPr>
-          <w:rFonts w:ascii="Arial" w:hAnsi="Arial" w:cs="Arial"/>
-        </w:rPr>
-        <w:t xml:space="preserve"> was built</w:t>
-      </w:r>
-      <w:r>
-        <w:rPr>
-          <w:rFonts w:ascii="Arial" w:hAnsi="Arial" w:cs="Arial"/>
-        </w:rPr>
-        <w:t>. The goal here was to build a Layer object that had less customisation options as the MATLAB proof-of-concept but was capable of being integrated to a larger Neural Network. The resulting</w:t>
-      </w:r>
-      <w:r>
-        <w:rPr>
-          <w:rFonts w:ascii="Arial" w:hAnsi="Arial" w:cs="Arial"/>
-        </w:rPr>
-        <w:t xml:space="preserve"> DFT</w:t>
-      </w:r>
-      <w:r>
-        <w:rPr>
-          <w:rFonts w:ascii="Arial" w:hAnsi="Arial" w:cs="Arial"/>
-        </w:rPr>
-        <w:t xml:space="preserve"> Layer</w:t>
-      </w:r>
-      <w:r>
-        <w:rPr>
-          <w:rFonts w:ascii="Arial" w:hAnsi="Arial" w:cs="Arial"/>
-        </w:rPr>
-        <w:t xml:space="preserve"> (shown in Figure (6))</w:t>
-      </w:r>
-      <w:r>
-        <w:rPr>
-          <w:rFonts w:ascii="Arial" w:hAnsi="Arial" w:cs="Arial"/>
-        </w:rPr>
-        <w:t xml:space="preserve"> can be found in the Fourier_Transform.py file:</w:t>
+        <w:t>3</w:t>
       </w:r>
     </w:p>
     <w:p>
@@ -5821,10 +5783,10 @@
           <w:noProof/>
         </w:rPr>
         <w:drawing>
-          <wp:inline distT="0" distB="0" distL="0" distR="0" wp14:anchorId="49489AA3" wp14:editId="74DFBB49">
-            <wp:extent cx="5731510" cy="3808730"/>
-            <wp:effectExtent l="0" t="0" r="2540" b="1270"/>
-            <wp:docPr id="1" name="Picture 1"/>
+          <wp:inline distT="0" distB="0" distL="0" distR="0" wp14:anchorId="2E033709" wp14:editId="18BDBA05">
+            <wp:extent cx="5731510" cy="3771900"/>
+            <wp:effectExtent l="0" t="0" r="2540" b="0"/>
+            <wp:docPr id="7" name="Picture 7"/>
             <wp:cNvGraphicFramePr>
               <a:graphicFrameLocks xmlns:a="http://schemas.openxmlformats.org/drawingml/2006/main" noChangeAspect="1"/>
             </wp:cNvGraphicFramePr>
@@ -5844,7 +5806,7 @@
                   <pic:spPr>
                     <a:xfrm>
                       <a:off x="0" y="0"/>
-                      <a:ext cx="5731510" cy="3808730"/>
+                      <a:ext cx="5731510" cy="3771900"/>
                     </a:xfrm>
                     <a:prstGeom prst="rect">
                       <a:avLst/>
@@ -5872,90 +5834,14 @@
           <w:rPr>
             <w:noProof/>
           </w:rPr>
-          <w:t>6</w:t>
+          <w:t>5</w:t>
         </w:r>
       </w:fldSimple>
       <w:r>
-        <w:t>: Description and Definition of the DFT Layer</w:t>
-      </w:r>
-      <w:r>
-        <w:t>.</w:t>
-      </w:r>
-    </w:p>
-    <w:p>
-      <w:pPr>
-        <w:ind w:firstLine="720"/>
-        <w:rPr>
-          <w:rFonts w:ascii="Arial" w:hAnsi="Arial" w:cs="Arial"/>
-        </w:rPr>
-      </w:pPr>
-      <w:r>
-        <w:rPr>
-          <w:rFonts w:ascii="Arial" w:hAnsi="Arial" w:cs="Arial"/>
-        </w:rPr>
-        <w:t>The Layer weights are stored as Float32 values and conjoined into the necessary Complex64 values using the tf.complex(…) function. This is done to mitigate gradient issues, which will be d</w:t>
-      </w:r>
-      <w:r>
-        <w:rPr>
-          <w:rFonts w:ascii="Arial" w:hAnsi="Arial" w:cs="Arial"/>
-        </w:rPr>
-        <w:t>etailed</w:t>
-      </w:r>
-      <w:r>
-        <w:rPr>
-          <w:rFonts w:ascii="Arial" w:hAnsi="Arial" w:cs="Arial"/>
-        </w:rPr>
-        <w:t xml:space="preserve"> in full in the Discussion </w:t>
-      </w:r>
-      <w:r>
-        <w:rPr>
-          <w:rFonts w:ascii="Arial" w:hAnsi="Arial" w:cs="Arial"/>
-        </w:rPr>
-        <w:t>s</w:t>
-      </w:r>
-      <w:r>
-        <w:rPr>
-          <w:rFonts w:ascii="Arial" w:hAnsi="Arial" w:cs="Arial"/>
-        </w:rPr>
-        <w:t>ection of this paper. Crucially, this implementation is focused on 2-D input tensors. While it may be possible to perform a 3-D DFT using equation (4), I have not attempted it in this iteration.</w:t>
-      </w:r>
-    </w:p>
-    <w:p>
-      <w:pPr>
-        <w:rPr>
-          <w:rFonts w:ascii="Arial" w:hAnsi="Arial" w:cs="Arial"/>
-        </w:rPr>
-      </w:pPr>
-      <w:r>
-        <w:rPr>
-          <w:rFonts w:ascii="Arial" w:hAnsi="Arial" w:cs="Arial"/>
-        </w:rPr>
-        <w:tab/>
-        <w:t>Note also, there is room provided to give this Layer a kernel regulariser and a kernel constraint, however</w:t>
-      </w:r>
-      <w:r>
-        <w:rPr>
-          <w:rFonts w:ascii="Arial" w:hAnsi="Arial" w:cs="Arial"/>
-        </w:rPr>
-        <w:t>this was not the focus of this early implementation</w:t>
-      </w:r>
-      <w:r>
-        <w:rPr>
-          <w:rFonts w:ascii="Arial" w:hAnsi="Arial" w:cs="Arial"/>
-        </w:rPr>
-        <w:t>. The proof-of-concept seemed to indicate that adding such functionality to the Layer could provide some benefit to the training</w:t>
-      </w:r>
-      <w:r>
-        <w:rPr>
-          <w:rFonts w:ascii="Arial" w:hAnsi="Arial" w:cs="Arial"/>
-        </w:rPr>
-        <w:t xml:space="preserve"> stability</w:t>
-      </w:r>
-      <w:r>
-        <w:rPr>
-          <w:rFonts w:ascii="Arial" w:hAnsi="Arial" w:cs="Arial"/>
-        </w:rPr>
-        <w:t xml:space="preserve"> and operating efficacy, so it is worth returning to this implementation and fleshing it out further.</w:t>
+        <w:t xml:space="preserve">: Proof-of-Concept -&gt; Capture </w:t>
+      </w:r>
+      <w:r>
+        <w:t>4</w:t>
       </w:r>
     </w:p>
     <w:p>
@@ -5970,26 +5856,80 @@
         </w:rPr>
         <w:lastRenderedPageBreak/>
         <w:tab/>
-        <w:t>Many applications will require signals with a great number of samples be processed in near real-time. An example of this would be analysing snippets of voice. The minimum sampling rate accepted for voice recording is 8kHz, meaning that a 1s audio clip requires a vector with shape: (1, 8000). For this layer, that would mean it would need 2 * 8000</w:t>
-      </w:r>
-      <w:r>
-        <w:rPr>
-          <w:rFonts w:ascii="Arial" w:hAnsi="Arial" w:cs="Arial"/>
-          <w:vertAlign w:val="superscript"/>
-        </w:rPr>
-        <w:t>2</w:t>
-      </w:r>
-      <w:r>
-        <w:rPr>
-          <w:rFonts w:ascii="Arial" w:hAnsi="Arial" w:cs="Arial"/>
-        </w:rPr>
-        <w:t xml:space="preserve"> parameters, a total of 128,000,000 Float32 parameters. Irrespective of the performance benefit this layer could provide, the number of parameters it needs is simply prohibitive.</w:t>
-      </w:r>
-      <w:r>
-        <w:rPr>
-          <w:rFonts w:ascii="Arial" w:hAnsi="Arial" w:cs="Arial"/>
-        </w:rPr>
-        <w:t xml:space="preserve"> Figure (7) shows the un-spliced model layout as a block diagram.</w:t>
+      </w:r>
+      <w:r>
+        <w:rPr>
+          <w:rFonts w:ascii="Arial" w:hAnsi="Arial" w:cs="Arial"/>
+        </w:rPr>
+        <w:t>This very low-level implementation certainly proves that this concept at least has potential to provide a benefit to signal-processing applications that benefit from having intelligence in their systems. In this proof-of-concept, I used noise to provide an error signal to train against. Certainly, with the correct configuration of all training hyperparameters, it is possible to develop a model which mitigates noise in systems such as these. However, there is a real balance to strike between noise mitigation and stability.</w:t>
+      </w:r>
+      <w:r>
+        <w:rPr>
+          <w:rFonts w:ascii="Arial" w:hAnsi="Arial" w:cs="Arial"/>
+        </w:rPr>
+        <w:t xml:space="preserve"> It may be the case that systems with more complex error signals could see greater stability in training, such a classification models or audio-generation models.</w:t>
+      </w:r>
+    </w:p>
+    <w:p>
+      <w:pPr>
+        <w:rPr>
+          <w:rFonts w:ascii="Arial" w:hAnsi="Arial" w:cs="Arial"/>
+        </w:rPr>
+      </w:pPr>
+      <w:r>
+        <w:rPr>
+          <w:rFonts w:ascii="Arial" w:hAnsi="Arial" w:cs="Arial"/>
+        </w:rPr>
+        <w:tab/>
+        <w:t xml:space="preserve">With the assurance that this concept has potential, </w:t>
+      </w:r>
+      <w:r>
+        <w:rPr>
+          <w:rFonts w:ascii="Arial" w:hAnsi="Arial" w:cs="Arial"/>
+        </w:rPr>
+        <w:t>the</w:t>
+      </w:r>
+      <w:r>
+        <w:rPr>
+          <w:rFonts w:ascii="Arial" w:hAnsi="Arial" w:cs="Arial"/>
+        </w:rPr>
+        <w:t xml:space="preserve"> higher-level implementation using the TensorFlow API</w:t>
+      </w:r>
+      <w:r>
+        <w:rPr>
+          <w:rFonts w:ascii="Arial" w:hAnsi="Arial" w:cs="Arial"/>
+        </w:rPr>
+        <w:t xml:space="preserve"> was built</w:t>
+      </w:r>
+      <w:r>
+        <w:rPr>
+          <w:rFonts w:ascii="Arial" w:hAnsi="Arial" w:cs="Arial"/>
+        </w:rPr>
+        <w:t>. The goal here was to build a Layer object that had less customisation options as the MATLAB proof-of-concept but was capable of being integrated to a larger Neural Network. The resulting</w:t>
+      </w:r>
+      <w:r>
+        <w:rPr>
+          <w:rFonts w:ascii="Arial" w:hAnsi="Arial" w:cs="Arial"/>
+        </w:rPr>
+        <w:t xml:space="preserve"> DFT</w:t>
+      </w:r>
+      <w:r>
+        <w:rPr>
+          <w:rFonts w:ascii="Arial" w:hAnsi="Arial" w:cs="Arial"/>
+        </w:rPr>
+        <w:t xml:space="preserve"> Layer</w:t>
+      </w:r>
+      <w:r>
+        <w:rPr>
+          <w:rFonts w:ascii="Arial" w:hAnsi="Arial" w:cs="Arial"/>
+        </w:rPr>
+        <w:t xml:space="preserve"> (shown in Figure (6))</w:t>
+      </w:r>
+      <w:r>
+        <w:rPr>
+          <w:rFonts w:ascii="Arial" w:hAnsi="Arial" w:cs="Arial"/>
+        </w:rPr>
+        <w:t xml:space="preserve"> can be found in the Fourier_Transform.py file:</w:t>
       </w:r>
     </w:p>
     <w:p>
@@ -6001,10 +5941,10 @@
           <w:noProof/>
         </w:rPr>
         <w:drawing>
-          <wp:inline distT="0" distB="0" distL="0" distR="0" wp14:anchorId="21D58D2D" wp14:editId="00C86DAD">
-            <wp:extent cx="5731510" cy="3744595"/>
-            <wp:effectExtent l="0" t="0" r="2540" b="8255"/>
-            <wp:docPr id="8" name="Picture 8"/>
+          <wp:inline distT="0" distB="0" distL="0" distR="0" wp14:anchorId="49489AA3" wp14:editId="74DFBB49">
+            <wp:extent cx="5731510" cy="3808730"/>
+            <wp:effectExtent l="0" t="0" r="2540" b="1270"/>
+            <wp:docPr id="1" name="Picture 1"/>
             <wp:cNvGraphicFramePr>
               <a:graphicFrameLocks xmlns:a="http://schemas.openxmlformats.org/drawingml/2006/main" noChangeAspect="1"/>
             </wp:cNvGraphicFramePr>
@@ -6024,6 +5964,230 @@
                   <pic:spPr>
                     <a:xfrm>
                       <a:off x="0" y="0"/>
+                      <a:ext cx="5731510" cy="3808730"/>
+                    </a:xfrm>
+                    <a:prstGeom prst="rect">
+                      <a:avLst/>
+                    </a:prstGeom>
+                  </pic:spPr>
+                </pic:pic>
+              </a:graphicData>
+            </a:graphic>
+          </wp:inline>
+        </w:drawing>
+      </w:r>
+    </w:p>
+    <w:p>
+      <w:pPr>
+        <w:pStyle w:val="Caption"/>
+        <w:rPr>
+          <w:rFonts w:ascii="Arial" w:hAnsi="Arial" w:cs="Arial"/>
+        </w:rPr>
+      </w:pPr>
+      <w:r>
+        <w:t xml:space="preserve">Figure </w:t>
+      </w:r>
+      <w:fldSimple w:instr=" SEQ Figure \* ARABIC ">
+        <w:r>
+          <w:rPr>
+            <w:noProof/>
+          </w:rPr>
+          <w:t>6</w:t>
+        </w:r>
+      </w:fldSimple>
+      <w:r>
+        <w:t>: Description and Definition of the DFT Layer</w:t>
+      </w:r>
+      <w:r>
+        <w:t>.</w:t>
+      </w:r>
+    </w:p>
+    <w:p>
+      <w:pPr>
+        <w:ind w:firstLine="720"/>
+        <w:rPr>
+          <w:rFonts w:ascii="Arial" w:hAnsi="Arial" w:cs="Arial"/>
+        </w:rPr>
+      </w:pPr>
+      <w:r>
+        <w:rPr>
+          <w:rFonts w:ascii="Arial" w:hAnsi="Arial" w:cs="Arial"/>
+        </w:rPr>
+        <w:t xml:space="preserve">The Layer weights are stored as Float32 values and conjoined into the necessary Complex64 values using the </w:t>
+      </w:r>
+      <w:proofErr w:type="spellStart"/>
+      <w:proofErr w:type="gramStart"/>
+      <w:r>
+        <w:rPr>
+          <w:rFonts w:ascii="Arial" w:hAnsi="Arial" w:cs="Arial"/>
+        </w:rPr>
+        <w:t>tf.complex</w:t>
+      </w:r>
+      <w:proofErr w:type="spellEnd"/>
+      <w:proofErr w:type="gramEnd"/>
+      <w:r>
+        <w:rPr>
+          <w:rFonts w:ascii="Arial" w:hAnsi="Arial" w:cs="Arial"/>
+        </w:rPr>
+        <w:t>(…) function. This is done to mitigate gradient issues, which will be d</w:t>
+      </w:r>
+      <w:r>
+        <w:rPr>
+          <w:rFonts w:ascii="Arial" w:hAnsi="Arial" w:cs="Arial"/>
+        </w:rPr>
+        <w:t>etailed</w:t>
+      </w:r>
+      <w:r>
+        <w:rPr>
+          <w:rFonts w:ascii="Arial" w:hAnsi="Arial" w:cs="Arial"/>
+        </w:rPr>
+        <w:t xml:space="preserve"> in full in the Discussion </w:t>
+      </w:r>
+      <w:r>
+        <w:rPr>
+          <w:rFonts w:ascii="Arial" w:hAnsi="Arial" w:cs="Arial"/>
+        </w:rPr>
+        <w:t>s</w:t>
+      </w:r>
+      <w:r>
+        <w:rPr>
+          <w:rFonts w:ascii="Arial" w:hAnsi="Arial" w:cs="Arial"/>
+        </w:rPr>
+        <w:t>ection of this paper. Crucially, this implementation is focused on 2-D input tensors. While it may be possible to perform a 3-D DFT using equation (4), I have not attempted it in this iteration.</w:t>
+      </w:r>
+    </w:p>
+    <w:p>
+      <w:pPr>
+        <w:rPr>
+          <w:rFonts w:ascii="Arial" w:hAnsi="Arial" w:cs="Arial"/>
+        </w:rPr>
+      </w:pPr>
+      <w:r>
+        <w:rPr>
+          <w:rFonts w:ascii="Arial" w:hAnsi="Arial" w:cs="Arial"/>
+        </w:rPr>
+        <w:tab/>
+        <w:t xml:space="preserve">Note also, there is room provided to give this Layer a kernel regulariser and a kernel constraint, </w:t>
+      </w:r>
+      <w:proofErr w:type="spellStart"/>
+      <w:r>
+        <w:rPr>
+          <w:rFonts w:ascii="Arial" w:hAnsi="Arial" w:cs="Arial"/>
+        </w:rPr>
+        <w:t>however</w:t>
+      </w:r>
+      <w:r>
+        <w:rPr>
+          <w:rFonts w:ascii="Arial" w:hAnsi="Arial" w:cs="Arial"/>
+        </w:rPr>
+        <w:t>this</w:t>
+      </w:r>
+      <w:proofErr w:type="spellEnd"/>
+      <w:r>
+        <w:rPr>
+          <w:rFonts w:ascii="Arial" w:hAnsi="Arial" w:cs="Arial"/>
+        </w:rPr>
+        <w:t xml:space="preserve"> was not the focus of this early implementation</w:t>
+      </w:r>
+      <w:r>
+        <w:rPr>
+          <w:rFonts w:ascii="Arial" w:hAnsi="Arial" w:cs="Arial"/>
+        </w:rPr>
+        <w:t>. The proof-of-concept seemed to indicate that adding such functionality to the Layer could provide some benefit to the training</w:t>
+      </w:r>
+      <w:r>
+        <w:rPr>
+          <w:rFonts w:ascii="Arial" w:hAnsi="Arial" w:cs="Arial"/>
+        </w:rPr>
+        <w:t xml:space="preserve"> stability</w:t>
+      </w:r>
+      <w:r>
+        <w:rPr>
+          <w:rFonts w:ascii="Arial" w:hAnsi="Arial" w:cs="Arial"/>
+        </w:rPr>
+        <w:t xml:space="preserve"> and operating efficacy, so it is worth returning to this implementation and fleshing it out further.</w:t>
+      </w:r>
+    </w:p>
+    <w:p>
+      <w:pPr>
+        <w:rPr>
+          <w:rFonts w:ascii="Arial" w:hAnsi="Arial" w:cs="Arial"/>
+        </w:rPr>
+      </w:pPr>
+      <w:r>
+        <w:rPr>
+          <w:rFonts w:ascii="Arial" w:hAnsi="Arial" w:cs="Arial"/>
+        </w:rPr>
+        <w:lastRenderedPageBreak/>
+        <w:tab/>
+        <w:t xml:space="preserve">Many applications will require signals with a great number of samples be processed in near real-time. An example of this </w:t>
+      </w:r>
+      <w:proofErr w:type="gramStart"/>
+      <w:r>
+        <w:rPr>
+          <w:rFonts w:ascii="Arial" w:hAnsi="Arial" w:cs="Arial"/>
+        </w:rPr>
+        <w:t>would be</w:t>
+      </w:r>
+      <w:proofErr w:type="gramEnd"/>
+      <w:r>
+        <w:rPr>
+          <w:rFonts w:ascii="Arial" w:hAnsi="Arial" w:cs="Arial"/>
+        </w:rPr>
+        <w:t xml:space="preserve"> analysing snippets of voice. The minimum sampling rate accepted for voice recording is 8kHz, meaning that a 1s audio clip requires a vector with shape: (1, 8000). For this layer, that would mean it would need 2 * 8000</w:t>
+      </w:r>
+      <w:r>
+        <w:rPr>
+          <w:rFonts w:ascii="Arial" w:hAnsi="Arial" w:cs="Arial"/>
+          <w:vertAlign w:val="superscript"/>
+        </w:rPr>
+        <w:t>2</w:t>
+      </w:r>
+      <w:r>
+        <w:rPr>
+          <w:rFonts w:ascii="Arial" w:hAnsi="Arial" w:cs="Arial"/>
+        </w:rPr>
+        <w:t xml:space="preserve"> parameters, a total of 128,000,000 Float32 parameters. Irrespective of the performance benefit this layer could provide, the number of parameters it needs is simply prohibitive.</w:t>
+      </w:r>
+      <w:r>
+        <w:rPr>
+          <w:rFonts w:ascii="Arial" w:hAnsi="Arial" w:cs="Arial"/>
+        </w:rPr>
+        <w:t xml:space="preserve"> Figure (7) shows the un-spliced model layout as a block diagram.</w:t>
+      </w:r>
+    </w:p>
+    <w:p>
+      <w:pPr>
+        <w:keepNext/>
+      </w:pPr>
+      <w:r>
+        <w:rPr>
+          <w:noProof/>
+        </w:rPr>
+        <w:drawing>
+          <wp:inline distT="0" distB="0" distL="0" distR="0" wp14:anchorId="21D58D2D" wp14:editId="00C86DAD">
+            <wp:extent cx="5731510" cy="3744595"/>
+            <wp:effectExtent l="0" t="0" r="2540" b="8255"/>
+            <wp:docPr id="8" name="Picture 8"/>
+            <wp:cNvGraphicFramePr>
+              <a:graphicFrameLocks xmlns:a="http://schemas.openxmlformats.org/drawingml/2006/main" noChangeAspect="1"/>
+            </wp:cNvGraphicFramePr>
+            <a:graphic xmlns:a="http://schemas.openxmlformats.org/drawingml/2006/main">
+              <a:graphicData uri="http://schemas.openxmlformats.org/drawingml/2006/picture">
+                <pic:pic xmlns:pic="http://schemas.openxmlformats.org/drawingml/2006/picture">
+                  <pic:nvPicPr>
+                    <pic:cNvPr id="1" name=""/>
+                    <pic:cNvPicPr/>
+                  </pic:nvPicPr>
+                  <pic:blipFill>
+                    <a:blip r:embed="rId14"/>
+                    <a:stretch>
+                      <a:fillRect/>
+                    </a:stretch>
+                  </pic:blipFill>
+                  <pic:spPr>
+                    <a:xfrm>
+                      <a:off x="0" y="0"/>
                       <a:ext cx="5731510" cy="3744595"/>
                     </a:xfrm>
                     <a:prstGeom prst="rect">
@@ -6168,7 +6332,7 @@
                     <pic:cNvPicPr/>
                   </pic:nvPicPr>
                   <pic:blipFill rotWithShape="1">
-                    <a:blip r:embed="rId14"/>
+                    <a:blip r:embed="rId15"/>
                     <a:srcRect b="1027"/>
                     <a:stretch/>
                   </pic:blipFill>
@@ -6230,7 +6394,21 @@
         </w:rPr>
         <w:lastRenderedPageBreak/>
         <w:tab/>
-        <w:t>Depending on the specific use-case, it may also be worthwhile extending the for-loop to run to a higher maximum value. There is also a decision to be made as to input padding. In its current form, this algorithm does not account for the values of ‘i’ which do not divide the signal length evenly. The two choices a user has is to either use as many full DFT layers as possible and 1 DFT layer that is a fraction of the size, or to pad the input and have an exact number of equally sized DFT layers. Either approach will work, but no experimentation has been done to determine if there is any performance difference between these approaches. Figure (9) shows a block diagram of this splicing methodology.</w:t>
+        <w:t>Depending on the specific use-case, it may also be worthwhile extending the for-loop to run to a higher maximum value. There is also a decision to be made as to input padding. In its current form, this algorithm does not account for the values of ‘</w:t>
+      </w:r>
+      <w:proofErr w:type="spellStart"/>
+      <w:r>
+        <w:rPr>
+          <w:rFonts w:ascii="Arial" w:hAnsi="Arial" w:cs="Arial"/>
+        </w:rPr>
+        <w:t>i</w:t>
+      </w:r>
+      <w:proofErr w:type="spellEnd"/>
+      <w:r>
+        <w:rPr>
+          <w:rFonts w:ascii="Arial" w:hAnsi="Arial" w:cs="Arial"/>
+        </w:rPr>
+        <w:t>’ which do not divide the signal length evenly. The two choices a user has is to either use as many full DFT layers as possible and 1 DFT layer that is a fraction of the size, or to pad the input and have an exact number of equally sized DFT layers. Either approach will work, but no experimentation has been done to determine if there is any performance difference between these approaches. Figure (9) shows a block diagram of this splicing methodology.</w:t>
       </w:r>
     </w:p>
     <w:p>
@@ -6257,7 +6435,7 @@
                     <pic:cNvPicPr/>
                   </pic:nvPicPr>
                   <pic:blipFill>
-                    <a:blip r:embed="rId15"/>
+                    <a:blip r:embed="rId16"/>
                     <a:stretch>
                       <a:fillRect/>
                     </a:stretch>
@@ -6410,7 +6588,7 @@
           <w:rFonts w:ascii="Arial" w:hAnsi="Arial" w:cs="Arial"/>
         </w:rPr>
       </w:pPr>
-      <w:hyperlink r:id="rId16" w:history="1">
+      <w:hyperlink r:id="rId17" w:history="1">
         <w:r>
           <w:rPr>
             <w:rStyle w:val="Hyperlink"/>
@@ -6419,6 +6597,23 @@
           <w:t>https://www.kaggle.com/c/tensorflow-speech-recognition-challenge/data</w:t>
         </w:r>
       </w:hyperlink>
+      <w:r>
+        <w:rPr>
+          <w:rStyle w:val="Hyperlink"/>
+          <w:rFonts w:ascii="Arial" w:hAnsi="Arial" w:cs="Arial"/>
+          <w:u w:val="none"/>
+        </w:rPr>
+        <w:t xml:space="preserve"> </w:t>
+      </w:r>
+      <w:r>
+        <w:rPr>
+          <w:rStyle w:val="Hyperlink"/>
+          <w:rFonts w:ascii="Arial" w:hAnsi="Arial" w:cs="Arial"/>
+          <w:color w:val="auto"/>
+          <w:u w:val="none"/>
+        </w:rPr>
+        <w:t>[2]</w:t>
+      </w:r>
     </w:p>
     <w:p>
       <w:pPr>
@@ -6469,7 +6664,7 @@
                     <pic:cNvPicPr/>
                   </pic:nvPicPr>
                   <pic:blipFill>
-                    <a:blip r:embed="rId17"/>
+                    <a:blip r:embed="rId18"/>
                     <a:stretch>
                       <a:fillRect/>
                     </a:stretch>
@@ -6515,7 +6710,7 @@
       </w:r>
     </w:p>
     <w:p>
-      <w:hyperlink r:id="rId18" w:history="1">
+      <w:hyperlink r:id="rId19" w:history="1">
         <w:r>
           <w:rPr>
             <w:rStyle w:val="Hyperlink"/>
@@ -6523,6 +6718,21 @@
           <w:t>https://github.com/aravindpai/Speech-Recognition/blob/master/Speech%20Recognition.ipynb</w:t>
         </w:r>
       </w:hyperlink>
+      <w:r>
+        <w:rPr>
+          <w:rStyle w:val="Hyperlink"/>
+          <w:u w:val="none"/>
+        </w:rPr>
+        <w:t xml:space="preserve"> </w:t>
+      </w:r>
+      <w:r>
+        <w:rPr>
+          <w:rStyle w:val="Hyperlink"/>
+          <w:color w:val="auto"/>
+          <w:u w:val="none"/>
+        </w:rPr>
+        <w:t>[3]</w:t>
+      </w:r>
     </w:p>
     <w:p>
       <w:r>
@@ -6532,7 +6742,7 @@
     <w:p>
       <w:pPr>
         <w:rPr>
-          <w:rFonts w:ascii="Arial" w:hAnsi="Arial" w:cs="Arial"/>
+          <w:rFonts w:asciiTheme="majorHAnsi" w:hAnsiTheme="majorHAnsi" w:cstheme="majorHAnsi"/>
           <w:i/>
           <w:iCs/>
           <w:color w:val="00B0F0"/>
@@ -6540,7 +6750,7 @@
       </w:pPr>
       <w:r>
         <w:rPr>
-          <w:rFonts w:ascii="Arial" w:hAnsi="Arial" w:cs="Arial"/>
+          <w:rFonts w:asciiTheme="majorHAnsi" w:hAnsiTheme="majorHAnsi" w:cstheme="majorHAnsi"/>
           <w:i/>
           <w:iCs/>
           <w:color w:val="00B0F0"/>
@@ -6609,7 +6819,7 @@
                     <pic:cNvPicPr/>
                   </pic:nvPicPr>
                   <pic:blipFill>
-                    <a:blip r:embed="rId19"/>
+                    <a:blip r:embed="rId20"/>
                     <a:stretch>
                       <a:fillRect/>
                     </a:stretch>
@@ -6915,7 +7125,7 @@
                     </pic:cNvPicPr>
                   </pic:nvPicPr>
                   <pic:blipFill rotWithShape="1">
-                    <a:blip r:embed="rId20">
+                    <a:blip r:embed="rId21">
                       <a:extLst>
                         <a:ext uri="{28A0092B-C50C-407E-A947-70E740481C1C}">
                           <a14:useLocalDpi xmlns:a14="http://schemas.microsoft.com/office/drawing/2010/main" val="0"/>
@@ -6996,7 +7206,7 @@
                     <pic:cNvPicPr/>
                   </pic:nvPicPr>
                   <pic:blipFill>
-                    <a:blip r:embed="rId21"/>
+                    <a:blip r:embed="rId22"/>
                     <a:stretch>
                       <a:fillRect/>
                     </a:stretch>
@@ -7140,73 +7350,6 @@
             <wp:extent cx="4479454" cy="8410575"/>
             <wp:effectExtent l="0" t="0" r="0" b="0"/>
             <wp:docPr id="17" name="Picture 17"/>
-            <wp:cNvGraphicFramePr>
-              <a:graphicFrameLocks xmlns:a="http://schemas.openxmlformats.org/drawingml/2006/main" noChangeAspect="1"/>
-            </wp:cNvGraphicFramePr>
-            <a:graphic xmlns:a="http://schemas.openxmlformats.org/drawingml/2006/main">
-              <a:graphicData uri="http://schemas.openxmlformats.org/drawingml/2006/picture">
-                <pic:pic xmlns:pic="http://schemas.openxmlformats.org/drawingml/2006/picture">
-                  <pic:nvPicPr>
-                    <pic:cNvPr id="1" name=""/>
-                    <pic:cNvPicPr/>
-                  </pic:nvPicPr>
-                  <pic:blipFill>
-                    <a:blip r:embed="rId22"/>
-                    <a:stretch>
-                      <a:fillRect/>
-                    </a:stretch>
-                  </pic:blipFill>
-                  <pic:spPr>
-                    <a:xfrm>
-                      <a:off x="0" y="0"/>
-                      <a:ext cx="4496720" cy="8442993"/>
-                    </a:xfrm>
-                    <a:prstGeom prst="rect">
-                      <a:avLst/>
-                    </a:prstGeom>
-                  </pic:spPr>
-                </pic:pic>
-              </a:graphicData>
-            </a:graphic>
-          </wp:inline>
-        </w:drawing>
-      </w:r>
-    </w:p>
-    <w:p>
-      <w:pPr>
-        <w:pStyle w:val="Caption"/>
-        <w:ind w:left="720"/>
-      </w:pPr>
-      <w:r>
-        <w:t xml:space="preserve">Figure </w:t>
-      </w:r>
-      <w:fldSimple w:instr=" SEQ Figure \* ARABIC ">
-        <w:r>
-          <w:rPr>
-            <w:noProof/>
-          </w:rPr>
-          <w:t>14</w:t>
-        </w:r>
-      </w:fldSimple>
-      <w:r>
-        <w:t>: DFT Model [part 1]</w:t>
-      </w:r>
-    </w:p>
-    <w:p>
-      <w:pPr>
-        <w:keepNext/>
-        <w:ind w:left="720"/>
-      </w:pPr>
-      <w:r>
-        <w:rPr>
-          <w:noProof/>
-        </w:rPr>
-        <w:lastRenderedPageBreak/>
-        <w:drawing>
-          <wp:inline distT="0" distB="0" distL="0" distR="0" wp14:anchorId="2C6FC3EE" wp14:editId="484F359E">
-            <wp:extent cx="4762825" cy="4667250"/>
-            <wp:effectExtent l="0" t="0" r="0" b="0"/>
-            <wp:docPr id="18" name="Picture 18"/>
             <wp:cNvGraphicFramePr>
               <a:graphicFrameLocks xmlns:a="http://schemas.openxmlformats.org/drawingml/2006/main" noChangeAspect="1"/>
             </wp:cNvGraphicFramePr>
@@ -7226,6 +7369,73 @@
                   <pic:spPr>
                     <a:xfrm>
                       <a:off x="0" y="0"/>
+                      <a:ext cx="4496720" cy="8442993"/>
+                    </a:xfrm>
+                    <a:prstGeom prst="rect">
+                      <a:avLst/>
+                    </a:prstGeom>
+                  </pic:spPr>
+                </pic:pic>
+              </a:graphicData>
+            </a:graphic>
+          </wp:inline>
+        </w:drawing>
+      </w:r>
+    </w:p>
+    <w:p>
+      <w:pPr>
+        <w:pStyle w:val="Caption"/>
+        <w:ind w:left="720"/>
+      </w:pPr>
+      <w:r>
+        <w:t xml:space="preserve">Figure </w:t>
+      </w:r>
+      <w:fldSimple w:instr=" SEQ Figure \* ARABIC ">
+        <w:r>
+          <w:rPr>
+            <w:noProof/>
+          </w:rPr>
+          <w:t>14</w:t>
+        </w:r>
+      </w:fldSimple>
+      <w:r>
+        <w:t>: DFT Model [part 1]</w:t>
+      </w:r>
+    </w:p>
+    <w:p>
+      <w:pPr>
+        <w:keepNext/>
+        <w:ind w:left="720"/>
+      </w:pPr>
+      <w:r>
+        <w:rPr>
+          <w:noProof/>
+        </w:rPr>
+        <w:lastRenderedPageBreak/>
+        <w:drawing>
+          <wp:inline distT="0" distB="0" distL="0" distR="0" wp14:anchorId="2C6FC3EE" wp14:editId="484F359E">
+            <wp:extent cx="4762825" cy="4667250"/>
+            <wp:effectExtent l="0" t="0" r="0" b="0"/>
+            <wp:docPr id="18" name="Picture 18"/>
+            <wp:cNvGraphicFramePr>
+              <a:graphicFrameLocks xmlns:a="http://schemas.openxmlformats.org/drawingml/2006/main" noChangeAspect="1"/>
+            </wp:cNvGraphicFramePr>
+            <a:graphic xmlns:a="http://schemas.openxmlformats.org/drawingml/2006/main">
+              <a:graphicData uri="http://schemas.openxmlformats.org/drawingml/2006/picture">
+                <pic:pic xmlns:pic="http://schemas.openxmlformats.org/drawingml/2006/picture">
+                  <pic:nvPicPr>
+                    <pic:cNvPr id="1" name=""/>
+                    <pic:cNvPicPr/>
+                  </pic:nvPicPr>
+                  <pic:blipFill>
+                    <a:blip r:embed="rId24"/>
+                    <a:stretch>
+                      <a:fillRect/>
+                    </a:stretch>
+                  </pic:blipFill>
+                  <pic:spPr>
+                    <a:xfrm>
+                      <a:off x="0" y="0"/>
                       <a:ext cx="4789771" cy="4693655"/>
                     </a:xfrm>
                     <a:prstGeom prst="rect">
@@ -7285,7 +7495,7 @@
                     <pic:cNvPicPr/>
                   </pic:nvPicPr>
                   <pic:blipFill rotWithShape="1">
-                    <a:blip r:embed="rId24"/>
+                    <a:blip r:embed="rId25"/>
                     <a:srcRect t="355" b="1"/>
                     <a:stretch/>
                   </pic:blipFill>
@@ -7632,7 +7842,7 @@
                     </pic:cNvPicPr>
                   </pic:nvPicPr>
                   <pic:blipFill>
-                    <a:blip r:embed="rId25">
+                    <a:blip r:embed="rId26">
                       <a:extLst>
                         <a:ext uri="{28A0092B-C50C-407E-A947-70E740481C1C}">
                           <a14:useLocalDpi xmlns:a14="http://schemas.microsoft.com/office/drawing/2010/main" val="0"/>
@@ -7710,7 +7920,7 @@
                     <pic:cNvPicPr/>
                   </pic:nvPicPr>
                   <pic:blipFill>
-                    <a:blip r:embed="rId26"/>
+                    <a:blip r:embed="rId27"/>
                     <a:stretch>
                       <a:fillRect/>
                     </a:stretch>
@@ -7754,7 +7964,7 @@
     <w:p>
       <w:pPr>
         <w:rPr>
-          <w:rFonts w:ascii="Arial" w:hAnsi="Arial" w:cs="Arial"/>
+          <w:rFonts w:asciiTheme="majorHAnsi" w:hAnsiTheme="majorHAnsi" w:cstheme="majorHAnsi"/>
           <w:i/>
           <w:iCs/>
           <w:color w:val="00B0F0"/>
@@ -7762,7 +7972,7 @@
       </w:pPr>
       <w:r>
         <w:rPr>
-          <w:rFonts w:ascii="Arial" w:hAnsi="Arial" w:cs="Arial"/>
+          <w:rFonts w:asciiTheme="majorHAnsi" w:hAnsiTheme="majorHAnsi" w:cstheme="majorHAnsi"/>
           <w:i/>
           <w:iCs/>
           <w:color w:val="00B0F0"/>
@@ -7786,21 +7996,101 @@
         <w:rPr>
           <w:rFonts w:cstheme="minorHAnsi"/>
         </w:rPr>
-        <w:t>Let’s begin by discussing the standard model. In summary, the final validation cycle saw Accuracy of 84.14% and a Loss of 0.5379. Given that this is the “go-to” approach and little thought was given to it other than to do what worked, these results are as good as we could expect. Adding more layers or adding more neurons to layers isn’t likely to improve the final performance very much. Achieving any higher accuracy or lower loss would likely require a more substantial amount of effort. Given all of this, taking 84.14% accuracy and 0.5379 loss as a baseline makes a lot of sense.</w:t>
-      </w:r>
-    </w:p>
-    <w:p>
-      <w:pPr>
+        <w:t>Let us</w:t>
+      </w:r>
+      <w:r>
         <w:rPr>
           <w:rFonts w:cstheme="minorHAnsi"/>
         </w:rPr>
-      </w:pPr>
+        <w:t xml:space="preserve"> begin by discussing the standard model. In summary, the final validation cycle saw Accuracy of 84.14% and a Loss of 0.5379. Given that this is the “go-to” approach and little thought was given to it other than to do what worked, these results are as good as we could expect. Adding more layers or adding more neurons to layers </w:t>
+      </w:r>
       <w:r>
         <w:rPr>
           <w:rFonts w:cstheme="minorHAnsi"/>
         </w:rPr>
+        <w:t>is not</w:t>
+      </w:r>
+      <w:r>
+        <w:rPr>
+          <w:rFonts w:cstheme="minorHAnsi"/>
+        </w:rPr>
+        <w:t xml:space="preserve"> likely to improve the final performance very much. Achieving any higher accuracy or lower loss would likely require a more substantial amount of effort. Given all of this, taking 84.14% accuracy and 0.5379 loss as a baseline makes a lot of sense.</w:t>
+      </w:r>
+    </w:p>
+    <w:p>
+      <w:pPr>
+        <w:rPr>
+          <w:rFonts w:cstheme="minorHAnsi"/>
+        </w:rPr>
+      </w:pPr>
+      <w:r>
+        <w:rPr>
+          <w:rFonts w:cstheme="minorHAnsi"/>
+        </w:rPr>
         <w:tab/>
-        <w:t xml:space="preserve">Now let’s consider the hardware. The Intel Core i7-8850H is a very decent laptop processor with respectable specifications. Running 6-cores, 12-threads at 2.6GHz, it’s a competent machine. Accompanying this processor is 16GB DDR4 RAM, which is more than enough to handle these applications. Given that this hardware setup readily supports multi-threaded operations and isn’t tight on memory, it’s fair to say that the machine of choice isn’t a bottleneck to be accounted for. </w:t>
+        <w:t xml:space="preserve">Now </w:t>
+      </w:r>
+      <w:r>
+        <w:rPr>
+          <w:rFonts w:cstheme="minorHAnsi"/>
+        </w:rPr>
+        <w:t>let us</w:t>
+      </w:r>
+      <w:r>
+        <w:rPr>
+          <w:rFonts w:cstheme="minorHAnsi"/>
+        </w:rPr>
+        <w:t xml:space="preserve"> consider the hardware. The Intel Core i7-8850H is a very decent laptop processor with respectable specifications. Running 6-cores, 12-threads at 2.6GHz, </w:t>
+      </w:r>
+      <w:r>
+        <w:rPr>
+          <w:rFonts w:cstheme="minorHAnsi"/>
+        </w:rPr>
+        <w:t>it is</w:t>
+      </w:r>
+      <w:r>
+        <w:rPr>
+          <w:rFonts w:cstheme="minorHAnsi"/>
+        </w:rPr>
+        <w:t xml:space="preserve"> a competent machine. Accompanying this processor is 16GB DDR4 RAM, which is more than enough to handle these applications. Given that this hardware setup readily supports multi-threaded operations and </w:t>
+      </w:r>
+      <w:r>
+        <w:rPr>
+          <w:rFonts w:cstheme="minorHAnsi"/>
+        </w:rPr>
+        <w:t>is not</w:t>
+      </w:r>
+      <w:r>
+        <w:rPr>
+          <w:rFonts w:cstheme="minorHAnsi"/>
+        </w:rPr>
+        <w:t xml:space="preserve"> tight on memory, it</w:t>
+      </w:r>
+      <w:r>
+        <w:rPr>
+          <w:rFonts w:cstheme="minorHAnsi"/>
+        </w:rPr>
+        <w:t xml:space="preserve"> i</w:t>
+      </w:r>
+      <w:r>
+        <w:rPr>
+          <w:rFonts w:cstheme="minorHAnsi"/>
+        </w:rPr>
+        <w:t xml:space="preserve">s fair to say that the machine of choice </w:t>
+      </w:r>
+      <w:proofErr w:type="gramStart"/>
+      <w:r>
+        <w:rPr>
+          <w:rFonts w:cstheme="minorHAnsi"/>
+        </w:rPr>
+        <w:t>isn’t</w:t>
+      </w:r>
+      <w:proofErr w:type="gramEnd"/>
+      <w:r>
+        <w:rPr>
+          <w:rFonts w:cstheme="minorHAnsi"/>
+        </w:rPr>
+        <w:t xml:space="preserve"> a bottleneck to be accounted for. </w:t>
       </w:r>
       <w:r>
         <w:rPr>
@@ -7926,18 +8216,54 @@
         <w:rPr>
           <w:rFonts w:cstheme="minorHAnsi"/>
         </w:rPr>
-        <w:t xml:space="preserve">wo initial thoughts would be the abundance of trainable parameters so close to the input (2 million of the 2.5 million in the model) and that the “Spectrogram” representation is exceptionally effective for discerning voice commands. One helpful attribute of this layout, however, is the fact that the lower parts of the model (the Conv1D and Dense layers) don’t tend to be very large by comparison. This does offer decent scalability to the lower part of the model. </w:t>
+        <w:t xml:space="preserve">wo initial thoughts would be the abundance of trainable parameters so close to the input (2 million of the 2.5 million in the model) and that the “Spectrogram” representation is exceptionally effective for discerning voice commands. One helpful attribute of this layout, however, is the fact that the lower parts of the model (the Conv1D and Dense layers) </w:t>
       </w:r>
       <w:r>
         <w:rPr>
           <w:rFonts w:cstheme="minorHAnsi"/>
         </w:rPr>
-        <w:t xml:space="preserve">In subsequent tests, it was found that expanding this lower section with more complex classifiers and greater overfitting-mitigation capability made a very large difference to training and validation performance. Inspect Layout #4 </w:t>
+        <w:t>do not</w:t>
       </w:r>
       <w:r>
         <w:rPr>
           <w:rFonts w:cstheme="minorHAnsi"/>
         </w:rPr>
+        <w:t xml:space="preserve"> tend to be </w:t>
+      </w:r>
+      <w:r>
+        <w:rPr>
+          <w:rFonts w:cstheme="minorHAnsi"/>
+        </w:rPr>
+        <w:t>exceptionally large</w:t>
+      </w:r>
+      <w:r>
+        <w:rPr>
+          <w:rFonts w:cstheme="minorHAnsi"/>
+        </w:rPr>
+        <w:t xml:space="preserve"> by comparison. This does offer decent scalability to the lower part of the model. </w:t>
+      </w:r>
+      <w:r>
+        <w:rPr>
+          <w:rFonts w:cstheme="minorHAnsi"/>
+        </w:rPr>
+        <w:t xml:space="preserve">In subsequent tests, it was found that expanding this lower section with more complex classifiers and greater overfitting-mitigation capability made </w:t>
+      </w:r>
+      <w:r>
+        <w:rPr>
+          <w:rFonts w:cstheme="minorHAnsi"/>
+        </w:rPr>
+        <w:t>an exceptionally large</w:t>
+      </w:r>
+      <w:r>
+        <w:rPr>
+          <w:rFonts w:cstheme="minorHAnsi"/>
+        </w:rPr>
+        <w:t xml:space="preserve"> difference to training and validation performance. Inspect Layout #4 </w:t>
+      </w:r>
+      <w:r>
+        <w:rPr>
+          <w:rFonts w:cstheme="minorHAnsi"/>
+        </w:rPr>
         <w:t xml:space="preserve">under the DFT Models folder in the GitHub repo </w:t>
       </w:r>
       <w:r>
@@ -7958,12 +8284,42 @@
           <w:rFonts w:cstheme="minorHAnsi"/>
         </w:rPr>
         <w:tab/>
-        <w:t>By far the biggest drawback to the DFT model is the lack of support for imaginary gradients in native TensorFlow. This model does get around the bulk of the issues posed by having imaginary gradients in TensorFlow models by using the tf.Complex(…) command as specified earlier, and by using a tf.abs(…) function call directly after the DFT layers. Mathematically speaking, backpropagation through an absolute value function</w:t>
-      </w:r>
+        <w:t xml:space="preserve">By far the biggest drawback to the DFT model is the lack of support for imaginary gradients in native TensorFlow. This model does get around the bulk of the issues posed by having imaginary gradients in TensorFlow models by using the </w:t>
+      </w:r>
+      <w:proofErr w:type="spellStart"/>
+      <w:proofErr w:type="gramStart"/>
       <w:r>
         <w:rPr>
           <w:rFonts w:cstheme="minorHAnsi"/>
         </w:rPr>
+        <w:t>tf.Complex</w:t>
+      </w:r>
+      <w:proofErr w:type="spellEnd"/>
+      <w:proofErr w:type="gramEnd"/>
+      <w:r>
+        <w:rPr>
+          <w:rFonts w:cstheme="minorHAnsi"/>
+        </w:rPr>
+        <w:t xml:space="preserve">(…) command as specified earlier, and by using a </w:t>
+      </w:r>
+      <w:proofErr w:type="spellStart"/>
+      <w:r>
+        <w:rPr>
+          <w:rFonts w:cstheme="minorHAnsi"/>
+        </w:rPr>
+        <w:t>tf.abs</w:t>
+      </w:r>
+      <w:proofErr w:type="spellEnd"/>
+      <w:r>
+        <w:rPr>
+          <w:rFonts w:cstheme="minorHAnsi"/>
+        </w:rPr>
+        <w:t>(…) function call directly after the DFT layers. Mathematically speaking, backpropagation through an absolute value function</w:t>
+      </w:r>
+      <w:r>
+        <w:rPr>
+          <w:rFonts w:cstheme="minorHAnsi"/>
+        </w:rPr>
         <w:t xml:space="preserve"> will at best lead to training being limited to half its potential, and at worst lead to backpropagation failing completely. Early versions of this model could not account for the imaginary gradient at all, and while the forward pass seemed to work, no backward pass ever would. So, despite the performance of this model being very reasonable given the application, it could be the case that better performances can be achieved if imaginary gradients were supported in TensorFlow’s gradient implementation.</w:t>
       </w:r>
     </w:p>
@@ -7978,19 +8334,31 @@
           <w:rFonts w:cstheme="minorHAnsi"/>
         </w:rPr>
         <w:tab/>
-        <w:t>However, in a custom application (for example, an edge sensor network), it’s likely that the network would be built with some C-based backbone. If this DFT model were to be built from scratch, more like the MATLAB proof-of-concept, then the imaginary gradient issue would largely disappear. This does open the door to more investigation</w:t>
+        <w:t>However, in a custom application (for example, an edge sensor network), it</w:t>
       </w:r>
       <w:r>
         <w:rPr>
           <w:rFonts w:cstheme="minorHAnsi"/>
         </w:rPr>
+        <w:t xml:space="preserve"> i</w:t>
+      </w:r>
+      <w:r>
+        <w:rPr>
+          <w:rFonts w:cstheme="minorHAnsi"/>
+        </w:rPr>
+        <w:t>s likely that the network would be built with some C-based backbone. If this DFT model were to be built from scratch, more like the MATLAB proof-of-concept, then the imaginary gradient issue would largely disappear. This does open the door to more investigation</w:t>
+      </w:r>
+      <w:r>
+        <w:rPr>
+          <w:rFonts w:cstheme="minorHAnsi"/>
+        </w:rPr>
         <w:t xml:space="preserve"> and, potentially, greater appeal to the layer in edge-sensor applications.</w:t>
       </w:r>
     </w:p>
     <w:p>
       <w:pPr>
         <w:rPr>
-          <w:rFonts w:ascii="Arial" w:hAnsi="Arial" w:cs="Arial"/>
+          <w:rFonts w:asciiTheme="majorHAnsi" w:hAnsiTheme="majorHAnsi" w:cstheme="majorHAnsi"/>
           <w:i/>
           <w:iCs/>
           <w:color w:val="00B0F0"/>
@@ -7998,7 +8366,7 @@
       </w:pPr>
       <w:r>
         <w:rPr>
-          <w:rFonts w:ascii="Arial" w:hAnsi="Arial" w:cs="Arial"/>
+          <w:rFonts w:asciiTheme="majorHAnsi" w:hAnsiTheme="majorHAnsi" w:cstheme="majorHAnsi"/>
           <w:i/>
           <w:iCs/>
           <w:color w:val="00B0F0"/>
@@ -8040,13 +8408,21 @@
         <w:rPr>
           <w:rFonts w:cstheme="minorHAnsi"/>
         </w:rPr>
-        <w:t>Complete the DFT Layer implementation</w:t>
-      </w:r>
+        <w:t xml:space="preserve">Complete the DFT Layer implementation, providing support for kernel constraints and </w:t>
+      </w:r>
+      <w:proofErr w:type="spellStart"/>
       <w:r>
         <w:rPr>
           <w:rFonts w:cstheme="minorHAnsi"/>
         </w:rPr>
-        <w:t xml:space="preserve">, providing support for kernel constraints and regularisers. </w:t>
+        <w:t>regularisers</w:t>
+      </w:r>
+      <w:proofErr w:type="spellEnd"/>
+      <w:r>
+        <w:rPr>
+          <w:rFonts w:cstheme="minorHAnsi"/>
+        </w:rPr>
+        <w:t xml:space="preserve">. </w:t>
       </w:r>
     </w:p>
     <w:p>
@@ -8107,7 +8483,7 @@
     <w:p>
       <w:pPr>
         <w:rPr>
-          <w:rFonts w:ascii="Arial" w:hAnsi="Arial" w:cs="Arial"/>
+          <w:rFonts w:asciiTheme="majorHAnsi" w:hAnsiTheme="majorHAnsi" w:cstheme="majorHAnsi"/>
           <w:i/>
           <w:iCs/>
           <w:color w:val="00B0F0"/>
@@ -8115,23 +8491,1542 @@
       </w:pPr>
       <w:r>
         <w:rPr>
-          <w:rFonts w:ascii="Arial" w:hAnsi="Arial" w:cs="Arial"/>
+          <w:rFonts w:asciiTheme="majorHAnsi" w:hAnsiTheme="majorHAnsi" w:cstheme="majorHAnsi"/>
           <w:i/>
           <w:iCs/>
           <w:color w:val="00B0F0"/>
         </w:rPr>
-        <w:t>References</w:t>
-      </w:r>
-    </w:p>
-    <w:p>
-      <w:pPr>
-        <w:rPr>
-          <w:rFonts w:ascii="Arial" w:hAnsi="Arial" w:cs="Arial"/>
+        <w:t>Equations</w:t>
+      </w:r>
+    </w:p>
+    <w:tbl>
+      <w:tblPr>
+        <w:tblStyle w:val="GridTable1Light"/>
+        <w:tblW w:w="0" w:type="auto"/>
+        <w:tblLook w:val="04A0" w:firstRow="1" w:lastRow="0" w:firstColumn="1" w:lastColumn="0" w:noHBand="0" w:noVBand="1"/>
+      </w:tblPr>
+      <w:tblGrid>
+        <w:gridCol w:w="3062"/>
+        <w:gridCol w:w="2724"/>
+        <w:gridCol w:w="3230"/>
+      </w:tblGrid>
+      <w:tr>
+        <w:trPr>
+          <w:cnfStyle w:val="100000000000" w:firstRow="1" w:lastRow="0" w:firstColumn="0" w:lastColumn="0" w:oddVBand="0" w:evenVBand="0" w:oddHBand="0" w:evenHBand="0" w:firstRowFirstColumn="0" w:firstRowLastColumn="0" w:lastRowFirstColumn="0" w:lastRowLastColumn="0"/>
+        </w:trPr>
+        <w:tc>
+          <w:tcPr>
+            <w:cnfStyle w:val="001000000000" w:firstRow="0" w:lastRow="0" w:firstColumn="1" w:lastColumn="0" w:oddVBand="0" w:evenVBand="0" w:oddHBand="0" w:evenHBand="0" w:firstRowFirstColumn="0" w:firstRowLastColumn="0" w:lastRowFirstColumn="0" w:lastRowLastColumn="0"/>
+            <w:tcW w:w="3062" w:type="dxa"/>
+          </w:tcPr>
+          <w:p>
+            <w:pPr>
+              <w:rPr>
+                <w:rFonts w:cstheme="minorHAnsi"/>
+              </w:rPr>
+            </w:pPr>
+            <w:r>
+              <w:rPr>
+                <w:rFonts w:cstheme="minorHAnsi"/>
+              </w:rPr>
+              <w:t>Equation Number</w:t>
+            </w:r>
+          </w:p>
+        </w:tc>
+        <w:tc>
+          <w:tcPr>
+            <w:tcW w:w="2724" w:type="dxa"/>
+          </w:tcPr>
+          <w:p>
+            <w:pPr>
+              <w:cnfStyle w:val="100000000000" w:firstRow="1" w:lastRow="0" w:firstColumn="0" w:lastColumn="0" w:oddVBand="0" w:evenVBand="0" w:oddHBand="0" w:evenHBand="0" w:firstRowFirstColumn="0" w:firstRowLastColumn="0" w:lastRowFirstColumn="0" w:lastRowLastColumn="0"/>
+              <w:rPr>
+                <w:rFonts w:cstheme="minorHAnsi"/>
+              </w:rPr>
+            </w:pPr>
+            <w:r>
+              <w:rPr>
+                <w:rFonts w:cstheme="minorHAnsi"/>
+              </w:rPr>
+              <w:t>Summary</w:t>
+            </w:r>
+          </w:p>
+        </w:tc>
+        <w:tc>
+          <w:tcPr>
+            <w:tcW w:w="3230" w:type="dxa"/>
+          </w:tcPr>
+          <w:p>
+            <w:pPr>
+              <w:cnfStyle w:val="100000000000" w:firstRow="1" w:lastRow="0" w:firstColumn="0" w:lastColumn="0" w:oddVBand="0" w:evenVBand="0" w:oddHBand="0" w:evenHBand="0" w:firstRowFirstColumn="0" w:firstRowLastColumn="0" w:lastRowFirstColumn="0" w:lastRowLastColumn="0"/>
+              <w:rPr>
+                <w:rFonts w:cstheme="minorHAnsi"/>
+              </w:rPr>
+            </w:pPr>
+            <w:r>
+              <w:rPr>
+                <w:rFonts w:cstheme="minorHAnsi"/>
+              </w:rPr>
+              <w:t>Reference</w:t>
+            </w:r>
+          </w:p>
+        </w:tc>
+      </w:tr>
+      <w:tr>
+        <w:tc>
+          <w:tcPr>
+            <w:cnfStyle w:val="001000000000" w:firstRow="0" w:lastRow="0" w:firstColumn="1" w:lastColumn="0" w:oddVBand="0" w:evenVBand="0" w:oddHBand="0" w:evenHBand="0" w:firstRowFirstColumn="0" w:firstRowLastColumn="0" w:lastRowFirstColumn="0" w:lastRowLastColumn="0"/>
+            <w:tcW w:w="3062" w:type="dxa"/>
+          </w:tcPr>
+          <w:p>
+            <w:pPr>
+              <w:rPr>
+                <w:rFonts w:cstheme="minorHAnsi"/>
+              </w:rPr>
+            </w:pPr>
+            <w:r>
+              <w:rPr>
+                <w:rFonts w:cstheme="minorHAnsi"/>
+              </w:rPr>
+              <w:t>1</w:t>
+            </w:r>
+          </w:p>
+        </w:tc>
+        <w:tc>
+          <w:tcPr>
+            <w:tcW w:w="2724" w:type="dxa"/>
+          </w:tcPr>
+          <w:p>
+            <w:pPr>
+              <w:cnfStyle w:val="000000000000" w:firstRow="0" w:lastRow="0" w:firstColumn="0" w:lastColumn="0" w:oddVBand="0" w:evenVBand="0" w:oddHBand="0" w:evenHBand="0" w:firstRowFirstColumn="0" w:firstRowLastColumn="0" w:lastRowFirstColumn="0" w:lastRowLastColumn="0"/>
+            </w:pPr>
+            <w:r>
+              <w:t>The Fourier Transform</w:t>
+            </w:r>
+          </w:p>
+        </w:tc>
+        <w:tc>
+          <w:tcPr>
+            <w:tcW w:w="3230" w:type="dxa"/>
+          </w:tcPr>
+          <w:p>
+            <w:pPr>
+              <w:cnfStyle w:val="000000000000" w:firstRow="0" w:lastRow="0" w:firstColumn="0" w:lastColumn="0" w:oddVBand="0" w:evenVBand="0" w:oddHBand="0" w:evenHBand="0" w:firstRowFirstColumn="0" w:firstRowLastColumn="0" w:lastRowFirstColumn="0" w:lastRowLastColumn="0"/>
+              <w:rPr>
+                <w:rFonts w:cstheme="minorHAnsi"/>
+              </w:rPr>
+            </w:pPr>
+            <w:r>
+              <w:t xml:space="preserve">Notes 3, Computer Graphics 2, 15-463 by Paul Heckbert Feb. 1995, Revised 27 Jan. 1998, </w:t>
+            </w:r>
+            <w:r>
+              <w:t>Carnegie Mellon School of Computer Science</w:t>
+            </w:r>
+            <w:r>
+              <w:t xml:space="preserve">, </w:t>
+            </w:r>
+            <w:r>
+              <w:t>University in Pittsburgh, Pennsylvania</w:t>
+            </w:r>
+            <w:r>
+              <w:t>.</w:t>
+            </w:r>
+          </w:p>
+          <w:p>
+            <w:pPr>
+              <w:cnfStyle w:val="000000000000" w:firstRow="0" w:lastRow="0" w:firstColumn="0" w:lastColumn="0" w:oddVBand="0" w:evenVBand="0" w:oddHBand="0" w:evenHBand="0" w:firstRowFirstColumn="0" w:firstRowLastColumn="0" w:lastRowFirstColumn="0" w:lastRowLastColumn="0"/>
+              <w:rPr>
+                <w:rFonts w:cstheme="minorHAnsi"/>
+              </w:rPr>
+            </w:pPr>
+          </w:p>
+        </w:tc>
+      </w:tr>
+      <w:tr>
+        <w:tc>
+          <w:tcPr>
+            <w:cnfStyle w:val="001000000000" w:firstRow="0" w:lastRow="0" w:firstColumn="1" w:lastColumn="0" w:oddVBand="0" w:evenVBand="0" w:oddHBand="0" w:evenHBand="0" w:firstRowFirstColumn="0" w:firstRowLastColumn="0" w:lastRowFirstColumn="0" w:lastRowLastColumn="0"/>
+            <w:tcW w:w="3062" w:type="dxa"/>
+          </w:tcPr>
+          <w:p>
+            <w:pPr>
+              <w:rPr>
+                <w:rFonts w:cstheme="minorHAnsi"/>
+              </w:rPr>
+            </w:pPr>
+            <w:r>
+              <w:rPr>
+                <w:rFonts w:cstheme="minorHAnsi"/>
+              </w:rPr>
+              <w:t>2</w:t>
+            </w:r>
+          </w:p>
+        </w:tc>
+        <w:tc>
+          <w:tcPr>
+            <w:tcW w:w="2724" w:type="dxa"/>
+          </w:tcPr>
+          <w:p>
+            <w:pPr>
+              <w:cnfStyle w:val="000000000000" w:firstRow="0" w:lastRow="0" w:firstColumn="0" w:lastColumn="0" w:oddVBand="0" w:evenVBand="0" w:oddHBand="0" w:evenHBand="0" w:firstRowFirstColumn="0" w:firstRowLastColumn="0" w:lastRowFirstColumn="0" w:lastRowLastColumn="0"/>
+            </w:pPr>
+            <w:r>
+              <w:t>The Discrete Fourier Transform</w:t>
+            </w:r>
+          </w:p>
+        </w:tc>
+        <w:tc>
+          <w:tcPr>
+            <w:tcW w:w="3230" w:type="dxa"/>
+          </w:tcPr>
+          <w:p>
+            <w:pPr>
+              <w:cnfStyle w:val="000000000000" w:firstRow="0" w:lastRow="0" w:firstColumn="0" w:lastColumn="0" w:oddVBand="0" w:evenVBand="0" w:oddHBand="0" w:evenHBand="0" w:firstRowFirstColumn="0" w:firstRowLastColumn="0" w:lastRowFirstColumn="0" w:lastRowLastColumn="0"/>
+              <w:rPr>
+                <w:rFonts w:cstheme="minorHAnsi"/>
+              </w:rPr>
+            </w:pPr>
+            <w:r>
+              <w:t xml:space="preserve">Notes 3, Computer Graphics 2, 15-463 by Paul Heckbert Feb. 1995, Revised 27 Jan. 1998, </w:t>
+            </w:r>
+            <w:r>
+              <w:t>Carnegie Mellon School of Computer Science</w:t>
+            </w:r>
+            <w:r>
+              <w:t xml:space="preserve">, </w:t>
+            </w:r>
+            <w:r>
+              <w:t>University in Pittsburgh, Pennsylvania</w:t>
+            </w:r>
+            <w:r>
+              <w:t>.</w:t>
+            </w:r>
+          </w:p>
+          <w:p>
+            <w:pPr>
+              <w:cnfStyle w:val="000000000000" w:firstRow="0" w:lastRow="0" w:firstColumn="0" w:lastColumn="0" w:oddVBand="0" w:evenVBand="0" w:oddHBand="0" w:evenHBand="0" w:firstRowFirstColumn="0" w:firstRowLastColumn="0" w:lastRowFirstColumn="0" w:lastRowLastColumn="0"/>
+              <w:rPr>
+                <w:rFonts w:cstheme="minorHAnsi"/>
+              </w:rPr>
+            </w:pPr>
+          </w:p>
+        </w:tc>
+      </w:tr>
+      <w:tr>
+        <w:tc>
+          <w:tcPr>
+            <w:cnfStyle w:val="001000000000" w:firstRow="0" w:lastRow="0" w:firstColumn="1" w:lastColumn="0" w:oddVBand="0" w:evenVBand="0" w:oddHBand="0" w:evenHBand="0" w:firstRowFirstColumn="0" w:firstRowLastColumn="0" w:lastRowFirstColumn="0" w:lastRowLastColumn="0"/>
+            <w:tcW w:w="3062" w:type="dxa"/>
+          </w:tcPr>
+          <w:p>
+            <w:pPr>
+              <w:rPr>
+                <w:rFonts w:cstheme="minorHAnsi"/>
+              </w:rPr>
+            </w:pPr>
+            <w:r>
+              <w:rPr>
+                <w:rFonts w:cstheme="minorHAnsi"/>
+              </w:rPr>
+              <w:t>3</w:t>
+            </w:r>
+          </w:p>
+        </w:tc>
+        <w:tc>
+          <w:tcPr>
+            <w:tcW w:w="2724" w:type="dxa"/>
+          </w:tcPr>
+          <w:p>
+            <w:pPr>
+              <w:cnfStyle w:val="000000000000" w:firstRow="0" w:lastRow="0" w:firstColumn="0" w:lastColumn="0" w:oddVBand="0" w:evenVBand="0" w:oddHBand="0" w:evenHBand="0" w:firstRowFirstColumn="0" w:firstRowLastColumn="0" w:lastRowFirstColumn="0" w:lastRowLastColumn="0"/>
+            </w:pPr>
+            <w:r>
+              <w:t>The “Twiddle Factor” of the Discrete Fourier transform</w:t>
+            </w:r>
+          </w:p>
+        </w:tc>
+        <w:tc>
+          <w:tcPr>
+            <w:tcW w:w="3230" w:type="dxa"/>
+          </w:tcPr>
+          <w:p>
+            <w:pPr>
+              <w:cnfStyle w:val="000000000000" w:firstRow="0" w:lastRow="0" w:firstColumn="0" w:lastColumn="0" w:oddVBand="0" w:evenVBand="0" w:oddHBand="0" w:evenHBand="0" w:firstRowFirstColumn="0" w:firstRowLastColumn="0" w:lastRowFirstColumn="0" w:lastRowLastColumn="0"/>
+              <w:rPr>
+                <w:rFonts w:cstheme="minorHAnsi"/>
+              </w:rPr>
+            </w:pPr>
+            <w:r>
+              <w:t xml:space="preserve">Notes 3, Computer Graphics 2, 15-463 by Paul Heckbert Feb. 1995, Revised 27 Jan. 1998, </w:t>
+            </w:r>
+            <w:r>
+              <w:t>Carnegie Mellon School of Computer Science</w:t>
+            </w:r>
+            <w:r>
+              <w:t xml:space="preserve">, </w:t>
+            </w:r>
+            <w:r>
+              <w:t>University in Pittsburgh, Pennsylvania</w:t>
+            </w:r>
+            <w:r>
+              <w:t>.</w:t>
+            </w:r>
+          </w:p>
+          <w:p>
+            <w:pPr>
+              <w:cnfStyle w:val="000000000000" w:firstRow="0" w:lastRow="0" w:firstColumn="0" w:lastColumn="0" w:oddVBand="0" w:evenVBand="0" w:oddHBand="0" w:evenHBand="0" w:firstRowFirstColumn="0" w:firstRowLastColumn="0" w:lastRowFirstColumn="0" w:lastRowLastColumn="0"/>
+              <w:rPr>
+                <w:rFonts w:cstheme="minorHAnsi"/>
+              </w:rPr>
+            </w:pPr>
+          </w:p>
+        </w:tc>
+      </w:tr>
+      <w:tr>
+        <w:tc>
+          <w:tcPr>
+            <w:cnfStyle w:val="001000000000" w:firstRow="0" w:lastRow="0" w:firstColumn="1" w:lastColumn="0" w:oddVBand="0" w:evenVBand="0" w:oddHBand="0" w:evenHBand="0" w:firstRowFirstColumn="0" w:firstRowLastColumn="0" w:lastRowFirstColumn="0" w:lastRowLastColumn="0"/>
+            <w:tcW w:w="3062" w:type="dxa"/>
+          </w:tcPr>
+          <w:p>
+            <w:pPr>
+              <w:rPr>
+                <w:rFonts w:cstheme="minorHAnsi"/>
+              </w:rPr>
+            </w:pPr>
+            <w:r>
+              <w:rPr>
+                <w:rFonts w:cstheme="minorHAnsi"/>
+              </w:rPr>
+              <w:t>4</w:t>
+            </w:r>
+          </w:p>
+        </w:tc>
+        <w:tc>
+          <w:tcPr>
+            <w:tcW w:w="2724" w:type="dxa"/>
+          </w:tcPr>
+          <w:p>
+            <w:pPr>
+              <w:cnfStyle w:val="000000000000" w:firstRow="0" w:lastRow="0" w:firstColumn="0" w:lastColumn="0" w:oddVBand="0" w:evenVBand="0" w:oddHBand="0" w:evenHBand="0" w:firstRowFirstColumn="0" w:firstRowLastColumn="0" w:lastRowFirstColumn="0" w:lastRowLastColumn="0"/>
+            </w:pPr>
+            <w:r>
+              <w:t>The Matrix Implementation of the Discrete Fourier Transform</w:t>
+            </w:r>
+          </w:p>
+        </w:tc>
+        <w:tc>
+          <w:tcPr>
+            <w:tcW w:w="3230" w:type="dxa"/>
+          </w:tcPr>
+          <w:p>
+            <w:pPr>
+              <w:cnfStyle w:val="000000000000" w:firstRow="0" w:lastRow="0" w:firstColumn="0" w:lastColumn="0" w:oddVBand="0" w:evenVBand="0" w:oddHBand="0" w:evenHBand="0" w:firstRowFirstColumn="0" w:firstRowLastColumn="0" w:lastRowFirstColumn="0" w:lastRowLastColumn="0"/>
+              <w:rPr>
+                <w:rFonts w:cstheme="minorHAnsi"/>
+              </w:rPr>
+            </w:pPr>
+            <w:r>
+              <w:t xml:space="preserve">Notes 3, Computer Graphics 2, 15-463 by Paul Heckbert Feb. 1995, Revised 27 Jan. 1998, </w:t>
+            </w:r>
+            <w:r>
+              <w:t>Carnegie Mellon School of Computer Science</w:t>
+            </w:r>
+            <w:r>
+              <w:t xml:space="preserve">, </w:t>
+            </w:r>
+            <w:r>
+              <w:t>University in Pittsburgh, Pennsylvania</w:t>
+            </w:r>
+            <w:r>
+              <w:t>.</w:t>
+            </w:r>
+          </w:p>
+          <w:p>
+            <w:pPr>
+              <w:cnfStyle w:val="000000000000" w:firstRow="0" w:lastRow="0" w:firstColumn="0" w:lastColumn="0" w:oddVBand="0" w:evenVBand="0" w:oddHBand="0" w:evenHBand="0" w:firstRowFirstColumn="0" w:firstRowLastColumn="0" w:lastRowFirstColumn="0" w:lastRowLastColumn="0"/>
+              <w:rPr>
+                <w:rFonts w:cstheme="minorHAnsi"/>
+              </w:rPr>
+            </w:pPr>
+          </w:p>
+        </w:tc>
+      </w:tr>
+      <w:tr>
+        <w:tc>
+          <w:tcPr>
+            <w:cnfStyle w:val="001000000000" w:firstRow="0" w:lastRow="0" w:firstColumn="1" w:lastColumn="0" w:oddVBand="0" w:evenVBand="0" w:oddHBand="0" w:evenHBand="0" w:firstRowFirstColumn="0" w:firstRowLastColumn="0" w:lastRowFirstColumn="0" w:lastRowLastColumn="0"/>
+            <w:tcW w:w="3062" w:type="dxa"/>
+          </w:tcPr>
+          <w:p>
+            <w:pPr>
+              <w:rPr>
+                <w:rFonts w:cstheme="minorHAnsi"/>
+              </w:rPr>
+            </w:pPr>
+            <w:r>
+              <w:rPr>
+                <w:rFonts w:cstheme="minorHAnsi"/>
+              </w:rPr>
+              <w:t>5</w:t>
+            </w:r>
+          </w:p>
+        </w:tc>
+        <w:tc>
+          <w:tcPr>
+            <w:tcW w:w="2724" w:type="dxa"/>
+          </w:tcPr>
+          <w:p>
+            <w:pPr>
+              <w:cnfStyle w:val="000000000000" w:firstRow="0" w:lastRow="0" w:firstColumn="0" w:lastColumn="0" w:oddVBand="0" w:evenVBand="0" w:oddHBand="0" w:evenHBand="0" w:firstRowFirstColumn="0" w:firstRowLastColumn="0" w:lastRowFirstColumn="0" w:lastRowLastColumn="0"/>
+            </w:pPr>
+            <w:r>
+              <w:t xml:space="preserve">The Weight Update Rule, common to most AI training regimes. </w:t>
+            </w:r>
+          </w:p>
+        </w:tc>
+        <w:tc>
+          <w:tcPr>
+            <w:tcW w:w="3230" w:type="dxa"/>
+          </w:tcPr>
+          <w:p>
+            <w:pPr>
+              <w:cnfStyle w:val="000000000000" w:firstRow="0" w:lastRow="0" w:firstColumn="0" w:lastColumn="0" w:oddVBand="0" w:evenVBand="0" w:oddHBand="0" w:evenHBand="0" w:firstRowFirstColumn="0" w:firstRowLastColumn="0" w:lastRowFirstColumn="0" w:lastRowLastColumn="0"/>
+            </w:pPr>
+            <w:r>
+              <w:t>N/A</w:t>
+            </w:r>
+          </w:p>
+        </w:tc>
+      </w:tr>
+      <w:tr>
+        <w:tc>
+          <w:tcPr>
+            <w:cnfStyle w:val="001000000000" w:firstRow="0" w:lastRow="0" w:firstColumn="1" w:lastColumn="0" w:oddVBand="0" w:evenVBand="0" w:oddHBand="0" w:evenHBand="0" w:firstRowFirstColumn="0" w:firstRowLastColumn="0" w:lastRowFirstColumn="0" w:lastRowLastColumn="0"/>
+            <w:tcW w:w="3062" w:type="dxa"/>
+          </w:tcPr>
+          <w:p>
+            <w:pPr>
+              <w:rPr>
+                <w:rFonts w:cstheme="minorHAnsi"/>
+              </w:rPr>
+            </w:pPr>
+            <w:r>
+              <w:rPr>
+                <w:rFonts w:cstheme="minorHAnsi"/>
+              </w:rPr>
+              <w:t>6</w:t>
+            </w:r>
+          </w:p>
+        </w:tc>
+        <w:tc>
+          <w:tcPr>
+            <w:tcW w:w="2724" w:type="dxa"/>
+          </w:tcPr>
+          <w:p>
+            <w:pPr>
+              <w:cnfStyle w:val="000000000000" w:firstRow="0" w:lastRow="0" w:firstColumn="0" w:lastColumn="0" w:oddVBand="0" w:evenVBand="0" w:oddHBand="0" w:evenHBand="0" w:firstRowFirstColumn="0" w:firstRowLastColumn="0" w:lastRowFirstColumn="0" w:lastRowLastColumn="0"/>
+            </w:pPr>
+            <w:r>
+              <w:t>An Error Gradient: The Input multiplied by the Error</w:t>
+            </w:r>
+          </w:p>
+        </w:tc>
+        <w:tc>
+          <w:tcPr>
+            <w:tcW w:w="3230" w:type="dxa"/>
+          </w:tcPr>
+          <w:p>
+            <w:pPr>
+              <w:cnfStyle w:val="000000000000" w:firstRow="0" w:lastRow="0" w:firstColumn="0" w:lastColumn="0" w:oddVBand="0" w:evenVBand="0" w:oddHBand="0" w:evenHBand="0" w:firstRowFirstColumn="0" w:firstRowLastColumn="0" w:lastRowFirstColumn="0" w:lastRowLastColumn="0"/>
+            </w:pPr>
+            <w:r>
+              <w:t>N/A</w:t>
+            </w:r>
+          </w:p>
+        </w:tc>
+      </w:tr>
+      <w:tr>
+        <w:tc>
+          <w:tcPr>
+            <w:cnfStyle w:val="001000000000" w:firstRow="0" w:lastRow="0" w:firstColumn="1" w:lastColumn="0" w:oddVBand="0" w:evenVBand="0" w:oddHBand="0" w:evenHBand="0" w:firstRowFirstColumn="0" w:firstRowLastColumn="0" w:lastRowFirstColumn="0" w:lastRowLastColumn="0"/>
+            <w:tcW w:w="3062" w:type="dxa"/>
+          </w:tcPr>
+          <w:p>
+            <w:pPr>
+              <w:rPr>
+                <w:rFonts w:cstheme="minorHAnsi"/>
+              </w:rPr>
+            </w:pPr>
+            <w:r>
+              <w:rPr>
+                <w:rFonts w:cstheme="minorHAnsi"/>
+              </w:rPr>
+              <w:t>7</w:t>
+            </w:r>
+          </w:p>
+        </w:tc>
+        <w:tc>
+          <w:tcPr>
+            <w:tcW w:w="2724" w:type="dxa"/>
+          </w:tcPr>
+          <w:p>
+            <w:pPr>
+              <w:cnfStyle w:val="000000000000" w:firstRow="0" w:lastRow="0" w:firstColumn="0" w:lastColumn="0" w:oddVBand="0" w:evenVBand="0" w:oddHBand="0" w:evenHBand="0" w:firstRowFirstColumn="0" w:firstRowLastColumn="0" w:lastRowFirstColumn="0" w:lastRowLastColumn="0"/>
+            </w:pPr>
+            <w:r>
+              <w:t>An Error Gradient:</w:t>
+            </w:r>
+            <w:r>
+              <w:t xml:space="preserve"> The Input multiplied by the Error Squared</w:t>
+            </w:r>
+          </w:p>
+        </w:tc>
+        <w:tc>
+          <w:tcPr>
+            <w:tcW w:w="3230" w:type="dxa"/>
+          </w:tcPr>
+          <w:p>
+            <w:pPr>
+              <w:cnfStyle w:val="000000000000" w:firstRow="0" w:lastRow="0" w:firstColumn="0" w:lastColumn="0" w:oddVBand="0" w:evenVBand="0" w:oddHBand="0" w:evenHBand="0" w:firstRowFirstColumn="0" w:firstRowLastColumn="0" w:lastRowFirstColumn="0" w:lastRowLastColumn="0"/>
+            </w:pPr>
+            <w:r>
+              <w:t>N/A</w:t>
+            </w:r>
+          </w:p>
+        </w:tc>
+      </w:tr>
+      <w:tr>
+        <w:tc>
+          <w:tcPr>
+            <w:cnfStyle w:val="001000000000" w:firstRow="0" w:lastRow="0" w:firstColumn="1" w:lastColumn="0" w:oddVBand="0" w:evenVBand="0" w:oddHBand="0" w:evenHBand="0" w:firstRowFirstColumn="0" w:firstRowLastColumn="0" w:lastRowFirstColumn="0" w:lastRowLastColumn="0"/>
+            <w:tcW w:w="3062" w:type="dxa"/>
+          </w:tcPr>
+          <w:p>
+            <w:pPr>
+              <w:rPr>
+                <w:rFonts w:cstheme="minorHAnsi"/>
+              </w:rPr>
+            </w:pPr>
+            <w:r>
+              <w:rPr>
+                <w:rFonts w:cstheme="minorHAnsi"/>
+              </w:rPr>
+              <w:t>8</w:t>
+            </w:r>
+          </w:p>
+        </w:tc>
+        <w:tc>
+          <w:tcPr>
+            <w:tcW w:w="2724" w:type="dxa"/>
+          </w:tcPr>
+          <w:p>
+            <w:pPr>
+              <w:cnfStyle w:val="000000000000" w:firstRow="0" w:lastRow="0" w:firstColumn="0" w:lastColumn="0" w:oddVBand="0" w:evenVBand="0" w:oddHBand="0" w:evenHBand="0" w:firstRowFirstColumn="0" w:firstRowLastColumn="0" w:lastRowFirstColumn="0" w:lastRowLastColumn="0"/>
+            </w:pPr>
+            <w:r>
+              <w:t>An Error Gradient:</w:t>
+            </w:r>
+            <w:r>
+              <w:t xml:space="preserve"> The Input multiplied by the difference of Squared Prediction and Squared Output</w:t>
+            </w:r>
+          </w:p>
+        </w:tc>
+        <w:tc>
+          <w:tcPr>
+            <w:tcW w:w="3230" w:type="dxa"/>
+          </w:tcPr>
+          <w:p>
+            <w:pPr>
+              <w:cnfStyle w:val="000000000000" w:firstRow="0" w:lastRow="0" w:firstColumn="0" w:lastColumn="0" w:oddVBand="0" w:evenVBand="0" w:oddHBand="0" w:evenHBand="0" w:firstRowFirstColumn="0" w:firstRowLastColumn="0" w:lastRowFirstColumn="0" w:lastRowLastColumn="0"/>
+            </w:pPr>
+            <w:r>
+              <w:t>N/A</w:t>
+            </w:r>
+          </w:p>
+        </w:tc>
+      </w:tr>
+      <w:tr>
+        <w:tc>
+          <w:tcPr>
+            <w:cnfStyle w:val="001000000000" w:firstRow="0" w:lastRow="0" w:firstColumn="1" w:lastColumn="0" w:oddVBand="0" w:evenVBand="0" w:oddHBand="0" w:evenHBand="0" w:firstRowFirstColumn="0" w:firstRowLastColumn="0" w:lastRowFirstColumn="0" w:lastRowLastColumn="0"/>
+            <w:tcW w:w="3062" w:type="dxa"/>
+          </w:tcPr>
+          <w:p>
+            <w:pPr>
+              <w:rPr>
+                <w:rFonts w:cstheme="minorHAnsi"/>
+              </w:rPr>
+            </w:pPr>
+            <w:r>
+              <w:rPr>
+                <w:rFonts w:cstheme="minorHAnsi"/>
+              </w:rPr>
+              <w:lastRenderedPageBreak/>
+              <w:t>9</w:t>
+            </w:r>
+          </w:p>
+        </w:tc>
+        <w:tc>
+          <w:tcPr>
+            <w:tcW w:w="2724" w:type="dxa"/>
+          </w:tcPr>
+          <w:p>
+            <w:pPr>
+              <w:cnfStyle w:val="000000000000" w:firstRow="0" w:lastRow="0" w:firstColumn="0" w:lastColumn="0" w:oddVBand="0" w:evenVBand="0" w:oddHBand="0" w:evenHBand="0" w:firstRowFirstColumn="0" w:firstRowLastColumn="0" w:lastRowFirstColumn="0" w:lastRowLastColumn="0"/>
+            </w:pPr>
+            <w:r>
+              <w:t>An Error Gradient:</w:t>
+            </w:r>
+            <w:r>
+              <w:t xml:space="preserve"> The Input multiplied by the Error Vector Magnitude</w:t>
+            </w:r>
+          </w:p>
+        </w:tc>
+        <w:tc>
+          <w:tcPr>
+            <w:tcW w:w="3230" w:type="dxa"/>
+          </w:tcPr>
+          <w:p>
+            <w:pPr>
+              <w:cnfStyle w:val="000000000000" w:firstRow="0" w:lastRow="0" w:firstColumn="0" w:lastColumn="0" w:oddVBand="0" w:evenVBand="0" w:oddHBand="0" w:evenHBand="0" w:firstRowFirstColumn="0" w:firstRowLastColumn="0" w:lastRowFirstColumn="0" w:lastRowLastColumn="0"/>
+            </w:pPr>
+            <w:r>
+              <w:t>N/A</w:t>
+            </w:r>
+          </w:p>
+        </w:tc>
+      </w:tr>
+      <w:tr>
+        <w:tc>
+          <w:tcPr>
+            <w:cnfStyle w:val="001000000000" w:firstRow="0" w:lastRow="0" w:firstColumn="1" w:lastColumn="0" w:oddVBand="0" w:evenVBand="0" w:oddHBand="0" w:evenHBand="0" w:firstRowFirstColumn="0" w:firstRowLastColumn="0" w:lastRowFirstColumn="0" w:lastRowLastColumn="0"/>
+            <w:tcW w:w="3062" w:type="dxa"/>
+          </w:tcPr>
+          <w:p>
+            <w:pPr>
+              <w:rPr>
+                <w:rFonts w:cstheme="minorHAnsi"/>
+              </w:rPr>
+            </w:pPr>
+            <w:r>
+              <w:rPr>
+                <w:rFonts w:cstheme="minorHAnsi"/>
+              </w:rPr>
+              <w:t>10</w:t>
+            </w:r>
+          </w:p>
+        </w:tc>
+        <w:tc>
+          <w:tcPr>
+            <w:tcW w:w="2724" w:type="dxa"/>
+          </w:tcPr>
+          <w:p>
+            <w:pPr>
+              <w:cnfStyle w:val="000000000000" w:firstRow="0" w:lastRow="0" w:firstColumn="0" w:lastColumn="0" w:oddVBand="0" w:evenVBand="0" w:oddHBand="0" w:evenHBand="0" w:firstRowFirstColumn="0" w:firstRowLastColumn="0" w:lastRowFirstColumn="0" w:lastRowLastColumn="0"/>
+            </w:pPr>
+            <w:r>
+              <w:t>A Learning Rate: Constant</w:t>
+            </w:r>
+          </w:p>
+        </w:tc>
+        <w:tc>
+          <w:tcPr>
+            <w:tcW w:w="3230" w:type="dxa"/>
+          </w:tcPr>
+          <w:p>
+            <w:pPr>
+              <w:cnfStyle w:val="000000000000" w:firstRow="0" w:lastRow="0" w:firstColumn="0" w:lastColumn="0" w:oddVBand="0" w:evenVBand="0" w:oddHBand="0" w:evenHBand="0" w:firstRowFirstColumn="0" w:firstRowLastColumn="0" w:lastRowFirstColumn="0" w:lastRowLastColumn="0"/>
+            </w:pPr>
+            <w:r>
+              <w:t>N/A</w:t>
+            </w:r>
+          </w:p>
+        </w:tc>
+      </w:tr>
+      <w:tr>
+        <w:tc>
+          <w:tcPr>
+            <w:cnfStyle w:val="001000000000" w:firstRow="0" w:lastRow="0" w:firstColumn="1" w:lastColumn="0" w:oddVBand="0" w:evenVBand="0" w:oddHBand="0" w:evenHBand="0" w:firstRowFirstColumn="0" w:firstRowLastColumn="0" w:lastRowFirstColumn="0" w:lastRowLastColumn="0"/>
+            <w:tcW w:w="3062" w:type="dxa"/>
+          </w:tcPr>
+          <w:p>
+            <w:pPr>
+              <w:rPr>
+                <w:rFonts w:cstheme="minorHAnsi"/>
+              </w:rPr>
+            </w:pPr>
+            <w:r>
+              <w:rPr>
+                <w:rFonts w:cstheme="minorHAnsi"/>
+              </w:rPr>
+              <w:t>11</w:t>
+            </w:r>
+          </w:p>
+        </w:tc>
+        <w:tc>
+          <w:tcPr>
+            <w:tcW w:w="2724" w:type="dxa"/>
+          </w:tcPr>
+          <w:p>
+            <w:pPr>
+              <w:cnfStyle w:val="000000000000" w:firstRow="0" w:lastRow="0" w:firstColumn="0" w:lastColumn="0" w:oddVBand="0" w:evenVBand="0" w:oddHBand="0" w:evenHBand="0" w:firstRowFirstColumn="0" w:firstRowLastColumn="0" w:lastRowFirstColumn="0" w:lastRowLastColumn="0"/>
+            </w:pPr>
+            <w:r>
+              <w:t>A Learning Rate:</w:t>
+            </w:r>
+            <w:r>
+              <w:t xml:space="preserve"> A Constant multiplied by the L2 Norm of the Loss</w:t>
+            </w:r>
+          </w:p>
+        </w:tc>
+        <w:tc>
+          <w:tcPr>
+            <w:tcW w:w="3230" w:type="dxa"/>
+          </w:tcPr>
+          <w:p>
+            <w:pPr>
+              <w:cnfStyle w:val="000000000000" w:firstRow="0" w:lastRow="0" w:firstColumn="0" w:lastColumn="0" w:oddVBand="0" w:evenVBand="0" w:oddHBand="0" w:evenHBand="0" w:firstRowFirstColumn="0" w:firstRowLastColumn="0" w:lastRowFirstColumn="0" w:lastRowLastColumn="0"/>
+            </w:pPr>
+            <w:r>
+              <w:t>N/A</w:t>
+            </w:r>
+          </w:p>
+        </w:tc>
+      </w:tr>
+      <w:tr>
+        <w:tc>
+          <w:tcPr>
+            <w:cnfStyle w:val="001000000000" w:firstRow="0" w:lastRow="0" w:firstColumn="1" w:lastColumn="0" w:oddVBand="0" w:evenVBand="0" w:oddHBand="0" w:evenHBand="0" w:firstRowFirstColumn="0" w:firstRowLastColumn="0" w:lastRowFirstColumn="0" w:lastRowLastColumn="0"/>
+            <w:tcW w:w="3062" w:type="dxa"/>
+          </w:tcPr>
+          <w:p>
+            <w:pPr>
+              <w:rPr>
+                <w:rFonts w:cstheme="minorHAnsi"/>
+              </w:rPr>
+            </w:pPr>
+            <w:r>
+              <w:rPr>
+                <w:rFonts w:cstheme="minorHAnsi"/>
+              </w:rPr>
+              <w:t>12</w:t>
+            </w:r>
+          </w:p>
+        </w:tc>
+        <w:tc>
+          <w:tcPr>
+            <w:tcW w:w="2724" w:type="dxa"/>
+          </w:tcPr>
+          <w:p>
+            <w:pPr>
+              <w:cnfStyle w:val="000000000000" w:firstRow="0" w:lastRow="0" w:firstColumn="0" w:lastColumn="0" w:oddVBand="0" w:evenVBand="0" w:oddHBand="0" w:evenHBand="0" w:firstRowFirstColumn="0" w:firstRowLastColumn="0" w:lastRowFirstColumn="0" w:lastRowLastColumn="0"/>
+            </w:pPr>
+            <w:r>
+              <w:t>A Learning Rate:</w:t>
+            </w:r>
+            <w:r>
+              <w:t xml:space="preserve"> A Constant multiplied by the Sum of the absolute value of the N</w:t>
+            </w:r>
+            <w:r>
+              <w:rPr>
+                <w:vertAlign w:val="superscript"/>
+              </w:rPr>
+              <w:t>th</w:t>
+            </w:r>
+            <w:r>
+              <w:t xml:space="preserve"> root of the Loss, where N is variable</w:t>
+            </w:r>
+          </w:p>
+        </w:tc>
+        <w:tc>
+          <w:tcPr>
+            <w:tcW w:w="3230" w:type="dxa"/>
+          </w:tcPr>
+          <w:p>
+            <w:pPr>
+              <w:cnfStyle w:val="000000000000" w:firstRow="0" w:lastRow="0" w:firstColumn="0" w:lastColumn="0" w:oddVBand="0" w:evenVBand="0" w:oddHBand="0" w:evenHBand="0" w:firstRowFirstColumn="0" w:firstRowLastColumn="0" w:lastRowFirstColumn="0" w:lastRowLastColumn="0"/>
+            </w:pPr>
+            <w:r>
+              <w:t>N/A</w:t>
+            </w:r>
+          </w:p>
+        </w:tc>
+      </w:tr>
+      <w:tr>
+        <w:tc>
+          <w:tcPr>
+            <w:cnfStyle w:val="001000000000" w:firstRow="0" w:lastRow="0" w:firstColumn="1" w:lastColumn="0" w:oddVBand="0" w:evenVBand="0" w:oddHBand="0" w:evenHBand="0" w:firstRowFirstColumn="0" w:firstRowLastColumn="0" w:lastRowFirstColumn="0" w:lastRowLastColumn="0"/>
+            <w:tcW w:w="3062" w:type="dxa"/>
+          </w:tcPr>
+          <w:p>
+            <w:pPr>
+              <w:rPr>
+                <w:rFonts w:cstheme="minorHAnsi"/>
+              </w:rPr>
+            </w:pPr>
+            <w:r>
+              <w:rPr>
+                <w:rFonts w:cstheme="minorHAnsi"/>
+              </w:rPr>
+              <w:t>13</w:t>
+            </w:r>
+          </w:p>
+        </w:tc>
+        <w:tc>
+          <w:tcPr>
+            <w:tcW w:w="2724" w:type="dxa"/>
+          </w:tcPr>
+          <w:p>
+            <w:pPr>
+              <w:cnfStyle w:val="000000000000" w:firstRow="0" w:lastRow="0" w:firstColumn="0" w:lastColumn="0" w:oddVBand="0" w:evenVBand="0" w:oddHBand="0" w:evenHBand="0" w:firstRowFirstColumn="0" w:firstRowLastColumn="0" w:lastRowFirstColumn="0" w:lastRowLastColumn="0"/>
+            </w:pPr>
+            <w:r>
+              <w:t>A Learning Rate: A Constant multiplied by</w:t>
+            </w:r>
+            <w:r>
+              <w:t xml:space="preserve"> the absolute value of the normalised Loss</w:t>
+            </w:r>
+          </w:p>
+        </w:tc>
+        <w:tc>
+          <w:tcPr>
+            <w:tcW w:w="3230" w:type="dxa"/>
+          </w:tcPr>
+          <w:p>
+            <w:pPr>
+              <w:cnfStyle w:val="000000000000" w:firstRow="0" w:lastRow="0" w:firstColumn="0" w:lastColumn="0" w:oddVBand="0" w:evenVBand="0" w:oddHBand="0" w:evenHBand="0" w:firstRowFirstColumn="0" w:firstRowLastColumn="0" w:lastRowFirstColumn="0" w:lastRowLastColumn="0"/>
+            </w:pPr>
+            <w:r>
+              <w:t>N/A</w:t>
+            </w:r>
+          </w:p>
+        </w:tc>
+      </w:tr>
+      <w:tr>
+        <w:tc>
+          <w:tcPr>
+            <w:cnfStyle w:val="001000000000" w:firstRow="0" w:lastRow="0" w:firstColumn="1" w:lastColumn="0" w:oddVBand="0" w:evenVBand="0" w:oddHBand="0" w:evenHBand="0" w:firstRowFirstColumn="0" w:firstRowLastColumn="0" w:lastRowFirstColumn="0" w:lastRowLastColumn="0"/>
+            <w:tcW w:w="3062" w:type="dxa"/>
+          </w:tcPr>
+          <w:p>
+            <w:pPr>
+              <w:rPr>
+                <w:rFonts w:cstheme="minorHAnsi"/>
+              </w:rPr>
+            </w:pPr>
+            <w:r>
+              <w:rPr>
+                <w:rFonts w:cstheme="minorHAnsi"/>
+              </w:rPr>
+              <w:t>14</w:t>
+            </w:r>
+          </w:p>
+        </w:tc>
+        <w:tc>
+          <w:tcPr>
+            <w:tcW w:w="2724" w:type="dxa"/>
+          </w:tcPr>
+          <w:p>
+            <w:pPr>
+              <w:cnfStyle w:val="000000000000" w:firstRow="0" w:lastRow="0" w:firstColumn="0" w:lastColumn="0" w:oddVBand="0" w:evenVBand="0" w:oddHBand="0" w:evenHBand="0" w:firstRowFirstColumn="0" w:firstRowLastColumn="0" w:lastRowFirstColumn="0" w:lastRowLastColumn="0"/>
+            </w:pPr>
+            <w:r>
+              <w:t>A Learning Rate: A Constant multiplied by the normalised absolute value of the Loss</w:t>
+            </w:r>
+          </w:p>
+        </w:tc>
+        <w:tc>
+          <w:tcPr>
+            <w:tcW w:w="3230" w:type="dxa"/>
+          </w:tcPr>
+          <w:p>
+            <w:pPr>
+              <w:cnfStyle w:val="000000000000" w:firstRow="0" w:lastRow="0" w:firstColumn="0" w:lastColumn="0" w:oddVBand="0" w:evenVBand="0" w:oddHBand="0" w:evenHBand="0" w:firstRowFirstColumn="0" w:firstRowLastColumn="0" w:lastRowFirstColumn="0" w:lastRowLastColumn="0"/>
+            </w:pPr>
+            <w:r>
+              <w:t>N/A</w:t>
+            </w:r>
+          </w:p>
+        </w:tc>
+      </w:tr>
+      <w:tr>
+        <w:tc>
+          <w:tcPr>
+            <w:cnfStyle w:val="001000000000" w:firstRow="0" w:lastRow="0" w:firstColumn="1" w:lastColumn="0" w:oddVBand="0" w:evenVBand="0" w:oddHBand="0" w:evenHBand="0" w:firstRowFirstColumn="0" w:firstRowLastColumn="0" w:lastRowFirstColumn="0" w:lastRowLastColumn="0"/>
+            <w:tcW w:w="3062" w:type="dxa"/>
+          </w:tcPr>
+          <w:p>
+            <w:pPr>
+              <w:rPr>
+                <w:rFonts w:cstheme="minorHAnsi"/>
+              </w:rPr>
+            </w:pPr>
+            <w:r>
+              <w:rPr>
+                <w:rFonts w:cstheme="minorHAnsi"/>
+              </w:rPr>
+              <w:t>15</w:t>
+            </w:r>
+          </w:p>
+        </w:tc>
+        <w:tc>
+          <w:tcPr>
+            <w:tcW w:w="2724" w:type="dxa"/>
+          </w:tcPr>
+          <w:p>
+            <w:pPr>
+              <w:cnfStyle w:val="000000000000" w:firstRow="0" w:lastRow="0" w:firstColumn="0" w:lastColumn="0" w:oddVBand="0" w:evenVBand="0" w:oddHBand="0" w:evenHBand="0" w:firstRowFirstColumn="0" w:firstRowLastColumn="0" w:lastRowFirstColumn="0" w:lastRowLastColumn="0"/>
+            </w:pPr>
+            <w:r>
+              <w:t>A Learning Rate: A Constant multiplied by</w:t>
+            </w:r>
+            <w:r>
+              <w:t xml:space="preserve"> the Error Vector Magnitude of the Loss</w:t>
+            </w:r>
+          </w:p>
+        </w:tc>
+        <w:tc>
+          <w:tcPr>
+            <w:tcW w:w="3230" w:type="dxa"/>
+          </w:tcPr>
+          <w:p>
+            <w:pPr>
+              <w:cnfStyle w:val="000000000000" w:firstRow="0" w:lastRow="0" w:firstColumn="0" w:lastColumn="0" w:oddVBand="0" w:evenVBand="0" w:oddHBand="0" w:evenHBand="0" w:firstRowFirstColumn="0" w:firstRowLastColumn="0" w:lastRowFirstColumn="0" w:lastRowLastColumn="0"/>
+            </w:pPr>
+            <w:r>
+              <w:t>N/A</w:t>
+            </w:r>
+          </w:p>
+        </w:tc>
+      </w:tr>
+      <w:tr>
+        <w:tc>
+          <w:tcPr>
+            <w:cnfStyle w:val="001000000000" w:firstRow="0" w:lastRow="0" w:firstColumn="1" w:lastColumn="0" w:oddVBand="0" w:evenVBand="0" w:oddHBand="0" w:evenHBand="0" w:firstRowFirstColumn="0" w:firstRowLastColumn="0" w:lastRowFirstColumn="0" w:lastRowLastColumn="0"/>
+            <w:tcW w:w="3062" w:type="dxa"/>
+          </w:tcPr>
+          <w:p>
+            <w:pPr>
+              <w:rPr>
+                <w:rFonts w:cstheme="minorHAnsi"/>
+              </w:rPr>
+            </w:pPr>
+            <w:r>
+              <w:rPr>
+                <w:rFonts w:cstheme="minorHAnsi"/>
+              </w:rPr>
+              <w:t>16</w:t>
+            </w:r>
+          </w:p>
+        </w:tc>
+        <w:tc>
+          <w:tcPr>
+            <w:tcW w:w="2724" w:type="dxa"/>
+          </w:tcPr>
+          <w:p>
+            <w:pPr>
+              <w:cnfStyle w:val="000000000000" w:firstRow="0" w:lastRow="0" w:firstColumn="0" w:lastColumn="0" w:oddVBand="0" w:evenVBand="0" w:oddHBand="0" w:evenHBand="0" w:firstRowFirstColumn="0" w:firstRowLastColumn="0" w:lastRowFirstColumn="0" w:lastRowLastColumn="0"/>
+            </w:pPr>
+            <w:r>
+              <w:t>A Complexity Equation: the difference between the trained model and the original model</w:t>
+            </w:r>
+          </w:p>
+        </w:tc>
+        <w:tc>
+          <w:tcPr>
+            <w:tcW w:w="3230" w:type="dxa"/>
+          </w:tcPr>
+          <w:p>
+            <w:pPr>
+              <w:cnfStyle w:val="000000000000" w:firstRow="0" w:lastRow="0" w:firstColumn="0" w:lastColumn="0" w:oddVBand="0" w:evenVBand="0" w:oddHBand="0" w:evenHBand="0" w:firstRowFirstColumn="0" w:firstRowLastColumn="0" w:lastRowFirstColumn="0" w:lastRowLastColumn="0"/>
+            </w:pPr>
+            <w:r>
+              <w:t>N/A</w:t>
+            </w:r>
+          </w:p>
+        </w:tc>
+      </w:tr>
+      <w:tr>
+        <w:tc>
+          <w:tcPr>
+            <w:cnfStyle w:val="001000000000" w:firstRow="0" w:lastRow="0" w:firstColumn="1" w:lastColumn="0" w:oddVBand="0" w:evenVBand="0" w:oddHBand="0" w:evenHBand="0" w:firstRowFirstColumn="0" w:firstRowLastColumn="0" w:lastRowFirstColumn="0" w:lastRowLastColumn="0"/>
+            <w:tcW w:w="3062" w:type="dxa"/>
+          </w:tcPr>
+          <w:p>
+            <w:pPr>
+              <w:rPr>
+                <w:rFonts w:cstheme="minorHAnsi"/>
+              </w:rPr>
+            </w:pPr>
+            <w:r>
+              <w:rPr>
+                <w:rFonts w:cstheme="minorHAnsi"/>
+              </w:rPr>
+              <w:t>17</w:t>
+            </w:r>
+          </w:p>
+        </w:tc>
+        <w:tc>
+          <w:tcPr>
+            <w:tcW w:w="2724" w:type="dxa"/>
+          </w:tcPr>
+          <w:p>
+            <w:pPr>
+              <w:cnfStyle w:val="000000000000" w:firstRow="0" w:lastRow="0" w:firstColumn="0" w:lastColumn="0" w:oddVBand="0" w:evenVBand="0" w:oddHBand="0" w:evenHBand="0" w:firstRowFirstColumn="0" w:firstRowLastColumn="0" w:lastRowFirstColumn="0" w:lastRowLastColumn="0"/>
+            </w:pPr>
+            <w:r>
+              <w:t>A Complexity Equation: the difference between the trained model and the original model</w:t>
+            </w:r>
+            <w:r>
+              <w:t xml:space="preserve"> squared</w:t>
+            </w:r>
+          </w:p>
+        </w:tc>
+        <w:tc>
+          <w:tcPr>
+            <w:tcW w:w="3230" w:type="dxa"/>
+          </w:tcPr>
+          <w:p>
+            <w:pPr>
+              <w:cnfStyle w:val="000000000000" w:firstRow="0" w:lastRow="0" w:firstColumn="0" w:lastColumn="0" w:oddVBand="0" w:evenVBand="0" w:oddHBand="0" w:evenHBand="0" w:firstRowFirstColumn="0" w:firstRowLastColumn="0" w:lastRowFirstColumn="0" w:lastRowLastColumn="0"/>
+            </w:pPr>
+            <w:r>
+              <w:t>N/A</w:t>
+            </w:r>
+          </w:p>
+        </w:tc>
+      </w:tr>
+      <w:tr>
+        <w:tc>
+          <w:tcPr>
+            <w:cnfStyle w:val="001000000000" w:firstRow="0" w:lastRow="0" w:firstColumn="1" w:lastColumn="0" w:oddVBand="0" w:evenVBand="0" w:oddHBand="0" w:evenHBand="0" w:firstRowFirstColumn="0" w:firstRowLastColumn="0" w:lastRowFirstColumn="0" w:lastRowLastColumn="0"/>
+            <w:tcW w:w="3062" w:type="dxa"/>
+          </w:tcPr>
+          <w:p>
+            <w:pPr>
+              <w:rPr>
+                <w:rFonts w:cstheme="minorHAnsi"/>
+              </w:rPr>
+            </w:pPr>
+            <w:r>
+              <w:rPr>
+                <w:rFonts w:cstheme="minorHAnsi"/>
+              </w:rPr>
+              <w:t>18</w:t>
+            </w:r>
+          </w:p>
+        </w:tc>
+        <w:tc>
+          <w:tcPr>
+            <w:tcW w:w="2724" w:type="dxa"/>
+          </w:tcPr>
+          <w:p>
+            <w:pPr>
+              <w:cnfStyle w:val="000000000000" w:firstRow="0" w:lastRow="0" w:firstColumn="0" w:lastColumn="0" w:oddVBand="0" w:evenVBand="0" w:oddHBand="0" w:evenHBand="0" w:firstRowFirstColumn="0" w:firstRowLastColumn="0" w:lastRowFirstColumn="0" w:lastRowLastColumn="0"/>
+            </w:pPr>
+            <w:r>
+              <w:t xml:space="preserve">A Complexity Equation: the difference between the trained model </w:t>
+            </w:r>
+            <w:r>
+              <w:t xml:space="preserve">squared </w:t>
+            </w:r>
+            <w:r>
+              <w:t>and the original model</w:t>
+            </w:r>
+            <w:r>
+              <w:t xml:space="preserve"> squared</w:t>
+            </w:r>
+          </w:p>
+        </w:tc>
+        <w:tc>
+          <w:tcPr>
+            <w:tcW w:w="3230" w:type="dxa"/>
+          </w:tcPr>
+          <w:p>
+            <w:pPr>
+              <w:cnfStyle w:val="000000000000" w:firstRow="0" w:lastRow="0" w:firstColumn="0" w:lastColumn="0" w:oddVBand="0" w:evenVBand="0" w:oddHBand="0" w:evenHBand="0" w:firstRowFirstColumn="0" w:firstRowLastColumn="0" w:lastRowFirstColumn="0" w:lastRowLastColumn="0"/>
+            </w:pPr>
+            <w:r>
+              <w:t>N/A</w:t>
+            </w:r>
+          </w:p>
+        </w:tc>
+      </w:tr>
+      <w:tr>
+        <w:tc>
+          <w:tcPr>
+            <w:cnfStyle w:val="001000000000" w:firstRow="0" w:lastRow="0" w:firstColumn="1" w:lastColumn="0" w:oddVBand="0" w:evenVBand="0" w:oddHBand="0" w:evenHBand="0" w:firstRowFirstColumn="0" w:firstRowLastColumn="0" w:lastRowFirstColumn="0" w:lastRowLastColumn="0"/>
+            <w:tcW w:w="3062" w:type="dxa"/>
+          </w:tcPr>
+          <w:p>
+            <w:pPr>
+              <w:rPr>
+                <w:rFonts w:cstheme="minorHAnsi"/>
+              </w:rPr>
+            </w:pPr>
+            <w:r>
+              <w:rPr>
+                <w:rFonts w:cstheme="minorHAnsi"/>
+              </w:rPr>
+              <w:t>19</w:t>
+            </w:r>
+          </w:p>
+        </w:tc>
+        <w:tc>
+          <w:tcPr>
+            <w:tcW w:w="2724" w:type="dxa"/>
+          </w:tcPr>
+          <w:p>
+            <w:pPr>
+              <w:cnfStyle w:val="000000000000" w:firstRow="0" w:lastRow="0" w:firstColumn="0" w:lastColumn="0" w:oddVBand="0" w:evenVBand="0" w:oddHBand="0" w:evenHBand="0" w:firstRowFirstColumn="0" w:firstRowLastColumn="0" w:lastRowFirstColumn="0" w:lastRowLastColumn="0"/>
+            </w:pPr>
+            <w:r>
+              <w:t xml:space="preserve">A Complexity Equation: the </w:t>
+            </w:r>
+            <w:r>
+              <w:t xml:space="preserve">square root of the </w:t>
+            </w:r>
+            <w:r>
+              <w:t>difference between the trained model</w:t>
+            </w:r>
+            <w:r>
+              <w:t xml:space="preserve"> squared</w:t>
+            </w:r>
+            <w:r>
+              <w:t xml:space="preserve"> and the original model</w:t>
+            </w:r>
+            <w:r>
+              <w:t xml:space="preserve"> squared</w:t>
+            </w:r>
+          </w:p>
+        </w:tc>
+        <w:tc>
+          <w:tcPr>
+            <w:tcW w:w="3230" w:type="dxa"/>
+          </w:tcPr>
+          <w:p>
+            <w:pPr>
+              <w:cnfStyle w:val="000000000000" w:firstRow="0" w:lastRow="0" w:firstColumn="0" w:lastColumn="0" w:oddVBand="0" w:evenVBand="0" w:oddHBand="0" w:evenHBand="0" w:firstRowFirstColumn="0" w:firstRowLastColumn="0" w:lastRowFirstColumn="0" w:lastRowLastColumn="0"/>
+            </w:pPr>
+            <w:r>
+              <w:t>N/A</w:t>
+            </w:r>
+          </w:p>
+        </w:tc>
+      </w:tr>
+      <w:tr>
+        <w:tc>
+          <w:tcPr>
+            <w:cnfStyle w:val="001000000000" w:firstRow="0" w:lastRow="0" w:firstColumn="1" w:lastColumn="0" w:oddVBand="0" w:evenVBand="0" w:oddHBand="0" w:evenHBand="0" w:firstRowFirstColumn="0" w:firstRowLastColumn="0" w:lastRowFirstColumn="0" w:lastRowLastColumn="0"/>
+            <w:tcW w:w="3062" w:type="dxa"/>
+          </w:tcPr>
+          <w:p>
+            <w:pPr>
+              <w:rPr>
+                <w:rFonts w:cstheme="minorHAnsi"/>
+              </w:rPr>
+            </w:pPr>
+            <w:r>
+              <w:rPr>
+                <w:rFonts w:cstheme="minorHAnsi"/>
+              </w:rPr>
+              <w:t>20</w:t>
+            </w:r>
+          </w:p>
+        </w:tc>
+        <w:tc>
+          <w:tcPr>
+            <w:tcW w:w="2724" w:type="dxa"/>
+          </w:tcPr>
+          <w:p>
+            <w:pPr>
+              <w:cnfStyle w:val="000000000000" w:firstRow="0" w:lastRow="0" w:firstColumn="0" w:lastColumn="0" w:oddVBand="0" w:evenVBand="0" w:oddHBand="0" w:evenHBand="0" w:firstRowFirstColumn="0" w:firstRowLastColumn="0" w:lastRowFirstColumn="0" w:lastRowLastColumn="0"/>
+            </w:pPr>
+            <w:r>
+              <w:t xml:space="preserve">A </w:t>
+            </w:r>
+            <w:r>
+              <w:t>Regularisation</w:t>
+            </w:r>
+            <w:r>
+              <w:t xml:space="preserve"> Rate: Constant</w:t>
+            </w:r>
+          </w:p>
+        </w:tc>
+        <w:tc>
+          <w:tcPr>
+            <w:tcW w:w="3230" w:type="dxa"/>
+          </w:tcPr>
+          <w:p>
+            <w:pPr>
+              <w:cnfStyle w:val="000000000000" w:firstRow="0" w:lastRow="0" w:firstColumn="0" w:lastColumn="0" w:oddVBand="0" w:evenVBand="0" w:oddHBand="0" w:evenHBand="0" w:firstRowFirstColumn="0" w:firstRowLastColumn="0" w:lastRowFirstColumn="0" w:lastRowLastColumn="0"/>
+            </w:pPr>
+            <w:r>
+              <w:t>N/A</w:t>
+            </w:r>
+          </w:p>
+        </w:tc>
+      </w:tr>
+      <w:tr>
+        <w:tc>
+          <w:tcPr>
+            <w:cnfStyle w:val="001000000000" w:firstRow="0" w:lastRow="0" w:firstColumn="1" w:lastColumn="0" w:oddVBand="0" w:evenVBand="0" w:oddHBand="0" w:evenHBand="0" w:firstRowFirstColumn="0" w:firstRowLastColumn="0" w:lastRowFirstColumn="0" w:lastRowLastColumn="0"/>
+            <w:tcW w:w="3062" w:type="dxa"/>
+          </w:tcPr>
+          <w:p>
+            <w:pPr>
+              <w:rPr>
+                <w:rFonts w:cstheme="minorHAnsi"/>
+              </w:rPr>
+            </w:pPr>
+            <w:r>
+              <w:rPr>
+                <w:rFonts w:cstheme="minorHAnsi"/>
+              </w:rPr>
+              <w:t>21</w:t>
+            </w:r>
+          </w:p>
+        </w:tc>
+        <w:tc>
+          <w:tcPr>
+            <w:tcW w:w="2724" w:type="dxa"/>
+          </w:tcPr>
+          <w:p>
+            <w:pPr>
+              <w:cnfStyle w:val="000000000000" w:firstRow="0" w:lastRow="0" w:firstColumn="0" w:lastColumn="0" w:oddVBand="0" w:evenVBand="0" w:oddHBand="0" w:evenHBand="0" w:firstRowFirstColumn="0" w:firstRowLastColumn="0" w:lastRowFirstColumn="0" w:lastRowLastColumn="0"/>
+            </w:pPr>
+            <w:r>
+              <w:t xml:space="preserve">A Regularisation Rate: A Constant multiplied by the L2 Norm of the </w:t>
+            </w:r>
+            <w:r>
+              <w:t>Complexity</w:t>
+            </w:r>
+          </w:p>
+        </w:tc>
+        <w:tc>
+          <w:tcPr>
+            <w:tcW w:w="3230" w:type="dxa"/>
+          </w:tcPr>
+          <w:p>
+            <w:pPr>
+              <w:cnfStyle w:val="000000000000" w:firstRow="0" w:lastRow="0" w:firstColumn="0" w:lastColumn="0" w:oddVBand="0" w:evenVBand="0" w:oddHBand="0" w:evenHBand="0" w:firstRowFirstColumn="0" w:firstRowLastColumn="0" w:lastRowFirstColumn="0" w:lastRowLastColumn="0"/>
+            </w:pPr>
+            <w:r>
+              <w:t>N/A</w:t>
+            </w:r>
+          </w:p>
+        </w:tc>
+      </w:tr>
+      <w:tr>
+        <w:tc>
+          <w:tcPr>
+            <w:cnfStyle w:val="001000000000" w:firstRow="0" w:lastRow="0" w:firstColumn="1" w:lastColumn="0" w:oddVBand="0" w:evenVBand="0" w:oddHBand="0" w:evenHBand="0" w:firstRowFirstColumn="0" w:firstRowLastColumn="0" w:lastRowFirstColumn="0" w:lastRowLastColumn="0"/>
+            <w:tcW w:w="3062" w:type="dxa"/>
+          </w:tcPr>
+          <w:p>
+            <w:pPr>
+              <w:rPr>
+                <w:rFonts w:cstheme="minorHAnsi"/>
+              </w:rPr>
+            </w:pPr>
+            <w:r>
+              <w:rPr>
+                <w:rFonts w:cstheme="minorHAnsi"/>
+              </w:rPr>
+              <w:t>22</w:t>
+            </w:r>
+          </w:p>
+        </w:tc>
+        <w:tc>
+          <w:tcPr>
+            <w:tcW w:w="2724" w:type="dxa"/>
+          </w:tcPr>
+          <w:p>
+            <w:pPr>
+              <w:cnfStyle w:val="000000000000" w:firstRow="0" w:lastRow="0" w:firstColumn="0" w:lastColumn="0" w:oddVBand="0" w:evenVBand="0" w:oddHBand="0" w:evenHBand="0" w:firstRowFirstColumn="0" w:firstRowLastColumn="0" w:lastRowFirstColumn="0" w:lastRowLastColumn="0"/>
+            </w:pPr>
+            <w:r>
+              <w:t>A Regularisation Rate: A Constant multiplied by the Sum of the absolute value of the N</w:t>
+            </w:r>
+            <w:r>
+              <w:rPr>
+                <w:vertAlign w:val="superscript"/>
+              </w:rPr>
+              <w:t>th</w:t>
+            </w:r>
+            <w:r>
+              <w:t xml:space="preserve"> root of the</w:t>
+            </w:r>
+            <w:r>
+              <w:t xml:space="preserve"> </w:t>
+            </w:r>
+            <w:r>
+              <w:lastRenderedPageBreak/>
+              <w:t>Complexity</w:t>
+            </w:r>
+            <w:r>
+              <w:t>, where N is variable</w:t>
+            </w:r>
+          </w:p>
+        </w:tc>
+        <w:tc>
+          <w:tcPr>
+            <w:tcW w:w="3230" w:type="dxa"/>
+          </w:tcPr>
+          <w:p>
+            <w:pPr>
+              <w:cnfStyle w:val="000000000000" w:firstRow="0" w:lastRow="0" w:firstColumn="0" w:lastColumn="0" w:oddVBand="0" w:evenVBand="0" w:oddHBand="0" w:evenHBand="0" w:firstRowFirstColumn="0" w:firstRowLastColumn="0" w:lastRowFirstColumn="0" w:lastRowLastColumn="0"/>
+            </w:pPr>
+            <w:r>
+              <w:lastRenderedPageBreak/>
+              <w:t>N/A</w:t>
+            </w:r>
+          </w:p>
+        </w:tc>
+      </w:tr>
+      <w:tr>
+        <w:tc>
+          <w:tcPr>
+            <w:cnfStyle w:val="001000000000" w:firstRow="0" w:lastRow="0" w:firstColumn="1" w:lastColumn="0" w:oddVBand="0" w:evenVBand="0" w:oddHBand="0" w:evenHBand="0" w:firstRowFirstColumn="0" w:firstRowLastColumn="0" w:lastRowFirstColumn="0" w:lastRowLastColumn="0"/>
+            <w:tcW w:w="3062" w:type="dxa"/>
+          </w:tcPr>
+          <w:p>
+            <w:pPr>
+              <w:rPr>
+                <w:rFonts w:cstheme="minorHAnsi"/>
+              </w:rPr>
+            </w:pPr>
+            <w:r>
+              <w:rPr>
+                <w:rFonts w:cstheme="minorHAnsi"/>
+              </w:rPr>
+              <w:t>23</w:t>
+            </w:r>
+          </w:p>
+        </w:tc>
+        <w:tc>
+          <w:tcPr>
+            <w:tcW w:w="2724" w:type="dxa"/>
+          </w:tcPr>
+          <w:p>
+            <w:pPr>
+              <w:cnfStyle w:val="000000000000" w:firstRow="0" w:lastRow="0" w:firstColumn="0" w:lastColumn="0" w:oddVBand="0" w:evenVBand="0" w:oddHBand="0" w:evenHBand="0" w:firstRowFirstColumn="0" w:firstRowLastColumn="0" w:lastRowFirstColumn="0" w:lastRowLastColumn="0"/>
+            </w:pPr>
+            <w:r>
+              <w:t xml:space="preserve">A Regularisation Rate: A Constant multiplied by the absolute value of the normalised </w:t>
+            </w:r>
+            <w:r>
+              <w:t>Complexity</w:t>
+            </w:r>
+          </w:p>
+        </w:tc>
+        <w:tc>
+          <w:tcPr>
+            <w:tcW w:w="3230" w:type="dxa"/>
+          </w:tcPr>
+          <w:p>
+            <w:pPr>
+              <w:cnfStyle w:val="000000000000" w:firstRow="0" w:lastRow="0" w:firstColumn="0" w:lastColumn="0" w:oddVBand="0" w:evenVBand="0" w:oddHBand="0" w:evenHBand="0" w:firstRowFirstColumn="0" w:firstRowLastColumn="0" w:lastRowFirstColumn="0" w:lastRowLastColumn="0"/>
+            </w:pPr>
+            <w:r>
+              <w:t>N/A</w:t>
+            </w:r>
+          </w:p>
+        </w:tc>
+      </w:tr>
+      <w:tr>
+        <w:tc>
+          <w:tcPr>
+            <w:cnfStyle w:val="001000000000" w:firstRow="0" w:lastRow="0" w:firstColumn="1" w:lastColumn="0" w:oddVBand="0" w:evenVBand="0" w:oddHBand="0" w:evenHBand="0" w:firstRowFirstColumn="0" w:firstRowLastColumn="0" w:lastRowFirstColumn="0" w:lastRowLastColumn="0"/>
+            <w:tcW w:w="3062" w:type="dxa"/>
+          </w:tcPr>
+          <w:p>
+            <w:pPr>
+              <w:rPr>
+                <w:rFonts w:cstheme="minorHAnsi"/>
+              </w:rPr>
+            </w:pPr>
+            <w:r>
+              <w:rPr>
+                <w:rFonts w:cstheme="minorHAnsi"/>
+              </w:rPr>
+              <w:t>24</w:t>
+            </w:r>
+          </w:p>
+        </w:tc>
+        <w:tc>
+          <w:tcPr>
+            <w:tcW w:w="2724" w:type="dxa"/>
+          </w:tcPr>
+          <w:p>
+            <w:pPr>
+              <w:cnfStyle w:val="000000000000" w:firstRow="0" w:lastRow="0" w:firstColumn="0" w:lastColumn="0" w:oddVBand="0" w:evenVBand="0" w:oddHBand="0" w:evenHBand="0" w:firstRowFirstColumn="0" w:firstRowLastColumn="0" w:lastRowFirstColumn="0" w:lastRowLastColumn="0"/>
+            </w:pPr>
+            <w:r>
+              <w:t>A Regularisation Rate: A Constant multiplied by the normalised absolute value of the</w:t>
+            </w:r>
+            <w:r>
+              <w:t xml:space="preserve"> Complexity</w:t>
+            </w:r>
+          </w:p>
+        </w:tc>
+        <w:tc>
+          <w:tcPr>
+            <w:tcW w:w="3230" w:type="dxa"/>
+          </w:tcPr>
+          <w:p>
+            <w:pPr>
+              <w:cnfStyle w:val="000000000000" w:firstRow="0" w:lastRow="0" w:firstColumn="0" w:lastColumn="0" w:oddVBand="0" w:evenVBand="0" w:oddHBand="0" w:evenHBand="0" w:firstRowFirstColumn="0" w:firstRowLastColumn="0" w:lastRowFirstColumn="0" w:lastRowLastColumn="0"/>
+            </w:pPr>
+            <w:r>
+              <w:t>N/A</w:t>
+            </w:r>
+          </w:p>
+        </w:tc>
+      </w:tr>
+      <w:tr>
+        <w:tc>
+          <w:tcPr>
+            <w:cnfStyle w:val="001000000000" w:firstRow="0" w:lastRow="0" w:firstColumn="1" w:lastColumn="0" w:oddVBand="0" w:evenVBand="0" w:oddHBand="0" w:evenHBand="0" w:firstRowFirstColumn="0" w:firstRowLastColumn="0" w:lastRowFirstColumn="0" w:lastRowLastColumn="0"/>
+            <w:tcW w:w="3062" w:type="dxa"/>
+          </w:tcPr>
+          <w:p>
+            <w:pPr>
+              <w:rPr>
+                <w:rFonts w:cstheme="minorHAnsi"/>
+              </w:rPr>
+            </w:pPr>
+            <w:r>
+              <w:rPr>
+                <w:rFonts w:cstheme="minorHAnsi"/>
+              </w:rPr>
+              <w:t>25</w:t>
+            </w:r>
+          </w:p>
+        </w:tc>
+        <w:tc>
+          <w:tcPr>
+            <w:tcW w:w="2724" w:type="dxa"/>
+          </w:tcPr>
+          <w:p>
+            <w:pPr>
+              <w:cnfStyle w:val="000000000000" w:firstRow="0" w:lastRow="0" w:firstColumn="0" w:lastColumn="0" w:oddVBand="0" w:evenVBand="0" w:oddHBand="0" w:evenHBand="0" w:firstRowFirstColumn="0" w:firstRowLastColumn="0" w:lastRowFirstColumn="0" w:lastRowLastColumn="0"/>
+            </w:pPr>
+            <w:r>
+              <w:t xml:space="preserve">A Regularisation Rate: A Constant multiplied by the Error Vector Magnitude of the </w:t>
+            </w:r>
+            <w:r>
+              <w:t>Complexity</w:t>
+            </w:r>
+          </w:p>
+        </w:tc>
+        <w:tc>
+          <w:tcPr>
+            <w:tcW w:w="3230" w:type="dxa"/>
+          </w:tcPr>
+          <w:p>
+            <w:pPr>
+              <w:cnfStyle w:val="000000000000" w:firstRow="0" w:lastRow="0" w:firstColumn="0" w:lastColumn="0" w:oddVBand="0" w:evenVBand="0" w:oddHBand="0" w:evenHBand="0" w:firstRowFirstColumn="0" w:firstRowLastColumn="0" w:lastRowFirstColumn="0" w:lastRowLastColumn="0"/>
+            </w:pPr>
+            <w:r>
+              <w:t>N/A</w:t>
+            </w:r>
+          </w:p>
+        </w:tc>
+      </w:tr>
+    </w:tbl>
+    <w:p>
+      <w:pPr>
+        <w:rPr>
+          <w:rFonts w:cstheme="minorHAnsi"/>
+          <w:color w:val="00B0F0"/>
+        </w:rPr>
+      </w:pPr>
+    </w:p>
+    <w:p>
+      <w:pPr>
+        <w:rPr>
+          <w:rFonts w:asciiTheme="majorHAnsi" w:hAnsiTheme="majorHAnsi" w:cstheme="majorHAnsi"/>
           <w:i/>
           <w:iCs/>
           <w:color w:val="00B0F0"/>
         </w:rPr>
       </w:pPr>
+      <w:r>
+        <w:rPr>
+          <w:rFonts w:asciiTheme="majorHAnsi" w:hAnsiTheme="majorHAnsi" w:cstheme="majorHAnsi"/>
+          <w:i/>
+          <w:iCs/>
+          <w:color w:val="00B0F0"/>
+        </w:rPr>
+        <w:t>References</w:t>
+      </w:r>
+    </w:p>
+    <w:p>
+      <w:r>
+        <w:rPr>
+          <w:rFonts w:cstheme="minorHAnsi"/>
+        </w:rPr>
+        <w:t xml:space="preserve">[1]: </w:t>
+      </w:r>
+      <w:r>
+        <w:t>Notes 3, Computer Graphics 2, 15-463 by Paul Heckbert</w:t>
+      </w:r>
+      <w:r>
+        <w:t>,</w:t>
+      </w:r>
+      <w:r>
+        <w:t xml:space="preserve"> Feb. 1995, Revised 27 Jan. 1998</w:t>
+      </w:r>
+      <w:r>
+        <w:t xml:space="preserve">, </w:t>
+      </w:r>
+      <w:r>
+        <w:t>Carnegie Mellon School of Computer Science</w:t>
+      </w:r>
+      <w:r>
+        <w:t xml:space="preserve">, </w:t>
+      </w:r>
+      <w:r>
+        <w:t>University in Pittsburgh, Pennsylvania</w:t>
+      </w:r>
+      <w:r>
+        <w:t>.</w:t>
+      </w:r>
+    </w:p>
+    <w:p>
+      <w:r>
+        <w:t>[2]:</w:t>
+      </w:r>
+      <w:r>
+        <w:t xml:space="preserve"> </w:t>
+      </w:r>
+      <w:hyperlink r:id="rId28" w:history="1">
+        <w:r>
+          <w:rPr>
+            <w:rStyle w:val="Hyperlink"/>
+            <w:rFonts w:ascii="Arial" w:hAnsi="Arial" w:cs="Arial"/>
+          </w:rPr>
+          <w:t>https://www.kaggle.com/c/tensorflow-speech-recognition-challenge/data</w:t>
+        </w:r>
+      </w:hyperlink>
+    </w:p>
+    <w:p>
+      <w:r>
+        <w:t>[3]:</w:t>
+      </w:r>
+      <w:r>
+        <w:t xml:space="preserve"> </w:t>
+      </w:r>
+      <w:hyperlink r:id="rId29" w:history="1">
+        <w:r>
+          <w:rPr>
+            <w:rStyle w:val="Hyperlink"/>
+          </w:rPr>
+          <w:t>https://github.com/aravindpai/Speech-Recognition/blob/master/Speech%20Recognition.ipynb</w:t>
+        </w:r>
+      </w:hyperlink>
     </w:p>
     <w:sectPr>
       <w:pgSz w:w="11906" w:h="16838"/>
@@ -9144,6 +11039,63 @@
       <w:szCs w:val="18"/>
     </w:rPr>
   </w:style>
+  <w:style w:type="table" w:styleId="GridTable1Light">
+    <w:name w:val="Grid Table 1 Light"/>
+    <w:basedOn w:val="TableNormal"/>
+    <w:uiPriority w:val="46"/>
+    <w:rsid w:val="00E5448D"/>
+    <w:pPr>
+      <w:spacing w:after="0" w:line="240" w:lineRule="auto"/>
+    </w:pPr>
+    <w:tblPr>
+      <w:tblStyleRowBandSize w:val="1"/>
+      <w:tblStyleColBandSize w:val="1"/>
+      <w:tblBorders>
+        <w:top w:val="single" w:sz="4" w:space="0" w:color="999999" w:themeColor="text1" w:themeTint="66"/>
+        <w:left w:val="single" w:sz="4" w:space="0" w:color="999999" w:themeColor="text1" w:themeTint="66"/>
+        <w:bottom w:val="single" w:sz="4" w:space="0" w:color="999999" w:themeColor="text1" w:themeTint="66"/>
+        <w:right w:val="single" w:sz="4" w:space="0" w:color="999999" w:themeColor="text1" w:themeTint="66"/>
+        <w:insideH w:val="single" w:sz="4" w:space="0" w:color="999999" w:themeColor="text1" w:themeTint="66"/>
+        <w:insideV w:val="single" w:sz="4" w:space="0" w:color="999999" w:themeColor="text1" w:themeTint="66"/>
+      </w:tblBorders>
+    </w:tblPr>
+    <w:tblStylePr w:type="firstRow">
+      <w:rPr>
+        <w:b/>
+        <w:bCs/>
+      </w:rPr>
+      <w:tblPr/>
+      <w:tcPr>
+        <w:tcBorders>
+          <w:bottom w:val="single" w:sz="12" w:space="0" w:color="666666" w:themeColor="text1" w:themeTint="99"/>
+        </w:tcBorders>
+      </w:tcPr>
+    </w:tblStylePr>
+    <w:tblStylePr w:type="lastRow">
+      <w:rPr>
+        <w:b/>
+        <w:bCs/>
+      </w:rPr>
+      <w:tblPr/>
+      <w:tcPr>
+        <w:tcBorders>
+          <w:top w:val="double" w:sz="2" w:space="0" w:color="666666" w:themeColor="text1" w:themeTint="99"/>
+        </w:tcBorders>
+      </w:tcPr>
+    </w:tblStylePr>
+    <w:tblStylePr w:type="firstCol">
+      <w:rPr>
+        <w:b/>
+        <w:bCs/>
+      </w:rPr>
+    </w:tblStylePr>
+    <w:tblStylePr w:type="lastCol">
+      <w:rPr>
+        <w:b/>
+        <w:bCs/>
+      </w:rPr>
+    </w:tblStylePr>
+  </w:style>
 </w:styles>
 </file>
 

</xml_diff>

<commit_message>
Made edits suggested by proof reader
</commit_message>
<xml_diff>
--- a/Intelligent DFT.docx
+++ b/Intelligent DFT.docx
@@ -76,7 +76,13 @@
         <w:tab/>
       </w:r>
       <w:r>
-        <w:t xml:space="preserve">This project sets out to implement a new way for sensor / signal data to be read and understood by Neural Networks, of varying types, that replaces the common approaches of Recurrent Neural Networks (RNN’s) or their equivalents and Convolutional Neural Networks </w:t>
+        <w:t xml:space="preserve">This project </w:t>
+      </w:r>
+      <w:r>
+        <w:t xml:space="preserve">implements a new method </w:t>
+      </w:r>
+      <w:r>
+        <w:t xml:space="preserve">for sensor / signal data to be read and understood by Neural Networks, of varying types, that replaces the common approaches of Recurrent Neural Networks (RNN’s) or their equivalents and Convolutional Neural Networks </w:t>
       </w:r>
       <w:r>
         <w:t xml:space="preserve">(CNN’s) </w:t>
@@ -85,7 +91,13 @@
         <w:t>with pre-processed data.</w:t>
       </w:r>
       <w:r>
-        <w:t xml:space="preserve"> The resulting algorithm amounts to an Intelligent Discrete Fourier Transform, which simultaneously transforms time-domain data to frequency-domain data and learns what content of the signal is meaningful to the given application. The final implementation was built using the TensorFlow API and is available for download from </w:t>
+        <w:t xml:space="preserve"> The resulting algorithm </w:t>
+      </w:r>
+      <w:r>
+        <w:t>is</w:t>
+      </w:r>
+      <w:r>
+        <w:t xml:space="preserve"> an Intelligent Discrete Fourier Transform, which simultaneously transforms time-domain data to frequency-domain data and learns what content of the signal is meaningful to the given application. The final implementation was built using the TensorFlow API and is available for download from </w:t>
       </w:r>
       <w:r>
         <w:t>GitHub</w:t>
@@ -118,7 +130,10 @@
         <w:ind w:firstLine="720"/>
       </w:pPr>
       <w:r>
-        <w:t xml:space="preserve">At the time of writing this, the common practice for handling signal data using Neural Networks breaks down into one of two choices: Recurrent Neural Networks (RNN’s) and their equivalents, or pre-processing data into images to accommodate </w:t>
+        <w:t>Currently, there are two common practices for handling signal data using Neural Networks</w:t>
+      </w:r>
+      <w:r>
+        <w:t xml:space="preserve">: Recurrent Neural Networks (RNN’s) and their equivalents, or pre-processing data into images to accommodate </w:t>
       </w:r>
       <w:r>
         <w:t xml:space="preserve">2-D </w:t>
@@ -140,13 +155,81 @@
         <w:t xml:space="preserve"> 2-D</w:t>
       </w:r>
       <w:r>
-        <w:t xml:space="preserve"> CNN is both time consuming and wasteful from a processing standpoint. The need to generate an image before being able to discern meaning from the data all but exclude this setup from being viable in edge-sensor networks or in real-time systems.</w:t>
+        <w:t xml:space="preserve"> CNN is both time consuming and wasteful from a processing standpoint. The need to generate an image before discern</w:t>
+      </w:r>
+      <w:r>
+        <w:t>ing</w:t>
+      </w:r>
+      <w:r>
+        <w:t xml:space="preserve"> meaning from the data exclude</w:t>
+      </w:r>
+      <w:r>
+        <w:t>s</w:t>
+      </w:r>
+      <w:r>
+        <w:t xml:space="preserve"> th</w:t>
+      </w:r>
+      <w:r>
+        <w:t>is</w:t>
+      </w:r>
+      <w:r>
+        <w:t xml:space="preserve"> setup from being viable in edge-sensor networks or in real-time systems.</w:t>
       </w:r>
     </w:p>
     <w:p>
       <w:r>
         <w:tab/>
-        <w:t>What both approaches lack is the ability to transform sensor data from time-domain to frequency-domain. Certainly, the sensor data – to – image approach attempts to overcome this hinderance, but the question remains: why perform unnecessary processing on a signal prior to discerning meaning from the signal. In this regard the RNN approach has the lead, as it does not pre-process the data at all, but being limited to the time-domain does hold this approach at a disadvantage. The goal of this project is to find a way to pull the best parts from both approaches to make one computationally efficient, real-time system capable approach of handling signal data in the frequency domain. The result was a Discrete Fourier Transform which learns what parts of the signal are meaningful for the given application (an Intelligent Discrete Fourier Transform, if you will).</w:t>
+      </w:r>
+      <w:r>
+        <w:t>Both the RNN and CNN approaches</w:t>
+      </w:r>
+      <w:r>
+        <w:t xml:space="preserve"> lack is the ability to transform sensor data from time-domain to frequency-domain. Certainly, the sensor data – to – image approach attempts to overcome this hinderance, but the question remains: why perform unnecessary processing on a signal prior to discerning meaning from the signal. In this regard the RNN approach</w:t>
+      </w:r>
+      <w:r>
+        <w:t xml:space="preserve"> is preferrable</w:t>
+      </w:r>
+      <w:r>
+        <w:t xml:space="preserve">, as it does not pre-process the data at all, but being limited to the time-domain </w:t>
+      </w:r>
+      <w:r>
+        <w:t xml:space="preserve">is </w:t>
+      </w:r>
+      <w:r>
+        <w:t xml:space="preserve">a </w:t>
+      </w:r>
+      <w:r>
+        <w:t xml:space="preserve">significant </w:t>
+      </w:r>
+      <w:r>
+        <w:t xml:space="preserve">disadvantage. The goal of this project is to </w:t>
+      </w:r>
+      <w:r>
+        <w:t>use</w:t>
+      </w:r>
+      <w:r>
+        <w:t xml:space="preserve"> the best parts from both approaches to make one computationally efficient, real-time system approach</w:t>
+      </w:r>
+      <w:r>
+        <w:t xml:space="preserve"> capable</w:t>
+      </w:r>
+      <w:r>
+        <w:t xml:space="preserve"> of handling signal data in the frequency domain. The result </w:t>
+      </w:r>
+      <w:r>
+        <w:t>is</w:t>
+      </w:r>
+      <w:r>
+        <w:t xml:space="preserve"> a Discrete Fourier Transform which learns </w:t>
+      </w:r>
+      <w:r>
+        <w:t>t</w:t>
+      </w:r>
+      <w:r>
+        <w:t xml:space="preserve">he meaningful parts of the signal for a given application </w:t>
+      </w:r>
+      <w:r>
+        <w:t>(an Intelligent Discrete Fourier Transform, if you will).</w:t>
       </w:r>
     </w:p>
     <w:p>
@@ -157,15 +240,19 @@
       </w:pPr>
       <w:r>
         <w:tab/>
-        <w:t>After the initial tests and demonstrations using MATLAB, a DFT layer was written using the TensorFlow API in Python. As a test of efficacy, this new layer was used to build a model which categorised 1s audio clips of one-word voice commands (</w:t>
-      </w:r>
-      <w:proofErr w:type="spellStart"/>
-      <w:r>
-        <w:t>eg</w:t>
-      </w:r>
-      <w:proofErr w:type="spellEnd"/>
-      <w:r>
-        <w:t>: “yes”, “no”, “up”, “down”, etc.)</w:t>
+        <w:t>After the initial tests and demonstrations using MATLAB, a DFT layer was written using the TensorFlow API in Python. As a test of efficacy, this new layer was used to build a model which categorised 1</w:t>
+      </w:r>
+      <w:r>
+        <w:t xml:space="preserve"> </w:t>
+      </w:r>
+      <w:r>
+        <w:t>s</w:t>
+      </w:r>
+      <w:r>
+        <w:t>econd</w:t>
+      </w:r>
+      <w:r>
+        <w:t xml:space="preserve"> audio clips of one-word voice commands (eg: “yes”, “no”, “up”, “down”, etc.)</w:t>
       </w:r>
       <w:r>
         <w:t>.</w:t>
@@ -177,7 +264,13 @@
         <w:t>T</w:t>
       </w:r>
       <w:r>
-        <w:t xml:space="preserve">he effectiveness of this model was compared to that of a 1-D ConvNet used as a demonstration in numerous online guides for audio processing with Artificial Intelligence. In this paper, we will review the mathematics behind the Intelligent DFT, the resulting implementation in TensorFlow, and the limitations of this implementation. For reference, the entire body of code discussed in this paper is available at: </w:t>
+        <w:t xml:space="preserve">he effectiveness of this model was compared to that of a 1-D ConvNet used as a demonstration in numerous online guides for audio processing with Artificial Intelligence. </w:t>
+      </w:r>
+      <w:r>
+        <w:t>Here</w:t>
+      </w:r>
+      <w:r>
+        <w:t xml:space="preserve">, we will review the mathematics behind the Intelligent DFT, the resulting implementation in TensorFlow, and the limitations of this implementation. For reference, the entire body of code discussed in this paper is available at: </w:t>
       </w:r>
       <w:hyperlink r:id="rId6" w:history="1">
         <w:r>
@@ -237,21 +330,26 @@
           <w:iCs/>
           <w:color w:val="00B0F0"/>
         </w:rPr>
-        <w:lastRenderedPageBreak/>
         <w:t>Overview</w:t>
       </w:r>
     </w:p>
     <w:p>
       <w:pPr>
         <w:rPr>
+          <w:rFonts w:cstheme="minorHAnsi"/>
+        </w:rPr>
+      </w:pPr>
+      <w:r>
+        <w:rPr>
           <w:rFonts w:ascii="Arial" w:hAnsi="Arial" w:cs="Arial"/>
         </w:rPr>
-      </w:pPr>
-      <w:r>
-        <w:rPr>
-          <w:rFonts w:ascii="Arial" w:hAnsi="Arial" w:cs="Arial"/>
-        </w:rPr>
+        <w:lastRenderedPageBreak/>
         <w:tab/>
+      </w:r>
+      <w:r>
+        <w:rPr>
+          <w:rFonts w:cstheme="minorHAnsi"/>
+        </w:rPr>
         <w:t>The Fourier Transform is a well-documented variant of the Laplace Transform commonly used in the realm of signal processing. Formally it is defined as:</w:t>
       </w:r>
     </w:p>
@@ -410,19 +508,7 @@
                           <w:rPr>
                             <w:rFonts w:ascii="Cambria Math" w:hAnsi="Cambria Math" w:cs="Arial"/>
                           </w:rPr>
-                          <m:t>-j*</m:t>
-                        </m:r>
-                        <m:r>
-                          <w:rPr>
-                            <w:rFonts w:ascii="Cambria Math" w:hAnsi="Cambria Math" w:cs="Arial"/>
-                          </w:rPr>
-                          <m:t>ω</m:t>
-                        </m:r>
-                        <m:r>
-                          <w:rPr>
-                            <w:rFonts w:ascii="Cambria Math" w:hAnsi="Cambria Math" w:cs="Arial"/>
-                          </w:rPr>
-                          <m:t>*t</m:t>
+                          <m:t>-j*ω*t</m:t>
                         </m:r>
                       </m:sup>
                     </m:sSup>
@@ -476,31 +562,36 @@
     <w:p>
       <w:pPr>
         <w:rPr>
+          <w:rFonts w:cstheme="minorHAnsi"/>
+        </w:rPr>
+      </w:pPr>
+      <w:r>
+        <w:rPr>
           <w:rFonts w:ascii="Arial" w:hAnsi="Arial" w:cs="Arial"/>
         </w:rPr>
-      </w:pPr>
-      <w:r>
-        <w:rPr>
-          <w:rFonts w:ascii="Arial" w:hAnsi="Arial" w:cs="Arial"/>
-        </w:rPr>
         <w:tab/>
+      </w:r>
+      <w:r>
+        <w:rPr>
+          <w:rFonts w:cstheme="minorHAnsi"/>
+        </w:rPr>
         <w:t xml:space="preserve">However, implementing this equation on digital systems requires the use of Discrete Time, rather than the native Continuous Time equation shown in </w:t>
       </w:r>
       <w:r>
         <w:rPr>
-          <w:rFonts w:ascii="Arial" w:hAnsi="Arial" w:cs="Arial"/>
+          <w:rFonts w:cstheme="minorHAnsi"/>
         </w:rPr>
         <w:t>E</w:t>
       </w:r>
       <w:r>
         <w:rPr>
-          <w:rFonts w:ascii="Arial" w:hAnsi="Arial" w:cs="Arial"/>
+          <w:rFonts w:cstheme="minorHAnsi"/>
         </w:rPr>
         <w:t>quation</w:t>
       </w:r>
       <w:r>
         <w:rPr>
-          <w:rFonts w:ascii="Arial" w:hAnsi="Arial" w:cs="Arial"/>
+          <w:rFonts w:cstheme="minorHAnsi"/>
         </w:rPr>
         <w:t xml:space="preserve"> 1. This Discrete Time Fourier Transform (more commonly referred to as the Discrete Fourier Transform, or DFT) is formally defined as:</w:t>
       </w:r>
@@ -605,13 +696,7 @@
                       <w:rPr>
                         <w:rFonts w:ascii="Cambria Math" w:hAnsi="Cambria Math" w:cs="Arial"/>
                       </w:rPr>
-                      <m:t>n</m:t>
-                    </m:r>
-                    <m:r>
-                      <w:rPr>
-                        <w:rFonts w:ascii="Cambria Math" w:hAnsi="Cambria Math" w:cs="Arial"/>
-                      </w:rPr>
-                      <m:t>=0</m:t>
+                      <m:t>n=0</m:t>
                     </m:r>
                   </m:sub>
                   <m:sup>
@@ -727,12 +812,12 @@
     <w:p>
       <w:pPr>
         <w:rPr>
-          <w:rFonts w:ascii="Arial" w:eastAsiaTheme="minorEastAsia" w:hAnsi="Arial" w:cs="Arial"/>
-        </w:rPr>
-      </w:pPr>
-      <w:r>
-        <w:rPr>
-          <w:rFonts w:ascii="Arial" w:eastAsiaTheme="minorEastAsia" w:hAnsi="Arial" w:cs="Arial"/>
+          <w:rFonts w:eastAsiaTheme="minorEastAsia" w:cstheme="minorHAnsi"/>
+        </w:rPr>
+      </w:pPr>
+      <w:r>
+        <w:rPr>
+          <w:rFonts w:eastAsiaTheme="minorEastAsia" w:cstheme="minorHAnsi"/>
         </w:rPr>
         <w:t>Where:</w:t>
       </w:r>
@@ -858,13 +943,7 @@
                           <w:rPr>
                             <w:rFonts w:ascii="Cambria Math" w:hAnsi="Cambria Math" w:cs="Arial"/>
                           </w:rPr>
-                          <m:t>2</m:t>
-                        </m:r>
-                        <m:r>
-                          <w:rPr>
-                            <w:rFonts w:ascii="Cambria Math" w:hAnsi="Cambria Math" w:cs="Arial"/>
-                          </w:rPr>
-                          <m:t>π</m:t>
+                          <m:t>2π</m:t>
                         </m:r>
                       </m:num>
                       <m:den>
@@ -915,66 +994,66 @@
       <w:pPr>
         <w:ind w:firstLine="720"/>
         <w:rPr>
-          <w:rFonts w:ascii="Arial" w:hAnsi="Arial" w:cs="Arial"/>
-        </w:rPr>
-      </w:pPr>
-      <w:r>
-        <w:rPr>
-          <w:rFonts w:ascii="Arial" w:hAnsi="Arial" w:cs="Arial"/>
+          <w:rFonts w:cstheme="minorHAnsi"/>
+        </w:rPr>
+      </w:pPr>
+      <w:r>
+        <w:rPr>
+          <w:rFonts w:cstheme="minorHAnsi"/>
         </w:rPr>
         <w:t xml:space="preserve">As written by </w:t>
       </w:r>
       <w:r>
         <w:rPr>
-          <w:rFonts w:ascii="Arial" w:hAnsi="Arial" w:cs="Arial"/>
+          <w:rFonts w:cstheme="minorHAnsi"/>
         </w:rPr>
         <w:t>Paul Heckbert</w:t>
       </w:r>
       <w:r>
         <w:rPr>
-          <w:rFonts w:ascii="Arial" w:hAnsi="Arial" w:cs="Arial"/>
+          <w:rFonts w:cstheme="minorHAnsi"/>
         </w:rPr>
         <w:t xml:space="preserve"> [1]</w:t>
       </w:r>
       <w:r>
         <w:rPr>
-          <w:rFonts w:ascii="Arial" w:hAnsi="Arial" w:cs="Arial"/>
+          <w:rFonts w:cstheme="minorHAnsi"/>
         </w:rPr>
         <w:t>,</w:t>
       </w:r>
       <w:r>
         <w:rPr>
-          <w:rFonts w:ascii="Arial" w:hAnsi="Arial" w:cs="Arial"/>
+          <w:rFonts w:cstheme="minorHAnsi"/>
         </w:rPr>
         <w:t xml:space="preserve"> the DFT can be implemented using Matrix Algebra, as shown in </w:t>
       </w:r>
       <w:r>
         <w:rPr>
-          <w:rFonts w:ascii="Arial" w:hAnsi="Arial" w:cs="Arial"/>
+          <w:rFonts w:cstheme="minorHAnsi"/>
         </w:rPr>
         <w:t>E</w:t>
       </w:r>
       <w:r>
         <w:rPr>
-          <w:rFonts w:ascii="Arial" w:hAnsi="Arial" w:cs="Arial"/>
+          <w:rFonts w:cstheme="minorHAnsi"/>
         </w:rPr>
         <w:t>quation</w:t>
       </w:r>
       <w:r>
         <w:rPr>
-          <w:rFonts w:ascii="Arial" w:hAnsi="Arial" w:cs="Arial"/>
+          <w:rFonts w:cstheme="minorHAnsi"/>
         </w:rPr>
         <w:t xml:space="preserve"> </w:t>
       </w:r>
       <w:r>
         <w:rPr>
-          <w:rFonts w:ascii="Arial" w:hAnsi="Arial" w:cs="Arial"/>
+          <w:rFonts w:cstheme="minorHAnsi"/>
         </w:rPr>
         <w:t>4</w:t>
       </w:r>
       <w:r>
         <w:rPr>
-          <w:rFonts w:ascii="Arial" w:hAnsi="Arial" w:cs="Arial"/>
+          <w:rFonts w:cstheme="minorHAnsi"/>
         </w:rPr>
         <w:t>.</w:t>
       </w:r>
@@ -1109,41 +1188,64 @@
     <w:p>
       <w:pPr>
         <w:rPr>
+          <w:rFonts w:cstheme="minorHAnsi"/>
+        </w:rPr>
+      </w:pPr>
+      <w:r>
+        <w:rPr>
           <w:rFonts w:ascii="Arial" w:hAnsi="Arial" w:cs="Arial"/>
         </w:rPr>
-      </w:pPr>
-      <w:r>
-        <w:rPr>
-          <w:rFonts w:ascii="Arial" w:hAnsi="Arial" w:cs="Arial"/>
-        </w:rPr>
         <w:tab/>
-        <w:t>It is this matrix implementation of the DFT that forms the basis of this research.</w:t>
-      </w:r>
-      <w:r>
-        <w:rPr>
-          <w:rFonts w:ascii="Arial" w:hAnsi="Arial" w:cs="Arial"/>
-        </w:rPr>
-        <w:t xml:space="preserve"> Using this approach, one could theoretically incorporate a DFT into a larger Deep Learning network. Given that backpropagation simply adjusts network parameters along the negative of the error gradient, and that the derivative of the error w.r.t. the values of the DFT matrix is linear, there should be few issues with incorporating this equation into larger networks.</w:t>
+      </w:r>
+      <w:r>
+        <w:rPr>
+          <w:rFonts w:cstheme="minorHAnsi"/>
+        </w:rPr>
+        <w:t>The</w:t>
+      </w:r>
+      <w:r>
+        <w:rPr>
+          <w:rFonts w:cstheme="minorHAnsi"/>
+        </w:rPr>
+        <w:t xml:space="preserve"> matrix implementation of the DFT that forms the basis of this research.</w:t>
+      </w:r>
+      <w:r>
+        <w:rPr>
+          <w:rFonts w:cstheme="minorHAnsi"/>
+        </w:rPr>
+        <w:t xml:space="preserve"> Using this approach, one could theoretically incorporate a DFT into a larger Deep Learning network. Given that backpropagation simply adjusts network parameters along the negative of the error gradient, and that the derivative of the error w.r.t. the DFT matrix is linear, there should be few issues with incorporating this equation into larger networks.</w:t>
       </w:r>
     </w:p>
     <w:p>
       <w:pPr>
         <w:rPr>
-          <w:rFonts w:ascii="Arial" w:hAnsi="Arial" w:cs="Arial"/>
-        </w:rPr>
-      </w:pPr>
-      <w:r>
-        <w:rPr>
-          <w:rFonts w:ascii="Arial" w:hAnsi="Arial" w:cs="Arial"/>
+          <w:rFonts w:cstheme="minorHAnsi"/>
+        </w:rPr>
+      </w:pPr>
+      <w:r>
+        <w:rPr>
+          <w:rFonts w:cstheme="minorHAnsi"/>
         </w:rPr>
         <w:tab/>
         <w:t>Principally this does hold true, however as will be shown in the following sections, there are still some issues with implementation. Foremost among them is the inability of most Deep Learning</w:t>
       </w:r>
       <w:r>
         <w:rPr>
-          <w:rFonts w:ascii="Arial" w:hAnsi="Arial" w:cs="Arial"/>
-        </w:rPr>
-        <w:t xml:space="preserve"> frameworks to accommodate Imaginary Values in the Error Gradient. At the time of writing this it does not pose a major issue. With careful implementation it is possible to build a fully working Neural Network that uses Imaginary values in its layers. However, this limitation does have an impact on model performance. More on this later.</w:t>
+          <w:rFonts w:cstheme="minorHAnsi"/>
+        </w:rPr>
+        <w:t xml:space="preserve"> frameworks to accommodate Imaginary Values in the Error Gradient. At the time of writing this it does not pose a major issue. With careful implementation it is possible to build a fully working Neural Network that uses Imaginary values in its layers. However, this limitation does have an impact on model performance. More on this </w:t>
+      </w:r>
+      <w:r>
+        <w:rPr>
+          <w:rFonts w:cstheme="minorHAnsi"/>
+        </w:rPr>
+        <w:t>in the Discussions section</w:t>
+      </w:r>
+      <w:r>
+        <w:rPr>
+          <w:rFonts w:cstheme="minorHAnsi"/>
+        </w:rPr>
+        <w:t>.</w:t>
       </w:r>
     </w:p>
     <w:p>
@@ -1168,7 +1270,7 @@
     <w:p>
       <w:pPr>
         <w:rPr>
-          <w:rFonts w:ascii="Arial" w:hAnsi="Arial" w:cs="Arial"/>
+          <w:rFonts w:cstheme="minorHAnsi"/>
         </w:rPr>
       </w:pPr>
       <w:r>
@@ -1182,45 +1284,57 @@
       </w:r>
       <w:r>
         <w:rPr>
-          <w:rFonts w:ascii="Arial" w:hAnsi="Arial" w:cs="Arial"/>
+          <w:rFonts w:cstheme="minorHAnsi"/>
         </w:rPr>
         <w:t xml:space="preserve">Considering again </w:t>
       </w:r>
       <w:r>
         <w:rPr>
-          <w:rFonts w:ascii="Arial" w:hAnsi="Arial" w:cs="Arial"/>
+          <w:rFonts w:cstheme="minorHAnsi"/>
         </w:rPr>
         <w:t>E</w:t>
       </w:r>
       <w:r>
         <w:rPr>
-          <w:rFonts w:ascii="Arial" w:hAnsi="Arial" w:cs="Arial"/>
+          <w:rFonts w:cstheme="minorHAnsi"/>
         </w:rPr>
         <w:t xml:space="preserve">quation </w:t>
       </w:r>
       <w:r>
         <w:rPr>
-          <w:rFonts w:ascii="Arial" w:hAnsi="Arial" w:cs="Arial"/>
+          <w:rFonts w:cstheme="minorHAnsi"/>
         </w:rPr>
         <w:t>(</w:t>
       </w:r>
       <w:r>
         <w:rPr>
-          <w:rFonts w:ascii="Arial" w:hAnsi="Arial" w:cs="Arial"/>
+          <w:rFonts w:cstheme="minorHAnsi"/>
         </w:rPr>
         <w:t>4</w:t>
       </w:r>
       <w:r>
         <w:rPr>
-          <w:rFonts w:ascii="Arial" w:hAnsi="Arial" w:cs="Arial"/>
+          <w:rFonts w:cstheme="minorHAnsi"/>
         </w:rPr>
         <w:t>)</w:t>
       </w:r>
       <w:r>
         <w:rPr>
-          <w:rFonts w:ascii="Arial" w:hAnsi="Arial" w:cs="Arial"/>
-        </w:rPr>
-        <w:t>, building a rough proof of concept in a scripting language seems a reasonable place to start. The most prudent things to test here are:</w:t>
+          <w:rFonts w:cstheme="minorHAnsi"/>
+        </w:rPr>
+        <w:t xml:space="preserve">, building a rough proof of concept in a scripting language </w:t>
+      </w:r>
+      <w:r>
+        <w:rPr>
+          <w:rFonts w:cstheme="minorHAnsi"/>
+        </w:rPr>
+        <w:t>is</w:t>
+      </w:r>
+      <w:r>
+        <w:rPr>
+          <w:rFonts w:cstheme="minorHAnsi"/>
+        </w:rPr>
+        <w:t xml:space="preserve"> a reasonable place to start. The most prudent things to test here are:</w:t>
       </w:r>
     </w:p>
     <w:p>
@@ -1231,12 +1345,12 @@
           <w:numId w:val="1"/>
         </w:numPr>
         <w:rPr>
-          <w:rFonts w:ascii="Arial" w:hAnsi="Arial" w:cs="Arial"/>
-        </w:rPr>
-      </w:pPr>
-      <w:r>
-        <w:rPr>
-          <w:rFonts w:ascii="Arial" w:hAnsi="Arial" w:cs="Arial"/>
+          <w:rFonts w:cstheme="minorHAnsi"/>
+        </w:rPr>
+      </w:pPr>
+      <w:r>
+        <w:rPr>
+          <w:rFonts w:cstheme="minorHAnsi"/>
         </w:rPr>
         <w:t>Efficacy</w:t>
       </w:r>
@@ -1249,12 +1363,12 @@
           <w:numId w:val="1"/>
         </w:numPr>
         <w:rPr>
-          <w:rFonts w:ascii="Arial" w:hAnsi="Arial" w:cs="Arial"/>
-        </w:rPr>
-      </w:pPr>
-      <w:r>
-        <w:rPr>
-          <w:rFonts w:ascii="Arial" w:hAnsi="Arial" w:cs="Arial"/>
+          <w:rFonts w:cstheme="minorHAnsi"/>
+        </w:rPr>
+      </w:pPr>
+      <w:r>
+        <w:rPr>
+          <w:rFonts w:cstheme="minorHAnsi"/>
         </w:rPr>
         <w:t>Response to various Loss Functions</w:t>
       </w:r>
@@ -1267,12 +1381,12 @@
           <w:numId w:val="1"/>
         </w:numPr>
         <w:rPr>
-          <w:rFonts w:ascii="Arial" w:hAnsi="Arial" w:cs="Arial"/>
-        </w:rPr>
-      </w:pPr>
-      <w:r>
-        <w:rPr>
-          <w:rFonts w:ascii="Arial" w:hAnsi="Arial" w:cs="Arial"/>
+          <w:rFonts w:cstheme="minorHAnsi"/>
+        </w:rPr>
+      </w:pPr>
+      <w:r>
+        <w:rPr>
+          <w:rFonts w:cstheme="minorHAnsi"/>
         </w:rPr>
         <w:lastRenderedPageBreak/>
         <w:t>Stability</w:t>
@@ -1281,112 +1395,102 @@
     <w:p>
       <w:pPr>
         <w:rPr>
-          <w:rFonts w:ascii="Arial" w:hAnsi="Arial" w:cs="Arial"/>
-        </w:rPr>
-      </w:pPr>
-      <w:r>
-        <w:rPr>
-          <w:rFonts w:ascii="Arial" w:hAnsi="Arial" w:cs="Arial"/>
-        </w:rPr>
-        <w:t>Under the “Demonstration” folder of the repository is just such a proof</w:t>
-      </w:r>
-      <w:r>
-        <w:rPr>
-          <w:rFonts w:ascii="Arial" w:hAnsi="Arial" w:cs="Arial"/>
+          <w:rFonts w:cstheme="minorHAnsi"/>
+        </w:rPr>
+      </w:pPr>
+      <w:r>
+        <w:rPr>
+          <w:rFonts w:cstheme="minorHAnsi"/>
+        </w:rPr>
+        <w:t xml:space="preserve">Under the “Demonstration” folder of the repository </w:t>
+      </w:r>
+      <w:r>
+        <w:rPr>
+          <w:rFonts w:cstheme="minorHAnsi"/>
+        </w:rPr>
+        <w:t>is</w:t>
+      </w:r>
+      <w:r>
+        <w:rPr>
+          <w:rFonts w:cstheme="minorHAnsi"/>
+        </w:rPr>
+        <w:t xml:space="preserve"> a proof</w:t>
+      </w:r>
+      <w:r>
+        <w:rPr>
+          <w:rFonts w:cstheme="minorHAnsi"/>
         </w:rPr>
         <w:t>-</w:t>
       </w:r>
       <w:r>
         <w:rPr>
-          <w:rFonts w:ascii="Arial" w:hAnsi="Arial" w:cs="Arial"/>
+          <w:rFonts w:cstheme="minorHAnsi"/>
         </w:rPr>
         <w:t>of</w:t>
       </w:r>
       <w:r>
         <w:rPr>
-          <w:rFonts w:ascii="Arial" w:hAnsi="Arial" w:cs="Arial"/>
+          <w:rFonts w:cstheme="minorHAnsi"/>
         </w:rPr>
         <w:t>-</w:t>
       </w:r>
       <w:r>
         <w:rPr>
-          <w:rFonts w:ascii="Arial" w:hAnsi="Arial" w:cs="Arial"/>
-        </w:rPr>
-        <w:t xml:space="preserve">concept stored as </w:t>
-      </w:r>
-      <w:proofErr w:type="gramStart"/>
-      <w:r>
-        <w:rPr>
-          <w:rFonts w:ascii="Arial" w:hAnsi="Arial" w:cs="Arial"/>
-        </w:rPr>
-        <w:t>a .</w:t>
-      </w:r>
-      <w:proofErr w:type="spellStart"/>
-      <w:r>
-        <w:rPr>
-          <w:rFonts w:ascii="Arial" w:hAnsi="Arial" w:cs="Arial"/>
-        </w:rPr>
-        <w:t>mlapp</w:t>
-      </w:r>
-      <w:proofErr w:type="spellEnd"/>
-      <w:proofErr w:type="gramEnd"/>
-      <w:r>
-        <w:rPr>
-          <w:rFonts w:ascii="Arial" w:hAnsi="Arial" w:cs="Arial"/>
-        </w:rPr>
-        <w:t xml:space="preserve"> file. Viewing the underlying code will require a valid MATLAB license</w:t>
-      </w:r>
-      <w:r>
-        <w:rPr>
-          <w:rFonts w:ascii="Arial" w:hAnsi="Arial" w:cs="Arial"/>
+          <w:rFonts w:cstheme="minorHAnsi"/>
+        </w:rPr>
+        <w:t>concept stored as a .mlapp file. Viewing the underlying code will require a valid MATLAB license</w:t>
+      </w:r>
+      <w:r>
+        <w:rPr>
+          <w:rFonts w:cstheme="minorHAnsi"/>
         </w:rPr>
         <w:t xml:space="preserve">. This demonstration explores the behaviour </w:t>
       </w:r>
       <w:r>
         <w:rPr>
-          <w:rFonts w:ascii="Arial" w:hAnsi="Arial" w:cs="Arial"/>
+          <w:rFonts w:cstheme="minorHAnsi"/>
         </w:rPr>
         <w:t xml:space="preserve">of </w:t>
       </w:r>
       <w:r>
         <w:rPr>
-          <w:rFonts w:ascii="Arial" w:hAnsi="Arial" w:cs="Arial"/>
+          <w:rFonts w:cstheme="minorHAnsi"/>
         </w:rPr>
         <w:t>a simple model which only performs a DFT and trains using an error signal tied to white noise in the input signal</w:t>
       </w:r>
       <w:r>
         <w:rPr>
-          <w:rFonts w:ascii="Arial" w:hAnsi="Arial" w:cs="Arial"/>
+          <w:rFonts w:cstheme="minorHAnsi"/>
         </w:rPr>
         <w:t>.</w:t>
       </w:r>
       <w:r>
         <w:rPr>
-          <w:rFonts w:ascii="Arial" w:hAnsi="Arial" w:cs="Arial"/>
+          <w:rFonts w:cstheme="minorHAnsi"/>
         </w:rPr>
         <w:t xml:space="preserve"> Figure </w:t>
       </w:r>
       <w:r>
         <w:rPr>
-          <w:rFonts w:ascii="Arial" w:hAnsi="Arial" w:cs="Arial"/>
+          <w:rFonts w:cstheme="minorHAnsi"/>
         </w:rPr>
         <w:t>(1)</w:t>
       </w:r>
       <w:r>
         <w:rPr>
-          <w:rFonts w:ascii="Arial" w:hAnsi="Arial" w:cs="Arial"/>
+          <w:rFonts w:cstheme="minorHAnsi"/>
         </w:rPr>
         <w:t xml:space="preserve"> shows the application j</w:t>
       </w:r>
       <w:r>
         <w:rPr>
-          <w:rFonts w:ascii="Arial" w:hAnsi="Arial" w:cs="Arial"/>
+          <w:rFonts w:cstheme="minorHAnsi"/>
         </w:rPr>
         <w:t>u</w:t>
       </w:r>
       <w:r>
         <w:rPr>
-          <w:rFonts w:ascii="Arial" w:hAnsi="Arial" w:cs="Arial"/>
+          <w:rFonts w:cstheme="minorHAnsi"/>
         </w:rPr>
         <w:t>st after opening.</w:t>
       </w:r>
@@ -1446,14 +1550,27 @@
       <w:r>
         <w:t xml:space="preserve">Figure </w:t>
       </w:r>
-      <w:fldSimple w:instr=" SEQ Figure \* ARABIC ">
-        <w:r>
-          <w:rPr>
-            <w:noProof/>
-          </w:rPr>
-          <w:t>1</w:t>
-        </w:r>
-      </w:fldSimple>
+      <w:r>
+        <w:fldChar w:fldCharType="begin"/>
+      </w:r>
+      <w:r>
+        <w:instrText xml:space="preserve"> SEQ Figure \* ARABIC </w:instrText>
+      </w:r>
+      <w:r>
+        <w:fldChar w:fldCharType="separate"/>
+      </w:r>
+      <w:r>
+        <w:rPr>
+          <w:noProof/>
+        </w:rPr>
+        <w:t>1</w:t>
+      </w:r>
+      <w:r>
+        <w:rPr>
+          <w:noProof/>
+        </w:rPr>
+        <w:fldChar w:fldCharType="end"/>
+      </w:r>
       <w:r>
         <w:t>: Intelligent DFT Proof-of-Concept GUI</w:t>
       </w:r>
@@ -1462,36 +1579,36 @@
       <w:pPr>
         <w:ind w:firstLine="720"/>
         <w:rPr>
-          <w:rFonts w:ascii="Arial" w:hAnsi="Arial" w:cs="Arial"/>
-        </w:rPr>
-      </w:pPr>
-      <w:r>
-        <w:rPr>
-          <w:rFonts w:ascii="Arial" w:hAnsi="Arial" w:cs="Arial"/>
+          <w:rFonts w:cstheme="minorHAnsi"/>
+        </w:rPr>
+      </w:pPr>
+      <w:r>
+        <w:rPr>
+          <w:rFonts w:cstheme="minorHAnsi"/>
         </w:rPr>
         <w:t>As with any trained model, there is a wide range of possible Error Signals (and thus Error Gradients) and weight-update rules that can be employed. In this proof of concept, the following selection of Error Signals, Learning Rate</w:t>
       </w:r>
       <w:r>
         <w:rPr>
-          <w:rFonts w:ascii="Arial" w:hAnsi="Arial" w:cs="Arial"/>
+          <w:rFonts w:cstheme="minorHAnsi"/>
         </w:rPr>
         <w:t>s</w:t>
       </w:r>
       <w:r>
         <w:rPr>
-          <w:rFonts w:ascii="Arial" w:hAnsi="Arial" w:cs="Arial"/>
+          <w:rFonts w:cstheme="minorHAnsi"/>
         </w:rPr>
         <w:t>, Weight-Update</w:t>
       </w:r>
       <w:r>
         <w:rPr>
-          <w:rFonts w:ascii="Arial" w:hAnsi="Arial" w:cs="Arial"/>
+          <w:rFonts w:cstheme="minorHAnsi"/>
         </w:rPr>
         <w:t>s</w:t>
       </w:r>
       <w:r>
         <w:rPr>
-          <w:rFonts w:ascii="Arial" w:hAnsi="Arial" w:cs="Arial"/>
+          <w:rFonts w:cstheme="minorHAnsi"/>
         </w:rPr>
         <w:t xml:space="preserve"> and Regularisation Equations were used:</w:t>
       </w:r>
@@ -5612,14 +5729,27 @@
       <w:r>
         <w:t xml:space="preserve">Figure </w:t>
       </w:r>
-      <w:fldSimple w:instr=" SEQ Figure \* ARABIC ">
-        <w:r>
-          <w:rPr>
-            <w:noProof/>
-          </w:rPr>
-          <w:t>2</w:t>
-        </w:r>
-      </w:fldSimple>
+      <w:r>
+        <w:fldChar w:fldCharType="begin"/>
+      </w:r>
+      <w:r>
+        <w:instrText xml:space="preserve"> SEQ Figure \* ARABIC </w:instrText>
+      </w:r>
+      <w:r>
+        <w:fldChar w:fldCharType="separate"/>
+      </w:r>
+      <w:r>
+        <w:rPr>
+          <w:noProof/>
+        </w:rPr>
+        <w:t>2</w:t>
+      </w:r>
+      <w:r>
+        <w:rPr>
+          <w:noProof/>
+        </w:rPr>
+        <w:fldChar w:fldCharType="end"/>
+      </w:r>
       <w:r>
         <w:t>: Proof-of-Concept -&gt; Capture 1</w:t>
       </w:r>
@@ -5679,14 +5809,27 @@
       <w:r>
         <w:t xml:space="preserve">Figure </w:t>
       </w:r>
-      <w:fldSimple w:instr=" SEQ Figure \* ARABIC ">
-        <w:r>
-          <w:rPr>
-            <w:noProof/>
-          </w:rPr>
-          <w:t>3</w:t>
-        </w:r>
-      </w:fldSimple>
+      <w:r>
+        <w:fldChar w:fldCharType="begin"/>
+      </w:r>
+      <w:r>
+        <w:instrText xml:space="preserve"> SEQ Figure \* ARABIC </w:instrText>
+      </w:r>
+      <w:r>
+        <w:fldChar w:fldCharType="separate"/>
+      </w:r>
+      <w:r>
+        <w:rPr>
+          <w:noProof/>
+        </w:rPr>
+        <w:t>3</w:t>
+      </w:r>
+      <w:r>
+        <w:rPr>
+          <w:noProof/>
+        </w:rPr>
+        <w:fldChar w:fldCharType="end"/>
+      </w:r>
       <w:r>
         <w:t xml:space="preserve">: </w:t>
       </w:r>
@@ -5759,14 +5902,27 @@
       <w:r>
         <w:t xml:space="preserve">Figure </w:t>
       </w:r>
-      <w:fldSimple w:instr=" SEQ Figure \* ARABIC ">
-        <w:r>
-          <w:rPr>
-            <w:noProof/>
-          </w:rPr>
-          <w:t>4</w:t>
-        </w:r>
-      </w:fldSimple>
+      <w:r>
+        <w:fldChar w:fldCharType="begin"/>
+      </w:r>
+      <w:r>
+        <w:instrText xml:space="preserve"> SEQ Figure \* ARABIC </w:instrText>
+      </w:r>
+      <w:r>
+        <w:fldChar w:fldCharType="separate"/>
+      </w:r>
+      <w:r>
+        <w:rPr>
+          <w:noProof/>
+        </w:rPr>
+        <w:t>4</w:t>
+      </w:r>
+      <w:r>
+        <w:rPr>
+          <w:noProof/>
+        </w:rPr>
+        <w:fldChar w:fldCharType="end"/>
+      </w:r>
       <w:r>
         <w:t xml:space="preserve">: Proof-of-Concept -&gt; Capture </w:t>
       </w:r>
@@ -5829,14 +5985,27 @@
       <w:r>
         <w:t xml:space="preserve">Figure </w:t>
       </w:r>
-      <w:fldSimple w:instr=" SEQ Figure \* ARABIC ">
-        <w:r>
-          <w:rPr>
-            <w:noProof/>
-          </w:rPr>
-          <w:t>5</w:t>
-        </w:r>
-      </w:fldSimple>
+      <w:r>
+        <w:fldChar w:fldCharType="begin"/>
+      </w:r>
+      <w:r>
+        <w:instrText xml:space="preserve"> SEQ Figure \* ARABIC </w:instrText>
+      </w:r>
+      <w:r>
+        <w:fldChar w:fldCharType="separate"/>
+      </w:r>
+      <w:r>
+        <w:rPr>
+          <w:noProof/>
+        </w:rPr>
+        <w:t>5</w:t>
+      </w:r>
+      <w:r>
+        <w:rPr>
+          <w:noProof/>
+        </w:rPr>
+        <w:fldChar w:fldCharType="end"/>
+      </w:r>
       <w:r>
         <w:t xml:space="preserve">: Proof-of-Concept -&gt; Capture </w:t>
       </w:r>
@@ -5847,7 +6016,7 @@
     <w:p>
       <w:pPr>
         <w:rPr>
-          <w:rFonts w:ascii="Arial" w:hAnsi="Arial" w:cs="Arial"/>
+          <w:rFonts w:cstheme="minorHAnsi"/>
         </w:rPr>
       </w:pPr>
       <w:r>
@@ -5859,75 +6028,158 @@
       </w:r>
       <w:r>
         <w:rPr>
-          <w:rFonts w:ascii="Arial" w:hAnsi="Arial" w:cs="Arial"/>
-        </w:rPr>
-        <w:t>This very low-level implementation certainly proves that this concept at least has potential to provide a benefit to signal-processing applications that benefit from having intelligence in their systems. In this proof-of-concept, I used noise to provide an error signal to train against. Certainly, with the correct configuration of all training hyperparameters, it is possible to develop a model which mitigates noise in systems such as these. However, there is a real balance to strike between noise mitigation and stability.</w:t>
-      </w:r>
-      <w:r>
-        <w:rPr>
-          <w:rFonts w:ascii="Arial" w:hAnsi="Arial" w:cs="Arial"/>
-        </w:rPr>
-        <w:t xml:space="preserve"> It may be the case that systems with more complex error signals could see greater stability in training, such a classification models or audio-generation models.</w:t>
+          <w:rFonts w:cstheme="minorHAnsi"/>
+        </w:rPr>
+        <w:t xml:space="preserve">This low-level implementation </w:t>
+      </w:r>
+      <w:r>
+        <w:rPr>
+          <w:rFonts w:cstheme="minorHAnsi"/>
+        </w:rPr>
+        <w:t>indicates</w:t>
+      </w:r>
+      <w:r>
+        <w:rPr>
+          <w:rFonts w:cstheme="minorHAnsi"/>
+        </w:rPr>
+        <w:t xml:space="preserve"> that this concept has potential to provide a benefit to signal-processing applications </w:t>
+      </w:r>
+      <w:r>
+        <w:rPr>
+          <w:rFonts w:cstheme="minorHAnsi"/>
+        </w:rPr>
+        <w:t>which incorporate intelligence</w:t>
+      </w:r>
+      <w:r>
+        <w:rPr>
+          <w:rFonts w:cstheme="minorHAnsi"/>
+        </w:rPr>
+        <w:t xml:space="preserve">. In this proof-of-concept, </w:t>
+      </w:r>
+      <w:r>
+        <w:rPr>
+          <w:rFonts w:cstheme="minorHAnsi"/>
+        </w:rPr>
+        <w:t xml:space="preserve">noise was </w:t>
+      </w:r>
+      <w:r>
+        <w:rPr>
+          <w:rFonts w:cstheme="minorHAnsi"/>
+        </w:rPr>
+        <w:t>used to provide an error signal to train against. Certainly, with the correct configuration of all training hyperparameters, it is possible to develop a model which mitigates noise in systems such as these. However, there is a real balance to strike between noise mitigation and stability.</w:t>
+      </w:r>
+      <w:r>
+        <w:rPr>
+          <w:rFonts w:cstheme="minorHAnsi"/>
+        </w:rPr>
+        <w:t xml:space="preserve"> It may be the case that systems with more complex error signals could see greater stability in training, such a</w:t>
+      </w:r>
+      <w:r>
+        <w:rPr>
+          <w:rFonts w:cstheme="minorHAnsi"/>
+        </w:rPr>
+        <w:t>s</w:t>
+      </w:r>
+      <w:r>
+        <w:rPr>
+          <w:rFonts w:cstheme="minorHAnsi"/>
+        </w:rPr>
+        <w:t xml:space="preserve"> classification models or audio-generation models.</w:t>
       </w:r>
     </w:p>
     <w:p>
       <w:pPr>
         <w:rPr>
-          <w:rFonts w:ascii="Arial" w:hAnsi="Arial" w:cs="Arial"/>
-        </w:rPr>
-      </w:pPr>
-      <w:r>
-        <w:rPr>
-          <w:rFonts w:ascii="Arial" w:hAnsi="Arial" w:cs="Arial"/>
+          <w:rFonts w:cstheme="minorHAnsi"/>
+        </w:rPr>
+      </w:pPr>
+      <w:r>
+        <w:rPr>
+          <w:rFonts w:cstheme="minorHAnsi"/>
         </w:rPr>
         <w:tab/>
-        <w:t xml:space="preserve">With the assurance that this concept has potential, </w:t>
-      </w:r>
-      <w:r>
-        <w:rPr>
-          <w:rFonts w:ascii="Arial" w:hAnsi="Arial" w:cs="Arial"/>
+      </w:r>
+      <w:r>
+        <w:rPr>
+          <w:rFonts w:cstheme="minorHAnsi"/>
+        </w:rPr>
+        <w:t xml:space="preserve">As the </w:t>
+      </w:r>
+      <w:r>
+        <w:rPr>
+          <w:rFonts w:cstheme="minorHAnsi"/>
+        </w:rPr>
+        <w:t xml:space="preserve">concept </w:t>
+      </w:r>
+      <w:r>
+        <w:rPr>
+          <w:rFonts w:cstheme="minorHAnsi"/>
+        </w:rPr>
+        <w:t xml:space="preserve">showed </w:t>
+      </w:r>
+      <w:r>
+        <w:rPr>
+          <w:rFonts w:cstheme="minorHAnsi"/>
+        </w:rPr>
+        <w:t xml:space="preserve">potential, </w:t>
+      </w:r>
+      <w:r>
+        <w:rPr>
+          <w:rFonts w:cstheme="minorHAnsi"/>
         </w:rPr>
         <w:t>the</w:t>
       </w:r>
       <w:r>
         <w:rPr>
-          <w:rFonts w:ascii="Arial" w:hAnsi="Arial" w:cs="Arial"/>
+          <w:rFonts w:cstheme="minorHAnsi"/>
         </w:rPr>
         <w:t xml:space="preserve"> higher-level implementation using the TensorFlow API</w:t>
       </w:r>
       <w:r>
         <w:rPr>
-          <w:rFonts w:ascii="Arial" w:hAnsi="Arial" w:cs="Arial"/>
+          <w:rFonts w:cstheme="minorHAnsi"/>
         </w:rPr>
         <w:t xml:space="preserve"> was built</w:t>
       </w:r>
       <w:r>
         <w:rPr>
-          <w:rFonts w:ascii="Arial" w:hAnsi="Arial" w:cs="Arial"/>
-        </w:rPr>
-        <w:t>. The goal here was to build a Layer object that had less customisation options as the MATLAB proof-of-concept but was capable of being integrated to a larger Neural Network. The resulting</w:t>
-      </w:r>
-      <w:r>
-        <w:rPr>
-          <w:rFonts w:ascii="Arial" w:hAnsi="Arial" w:cs="Arial"/>
+          <w:rFonts w:cstheme="minorHAnsi"/>
+        </w:rPr>
+        <w:t xml:space="preserve">. The goal here was to build a Layer object that had less customisation options as the MATLAB proof-of-concept but was capable of being integrated </w:t>
+      </w:r>
+      <w:r>
+        <w:rPr>
+          <w:rFonts w:cstheme="minorHAnsi"/>
+        </w:rPr>
+        <w:t>in</w:t>
+      </w:r>
+      <w:r>
+        <w:rPr>
+          <w:rFonts w:cstheme="minorHAnsi"/>
+        </w:rPr>
+        <w:t>to a larger Neural Network. The resulting</w:t>
+      </w:r>
+      <w:r>
+        <w:rPr>
+          <w:rFonts w:cstheme="minorHAnsi"/>
         </w:rPr>
         <w:t xml:space="preserve"> DFT</w:t>
       </w:r>
       <w:r>
         <w:rPr>
-          <w:rFonts w:ascii="Arial" w:hAnsi="Arial" w:cs="Arial"/>
+          <w:rFonts w:cstheme="minorHAnsi"/>
         </w:rPr>
         <w:t xml:space="preserve"> Layer</w:t>
       </w:r>
       <w:r>
         <w:rPr>
-          <w:rFonts w:ascii="Arial" w:hAnsi="Arial" w:cs="Arial"/>
+          <w:rFonts w:cstheme="minorHAnsi"/>
         </w:rPr>
         <w:t xml:space="preserve"> (shown in Figure (6))</w:t>
       </w:r>
       <w:r>
         <w:rPr>
-          <w:rFonts w:ascii="Arial" w:hAnsi="Arial" w:cs="Arial"/>
+          <w:rFonts w:cstheme="minorHAnsi"/>
         </w:rPr>
         <w:t xml:space="preserve"> can be found in the Fourier_Transform.py file:</w:t>
       </w:r>
@@ -5987,14 +6239,27 @@
       <w:r>
         <w:t xml:space="preserve">Figure </w:t>
       </w:r>
-      <w:fldSimple w:instr=" SEQ Figure \* ARABIC ">
-        <w:r>
-          <w:rPr>
-            <w:noProof/>
-          </w:rPr>
-          <w:t>6</w:t>
-        </w:r>
-      </w:fldSimple>
+      <w:r>
+        <w:fldChar w:fldCharType="begin"/>
+      </w:r>
+      <w:r>
+        <w:instrText xml:space="preserve"> SEQ Figure \* ARABIC </w:instrText>
+      </w:r>
+      <w:r>
+        <w:fldChar w:fldCharType="separate"/>
+      </w:r>
+      <w:r>
+        <w:rPr>
+          <w:noProof/>
+        </w:rPr>
+        <w:t>6</w:t>
+      </w:r>
+      <w:r>
+        <w:rPr>
+          <w:noProof/>
+        </w:rPr>
+        <w:fldChar w:fldCharType="end"/>
+      </w:r>
       <w:r>
         <w:t>: Description and Definition of the DFT Layer</w:t>
       </w:r>
@@ -6006,152 +6271,180 @@
       <w:pPr>
         <w:ind w:firstLine="720"/>
         <w:rPr>
-          <w:rFonts w:ascii="Arial" w:hAnsi="Arial" w:cs="Arial"/>
-        </w:rPr>
-      </w:pPr>
-      <w:r>
-        <w:rPr>
-          <w:rFonts w:ascii="Arial" w:hAnsi="Arial" w:cs="Arial"/>
-        </w:rPr>
-        <w:t xml:space="preserve">The Layer weights are stored as Float32 values and conjoined into the necessary Complex64 values using the </w:t>
-      </w:r>
-      <w:proofErr w:type="spellStart"/>
-      <w:proofErr w:type="gramStart"/>
-      <w:r>
-        <w:rPr>
-          <w:rFonts w:ascii="Arial" w:hAnsi="Arial" w:cs="Arial"/>
-        </w:rPr>
-        <w:t>tf.complex</w:t>
-      </w:r>
-      <w:proofErr w:type="spellEnd"/>
-      <w:proofErr w:type="gramEnd"/>
-      <w:r>
-        <w:rPr>
-          <w:rFonts w:ascii="Arial" w:hAnsi="Arial" w:cs="Arial"/>
-        </w:rPr>
-        <w:t>(…) function. This is done to mitigate gradient issues, which will be d</w:t>
-      </w:r>
-      <w:r>
-        <w:rPr>
-          <w:rFonts w:ascii="Arial" w:hAnsi="Arial" w:cs="Arial"/>
+          <w:rFonts w:cstheme="minorHAnsi"/>
+        </w:rPr>
+      </w:pPr>
+      <w:r>
+        <w:rPr>
+          <w:rFonts w:cstheme="minorHAnsi"/>
+        </w:rPr>
+        <w:t>The Layer weights are stored as Float32 values and conjoined into the necessary Complex64 values using the tf.complex(…) function. This is done to mitigate gradient issues, which will be d</w:t>
+      </w:r>
+      <w:r>
+        <w:rPr>
+          <w:rFonts w:cstheme="minorHAnsi"/>
         </w:rPr>
         <w:t>etailed</w:t>
       </w:r>
       <w:r>
         <w:rPr>
-          <w:rFonts w:ascii="Arial" w:hAnsi="Arial" w:cs="Arial"/>
+          <w:rFonts w:cstheme="minorHAnsi"/>
         </w:rPr>
         <w:t xml:space="preserve"> in full in the Discussion </w:t>
       </w:r>
       <w:r>
         <w:rPr>
-          <w:rFonts w:ascii="Arial" w:hAnsi="Arial" w:cs="Arial"/>
+          <w:rFonts w:cstheme="minorHAnsi"/>
         </w:rPr>
         <w:t>s</w:t>
       </w:r>
       <w:r>
         <w:rPr>
-          <w:rFonts w:ascii="Arial" w:hAnsi="Arial" w:cs="Arial"/>
-        </w:rPr>
-        <w:t>ection of this paper. Crucially, this implementation is focused on 2-D input tensors. While it may be possible to perform a 3-D DFT using equation (4), I have not attempted it in this iteration.</w:t>
+          <w:rFonts w:cstheme="minorHAnsi"/>
+        </w:rPr>
+        <w:t xml:space="preserve">ection of this paper. Crucially, this implementation is focused on 2-D input tensors. While it may be possible to perform a 3-D DFT using equation (4), </w:t>
+      </w:r>
+      <w:r>
+        <w:rPr>
+          <w:rFonts w:cstheme="minorHAnsi"/>
+        </w:rPr>
+        <w:t>this has</w:t>
+      </w:r>
+      <w:r>
+        <w:rPr>
+          <w:rFonts w:cstheme="minorHAnsi"/>
+        </w:rPr>
+        <w:t xml:space="preserve"> not </w:t>
+      </w:r>
+      <w:r>
+        <w:rPr>
+          <w:rFonts w:cstheme="minorHAnsi"/>
+        </w:rPr>
+        <w:t xml:space="preserve">been </w:t>
+      </w:r>
+      <w:r>
+        <w:rPr>
+          <w:rFonts w:cstheme="minorHAnsi"/>
+        </w:rPr>
+        <w:t>attempted it in this iteration.</w:t>
       </w:r>
     </w:p>
     <w:p>
       <w:pPr>
         <w:rPr>
-          <w:rFonts w:ascii="Arial" w:hAnsi="Arial" w:cs="Arial"/>
-        </w:rPr>
-      </w:pPr>
-      <w:r>
-        <w:rPr>
-          <w:rFonts w:ascii="Arial" w:hAnsi="Arial" w:cs="Arial"/>
+          <w:rFonts w:cstheme="minorHAnsi"/>
+        </w:rPr>
+      </w:pPr>
+      <w:r>
+        <w:rPr>
+          <w:rFonts w:cstheme="minorHAnsi"/>
         </w:rPr>
         <w:tab/>
-        <w:t xml:space="preserve">Note also, there is room provided to give this Layer a kernel regulariser and a kernel constraint, </w:t>
-      </w:r>
-      <w:proofErr w:type="spellStart"/>
-      <w:r>
-        <w:rPr>
-          <w:rFonts w:ascii="Arial" w:hAnsi="Arial" w:cs="Arial"/>
-        </w:rPr>
-        <w:t>however</w:t>
-      </w:r>
-      <w:r>
-        <w:rPr>
-          <w:rFonts w:ascii="Arial" w:hAnsi="Arial" w:cs="Arial"/>
-        </w:rPr>
-        <w:t>this</w:t>
-      </w:r>
-      <w:proofErr w:type="spellEnd"/>
-      <w:r>
-        <w:rPr>
-          <w:rFonts w:ascii="Arial" w:hAnsi="Arial" w:cs="Arial"/>
-        </w:rPr>
-        <w:t xml:space="preserve"> was not the focus of this early implementation</w:t>
-      </w:r>
-      <w:r>
-        <w:rPr>
-          <w:rFonts w:ascii="Arial" w:hAnsi="Arial" w:cs="Arial"/>
-        </w:rPr>
-        <w:t>. The proof-of-concept seemed to indicate that adding such functionality to the Layer could provide some benefit to the training</w:t>
-      </w:r>
-      <w:r>
-        <w:rPr>
-          <w:rFonts w:ascii="Arial" w:hAnsi="Arial" w:cs="Arial"/>
+        <w:t>Note also, there is room provided to give this Layer a kernel regulariser and a kernel constraint, however</w:t>
+      </w:r>
+      <w:r>
+        <w:rPr>
+          <w:rFonts w:cstheme="minorHAnsi"/>
+        </w:rPr>
+        <w:t xml:space="preserve"> </w:t>
+      </w:r>
+      <w:r>
+        <w:rPr>
+          <w:rFonts w:cstheme="minorHAnsi"/>
+        </w:rPr>
+        <w:t>this was not the focus of this early implementation</w:t>
+      </w:r>
+      <w:r>
+        <w:rPr>
+          <w:rFonts w:cstheme="minorHAnsi"/>
+        </w:rPr>
+        <w:t>. The proof-of-concept indicate</w:t>
+      </w:r>
+      <w:r>
+        <w:rPr>
+          <w:rFonts w:cstheme="minorHAnsi"/>
+        </w:rPr>
+        <w:t>d</w:t>
+      </w:r>
+      <w:r>
+        <w:rPr>
+          <w:rFonts w:cstheme="minorHAnsi"/>
+        </w:rPr>
+        <w:t xml:space="preserve"> that adding such functionality to the Layer could provide some benefit to the training</w:t>
+      </w:r>
+      <w:r>
+        <w:rPr>
+          <w:rFonts w:cstheme="minorHAnsi"/>
         </w:rPr>
         <w:t xml:space="preserve"> stability</w:t>
       </w:r>
       <w:r>
         <w:rPr>
-          <w:rFonts w:ascii="Arial" w:hAnsi="Arial" w:cs="Arial"/>
-        </w:rPr>
-        <w:t xml:space="preserve"> and operating efficacy, so it is worth returning to this implementation and fleshing it out further.</w:t>
+          <w:rFonts w:cstheme="minorHAnsi"/>
+        </w:rPr>
+        <w:t xml:space="preserve"> and operating efficacy, so it is worth returning to this implementation and </w:t>
+      </w:r>
+      <w:r>
+        <w:rPr>
+          <w:rFonts w:cstheme="minorHAnsi"/>
+        </w:rPr>
+        <w:t>exploring</w:t>
+      </w:r>
+      <w:r>
+        <w:rPr>
+          <w:rFonts w:cstheme="minorHAnsi"/>
+        </w:rPr>
+        <w:t xml:space="preserve"> it further.</w:t>
       </w:r>
     </w:p>
     <w:p>
       <w:pPr>
         <w:rPr>
-          <w:rFonts w:ascii="Arial" w:hAnsi="Arial" w:cs="Arial"/>
-        </w:rPr>
-      </w:pPr>
-      <w:r>
-        <w:rPr>
-          <w:rFonts w:ascii="Arial" w:hAnsi="Arial" w:cs="Arial"/>
+          <w:rFonts w:cstheme="minorHAnsi"/>
+        </w:rPr>
+      </w:pPr>
+      <w:r>
+        <w:rPr>
+          <w:rFonts w:cstheme="minorHAnsi"/>
+        </w:rPr>
+        <w:tab/>
+        <w:t xml:space="preserve">Many applications will require </w:t>
+      </w:r>
+      <w:r>
+        <w:rPr>
+          <w:rFonts w:cstheme="minorHAnsi"/>
+        </w:rPr>
+        <w:t xml:space="preserve">that </w:t>
+      </w:r>
+      <w:r>
+        <w:rPr>
+          <w:rFonts w:cstheme="minorHAnsi"/>
+        </w:rPr>
+        <w:t xml:space="preserve">signals with a great number of samples be processed in near real-time. An example of this would be analysing snippets of voice. The minimum sampling rate </w:t>
+      </w:r>
+      <w:r>
+        <w:rPr>
+          <w:rFonts w:cstheme="minorHAnsi"/>
         </w:rPr>
         <w:lastRenderedPageBreak/>
-        <w:tab/>
-        <w:t xml:space="preserve">Many applications will require signals with a great number of samples be processed in near real-time. An example of this </w:t>
-      </w:r>
-      <w:proofErr w:type="gramStart"/>
-      <w:r>
-        <w:rPr>
-          <w:rFonts w:ascii="Arial" w:hAnsi="Arial" w:cs="Arial"/>
-        </w:rPr>
-        <w:t>would be</w:t>
-      </w:r>
-      <w:proofErr w:type="gramEnd"/>
-      <w:r>
-        <w:rPr>
-          <w:rFonts w:ascii="Arial" w:hAnsi="Arial" w:cs="Arial"/>
-        </w:rPr>
-        <w:t xml:space="preserve"> analysing snippets of voice. The minimum sampling rate accepted for voice recording is 8kHz, meaning that a 1s audio clip requires a vector with shape: (1, 8000). For this layer, that would mean it would need 2 * 8000</w:t>
-      </w:r>
-      <w:r>
-        <w:rPr>
-          <w:rFonts w:ascii="Arial" w:hAnsi="Arial" w:cs="Arial"/>
+        <w:t>accepted for voice recording is 8kHz, meaning that a 1s audio clip requires a vector with shape: (1, 8000). For this layer, that would mean it would need 2 * 8000</w:t>
+      </w:r>
+      <w:r>
+        <w:rPr>
+          <w:rFonts w:cstheme="minorHAnsi"/>
           <w:vertAlign w:val="superscript"/>
         </w:rPr>
         <w:t>2</w:t>
       </w:r>
       <w:r>
         <w:rPr>
-          <w:rFonts w:ascii="Arial" w:hAnsi="Arial" w:cs="Arial"/>
+          <w:rFonts w:cstheme="minorHAnsi"/>
         </w:rPr>
         <w:t xml:space="preserve"> parameters, a total of 128,000,000 Float32 parameters. Irrespective of the performance benefit this layer could provide, the number of parameters it needs is simply prohibitive.</w:t>
       </w:r>
       <w:r>
         <w:rPr>
-          <w:rFonts w:ascii="Arial" w:hAnsi="Arial" w:cs="Arial"/>
+          <w:rFonts w:cstheme="minorHAnsi"/>
         </w:rPr>
         <w:t xml:space="preserve"> Figure (7) shows the un-spliced model layout as a block diagram.</w:t>
       </w:r>
@@ -6211,14 +6504,27 @@
       <w:r>
         <w:t xml:space="preserve">Figure </w:t>
       </w:r>
-      <w:fldSimple w:instr=" SEQ Figure \* ARABIC ">
-        <w:r>
-          <w:rPr>
-            <w:noProof/>
-          </w:rPr>
-          <w:t>7</w:t>
-        </w:r>
-      </w:fldSimple>
+      <w:r>
+        <w:fldChar w:fldCharType="begin"/>
+      </w:r>
+      <w:r>
+        <w:instrText xml:space="preserve"> SEQ Figure \* ARABIC </w:instrText>
+      </w:r>
+      <w:r>
+        <w:fldChar w:fldCharType="separate"/>
+      </w:r>
+      <w:r>
+        <w:rPr>
+          <w:noProof/>
+        </w:rPr>
+        <w:t>7</w:t>
+      </w:r>
+      <w:r>
+        <w:rPr>
+          <w:noProof/>
+        </w:rPr>
+        <w:fldChar w:fldCharType="end"/>
+      </w:r>
       <w:r>
         <w:t>: Model using DFT Layer without Input Splicing.</w:t>
       </w:r>
@@ -6226,84 +6532,96 @@
     <w:p>
       <w:pPr>
         <w:rPr>
+          <w:rFonts w:cstheme="minorHAnsi"/>
+        </w:rPr>
+      </w:pPr>
+      <w:r>
+        <w:rPr>
           <w:rFonts w:ascii="Arial" w:hAnsi="Arial" w:cs="Arial"/>
         </w:rPr>
-      </w:pPr>
-      <w:r>
-        <w:rPr>
-          <w:rFonts w:ascii="Arial" w:hAnsi="Arial" w:cs="Arial"/>
-        </w:rPr>
         <w:tab/>
       </w:r>
       <w:r>
         <w:rPr>
-          <w:rFonts w:ascii="Arial" w:hAnsi="Arial" w:cs="Arial"/>
+          <w:rFonts w:cstheme="minorHAnsi"/>
         </w:rPr>
         <w:t xml:space="preserve">Depending on the application, however, it may be possible, even beneficial, to splice the input into N-even slices and compute each DFT independently. Aside from providing more of a </w:t>
       </w:r>
       <w:r>
         <w:rPr>
-          <w:rFonts w:ascii="Arial" w:hAnsi="Arial" w:cs="Arial"/>
+          <w:rFonts w:cstheme="minorHAnsi"/>
         </w:rPr>
         <w:t>“S</w:t>
       </w:r>
       <w:r>
         <w:rPr>
-          <w:rFonts w:ascii="Arial" w:hAnsi="Arial" w:cs="Arial"/>
+          <w:rFonts w:cstheme="minorHAnsi"/>
         </w:rPr>
         <w:t>pectrogram</w:t>
       </w:r>
       <w:r>
         <w:rPr>
-          <w:rFonts w:ascii="Arial" w:hAnsi="Arial" w:cs="Arial"/>
+          <w:rFonts w:cstheme="minorHAnsi"/>
         </w:rPr>
         <w:t>”</w:t>
       </w:r>
       <w:r>
         <w:rPr>
-          <w:rFonts w:ascii="Arial" w:hAnsi="Arial" w:cs="Arial"/>
-        </w:rPr>
-        <w:t xml:space="preserve"> instead of just a DFT, this approach also allows for significant memory savings. Using th</w:t>
-      </w:r>
-      <w:r>
-        <w:rPr>
-          <w:rFonts w:ascii="Arial" w:hAnsi="Arial" w:cs="Arial"/>
+          <w:rFonts w:cstheme="minorHAnsi"/>
+        </w:rPr>
+        <w:t xml:space="preserve"> instead of </w:t>
+      </w:r>
+      <w:r>
+        <w:rPr>
+          <w:rFonts w:cstheme="minorHAnsi"/>
+        </w:rPr>
+        <w:t>only</w:t>
+      </w:r>
+      <w:r>
+        <w:rPr>
+          <w:rFonts w:cstheme="minorHAnsi"/>
+        </w:rPr>
+        <w:t xml:space="preserve"> a DFT, this approach also allows for significant memory savings. Using th</w:t>
+      </w:r>
+      <w:r>
+        <w:rPr>
+          <w:rFonts w:cstheme="minorHAnsi"/>
         </w:rPr>
         <w:t>e</w:t>
       </w:r>
       <w:r>
         <w:rPr>
-          <w:rFonts w:ascii="Arial" w:hAnsi="Arial" w:cs="Arial"/>
+          <w:rFonts w:cstheme="minorHAnsi"/>
         </w:rPr>
         <w:t xml:space="preserve"> </w:t>
       </w:r>
       <w:r>
         <w:rPr>
-          <w:rFonts w:ascii="Arial" w:hAnsi="Arial" w:cs="Arial"/>
+          <w:rFonts w:cstheme="minorHAnsi"/>
         </w:rPr>
         <w:t>algorithm</w:t>
       </w:r>
       <w:r>
         <w:rPr>
-          <w:rFonts w:ascii="Arial" w:hAnsi="Arial" w:cs="Arial"/>
+          <w:rFonts w:cstheme="minorHAnsi"/>
         </w:rPr>
         <w:t xml:space="preserve"> shown in figure (8), a user can determine the number of splices of the input </w:t>
       </w:r>
       <w:r>
         <w:rPr>
-          <w:rFonts w:ascii="Arial" w:hAnsi="Arial" w:cs="Arial"/>
+          <w:rFonts w:cstheme="minorHAnsi"/>
         </w:rPr>
         <w:t xml:space="preserve">that </w:t>
       </w:r>
       <w:r>
         <w:rPr>
-          <w:rFonts w:ascii="Arial" w:hAnsi="Arial" w:cs="Arial"/>
+          <w:rFonts w:cstheme="minorHAnsi"/>
         </w:rPr>
         <w:t>will yield the minimum number of total parameters (written in MATLAB)</w:t>
       </w:r>
       <w:r>
         <w:rPr>
-          <w:rFonts w:ascii="Arial" w:hAnsi="Arial" w:cs="Arial"/>
+          <w:rFonts w:cstheme="minorHAnsi"/>
         </w:rPr>
         <w:t>:</w:t>
       </w:r>
@@ -6370,14 +6688,27 @@
       <w:r>
         <w:t xml:space="preserve">Figure </w:t>
       </w:r>
-      <w:fldSimple w:instr=" SEQ Figure \* ARABIC ">
-        <w:r>
-          <w:rPr>
-            <w:noProof/>
-          </w:rPr>
-          <w:t>8</w:t>
-        </w:r>
-      </w:fldSimple>
+      <w:r>
+        <w:fldChar w:fldCharType="begin"/>
+      </w:r>
+      <w:r>
+        <w:instrText xml:space="preserve"> SEQ Figure \* ARABIC </w:instrText>
+      </w:r>
+      <w:r>
+        <w:fldChar w:fldCharType="separate"/>
+      </w:r>
+      <w:r>
+        <w:rPr>
+          <w:noProof/>
+        </w:rPr>
+        <w:t>8</w:t>
+      </w:r>
+      <w:r>
+        <w:rPr>
+          <w:noProof/>
+        </w:rPr>
+        <w:fldChar w:fldCharType="end"/>
+      </w:r>
       <w:r>
         <w:t>: Algorithm to Find No. Splices to achieve minimum No. Parameters.</w:t>
       </w:r>
@@ -6385,30 +6716,87 @@
     <w:p>
       <w:pPr>
         <w:rPr>
+          <w:rFonts w:cstheme="minorHAnsi"/>
+        </w:rPr>
+      </w:pPr>
+      <w:r>
+        <w:rPr>
           <w:rFonts w:ascii="Arial" w:hAnsi="Arial" w:cs="Arial"/>
         </w:rPr>
-      </w:pPr>
-      <w:r>
-        <w:rPr>
-          <w:rFonts w:ascii="Arial" w:hAnsi="Arial" w:cs="Arial"/>
+        <w:tab/>
+      </w:r>
+      <w:r>
+        <w:rPr>
+          <w:rFonts w:cstheme="minorHAnsi"/>
+        </w:rPr>
+        <w:t xml:space="preserve">Depending on the specific use-case, it may also be worthwhile </w:t>
+      </w:r>
+      <w:r>
+        <w:rPr>
+          <w:rFonts w:cstheme="minorHAnsi"/>
+        </w:rPr>
+        <w:t xml:space="preserve">to </w:t>
+      </w:r>
+      <w:r>
+        <w:rPr>
+          <w:rFonts w:cstheme="minorHAnsi"/>
+        </w:rPr>
+        <w:t xml:space="preserve">extend the for-loop to run to a higher maximum value. </w:t>
+      </w:r>
+      <w:r>
+        <w:rPr>
+          <w:rFonts w:cstheme="minorHAnsi"/>
+        </w:rPr>
+        <w:t>A</w:t>
+      </w:r>
+      <w:r>
+        <w:rPr>
+          <w:rFonts w:cstheme="minorHAnsi"/>
+        </w:rPr>
+        <w:t xml:space="preserve"> decision </w:t>
+      </w:r>
+      <w:r>
+        <w:rPr>
+          <w:rFonts w:cstheme="minorHAnsi"/>
+        </w:rPr>
+        <w:t>must also be</w:t>
+      </w:r>
+      <w:r>
+        <w:rPr>
+          <w:rFonts w:cstheme="minorHAnsi"/>
+        </w:rPr>
+        <w:t xml:space="preserve"> made a</w:t>
+      </w:r>
+      <w:r>
+        <w:rPr>
+          <w:rFonts w:cstheme="minorHAnsi"/>
+        </w:rPr>
+        <w:t>bout</w:t>
+      </w:r>
+      <w:r>
+        <w:rPr>
+          <w:rFonts w:cstheme="minorHAnsi"/>
+        </w:rPr>
+        <w:t xml:space="preserve"> input padding. In its current form, </w:t>
+      </w:r>
+      <w:r>
+        <w:rPr>
+          <w:rFonts w:cstheme="minorHAnsi"/>
         </w:rPr>
         <w:lastRenderedPageBreak/>
-        <w:tab/>
-        <w:t>Depending on the specific use-case, it may also be worthwhile extending the for-loop to run to a higher maximum value. There is also a decision to be made as to input padding. In its current form, this algorithm does not account for the values of ‘</w:t>
-      </w:r>
-      <w:proofErr w:type="spellStart"/>
-      <w:r>
-        <w:rPr>
-          <w:rFonts w:ascii="Arial" w:hAnsi="Arial" w:cs="Arial"/>
-        </w:rPr>
-        <w:t>i</w:t>
-      </w:r>
-      <w:proofErr w:type="spellEnd"/>
-      <w:r>
-        <w:rPr>
-          <w:rFonts w:ascii="Arial" w:hAnsi="Arial" w:cs="Arial"/>
-        </w:rPr>
-        <w:t>’ which do not divide the signal length evenly. The two choices a user has is to either use as many full DFT layers as possible and 1 DFT layer that is a fraction of the size, or to pad the input and have an exact number of equally sized DFT layers. Either approach will work, but no experimentation has been done to determine if there is any performance difference between these approaches. Figure (9) shows a block diagram of this splicing methodology.</w:t>
+        <w:t xml:space="preserve">this algorithm does not account for the values of ‘i’ which do not divide the signal length evenly. The two choices a user has </w:t>
+      </w:r>
+      <w:r>
+        <w:rPr>
+          <w:rFonts w:cstheme="minorHAnsi"/>
+        </w:rPr>
+        <w:t>are to</w:t>
+      </w:r>
+      <w:r>
+        <w:rPr>
+          <w:rFonts w:cstheme="minorHAnsi"/>
+        </w:rPr>
+        <w:t xml:space="preserve"> either use as many full DFT layers as possible and 1 DFT layer that is a fraction of the size, or to pad the input and have an exact number of equally sized DFT layers. Either approach will work, but no experimentation has been done to determine if there is any performance difference between these approaches. Figure (9) shows a block diagram of this splicing methodology.</w:t>
       </w:r>
     </w:p>
     <w:p>
@@ -6466,14 +6854,27 @@
       <w:r>
         <w:t xml:space="preserve">Figure </w:t>
       </w:r>
-      <w:fldSimple w:instr=" SEQ Figure \* ARABIC ">
-        <w:r>
-          <w:rPr>
-            <w:noProof/>
-          </w:rPr>
-          <w:t>9</w:t>
-        </w:r>
-      </w:fldSimple>
+      <w:r>
+        <w:fldChar w:fldCharType="begin"/>
+      </w:r>
+      <w:r>
+        <w:instrText xml:space="preserve"> SEQ Figure \* ARABIC </w:instrText>
+      </w:r>
+      <w:r>
+        <w:fldChar w:fldCharType="separate"/>
+      </w:r>
+      <w:r>
+        <w:rPr>
+          <w:noProof/>
+        </w:rPr>
+        <w:t>9</w:t>
+      </w:r>
+      <w:r>
+        <w:rPr>
+          <w:noProof/>
+        </w:rPr>
+        <w:fldChar w:fldCharType="end"/>
+      </w:r>
       <w:r>
         <w:t>: Model using DFT Layer without Input Splicing.</w:t>
       </w:r>
@@ -6481,103 +6882,108 @@
     <w:p>
       <w:pPr>
         <w:rPr>
+          <w:rFonts w:cstheme="minorHAnsi"/>
+        </w:rPr>
+      </w:pPr>
+      <w:r>
+        <w:rPr>
           <w:rFonts w:ascii="Arial" w:hAnsi="Arial" w:cs="Arial"/>
         </w:rPr>
-      </w:pPr>
-      <w:r>
-        <w:rPr>
-          <w:rFonts w:ascii="Arial" w:hAnsi="Arial" w:cs="Arial"/>
-        </w:rPr>
         <w:tab/>
+      </w:r>
+      <w:r>
+        <w:rPr>
+          <w:rFonts w:cstheme="minorHAnsi"/>
+        </w:rPr>
         <w:t xml:space="preserve">Taking this </w:t>
       </w:r>
       <w:r>
         <w:rPr>
-          <w:rFonts w:ascii="Arial" w:hAnsi="Arial" w:cs="Arial"/>
+          <w:rFonts w:cstheme="minorHAnsi"/>
         </w:rPr>
         <w:t>input-</w:t>
       </w:r>
       <w:r>
         <w:rPr>
-          <w:rFonts w:ascii="Arial" w:hAnsi="Arial" w:cs="Arial"/>
+          <w:rFonts w:cstheme="minorHAnsi"/>
         </w:rPr>
         <w:t>s</w:t>
       </w:r>
       <w:r>
         <w:rPr>
-          <w:rFonts w:ascii="Arial" w:hAnsi="Arial" w:cs="Arial"/>
+          <w:rFonts w:cstheme="minorHAnsi"/>
         </w:rPr>
         <w:t>plicing</w:t>
       </w:r>
       <w:r>
         <w:rPr>
-          <w:rFonts w:ascii="Arial" w:hAnsi="Arial" w:cs="Arial"/>
+          <w:rFonts w:cstheme="minorHAnsi"/>
         </w:rPr>
         <w:t xml:space="preserve"> approach,</w:t>
       </w:r>
       <w:r>
         <w:rPr>
-          <w:rFonts w:ascii="Arial" w:hAnsi="Arial" w:cs="Arial"/>
+          <w:rFonts w:cstheme="minorHAnsi"/>
         </w:rPr>
         <w:t xml:space="preserve"> with input-padding,</w:t>
       </w:r>
       <w:r>
         <w:rPr>
-          <w:rFonts w:ascii="Arial" w:hAnsi="Arial" w:cs="Arial"/>
+          <w:rFonts w:cstheme="minorHAnsi"/>
         </w:rPr>
         <w:t xml:space="preserve"> </w:t>
       </w:r>
       <w:r>
         <w:rPr>
-          <w:rFonts w:ascii="Arial" w:hAnsi="Arial" w:cs="Arial"/>
+          <w:rFonts w:cstheme="minorHAnsi"/>
         </w:rPr>
         <w:t>this</w:t>
       </w:r>
       <w:r>
         <w:rPr>
-          <w:rFonts w:ascii="Arial" w:hAnsi="Arial" w:cs="Arial"/>
+          <w:rFonts w:cstheme="minorHAnsi"/>
         </w:rPr>
         <w:t xml:space="preserve"> Layer</w:t>
       </w:r>
       <w:r>
         <w:rPr>
-          <w:rFonts w:ascii="Arial" w:hAnsi="Arial" w:cs="Arial"/>
+          <w:rFonts w:cstheme="minorHAnsi"/>
         </w:rPr>
         <w:t xml:space="preserve"> was then incorporated</w:t>
       </w:r>
       <w:r>
         <w:rPr>
-          <w:rFonts w:ascii="Arial" w:hAnsi="Arial" w:cs="Arial"/>
+          <w:rFonts w:cstheme="minorHAnsi"/>
         </w:rPr>
         <w:t xml:space="preserve"> in</w:t>
       </w:r>
       <w:r>
         <w:rPr>
-          <w:rFonts w:ascii="Arial" w:hAnsi="Arial" w:cs="Arial"/>
+          <w:rFonts w:cstheme="minorHAnsi"/>
         </w:rPr>
         <w:t>to</w:t>
       </w:r>
       <w:r>
         <w:rPr>
-          <w:rFonts w:ascii="Arial" w:hAnsi="Arial" w:cs="Arial"/>
+          <w:rFonts w:cstheme="minorHAnsi"/>
         </w:rPr>
         <w:t xml:space="preserve"> a model which classifies 1s voice clips</w:t>
       </w:r>
       <w:r>
         <w:rPr>
-          <w:rFonts w:ascii="Arial" w:hAnsi="Arial" w:cs="Arial"/>
+          <w:rFonts w:cstheme="minorHAnsi"/>
         </w:rPr>
         <w:t xml:space="preserve"> into 1-word commands</w:t>
       </w:r>
       <w:r>
         <w:rPr>
-          <w:rFonts w:ascii="Arial" w:hAnsi="Arial" w:cs="Arial"/>
+          <w:rFonts w:cstheme="minorHAnsi"/>
         </w:rPr>
         <w:t>.</w:t>
       </w:r>
       <w:r>
         <w:rPr>
-          <w:rFonts w:ascii="Arial" w:hAnsi="Arial" w:cs="Arial"/>
+          <w:rFonts w:cstheme="minorHAnsi"/>
         </w:rPr>
         <w:t xml:space="preserve"> The sound clips can be downloaded for free at the following link:</w:t>
       </w:r>
@@ -6585,14 +6991,14 @@
     <w:p>
       <w:pPr>
         <w:rPr>
-          <w:rFonts w:ascii="Arial" w:hAnsi="Arial" w:cs="Arial"/>
+          <w:rFonts w:cstheme="minorHAnsi"/>
         </w:rPr>
       </w:pPr>
       <w:hyperlink r:id="rId17" w:history="1">
         <w:r>
           <w:rPr>
             <w:rStyle w:val="Hyperlink"/>
-            <w:rFonts w:ascii="Arial" w:hAnsi="Arial" w:cs="Arial"/>
+            <w:rFonts w:cstheme="minorHAnsi"/>
           </w:rPr>
           <w:t>https://www.kaggle.com/c/tensorflow-speech-recognition-challenge/data</w:t>
         </w:r>
@@ -6600,7 +7006,7 @@
       <w:r>
         <w:rPr>
           <w:rStyle w:val="Hyperlink"/>
-          <w:rFonts w:ascii="Arial" w:hAnsi="Arial" w:cs="Arial"/>
+          <w:rFonts w:cstheme="minorHAnsi"/>
           <w:u w:val="none"/>
         </w:rPr>
         <w:t xml:space="preserve"> </w:t>
@@ -6608,7 +7014,7 @@
       <w:r>
         <w:rPr>
           <w:rStyle w:val="Hyperlink"/>
-          <w:rFonts w:ascii="Arial" w:hAnsi="Arial" w:cs="Arial"/>
+          <w:rFonts w:cstheme="minorHAnsi"/>
           <w:color w:val="auto"/>
           <w:u w:val="none"/>
         </w:rPr>
@@ -6618,24 +7024,24 @@
     <w:p>
       <w:pPr>
         <w:rPr>
-          <w:rFonts w:ascii="Arial" w:hAnsi="Arial" w:cs="Arial"/>
-        </w:rPr>
-      </w:pPr>
-      <w:r>
-        <w:rPr>
-          <w:rFonts w:ascii="Arial" w:hAnsi="Arial" w:cs="Arial"/>
+          <w:rFonts w:cstheme="minorHAnsi"/>
+        </w:rPr>
+      </w:pPr>
+      <w:r>
+        <w:rPr>
+          <w:rFonts w:cstheme="minorHAnsi"/>
         </w:rPr>
         <w:t>The list of words used in training is</w:t>
       </w:r>
       <w:r>
         <w:rPr>
-          <w:rFonts w:ascii="Arial" w:hAnsi="Arial" w:cs="Arial"/>
+          <w:rFonts w:cstheme="minorHAnsi"/>
         </w:rPr>
         <w:t xml:space="preserve"> shown in Figure (10)</w:t>
       </w:r>
       <w:r>
         <w:rPr>
-          <w:rFonts w:ascii="Arial" w:hAnsi="Arial" w:cs="Arial"/>
+          <w:rFonts w:cstheme="minorHAnsi"/>
         </w:rPr>
         <w:t>:</w:t>
       </w:r>
@@ -6692,14 +7098,27 @@
       <w:r>
         <w:t xml:space="preserve">Figure </w:t>
       </w:r>
-      <w:fldSimple w:instr=" SEQ Figure \* ARABIC ">
-        <w:r>
-          <w:rPr>
-            <w:noProof/>
-          </w:rPr>
-          <w:t>10</w:t>
-        </w:r>
-      </w:fldSimple>
+      <w:r>
+        <w:fldChar w:fldCharType="begin"/>
+      </w:r>
+      <w:r>
+        <w:instrText xml:space="preserve"> SEQ Figure \* ARABIC </w:instrText>
+      </w:r>
+      <w:r>
+        <w:fldChar w:fldCharType="separate"/>
+      </w:r>
+      <w:r>
+        <w:rPr>
+          <w:noProof/>
+        </w:rPr>
+        <w:t>10</w:t>
+      </w:r>
+      <w:r>
+        <w:rPr>
+          <w:noProof/>
+        </w:rPr>
+        <w:fldChar w:fldCharType="end"/>
+      </w:r>
       <w:r>
         <w:t>: List of all words the upcoming models will be trained to identify.</w:t>
       </w:r>
@@ -6848,14 +7267,27 @@
       <w:r>
         <w:t xml:space="preserve">Figure </w:t>
       </w:r>
-      <w:fldSimple w:instr=" SEQ Figure \* ARABIC ">
-        <w:r>
-          <w:rPr>
-            <w:noProof/>
-          </w:rPr>
-          <w:t>11</w:t>
-        </w:r>
-      </w:fldSimple>
+      <w:r>
+        <w:fldChar w:fldCharType="begin"/>
+      </w:r>
+      <w:r>
+        <w:instrText xml:space="preserve"> SEQ Figure \* ARABIC </w:instrText>
+      </w:r>
+      <w:r>
+        <w:fldChar w:fldCharType="separate"/>
+      </w:r>
+      <w:r>
+        <w:rPr>
+          <w:noProof/>
+        </w:rPr>
+        <w:t>11</w:t>
+      </w:r>
+      <w:r>
+        <w:rPr>
+          <w:noProof/>
+        </w:rPr>
+        <w:fldChar w:fldCharType="end"/>
+      </w:r>
       <w:r>
         <w:t>: Standard Model Summary</w:t>
       </w:r>
@@ -7168,14 +7600,27 @@
       <w:r>
         <w:t xml:space="preserve">Figure </w:t>
       </w:r>
-      <w:fldSimple w:instr=" SEQ Figure \* ARABIC ">
-        <w:r>
-          <w:rPr>
-            <w:noProof/>
-          </w:rPr>
-          <w:t>12</w:t>
-        </w:r>
-      </w:fldSimple>
+      <w:r>
+        <w:fldChar w:fldCharType="begin"/>
+      </w:r>
+      <w:r>
+        <w:instrText xml:space="preserve"> SEQ Figure \* ARABIC </w:instrText>
+      </w:r>
+      <w:r>
+        <w:fldChar w:fldCharType="separate"/>
+      </w:r>
+      <w:r>
+        <w:rPr>
+          <w:noProof/>
+        </w:rPr>
+        <w:t>12</w:t>
+      </w:r>
+      <w:r>
+        <w:rPr>
+          <w:noProof/>
+        </w:rPr>
+        <w:fldChar w:fldCharType="end"/>
+      </w:r>
       <w:r>
         <w:t>: Standard Model Loss during Training and Validation</w:t>
       </w:r>
@@ -7235,14 +7680,27 @@
       <w:r>
         <w:t xml:space="preserve">Figure </w:t>
       </w:r>
-      <w:fldSimple w:instr=" SEQ Figure \* ARABIC ">
-        <w:r>
-          <w:rPr>
-            <w:noProof/>
-          </w:rPr>
-          <w:t>13</w:t>
-        </w:r>
-      </w:fldSimple>
+      <w:r>
+        <w:fldChar w:fldCharType="begin"/>
+      </w:r>
+      <w:r>
+        <w:instrText xml:space="preserve"> SEQ Figure \* ARABIC </w:instrText>
+      </w:r>
+      <w:r>
+        <w:fldChar w:fldCharType="separate"/>
+      </w:r>
+      <w:r>
+        <w:rPr>
+          <w:noProof/>
+        </w:rPr>
+        <w:t>13</w:t>
+      </w:r>
+      <w:r>
+        <w:rPr>
+          <w:noProof/>
+        </w:rPr>
+        <w:fldChar w:fldCharType="end"/>
+      </w:r>
       <w:r>
         <w:t>: Standard Model Training Report</w:t>
       </w:r>
@@ -7390,14 +7848,27 @@
       <w:r>
         <w:t xml:space="preserve">Figure </w:t>
       </w:r>
-      <w:fldSimple w:instr=" SEQ Figure \* ARABIC ">
-        <w:r>
-          <w:rPr>
-            <w:noProof/>
-          </w:rPr>
-          <w:t>14</w:t>
-        </w:r>
-      </w:fldSimple>
+      <w:r>
+        <w:fldChar w:fldCharType="begin"/>
+      </w:r>
+      <w:r>
+        <w:instrText xml:space="preserve"> SEQ Figure \* ARABIC </w:instrText>
+      </w:r>
+      <w:r>
+        <w:fldChar w:fldCharType="separate"/>
+      </w:r>
+      <w:r>
+        <w:rPr>
+          <w:noProof/>
+        </w:rPr>
+        <w:t>14</w:t>
+      </w:r>
+      <w:r>
+        <w:rPr>
+          <w:noProof/>
+        </w:rPr>
+        <w:fldChar w:fldCharType="end"/>
+      </w:r>
       <w:r>
         <w:t>: DFT Model [part 1]</w:t>
       </w:r>
@@ -7457,14 +7928,27 @@
       <w:r>
         <w:t xml:space="preserve">Figure </w:t>
       </w:r>
-      <w:fldSimple w:instr=" SEQ Figure \* ARABIC ">
-        <w:r>
-          <w:rPr>
-            <w:noProof/>
-          </w:rPr>
-          <w:t>15</w:t>
-        </w:r>
-      </w:fldSimple>
+      <w:r>
+        <w:fldChar w:fldCharType="begin"/>
+      </w:r>
+      <w:r>
+        <w:instrText xml:space="preserve"> SEQ Figure \* ARABIC </w:instrText>
+      </w:r>
+      <w:r>
+        <w:fldChar w:fldCharType="separate"/>
+      </w:r>
+      <w:r>
+        <w:rPr>
+          <w:noProof/>
+        </w:rPr>
+        <w:t>15</w:t>
+      </w:r>
+      <w:r>
+        <w:rPr>
+          <w:noProof/>
+        </w:rPr>
+        <w:fldChar w:fldCharType="end"/>
+      </w:r>
       <w:r>
         <w:t>: DFT Model [part 2]</w:t>
       </w:r>
@@ -7534,14 +8018,27 @@
       <w:r>
         <w:t xml:space="preserve">Figure </w:t>
       </w:r>
-      <w:fldSimple w:instr=" SEQ Figure \* ARABIC ">
-        <w:r>
-          <w:rPr>
-            <w:noProof/>
-          </w:rPr>
-          <w:t>16</w:t>
-        </w:r>
-      </w:fldSimple>
+      <w:r>
+        <w:fldChar w:fldCharType="begin"/>
+      </w:r>
+      <w:r>
+        <w:instrText xml:space="preserve"> SEQ Figure \* ARABIC </w:instrText>
+      </w:r>
+      <w:r>
+        <w:fldChar w:fldCharType="separate"/>
+      </w:r>
+      <w:r>
+        <w:rPr>
+          <w:noProof/>
+        </w:rPr>
+        <w:t>16</w:t>
+      </w:r>
+      <w:r>
+        <w:rPr>
+          <w:noProof/>
+        </w:rPr>
+        <w:fldChar w:fldCharType="end"/>
+      </w:r>
       <w:r>
         <w:t>: DFT Model [part 3]</w:t>
       </w:r>
@@ -7882,14 +8379,27 @@
       <w:r>
         <w:t xml:space="preserve">Figure </w:t>
       </w:r>
-      <w:fldSimple w:instr=" SEQ Figure \* ARABIC ">
-        <w:r>
-          <w:rPr>
-            <w:noProof/>
-          </w:rPr>
-          <w:t>17</w:t>
-        </w:r>
-      </w:fldSimple>
+      <w:r>
+        <w:fldChar w:fldCharType="begin"/>
+      </w:r>
+      <w:r>
+        <w:instrText xml:space="preserve"> SEQ Figure \* ARABIC </w:instrText>
+      </w:r>
+      <w:r>
+        <w:fldChar w:fldCharType="separate"/>
+      </w:r>
+      <w:r>
+        <w:rPr>
+          <w:noProof/>
+        </w:rPr>
+        <w:t>17</w:t>
+      </w:r>
+      <w:r>
+        <w:rPr>
+          <w:noProof/>
+        </w:rPr>
+        <w:fldChar w:fldCharType="end"/>
+      </w:r>
       <w:r>
         <w:t>: DFT Model Loss Value during Training and Validation</w:t>
       </w:r>
@@ -7949,14 +8459,27 @@
       <w:r>
         <w:t xml:space="preserve">Figure </w:t>
       </w:r>
-      <w:fldSimple w:instr=" SEQ Figure \* ARABIC ">
-        <w:r>
-          <w:rPr>
-            <w:noProof/>
-          </w:rPr>
-          <w:t>18</w:t>
-        </w:r>
-      </w:fldSimple>
+      <w:r>
+        <w:fldChar w:fldCharType="begin"/>
+      </w:r>
+      <w:r>
+        <w:instrText xml:space="preserve"> SEQ Figure \* ARABIC </w:instrText>
+      </w:r>
+      <w:r>
+        <w:fldChar w:fldCharType="separate"/>
+      </w:r>
+      <w:r>
+        <w:rPr>
+          <w:noProof/>
+        </w:rPr>
+        <w:t>18</w:t>
+      </w:r>
+      <w:r>
+        <w:rPr>
+          <w:noProof/>
+        </w:rPr>
+        <w:fldChar w:fldCharType="end"/>
+      </w:r>
       <w:r>
         <w:t>: DFT Model Training Report</w:t>
       </w:r>
@@ -8002,7 +8525,19 @@
         <w:rPr>
           <w:rFonts w:cstheme="minorHAnsi"/>
         </w:rPr>
-        <w:t xml:space="preserve"> begin by discussing the standard model. In summary, the final validation cycle saw Accuracy of 84.14% and a Loss of 0.5379. Given that this is the “go-to” approach and little thought was given to it other than to do what worked, these results are as good as we could expect. Adding more layers or adding more neurons to layers </w:t>
+        <w:t xml:space="preserve"> begin by discussing the standard model. In summary, the final validation cycle saw Accuracy of 84.14% and a Loss of 0.5379. Given that this is the “go-to” approach and little thought was given to it other than to do what worked, these results are as good </w:t>
+      </w:r>
+      <w:r>
+        <w:rPr>
+          <w:rFonts w:cstheme="minorHAnsi"/>
+        </w:rPr>
+        <w:t>as could be expected</w:t>
+      </w:r>
+      <w:r>
+        <w:rPr>
+          <w:rFonts w:cstheme="minorHAnsi"/>
+        </w:rPr>
+        <w:t xml:space="preserve">. Adding more layers or adding more neurons to layers </w:t>
       </w:r>
       <w:r>
         <w:rPr>
@@ -8014,7 +8549,7 @@
         <w:rPr>
           <w:rFonts w:cstheme="minorHAnsi"/>
         </w:rPr>
-        <w:t xml:space="preserve"> likely to improve the final performance very much. Achieving any higher accuracy or lower loss would likely require a more substantial amount of effort. Given all of this, taking 84.14% accuracy and 0.5379 loss as a baseline makes a lot of sense.</w:t>
+        <w:t xml:space="preserve"> likely to improve the final performance much. Achieving any higher accuracy or lower loss would likely require a more substantial amount of effort. Given all of this, taking 84.14% accuracy and 0.5379 loss as a baseline makes a lot of sense.</w:t>
       </w:r>
     </w:p>
     <w:p>
@@ -8040,7 +8575,7 @@
         <w:rPr>
           <w:rFonts w:cstheme="minorHAnsi"/>
         </w:rPr>
-        <w:t xml:space="preserve"> consider the hardware. The Intel Core i7-8850H is a very decent laptop processor with respectable specifications. Running 6-cores, 12-threads at 2.6GHz, </w:t>
+        <w:t xml:space="preserve"> consider the hardware. The Intel Core i7-8850H is a decent laptop processor with respectable specifications. Running 6-cores, 12-threads at 2.6GHz, </w:t>
       </w:r>
       <w:r>
         <w:rPr>
@@ -8076,21 +8611,31 @@
         <w:rPr>
           <w:rFonts w:cstheme="minorHAnsi"/>
         </w:rPr>
-        <w:t xml:space="preserve">s fair to say that the machine of choice </w:t>
-      </w:r>
-      <w:proofErr w:type="gramStart"/>
-      <w:r>
-        <w:rPr>
-          <w:rFonts w:cstheme="minorHAnsi"/>
-        </w:rPr>
-        <w:t>isn’t</w:t>
-      </w:r>
-      <w:proofErr w:type="gramEnd"/>
-      <w:r>
-        <w:rPr>
-          <w:rFonts w:cstheme="minorHAnsi"/>
-        </w:rPr>
-        <w:t xml:space="preserve"> a bottleneck to be accounted for. </w:t>
+        <w:t>s fair to say that the machine of choice is</w:t>
+      </w:r>
+      <w:r>
+        <w:rPr>
+          <w:rFonts w:cstheme="minorHAnsi"/>
+        </w:rPr>
+        <w:t xml:space="preserve"> </w:t>
+      </w:r>
+      <w:r>
+        <w:rPr>
+          <w:rFonts w:cstheme="minorHAnsi"/>
+        </w:rPr>
+        <w:t>n</w:t>
+      </w:r>
+      <w:r>
+        <w:rPr>
+          <w:rFonts w:cstheme="minorHAnsi"/>
+        </w:rPr>
+        <w:t>o</w:t>
+      </w:r>
+      <w:r>
+        <w:rPr>
+          <w:rFonts w:cstheme="minorHAnsi"/>
+        </w:rPr>
+        <w:t xml:space="preserve">t a bottleneck to be accounted for. </w:t>
       </w:r>
       <w:r>
         <w:rPr>
@@ -8102,7 +8647,13 @@
         <w:rPr>
           <w:rFonts w:cstheme="minorHAnsi"/>
         </w:rPr>
-        <w:t xml:space="preserve"> faster throughput times could be achieved for either model with faster hardware, however this experiment was not limited by hardware performance in the slightest.</w:t>
+        <w:t xml:space="preserve"> faster throughput times could be achieved for either model with faster hardware, however this experiment was not limited by hardware performance</w:t>
+      </w:r>
+      <w:r>
+        <w:rPr>
+          <w:rFonts w:cstheme="minorHAnsi"/>
+        </w:rPr>
+        <w:t>.</w:t>
       </w:r>
     </w:p>
     <w:p>
@@ -8116,14 +8667,37 @@
           <w:rFonts w:cstheme="minorHAnsi"/>
         </w:rPr>
         <w:tab/>
-        <w:t xml:space="preserve">With all of that in mind, the processing times for the standard model do highlight themselves as that model’s weakness. While 8-9ms may be fast enough for some real-time applications, adding more processing to mitigate overtraining or making the classifier any bit more </w:t>
+      </w:r>
+      <w:r>
+        <w:rPr>
+          <w:rFonts w:cstheme="minorHAnsi"/>
+        </w:rPr>
+        <w:t>The</w:t>
+      </w:r>
+      <w:r>
+        <w:rPr>
+          <w:rFonts w:cstheme="minorHAnsi"/>
+        </w:rPr>
+        <w:t xml:space="preserve"> processing times for the standard model </w:t>
+      </w:r>
+      <w:r>
+        <w:rPr>
+          <w:rFonts w:cstheme="minorHAnsi"/>
+        </w:rPr>
+        <w:t>are the</w:t>
+      </w:r>
+      <w:r>
+        <w:rPr>
+          <w:rFonts w:cstheme="minorHAnsi"/>
+        </w:rPr>
+        <w:t xml:space="preserve"> model’s weakness. While 8-9ms may be fast enough for some real-time applications, adding more processing to mitigate overtraining or making the classifier any more complicated is likely to result in increasing these processing times </w:t>
       </w:r>
       <w:r>
         <w:rPr>
           <w:rFonts w:cstheme="minorHAnsi"/>
         </w:rPr>
         <w:lastRenderedPageBreak/>
-        <w:t xml:space="preserve">complicated is likely to result in increasing these processing times noticeably. This is due in part to the linear nature of the model, and in part to the relative size of the classifier block in </w:t>
+        <w:t xml:space="preserve">noticeably. This is due in part to the linear nature of the model, and in part to the relative size of the classifier block in </w:t>
       </w:r>
       <w:r>
         <w:rPr>
@@ -8149,13 +8723,60 @@
           <w:rFonts w:cstheme="minorHAnsi"/>
         </w:rPr>
         <w:tab/>
-        <w:t>Now the DFT model. Achieving a final validation Accuracy of 82.34% and validation Loss of 0.6056, this model’s performance is comparable, if slightly worse than that of the standard model. The additional 50%</w:t>
-      </w:r>
-      <w:r>
-        <w:rPr>
-          <w:rFonts w:cstheme="minorHAnsi"/>
-        </w:rPr>
-        <w:t xml:space="preserve"> in model size is nothing to be ignored. It will vary from application to application whether this extra size is an acceptable price to pay for the additional throughput speed. This increase in speed is due largely to the bulk of processing that is handled in the parallel DFT layers. This parallel architecture does allow the multi-threading capabilities of the laptop to provide a great speed boost to the model.</w:t>
+      </w:r>
+      <w:r>
+        <w:t>Comparable to the standard model, the DFT model achieved a final validation</w:t>
+      </w:r>
+      <w:r>
+        <w:rPr>
+          <w:rFonts w:cstheme="minorHAnsi"/>
+        </w:rPr>
+        <w:t xml:space="preserve"> </w:t>
+      </w:r>
+      <w:r>
+        <w:rPr>
+          <w:rFonts w:cstheme="minorHAnsi"/>
+        </w:rPr>
+        <w:t xml:space="preserve">a final validation Accuracy of 82.34% and validation Loss of 0.6056. </w:t>
+      </w:r>
+      <w:r>
+        <w:t>Although it sped up processing, the additional 50% model size could be concerning</w:t>
+      </w:r>
+      <w:r>
+        <w:t>,</w:t>
+      </w:r>
+      <w:r>
+        <w:t xml:space="preserve"> and it will vary from application to </w:t>
+      </w:r>
+      <w:r>
+        <w:rPr>
+          <w:rFonts w:cstheme="minorHAnsi"/>
+        </w:rPr>
+        <w:t>application whether this extra size is an acceptable price to pay for the additional throughput speed. This increase in speed is due largely to the bulk of processing that is handled in the parallel DFT layers. This parallel architecture allow</w:t>
+      </w:r>
+      <w:r>
+        <w:rPr>
+          <w:rFonts w:cstheme="minorHAnsi"/>
+        </w:rPr>
+        <w:t>s</w:t>
+      </w:r>
+      <w:r>
+        <w:rPr>
+          <w:rFonts w:cstheme="minorHAnsi"/>
+        </w:rPr>
+        <w:t xml:space="preserve"> the multi-threading capabilities of the laptop to provide a </w:t>
+      </w:r>
+      <w:r>
+        <w:rPr>
+          <w:rFonts w:cstheme="minorHAnsi"/>
+        </w:rPr>
+        <w:t>2x-3x</w:t>
+      </w:r>
+      <w:r>
+        <w:rPr>
+          <w:rFonts w:cstheme="minorHAnsi"/>
+        </w:rPr>
+        <w:t xml:space="preserve"> speed boost to the model.</w:t>
       </w:r>
     </w:p>
     <w:p>
@@ -8216,19 +8837,31 @@
         <w:rPr>
           <w:rFonts w:cstheme="minorHAnsi"/>
         </w:rPr>
-        <w:t xml:space="preserve">wo initial thoughts would be the abundance of trainable parameters so close to the input (2 million of the 2.5 million in the model) and that the “Spectrogram” representation is exceptionally effective for discerning voice commands. One helpful attribute of this layout, however, is the fact that the lower parts of the model (the Conv1D and Dense layers) </w:t>
-      </w:r>
-      <w:r>
-        <w:rPr>
-          <w:rFonts w:cstheme="minorHAnsi"/>
-        </w:rPr>
-        <w:t>do not</w:t>
-      </w:r>
-      <w:r>
-        <w:rPr>
-          <w:rFonts w:cstheme="minorHAnsi"/>
-        </w:rPr>
-        <w:t xml:space="preserve"> tend to be </w:t>
+        <w:t xml:space="preserve">wo </w:t>
+      </w:r>
+      <w:r>
+        <w:rPr>
+          <w:rFonts w:cstheme="minorHAnsi"/>
+        </w:rPr>
+        <w:t>possibilities are</w:t>
+      </w:r>
+      <w:r>
+        <w:rPr>
+          <w:rFonts w:cstheme="minorHAnsi"/>
+        </w:rPr>
+        <w:t xml:space="preserve"> the abundance of trainable parameters so close to the input (2 million of the 2.5 million in the model) and that the “Spectrogram” representation is exceptionally effective for discerning voice commands. One helpful attribute of this layout, however, is the fact that the lower parts of the model (the Conv1D and Dense layers) </w:t>
+      </w:r>
+      <w:r>
+        <w:rPr>
+          <w:rFonts w:cstheme="minorHAnsi"/>
+        </w:rPr>
+        <w:t>usually are not</w:t>
+      </w:r>
+      <w:r>
+        <w:rPr>
+          <w:rFonts w:cstheme="minorHAnsi"/>
+        </w:rPr>
+        <w:t xml:space="preserve"> </w:t>
       </w:r>
       <w:r>
         <w:rPr>
@@ -8240,7 +8873,19 @@
         <w:rPr>
           <w:rFonts w:cstheme="minorHAnsi"/>
         </w:rPr>
-        <w:t xml:space="preserve"> by comparison. This does offer decent scalability to the lower part of the model. </w:t>
+        <w:t xml:space="preserve"> by comparison. This offer</w:t>
+      </w:r>
+      <w:r>
+        <w:rPr>
+          <w:rFonts w:cstheme="minorHAnsi"/>
+        </w:rPr>
+        <w:t>s</w:t>
+      </w:r>
+      <w:r>
+        <w:rPr>
+          <w:rFonts w:cstheme="minorHAnsi"/>
+        </w:rPr>
+        <w:t xml:space="preserve"> decent scalability to the lower part of the model. </w:t>
       </w:r>
       <w:r>
         <w:rPr>
@@ -8284,43 +8929,25 @@
           <w:rFonts w:cstheme="minorHAnsi"/>
         </w:rPr>
         <w:tab/>
-        <w:t xml:space="preserve">By far the biggest drawback to the DFT model is the lack of support for imaginary gradients in native TensorFlow. This model does get around the bulk of the issues posed by having imaginary gradients in TensorFlow models by using the </w:t>
-      </w:r>
-      <w:proofErr w:type="spellStart"/>
-      <w:proofErr w:type="gramStart"/>
-      <w:r>
-        <w:rPr>
-          <w:rFonts w:cstheme="minorHAnsi"/>
-        </w:rPr>
-        <w:t>tf.Complex</w:t>
-      </w:r>
-      <w:proofErr w:type="spellEnd"/>
-      <w:proofErr w:type="gramEnd"/>
-      <w:r>
-        <w:rPr>
-          <w:rFonts w:cstheme="minorHAnsi"/>
-        </w:rPr>
-        <w:t xml:space="preserve">(…) command as specified earlier, and by using a </w:t>
-      </w:r>
-      <w:proofErr w:type="spellStart"/>
-      <w:r>
-        <w:rPr>
-          <w:rFonts w:cstheme="minorHAnsi"/>
-        </w:rPr>
-        <w:t>tf.abs</w:t>
-      </w:r>
-      <w:proofErr w:type="spellEnd"/>
-      <w:r>
-        <w:rPr>
-          <w:rFonts w:cstheme="minorHAnsi"/>
-        </w:rPr>
-        <w:t>(…) function call directly after the DFT layers. Mathematically speaking, backpropagation through an absolute value function</w:t>
-      </w:r>
-      <w:r>
-        <w:rPr>
-          <w:rFonts w:cstheme="minorHAnsi"/>
-        </w:rPr>
-        <w:t xml:space="preserve"> will at best lead to training being limited to half its potential, and at worst lead to backpropagation failing completely. Early versions of this model could not account for the imaginary gradient at all, and while the forward pass seemed to work, no backward pass ever would. So, despite the performance of this model being very reasonable given the application, it could be the case that better performances can be achieved if imaginary gradients were supported in TensorFlow’s gradient implementation.</w:t>
+        <w:t>By far the biggest drawback to the DFT model is the lack of support for imaginary gradients in native TensorFlow. This model get around the bulk of the issues posed by having imaginary gradients in TensorFlow models by using the tf.Complex(…) command as specified earlier, and by using a tf.abs(…) function call directly after the DFT layers. Mathematically speaking, backpropagation through an absolute value function</w:t>
+      </w:r>
+      <w:r>
+        <w:rPr>
+          <w:rFonts w:cstheme="minorHAnsi"/>
+        </w:rPr>
+        <w:t xml:space="preserve"> will at best lead to training being limited to half its potential, and at worst lead to backpropagation failing completely. Early versions of this model could not account for the imaginary gradient at all, and while the forward pass seemed to work, no backward pass ever would. So, despite the performance of this model being very reasonable given the application, it </w:t>
+      </w:r>
+      <w:r>
+        <w:rPr>
+          <w:rFonts w:cstheme="minorHAnsi"/>
+        </w:rPr>
+        <w:t>is possible that</w:t>
+      </w:r>
+      <w:r>
+        <w:rPr>
+          <w:rFonts w:cstheme="minorHAnsi"/>
+        </w:rPr>
+        <w:t xml:space="preserve"> better performances can be achieved if imaginary gradients were supported in TensorFlow’s gradient implementation.</w:t>
       </w:r>
     </w:p>
     <w:p>
@@ -8408,21 +9035,7 @@
         <w:rPr>
           <w:rFonts w:cstheme="minorHAnsi"/>
         </w:rPr>
-        <w:t xml:space="preserve">Complete the DFT Layer implementation, providing support for kernel constraints and </w:t>
-      </w:r>
-      <w:proofErr w:type="spellStart"/>
-      <w:r>
-        <w:rPr>
-          <w:rFonts w:cstheme="minorHAnsi"/>
-        </w:rPr>
-        <w:t>regularisers</w:t>
-      </w:r>
-      <w:proofErr w:type="spellEnd"/>
-      <w:r>
-        <w:rPr>
-          <w:rFonts w:cstheme="minorHAnsi"/>
-        </w:rPr>
-        <w:t xml:space="preserve">. </w:t>
+        <w:t xml:space="preserve">Complete the DFT Layer implementation, providing support for kernel constraints and regularisers. </w:t>
       </w:r>
     </w:p>
     <w:p>
@@ -8458,26 +9071,32 @@
         <w:rPr>
           <w:rFonts w:cstheme="minorHAnsi"/>
         </w:rPr>
+        <w:t xml:space="preserve">Build a DFT model for an edge-sensor network using native C or another bare-metal language. </w:t>
+      </w:r>
+      <w:r>
+        <w:rPr>
+          <w:rFonts w:cstheme="minorHAnsi"/>
+        </w:rPr>
+        <w:t xml:space="preserve">This step will also play a big part in proving </w:t>
+      </w:r>
+      <w:r>
+        <w:rPr>
+          <w:rFonts w:cstheme="minorHAnsi"/>
+        </w:rPr>
+        <w:t>whether</w:t>
+      </w:r>
+      <w:r>
+        <w:rPr>
+          <w:rFonts w:cstheme="minorHAnsi"/>
+        </w:rPr>
+        <w:t xml:space="preserve"> the lack of support for </w:t>
+      </w:r>
+      <w:r>
+        <w:rPr>
+          <w:rFonts w:cstheme="minorHAnsi"/>
+        </w:rPr>
         <w:lastRenderedPageBreak/>
-        <w:t xml:space="preserve">Build a DFT model for an edge-sensor network using native C or another bare-metal language. </w:t>
-      </w:r>
-      <w:r>
-        <w:rPr>
-          <w:rFonts w:cstheme="minorHAnsi"/>
-        </w:rPr>
-        <w:t xml:space="preserve">This step will also play a big part in proving </w:t>
-      </w:r>
-      <w:r>
-        <w:rPr>
-          <w:rFonts w:cstheme="minorHAnsi"/>
-        </w:rPr>
-        <w:t>whether</w:t>
-      </w:r>
-      <w:r>
-        <w:rPr>
-          <w:rFonts w:cstheme="minorHAnsi"/>
-        </w:rPr>
-        <w:t xml:space="preserve"> the lack of support for imaginary gradients in the TensorFlow API plays a part in limiting the training performance of the layer.</w:t>
+        <w:t>imaginary gradients in the TensorFlow API plays a part in limiting the training performance of the layer.</w:t>
       </w:r>
     </w:p>
     <w:p>
@@ -8975,10 +9594,7 @@
               <w:cnfStyle w:val="000000000000" w:firstRow="0" w:lastRow="0" w:firstColumn="0" w:lastColumn="0" w:oddVBand="0" w:evenVBand="0" w:oddHBand="0" w:evenHBand="0" w:firstRowFirstColumn="0" w:firstRowLastColumn="0" w:lastRowFirstColumn="0" w:lastRowLastColumn="0"/>
             </w:pPr>
             <w:r>
-              <w:t>An Error Gradient:</w:t>
-            </w:r>
-            <w:r>
-              <w:t xml:space="preserve"> The Input multiplied by the Error Squared</w:t>
+              <w:t>An Error Gradient: The Input multiplied by the Error Squared</w:t>
             </w:r>
           </w:p>
         </w:tc>
@@ -9025,10 +9641,7 @@
               <w:cnfStyle w:val="000000000000" w:firstRow="0" w:lastRow="0" w:firstColumn="0" w:lastColumn="0" w:oddVBand="0" w:evenVBand="0" w:oddHBand="0" w:evenHBand="0" w:firstRowFirstColumn="0" w:firstRowLastColumn="0" w:lastRowFirstColumn="0" w:lastRowLastColumn="0"/>
             </w:pPr>
             <w:r>
-              <w:t>An Error Gradient:</w:t>
-            </w:r>
-            <w:r>
-              <w:t xml:space="preserve"> The Input multiplied by the difference of Squared Prediction and Squared Output</w:t>
+              <w:t>An Error Gradient: The Input multiplied by the difference of Squared Prediction and Squared Output</w:t>
             </w:r>
           </w:p>
         </w:tc>
@@ -9062,7 +9675,6 @@
               <w:rPr>
                 <w:rFonts w:cstheme="minorHAnsi"/>
               </w:rPr>
-              <w:lastRenderedPageBreak/>
               <w:t>9</w:t>
             </w:r>
           </w:p>
@@ -9076,10 +9688,7 @@
               <w:cnfStyle w:val="000000000000" w:firstRow="0" w:lastRow="0" w:firstColumn="0" w:lastColumn="0" w:oddVBand="0" w:evenVBand="0" w:oddHBand="0" w:evenHBand="0" w:firstRowFirstColumn="0" w:firstRowLastColumn="0" w:lastRowFirstColumn="0" w:lastRowLastColumn="0"/>
             </w:pPr>
             <w:r>
-              <w:t>An Error Gradient:</w:t>
-            </w:r>
-            <w:r>
-              <w:t xml:space="preserve"> The Input multiplied by the Error Vector Magnitude</w:t>
+              <w:t>An Error Gradient: The Input multiplied by the Error Vector Magnitude</w:t>
             </w:r>
           </w:p>
         </w:tc>
@@ -9160,6 +9769,7 @@
               <w:rPr>
                 <w:rFonts w:cstheme="minorHAnsi"/>
               </w:rPr>
+              <w:lastRenderedPageBreak/>
               <w:t>11</w:t>
             </w:r>
           </w:p>
@@ -9173,10 +9783,7 @@
               <w:cnfStyle w:val="000000000000" w:firstRow="0" w:lastRow="0" w:firstColumn="0" w:lastColumn="0" w:oddVBand="0" w:evenVBand="0" w:oddHBand="0" w:evenHBand="0" w:firstRowFirstColumn="0" w:firstRowLastColumn="0" w:lastRowFirstColumn="0" w:lastRowLastColumn="0"/>
             </w:pPr>
             <w:r>
-              <w:t>A Learning Rate:</w:t>
-            </w:r>
-            <w:r>
-              <w:t xml:space="preserve"> A Constant multiplied by the L2 Norm of the Loss</w:t>
+              <w:t>A Learning Rate: A Constant multiplied by the L2 Norm of the Loss</w:t>
             </w:r>
           </w:p>
         </w:tc>
@@ -9223,10 +9830,7 @@
               <w:cnfStyle w:val="000000000000" w:firstRow="0" w:lastRow="0" w:firstColumn="0" w:lastColumn="0" w:oddVBand="0" w:evenVBand="0" w:oddHBand="0" w:evenHBand="0" w:firstRowFirstColumn="0" w:firstRowLastColumn="0" w:lastRowFirstColumn="0" w:lastRowLastColumn="0"/>
             </w:pPr>
             <w:r>
-              <w:t>A Learning Rate:</w:t>
-            </w:r>
-            <w:r>
-              <w:t xml:space="preserve"> A Constant multiplied by the Sum of the absolute value of the N</w:t>
+              <w:t>A Learning Rate: A Constant multiplied by the Sum of the absolute value of the N</w:t>
             </w:r>
             <w:r>
               <w:rPr>
@@ -9282,10 +9886,7 @@
               <w:cnfStyle w:val="000000000000" w:firstRow="0" w:lastRow="0" w:firstColumn="0" w:lastColumn="0" w:oddVBand="0" w:evenVBand="0" w:oddHBand="0" w:evenHBand="0" w:firstRowFirstColumn="0" w:firstRowLastColumn="0" w:lastRowFirstColumn="0" w:lastRowLastColumn="0"/>
             </w:pPr>
             <w:r>
-              <w:t>A Learning Rate: A Constant multiplied by</w:t>
-            </w:r>
-            <w:r>
-              <w:t xml:space="preserve"> the absolute value of the normalised Loss</w:t>
+              <w:t>A Learning Rate: A Constant multiplied by the absolute value of the normalised Loss</w:t>
             </w:r>
           </w:p>
         </w:tc>
@@ -9379,10 +9980,7 @@
               <w:cnfStyle w:val="000000000000" w:firstRow="0" w:lastRow="0" w:firstColumn="0" w:lastColumn="0" w:oddVBand="0" w:evenVBand="0" w:oddHBand="0" w:evenHBand="0" w:firstRowFirstColumn="0" w:firstRowLastColumn="0" w:lastRowFirstColumn="0" w:lastRowLastColumn="0"/>
             </w:pPr>
             <w:r>
-              <w:t>A Learning Rate: A Constant multiplied by</w:t>
-            </w:r>
-            <w:r>
-              <w:t xml:space="preserve"> the Error Vector Magnitude of the Loss</w:t>
+              <w:t>A Learning Rate: A Constant multiplied by the Error Vector Magnitude of the Loss</w:t>
             </w:r>
           </w:p>
         </w:tc>
@@ -9526,16 +10124,7 @@
               <w:cnfStyle w:val="000000000000" w:firstRow="0" w:lastRow="0" w:firstColumn="0" w:lastColumn="0" w:oddVBand="0" w:evenVBand="0" w:oddHBand="0" w:evenHBand="0" w:firstRowFirstColumn="0" w:firstRowLastColumn="0" w:lastRowFirstColumn="0" w:lastRowLastColumn="0"/>
             </w:pPr>
             <w:r>
-              <w:t xml:space="preserve">A Complexity Equation: the difference between the trained model </w:t>
-            </w:r>
-            <w:r>
-              <w:t xml:space="preserve">squared </w:t>
-            </w:r>
-            <w:r>
-              <w:t>and the original model</w:t>
-            </w:r>
-            <w:r>
-              <w:t xml:space="preserve"> squared</w:t>
+              <w:t>A Complexity Equation: the difference between the trained model squared and the original model squared</w:t>
             </w:r>
           </w:p>
         </w:tc>
@@ -9582,22 +10171,7 @@
               <w:cnfStyle w:val="000000000000" w:firstRow="0" w:lastRow="0" w:firstColumn="0" w:lastColumn="0" w:oddVBand="0" w:evenVBand="0" w:oddHBand="0" w:evenHBand="0" w:firstRowFirstColumn="0" w:firstRowLastColumn="0" w:lastRowFirstColumn="0" w:lastRowLastColumn="0"/>
             </w:pPr>
             <w:r>
-              <w:t xml:space="preserve">A Complexity Equation: the </w:t>
-            </w:r>
-            <w:r>
-              <w:t xml:space="preserve">square root of the </w:t>
-            </w:r>
-            <w:r>
-              <w:t>difference between the trained model</w:t>
-            </w:r>
-            <w:r>
-              <w:t xml:space="preserve"> squared</w:t>
-            </w:r>
-            <w:r>
-              <w:t xml:space="preserve"> and the original model</w:t>
-            </w:r>
-            <w:r>
-              <w:t xml:space="preserve"> squared</w:t>
+              <w:t>A Complexity Equation: the square root of the difference between the trained model squared and the original model squared</w:t>
             </w:r>
           </w:p>
         </w:tc>
@@ -9644,13 +10218,7 @@
               <w:cnfStyle w:val="000000000000" w:firstRow="0" w:lastRow="0" w:firstColumn="0" w:lastColumn="0" w:oddVBand="0" w:evenVBand="0" w:oddHBand="0" w:evenHBand="0" w:firstRowFirstColumn="0" w:firstRowLastColumn="0" w:lastRowFirstColumn="0" w:lastRowLastColumn="0"/>
             </w:pPr>
             <w:r>
-              <w:t xml:space="preserve">A </w:t>
-            </w:r>
-            <w:r>
-              <w:t>Regularisation</w:t>
-            </w:r>
-            <w:r>
-              <w:t xml:space="preserve"> Rate: Constant</w:t>
+              <w:t>A Regularisation Rate: Constant</w:t>
             </w:r>
           </w:p>
         </w:tc>
@@ -9697,10 +10265,7 @@
               <w:cnfStyle w:val="000000000000" w:firstRow="0" w:lastRow="0" w:firstColumn="0" w:lastColumn="0" w:oddVBand="0" w:evenVBand="0" w:oddHBand="0" w:evenHBand="0" w:firstRowFirstColumn="0" w:firstRowLastColumn="0" w:lastRowFirstColumn="0" w:lastRowLastColumn="0"/>
             </w:pPr>
             <w:r>
-              <w:t xml:space="preserve">A Regularisation Rate: A Constant multiplied by the L2 Norm of the </w:t>
-            </w:r>
-            <w:r>
-              <w:t>Complexity</w:t>
+              <w:t>A Regularisation Rate: A Constant multiplied by the L2 Norm of the Complexity</w:t>
             </w:r>
           </w:p>
         </w:tc>
@@ -9756,17 +10321,58 @@
               <w:t>th</w:t>
             </w:r>
             <w:r>
-              <w:t xml:space="preserve"> root of the</w:t>
-            </w:r>
-            <w:r>
-              <w:t xml:space="preserve"> </w:t>
+              <w:t xml:space="preserve"> root of the Complexity, where N is variable</w:t>
+            </w:r>
+          </w:p>
+        </w:tc>
+        <w:tc>
+          <w:tcPr>
+            <w:tcW w:w="3230" w:type="dxa"/>
+          </w:tcPr>
+          <w:p>
+            <w:pPr>
+              <w:cnfStyle w:val="000000000000" w:firstRow="0" w:lastRow="0" w:firstColumn="0" w:lastColumn="0" w:oddVBand="0" w:evenVBand="0" w:oddHBand="0" w:evenHBand="0" w:firstRowFirstColumn="0" w:firstRowLastColumn="0" w:lastRowFirstColumn="0" w:lastRowLastColumn="0"/>
+            </w:pPr>
+            <w:r>
+              <w:t>N/A</w:t>
+            </w:r>
+          </w:p>
+        </w:tc>
+      </w:tr>
+      <w:tr>
+        <w:tc>
+          <w:tcPr>
+            <w:cnfStyle w:val="001000000000" w:firstRow="0" w:lastRow="0" w:firstColumn="1" w:lastColumn="0" w:oddVBand="0" w:evenVBand="0" w:oddHBand="0" w:evenHBand="0" w:firstRowFirstColumn="0" w:firstRowLastColumn="0" w:lastRowFirstColumn="0" w:lastRowLastColumn="0"/>
+            <w:tcW w:w="3062" w:type="dxa"/>
+          </w:tcPr>
+          <w:p>
+            <w:pPr>
+              <w:rPr>
+                <w:rFonts w:cstheme="minorHAnsi"/>
+              </w:rPr>
+            </w:pPr>
+            <w:r>
+              <w:rPr>
+                <w:rFonts w:cstheme="minorHAnsi"/>
+              </w:rPr>
+              <w:t>23</w:t>
+            </w:r>
+          </w:p>
+        </w:tc>
+        <w:tc>
+          <w:tcPr>
+            <w:tcW w:w="2724" w:type="dxa"/>
+          </w:tcPr>
+          <w:p>
+            <w:pPr>
+              <w:cnfStyle w:val="000000000000" w:firstRow="0" w:lastRow="0" w:firstColumn="0" w:lastColumn="0" w:oddVBand="0" w:evenVBand="0" w:oddHBand="0" w:evenHBand="0" w:firstRowFirstColumn="0" w:firstRowLastColumn="0" w:lastRowFirstColumn="0" w:lastRowLastColumn="0"/>
+            </w:pPr>
+            <w:r>
+              <w:t xml:space="preserve">A Regularisation Rate: A Constant multiplied by the </w:t>
             </w:r>
             <w:r>
               <w:lastRenderedPageBreak/>
-              <w:t>Complexity</w:t>
-            </w:r>
-            <w:r>
-              <w:t>, where N is variable</w:t>
+              <w:t>absolute value of the normalised Complexity</w:t>
             </w:r>
           </w:p>
         </w:tc>
@@ -9801,7 +10407,7 @@
               <w:rPr>
                 <w:rFonts w:cstheme="minorHAnsi"/>
               </w:rPr>
-              <w:t>23</w:t>
+              <w:t>24</w:t>
             </w:r>
           </w:p>
         </w:tc>
@@ -9814,10 +10420,7 @@
               <w:cnfStyle w:val="000000000000" w:firstRow="0" w:lastRow="0" w:firstColumn="0" w:lastColumn="0" w:oddVBand="0" w:evenVBand="0" w:oddHBand="0" w:evenHBand="0" w:firstRowFirstColumn="0" w:firstRowLastColumn="0" w:lastRowFirstColumn="0" w:lastRowLastColumn="0"/>
             </w:pPr>
             <w:r>
-              <w:t xml:space="preserve">A Regularisation Rate: A Constant multiplied by the absolute value of the normalised </w:t>
-            </w:r>
-            <w:r>
-              <w:t>Complexity</w:t>
+              <w:t>A Regularisation Rate: A Constant multiplied by the normalised absolute value of the Complexity</w:t>
             </w:r>
           </w:p>
         </w:tc>
@@ -9851,7 +10454,7 @@
               <w:rPr>
                 <w:rFonts w:cstheme="minorHAnsi"/>
               </w:rPr>
-              <w:t>24</w:t>
+              <w:t>25</w:t>
             </w:r>
           </w:p>
         </w:tc>
@@ -9864,60 +10467,7 @@
               <w:cnfStyle w:val="000000000000" w:firstRow="0" w:lastRow="0" w:firstColumn="0" w:lastColumn="0" w:oddVBand="0" w:evenVBand="0" w:oddHBand="0" w:evenHBand="0" w:firstRowFirstColumn="0" w:firstRowLastColumn="0" w:lastRowFirstColumn="0" w:lastRowLastColumn="0"/>
             </w:pPr>
             <w:r>
-              <w:t>A Regularisation Rate: A Constant multiplied by the normalised absolute value of the</w:t>
-            </w:r>
-            <w:r>
-              <w:t xml:space="preserve"> Complexity</w:t>
-            </w:r>
-          </w:p>
-        </w:tc>
-        <w:tc>
-          <w:tcPr>
-            <w:tcW w:w="3230" w:type="dxa"/>
-          </w:tcPr>
-          <w:p>
-            <w:pPr>
-              <w:cnfStyle w:val="000000000000" w:firstRow="0" w:lastRow="0" w:firstColumn="0" w:lastColumn="0" w:oddVBand="0" w:evenVBand="0" w:oddHBand="0" w:evenHBand="0" w:firstRowFirstColumn="0" w:firstRowLastColumn="0" w:lastRowFirstColumn="0" w:lastRowLastColumn="0"/>
-            </w:pPr>
-            <w:r>
-              <w:t>N/A</w:t>
-            </w:r>
-          </w:p>
-        </w:tc>
-      </w:tr>
-      <w:tr>
-        <w:tc>
-          <w:tcPr>
-            <w:cnfStyle w:val="001000000000" w:firstRow="0" w:lastRow="0" w:firstColumn="1" w:lastColumn="0" w:oddVBand="0" w:evenVBand="0" w:oddHBand="0" w:evenHBand="0" w:firstRowFirstColumn="0" w:firstRowLastColumn="0" w:lastRowFirstColumn="0" w:lastRowLastColumn="0"/>
-            <w:tcW w:w="3062" w:type="dxa"/>
-          </w:tcPr>
-          <w:p>
-            <w:pPr>
-              <w:rPr>
-                <w:rFonts w:cstheme="minorHAnsi"/>
-              </w:rPr>
-            </w:pPr>
-            <w:r>
-              <w:rPr>
-                <w:rFonts w:cstheme="minorHAnsi"/>
-              </w:rPr>
-              <w:t>25</w:t>
-            </w:r>
-          </w:p>
-        </w:tc>
-        <w:tc>
-          <w:tcPr>
-            <w:tcW w:w="2724" w:type="dxa"/>
-          </w:tcPr>
-          <w:p>
-            <w:pPr>
-              <w:cnfStyle w:val="000000000000" w:firstRow="0" w:lastRow="0" w:firstColumn="0" w:lastColumn="0" w:oddVBand="0" w:evenVBand="0" w:oddHBand="0" w:evenHBand="0" w:firstRowFirstColumn="0" w:firstRowLastColumn="0" w:lastRowFirstColumn="0" w:lastRowLastColumn="0"/>
-            </w:pPr>
-            <w:r>
-              <w:t xml:space="preserve">A Regularisation Rate: A Constant multiplied by the Error Vector Magnitude of the </w:t>
-            </w:r>
-            <w:r>
-              <w:t>Complexity</w:t>
+              <w:t>A Regularisation Rate: A Constant multiplied by the Error Vector Magnitude of the Complexity</w:t>
             </w:r>
           </w:p>
         </w:tc>

</xml_diff>

<commit_message>
minor edits to abstract
</commit_message>
<xml_diff>
--- a/Intelligent DFT.docx
+++ b/Intelligent DFT.docx
@@ -103,6 +103,45 @@
         <w:t>GitHub</w:t>
       </w:r>
       <w:r>
+        <w:t>.</w:t>
+      </w:r>
+      <w:r>
+        <w:t xml:space="preserve"> The 1-D ConvNet achieved a validation </w:t>
+      </w:r>
+      <w:r>
+        <w:rPr>
+          <w:rFonts w:cstheme="minorHAnsi"/>
+        </w:rPr>
+        <w:t xml:space="preserve">Accuracy of 84.14% and a </w:t>
+      </w:r>
+      <w:r>
+        <w:rPr>
+          <w:rFonts w:cstheme="minorHAnsi"/>
+        </w:rPr>
+        <w:t xml:space="preserve">validation </w:t>
+      </w:r>
+      <w:r>
+        <w:rPr>
+          <w:rFonts w:cstheme="minorHAnsi"/>
+        </w:rPr>
+        <w:t>Loss of 0.5379</w:t>
+      </w:r>
+      <w:r>
+        <w:rPr>
+          <w:rFonts w:cstheme="minorHAnsi"/>
+        </w:rPr>
+        <w:t xml:space="preserve">, whereas the DFT Model achieved a validation </w:t>
+      </w:r>
+      <w:r>
+        <w:rPr>
+          <w:rFonts w:cstheme="minorHAnsi"/>
+        </w:rPr>
+        <w:t>Accuracy of 82.34% and validation Loss of 0.6056</w:t>
+      </w:r>
+      <w:r>
+        <w:rPr>
+          <w:rFonts w:cstheme="minorHAnsi"/>
+        </w:rPr>
         <w:t>.</w:t>
       </w:r>
     </w:p>
@@ -330,6 +369,7 @@
           <w:iCs/>
           <w:color w:val="00B0F0"/>
         </w:rPr>
+        <w:lastRenderedPageBreak/>
         <w:t>Overview</w:t>
       </w:r>
     </w:p>
@@ -343,7 +383,6 @@
         <w:rPr>
           <w:rFonts w:ascii="Arial" w:hAnsi="Arial" w:cs="Arial"/>
         </w:rPr>
-        <w:lastRenderedPageBreak/>
         <w:tab/>
       </w:r>
       <w:r>
@@ -1370,6 +1409,7 @@
         <w:rPr>
           <w:rFonts w:cstheme="minorHAnsi"/>
         </w:rPr>
+        <w:lastRenderedPageBreak/>
         <w:t>Response to various Loss Functions</w:t>
       </w:r>
     </w:p>
@@ -1388,7 +1428,6 @@
         <w:rPr>
           <w:rFonts w:cstheme="minorHAnsi"/>
         </w:rPr>
-        <w:lastRenderedPageBreak/>
         <w:t>Stability</w:t>
       </w:r>
     </w:p>
@@ -1550,27 +1589,14 @@
       <w:r>
         <w:t xml:space="preserve">Figure </w:t>
       </w:r>
-      <w:r>
-        <w:fldChar w:fldCharType="begin"/>
-      </w:r>
-      <w:r>
-        <w:instrText xml:space="preserve"> SEQ Figure \* ARABIC </w:instrText>
-      </w:r>
-      <w:r>
-        <w:fldChar w:fldCharType="separate"/>
-      </w:r>
-      <w:r>
-        <w:rPr>
-          <w:noProof/>
-        </w:rPr>
-        <w:t>1</w:t>
-      </w:r>
-      <w:r>
-        <w:rPr>
-          <w:noProof/>
-        </w:rPr>
-        <w:fldChar w:fldCharType="end"/>
-      </w:r>
+      <w:fldSimple w:instr=" SEQ Figure \* ARABIC ">
+        <w:r>
+          <w:rPr>
+            <w:noProof/>
+          </w:rPr>
+          <w:t>1</w:t>
+        </w:r>
+      </w:fldSimple>
       <w:r>
         <w:t>: Intelligent DFT Proof-of-Concept GUI</w:t>
       </w:r>
@@ -5729,27 +5755,14 @@
       <w:r>
         <w:t xml:space="preserve">Figure </w:t>
       </w:r>
-      <w:r>
-        <w:fldChar w:fldCharType="begin"/>
-      </w:r>
-      <w:r>
-        <w:instrText xml:space="preserve"> SEQ Figure \* ARABIC </w:instrText>
-      </w:r>
-      <w:r>
-        <w:fldChar w:fldCharType="separate"/>
-      </w:r>
-      <w:r>
-        <w:rPr>
-          <w:noProof/>
-        </w:rPr>
-        <w:t>2</w:t>
-      </w:r>
-      <w:r>
-        <w:rPr>
-          <w:noProof/>
-        </w:rPr>
-        <w:fldChar w:fldCharType="end"/>
-      </w:r>
+      <w:fldSimple w:instr=" SEQ Figure \* ARABIC ">
+        <w:r>
+          <w:rPr>
+            <w:noProof/>
+          </w:rPr>
+          <w:t>2</w:t>
+        </w:r>
+      </w:fldSimple>
       <w:r>
         <w:t>: Proof-of-Concept -&gt; Capture 1</w:t>
       </w:r>
@@ -5809,27 +5822,14 @@
       <w:r>
         <w:t xml:space="preserve">Figure </w:t>
       </w:r>
-      <w:r>
-        <w:fldChar w:fldCharType="begin"/>
-      </w:r>
-      <w:r>
-        <w:instrText xml:space="preserve"> SEQ Figure \* ARABIC </w:instrText>
-      </w:r>
-      <w:r>
-        <w:fldChar w:fldCharType="separate"/>
-      </w:r>
-      <w:r>
-        <w:rPr>
-          <w:noProof/>
-        </w:rPr>
-        <w:t>3</w:t>
-      </w:r>
-      <w:r>
-        <w:rPr>
-          <w:noProof/>
-        </w:rPr>
-        <w:fldChar w:fldCharType="end"/>
-      </w:r>
+      <w:fldSimple w:instr=" SEQ Figure \* ARABIC ">
+        <w:r>
+          <w:rPr>
+            <w:noProof/>
+          </w:rPr>
+          <w:t>3</w:t>
+        </w:r>
+      </w:fldSimple>
       <w:r>
         <w:t xml:space="preserve">: </w:t>
       </w:r>
@@ -5902,27 +5902,14 @@
       <w:r>
         <w:t xml:space="preserve">Figure </w:t>
       </w:r>
-      <w:r>
-        <w:fldChar w:fldCharType="begin"/>
-      </w:r>
-      <w:r>
-        <w:instrText xml:space="preserve"> SEQ Figure \* ARABIC </w:instrText>
-      </w:r>
-      <w:r>
-        <w:fldChar w:fldCharType="separate"/>
-      </w:r>
-      <w:r>
-        <w:rPr>
-          <w:noProof/>
-        </w:rPr>
-        <w:t>4</w:t>
-      </w:r>
-      <w:r>
-        <w:rPr>
-          <w:noProof/>
-        </w:rPr>
-        <w:fldChar w:fldCharType="end"/>
-      </w:r>
+      <w:fldSimple w:instr=" SEQ Figure \* ARABIC ">
+        <w:r>
+          <w:rPr>
+            <w:noProof/>
+          </w:rPr>
+          <w:t>4</w:t>
+        </w:r>
+      </w:fldSimple>
       <w:r>
         <w:t xml:space="preserve">: Proof-of-Concept -&gt; Capture </w:t>
       </w:r>
@@ -5985,27 +5972,14 @@
       <w:r>
         <w:t xml:space="preserve">Figure </w:t>
       </w:r>
-      <w:r>
-        <w:fldChar w:fldCharType="begin"/>
-      </w:r>
-      <w:r>
-        <w:instrText xml:space="preserve"> SEQ Figure \* ARABIC </w:instrText>
-      </w:r>
-      <w:r>
-        <w:fldChar w:fldCharType="separate"/>
-      </w:r>
-      <w:r>
-        <w:rPr>
-          <w:noProof/>
-        </w:rPr>
-        <w:t>5</w:t>
-      </w:r>
-      <w:r>
-        <w:rPr>
-          <w:noProof/>
-        </w:rPr>
-        <w:fldChar w:fldCharType="end"/>
-      </w:r>
+      <w:fldSimple w:instr=" SEQ Figure \* ARABIC ">
+        <w:r>
+          <w:rPr>
+            <w:noProof/>
+          </w:rPr>
+          <w:t>5</w:t>
+        </w:r>
+      </w:fldSimple>
       <w:r>
         <w:t xml:space="preserve">: Proof-of-Concept -&gt; Capture </w:t>
       </w:r>
@@ -6239,27 +6213,14 @@
       <w:r>
         <w:t xml:space="preserve">Figure </w:t>
       </w:r>
-      <w:r>
-        <w:fldChar w:fldCharType="begin"/>
-      </w:r>
-      <w:r>
-        <w:instrText xml:space="preserve"> SEQ Figure \* ARABIC </w:instrText>
-      </w:r>
-      <w:r>
-        <w:fldChar w:fldCharType="separate"/>
-      </w:r>
-      <w:r>
-        <w:rPr>
-          <w:noProof/>
-        </w:rPr>
-        <w:t>6</w:t>
-      </w:r>
-      <w:r>
-        <w:rPr>
-          <w:noProof/>
-        </w:rPr>
-        <w:fldChar w:fldCharType="end"/>
-      </w:r>
+      <w:fldSimple w:instr=" SEQ Figure \* ARABIC ">
+        <w:r>
+          <w:rPr>
+            <w:noProof/>
+          </w:rPr>
+          <w:t>6</w:t>
+        </w:r>
+      </w:fldSimple>
       <w:r>
         <w:t>: Description and Definition of the DFT Layer</w:t>
       </w:r>
@@ -6504,27 +6465,14 @@
       <w:r>
         <w:t xml:space="preserve">Figure </w:t>
       </w:r>
-      <w:r>
-        <w:fldChar w:fldCharType="begin"/>
-      </w:r>
-      <w:r>
-        <w:instrText xml:space="preserve"> SEQ Figure \* ARABIC </w:instrText>
-      </w:r>
-      <w:r>
-        <w:fldChar w:fldCharType="separate"/>
-      </w:r>
-      <w:r>
-        <w:rPr>
-          <w:noProof/>
-        </w:rPr>
-        <w:t>7</w:t>
-      </w:r>
-      <w:r>
-        <w:rPr>
-          <w:noProof/>
-        </w:rPr>
-        <w:fldChar w:fldCharType="end"/>
-      </w:r>
+      <w:fldSimple w:instr=" SEQ Figure \* ARABIC ">
+        <w:r>
+          <w:rPr>
+            <w:noProof/>
+          </w:rPr>
+          <w:t>7</w:t>
+        </w:r>
+      </w:fldSimple>
       <w:r>
         <w:t>: Model using DFT Layer without Input Splicing.</w:t>
       </w:r>
@@ -6688,27 +6636,14 @@
       <w:r>
         <w:t xml:space="preserve">Figure </w:t>
       </w:r>
-      <w:r>
-        <w:fldChar w:fldCharType="begin"/>
-      </w:r>
-      <w:r>
-        <w:instrText xml:space="preserve"> SEQ Figure \* ARABIC </w:instrText>
-      </w:r>
-      <w:r>
-        <w:fldChar w:fldCharType="separate"/>
-      </w:r>
-      <w:r>
-        <w:rPr>
-          <w:noProof/>
-        </w:rPr>
-        <w:t>8</w:t>
-      </w:r>
-      <w:r>
-        <w:rPr>
-          <w:noProof/>
-        </w:rPr>
-        <w:fldChar w:fldCharType="end"/>
-      </w:r>
+      <w:fldSimple w:instr=" SEQ Figure \* ARABIC ">
+        <w:r>
+          <w:rPr>
+            <w:noProof/>
+          </w:rPr>
+          <w:t>8</w:t>
+        </w:r>
+      </w:fldSimple>
       <w:r>
         <w:t>: Algorithm to Find No. Splices to achieve minimum No. Parameters.</w:t>
       </w:r>
@@ -6854,27 +6789,14 @@
       <w:r>
         <w:t xml:space="preserve">Figure </w:t>
       </w:r>
-      <w:r>
-        <w:fldChar w:fldCharType="begin"/>
-      </w:r>
-      <w:r>
-        <w:instrText xml:space="preserve"> SEQ Figure \* ARABIC </w:instrText>
-      </w:r>
-      <w:r>
-        <w:fldChar w:fldCharType="separate"/>
-      </w:r>
-      <w:r>
-        <w:rPr>
-          <w:noProof/>
-        </w:rPr>
-        <w:t>9</w:t>
-      </w:r>
-      <w:r>
-        <w:rPr>
-          <w:noProof/>
-        </w:rPr>
-        <w:fldChar w:fldCharType="end"/>
-      </w:r>
+      <w:fldSimple w:instr=" SEQ Figure \* ARABIC ">
+        <w:r>
+          <w:rPr>
+            <w:noProof/>
+          </w:rPr>
+          <w:t>9</w:t>
+        </w:r>
+      </w:fldSimple>
       <w:r>
         <w:t>: Model using DFT Layer without Input Splicing.</w:t>
       </w:r>
@@ -7098,27 +7020,14 @@
       <w:r>
         <w:t xml:space="preserve">Figure </w:t>
       </w:r>
-      <w:r>
-        <w:fldChar w:fldCharType="begin"/>
-      </w:r>
-      <w:r>
-        <w:instrText xml:space="preserve"> SEQ Figure \* ARABIC </w:instrText>
-      </w:r>
-      <w:r>
-        <w:fldChar w:fldCharType="separate"/>
-      </w:r>
-      <w:r>
-        <w:rPr>
-          <w:noProof/>
-        </w:rPr>
-        <w:t>10</w:t>
-      </w:r>
-      <w:r>
-        <w:rPr>
-          <w:noProof/>
-        </w:rPr>
-        <w:fldChar w:fldCharType="end"/>
-      </w:r>
+      <w:fldSimple w:instr=" SEQ Figure \* ARABIC ">
+        <w:r>
+          <w:rPr>
+            <w:noProof/>
+          </w:rPr>
+          <w:t>10</w:t>
+        </w:r>
+      </w:fldSimple>
       <w:r>
         <w:t>: List of all words the upcoming models will be trained to identify.</w:t>
       </w:r>
@@ -7267,27 +7176,14 @@
       <w:r>
         <w:t xml:space="preserve">Figure </w:t>
       </w:r>
-      <w:r>
-        <w:fldChar w:fldCharType="begin"/>
-      </w:r>
-      <w:r>
-        <w:instrText xml:space="preserve"> SEQ Figure \* ARABIC </w:instrText>
-      </w:r>
-      <w:r>
-        <w:fldChar w:fldCharType="separate"/>
-      </w:r>
-      <w:r>
-        <w:rPr>
-          <w:noProof/>
-        </w:rPr>
-        <w:t>11</w:t>
-      </w:r>
-      <w:r>
-        <w:rPr>
-          <w:noProof/>
-        </w:rPr>
-        <w:fldChar w:fldCharType="end"/>
-      </w:r>
+      <w:fldSimple w:instr=" SEQ Figure \* ARABIC ">
+        <w:r>
+          <w:rPr>
+            <w:noProof/>
+          </w:rPr>
+          <w:t>11</w:t>
+        </w:r>
+      </w:fldSimple>
       <w:r>
         <w:t>: Standard Model Summary</w:t>
       </w:r>
@@ -7600,27 +7496,14 @@
       <w:r>
         <w:t xml:space="preserve">Figure </w:t>
       </w:r>
-      <w:r>
-        <w:fldChar w:fldCharType="begin"/>
-      </w:r>
-      <w:r>
-        <w:instrText xml:space="preserve"> SEQ Figure \* ARABIC </w:instrText>
-      </w:r>
-      <w:r>
-        <w:fldChar w:fldCharType="separate"/>
-      </w:r>
-      <w:r>
-        <w:rPr>
-          <w:noProof/>
-        </w:rPr>
-        <w:t>12</w:t>
-      </w:r>
-      <w:r>
-        <w:rPr>
-          <w:noProof/>
-        </w:rPr>
-        <w:fldChar w:fldCharType="end"/>
-      </w:r>
+      <w:fldSimple w:instr=" SEQ Figure \* ARABIC ">
+        <w:r>
+          <w:rPr>
+            <w:noProof/>
+          </w:rPr>
+          <w:t>12</w:t>
+        </w:r>
+      </w:fldSimple>
       <w:r>
         <w:t>: Standard Model Loss during Training and Validation</w:t>
       </w:r>
@@ -7680,27 +7563,14 @@
       <w:r>
         <w:t xml:space="preserve">Figure </w:t>
       </w:r>
-      <w:r>
-        <w:fldChar w:fldCharType="begin"/>
-      </w:r>
-      <w:r>
-        <w:instrText xml:space="preserve"> SEQ Figure \* ARABIC </w:instrText>
-      </w:r>
-      <w:r>
-        <w:fldChar w:fldCharType="separate"/>
-      </w:r>
-      <w:r>
-        <w:rPr>
-          <w:noProof/>
-        </w:rPr>
-        <w:t>13</w:t>
-      </w:r>
-      <w:r>
-        <w:rPr>
-          <w:noProof/>
-        </w:rPr>
-        <w:fldChar w:fldCharType="end"/>
-      </w:r>
+      <w:fldSimple w:instr=" SEQ Figure \* ARABIC ">
+        <w:r>
+          <w:rPr>
+            <w:noProof/>
+          </w:rPr>
+          <w:t>13</w:t>
+        </w:r>
+      </w:fldSimple>
       <w:r>
         <w:t>: Standard Model Training Report</w:t>
       </w:r>
@@ -7848,27 +7718,14 @@
       <w:r>
         <w:t xml:space="preserve">Figure </w:t>
       </w:r>
-      <w:r>
-        <w:fldChar w:fldCharType="begin"/>
-      </w:r>
-      <w:r>
-        <w:instrText xml:space="preserve"> SEQ Figure \* ARABIC </w:instrText>
-      </w:r>
-      <w:r>
-        <w:fldChar w:fldCharType="separate"/>
-      </w:r>
-      <w:r>
-        <w:rPr>
-          <w:noProof/>
-        </w:rPr>
-        <w:t>14</w:t>
-      </w:r>
-      <w:r>
-        <w:rPr>
-          <w:noProof/>
-        </w:rPr>
-        <w:fldChar w:fldCharType="end"/>
-      </w:r>
+      <w:fldSimple w:instr=" SEQ Figure \* ARABIC ">
+        <w:r>
+          <w:rPr>
+            <w:noProof/>
+          </w:rPr>
+          <w:t>14</w:t>
+        </w:r>
+      </w:fldSimple>
       <w:r>
         <w:t>: DFT Model [part 1]</w:t>
       </w:r>
@@ -7928,27 +7785,14 @@
       <w:r>
         <w:t xml:space="preserve">Figure </w:t>
       </w:r>
-      <w:r>
-        <w:fldChar w:fldCharType="begin"/>
-      </w:r>
-      <w:r>
-        <w:instrText xml:space="preserve"> SEQ Figure \* ARABIC </w:instrText>
-      </w:r>
-      <w:r>
-        <w:fldChar w:fldCharType="separate"/>
-      </w:r>
-      <w:r>
-        <w:rPr>
-          <w:noProof/>
-        </w:rPr>
-        <w:t>15</w:t>
-      </w:r>
-      <w:r>
-        <w:rPr>
-          <w:noProof/>
-        </w:rPr>
-        <w:fldChar w:fldCharType="end"/>
-      </w:r>
+      <w:fldSimple w:instr=" SEQ Figure \* ARABIC ">
+        <w:r>
+          <w:rPr>
+            <w:noProof/>
+          </w:rPr>
+          <w:t>15</w:t>
+        </w:r>
+      </w:fldSimple>
       <w:r>
         <w:t>: DFT Model [part 2]</w:t>
       </w:r>
@@ -8018,27 +7862,14 @@
       <w:r>
         <w:t xml:space="preserve">Figure </w:t>
       </w:r>
-      <w:r>
-        <w:fldChar w:fldCharType="begin"/>
-      </w:r>
-      <w:r>
-        <w:instrText xml:space="preserve"> SEQ Figure \* ARABIC </w:instrText>
-      </w:r>
-      <w:r>
-        <w:fldChar w:fldCharType="separate"/>
-      </w:r>
-      <w:r>
-        <w:rPr>
-          <w:noProof/>
-        </w:rPr>
-        <w:t>16</w:t>
-      </w:r>
-      <w:r>
-        <w:rPr>
-          <w:noProof/>
-        </w:rPr>
-        <w:fldChar w:fldCharType="end"/>
-      </w:r>
+      <w:fldSimple w:instr=" SEQ Figure \* ARABIC ">
+        <w:r>
+          <w:rPr>
+            <w:noProof/>
+          </w:rPr>
+          <w:t>16</w:t>
+        </w:r>
+      </w:fldSimple>
       <w:r>
         <w:t>: DFT Model [part 3]</w:t>
       </w:r>
@@ -8379,27 +8210,14 @@
       <w:r>
         <w:t xml:space="preserve">Figure </w:t>
       </w:r>
-      <w:r>
-        <w:fldChar w:fldCharType="begin"/>
-      </w:r>
-      <w:r>
-        <w:instrText xml:space="preserve"> SEQ Figure \* ARABIC </w:instrText>
-      </w:r>
-      <w:r>
-        <w:fldChar w:fldCharType="separate"/>
-      </w:r>
-      <w:r>
-        <w:rPr>
-          <w:noProof/>
-        </w:rPr>
-        <w:t>17</w:t>
-      </w:r>
-      <w:r>
-        <w:rPr>
-          <w:noProof/>
-        </w:rPr>
-        <w:fldChar w:fldCharType="end"/>
-      </w:r>
+      <w:fldSimple w:instr=" SEQ Figure \* ARABIC ">
+        <w:r>
+          <w:rPr>
+            <w:noProof/>
+          </w:rPr>
+          <w:t>17</w:t>
+        </w:r>
+      </w:fldSimple>
       <w:r>
         <w:t>: DFT Model Loss Value during Training and Validation</w:t>
       </w:r>
@@ -8459,27 +8277,14 @@
       <w:r>
         <w:t xml:space="preserve">Figure </w:t>
       </w:r>
-      <w:r>
-        <w:fldChar w:fldCharType="begin"/>
-      </w:r>
-      <w:r>
-        <w:instrText xml:space="preserve"> SEQ Figure \* ARABIC </w:instrText>
-      </w:r>
-      <w:r>
-        <w:fldChar w:fldCharType="separate"/>
-      </w:r>
-      <w:r>
-        <w:rPr>
-          <w:noProof/>
-        </w:rPr>
-        <w:t>18</w:t>
-      </w:r>
-      <w:r>
-        <w:rPr>
-          <w:noProof/>
-        </w:rPr>
-        <w:fldChar w:fldCharType="end"/>
-      </w:r>
+      <w:fldSimple w:instr=" SEQ Figure \* ARABIC ">
+        <w:r>
+          <w:rPr>
+            <w:noProof/>
+          </w:rPr>
+          <w:t>18</w:t>
+        </w:r>
+      </w:fldSimple>
       <w:r>
         <w:t>: DFT Model Training Report</w:t>
       </w:r>
@@ -8740,13 +8545,7 @@
         <w:t xml:space="preserve">a final validation Accuracy of 82.34% and validation Loss of 0.6056. </w:t>
       </w:r>
       <w:r>
-        <w:t>Although it sped up processing, the additional 50% model size could be concerning</w:t>
-      </w:r>
-      <w:r>
-        <w:t>,</w:t>
-      </w:r>
-      <w:r>
-        <w:t xml:space="preserve"> and it will vary from application to </w:t>
+        <w:t xml:space="preserve">Although it sped up processing, the additional 50% model size could be concerning, and it will vary from application to </w:t>
       </w:r>
       <w:r>
         <w:rPr>

</xml_diff>

<commit_message>
More minro edits to the Abstract
</commit_message>
<xml_diff>
--- a/Intelligent DFT.docx
+++ b/Intelligent DFT.docx
@@ -106,43 +106,37 @@
         <w:t>.</w:t>
       </w:r>
       <w:r>
-        <w:t xml:space="preserve"> The 1-D ConvNet achieved a validation </w:t>
-      </w:r>
-      <w:r>
-        <w:rPr>
-          <w:rFonts w:cstheme="minorHAnsi"/>
-        </w:rPr>
-        <w:t xml:space="preserve">Accuracy of 84.14% and a </w:t>
-      </w:r>
-      <w:r>
-        <w:rPr>
-          <w:rFonts w:cstheme="minorHAnsi"/>
-        </w:rPr>
-        <w:t xml:space="preserve">validation </w:t>
-      </w:r>
-      <w:r>
-        <w:rPr>
-          <w:rFonts w:cstheme="minorHAnsi"/>
-        </w:rPr>
-        <w:t>Loss of 0.5379</w:t>
-      </w:r>
-      <w:r>
-        <w:rPr>
-          <w:rFonts w:cstheme="minorHAnsi"/>
-        </w:rPr>
-        <w:t xml:space="preserve">, whereas the DFT Model achieved a validation </w:t>
-      </w:r>
-      <w:r>
-        <w:rPr>
-          <w:rFonts w:cstheme="minorHAnsi"/>
-        </w:rPr>
-        <w:t>Accuracy of 82.34% and validation Loss of 0.6056</w:t>
+        <w:t xml:space="preserve"> </w:t>
+      </w:r>
+      <w:r>
+        <w:t>During final testing 2 models were trained to classify 1 second voice commands. T</w:t>
+      </w:r>
+      <w:r>
+        <w:t xml:space="preserve">he 1-D ConvNet </w:t>
+      </w:r>
+      <w:r>
+        <w:t xml:space="preserve">standard </w:t>
+      </w:r>
+      <w:r>
+        <w:t xml:space="preserve">achieved a validation </w:t>
+      </w:r>
+      <w:r>
+        <w:rPr>
+          <w:rFonts w:cstheme="minorHAnsi"/>
+        </w:rPr>
+        <w:t>Accuracy of 84.14% and a validation Loss of 0.5379, whereas the DFT Model achieved a validation Accuracy of 82.34% and validation Loss of 0.6056</w:t>
       </w:r>
       <w:r>
         <w:rPr>
           <w:rFonts w:cstheme="minorHAnsi"/>
         </w:rPr>
         <w:t>.</w:t>
+      </w:r>
+      <w:r>
+        <w:rPr>
+          <w:rFonts w:cstheme="minorHAnsi"/>
+        </w:rPr>
+        <w:t xml:space="preserve"> However, the ConvNet took on average 8-9ms to process a single input, whereas the DFT model took 3-4ms, marking a significant processing speed improvement at a negligible Accuracy difference.</w:t>
       </w:r>
     </w:p>
     <w:p>
@@ -309,7 +303,11 @@
         <w:t>Here</w:t>
       </w:r>
       <w:r>
-        <w:t xml:space="preserve">, we will review the mathematics behind the Intelligent DFT, the resulting implementation in TensorFlow, and the limitations of this implementation. For reference, the entire body of code discussed in this paper is available at: </w:t>
+        <w:t xml:space="preserve">, we will review the mathematics behind the Intelligent DFT, the resulting implementation in TensorFlow, and the </w:t>
+      </w:r>
+      <w:r>
+        <w:lastRenderedPageBreak/>
+        <w:t xml:space="preserve">limitations of this implementation. For reference, the entire body of code discussed in this paper is available at: </w:t>
       </w:r>
       <w:hyperlink r:id="rId6" w:history="1">
         <w:r>
@@ -369,7 +367,6 @@
           <w:iCs/>
           <w:color w:val="00B0F0"/>
         </w:rPr>
-        <w:lastRenderedPageBreak/>
         <w:t>Overview</w:t>
       </w:r>
     </w:p>
@@ -1303,6 +1300,7 @@
           <w:iCs/>
           <w:color w:val="00B0F0"/>
         </w:rPr>
+        <w:lastRenderedPageBreak/>
         <w:t>Implementation</w:t>
       </w:r>
     </w:p>
@@ -1409,7 +1407,6 @@
         <w:rPr>
           <w:rFonts w:cstheme="minorHAnsi"/>
         </w:rPr>
-        <w:lastRenderedPageBreak/>
         <w:t>Response to various Loss Functions</w:t>
       </w:r>
     </w:p>
@@ -1589,14 +1586,27 @@
       <w:r>
         <w:t xml:space="preserve">Figure </w:t>
       </w:r>
-      <w:fldSimple w:instr=" SEQ Figure \* ARABIC ">
-        <w:r>
-          <w:rPr>
-            <w:noProof/>
-          </w:rPr>
-          <w:t>1</w:t>
-        </w:r>
-      </w:fldSimple>
+      <w:r>
+        <w:fldChar w:fldCharType="begin"/>
+      </w:r>
+      <w:r>
+        <w:instrText xml:space="preserve"> SEQ Figure \* ARABIC </w:instrText>
+      </w:r>
+      <w:r>
+        <w:fldChar w:fldCharType="separate"/>
+      </w:r>
+      <w:r>
+        <w:rPr>
+          <w:noProof/>
+        </w:rPr>
+        <w:t>1</w:t>
+      </w:r>
+      <w:r>
+        <w:rPr>
+          <w:noProof/>
+        </w:rPr>
+        <w:fldChar w:fldCharType="end"/>
+      </w:r>
       <w:r>
         <w:t>: Intelligent DFT Proof-of-Concept GUI</w:t>
       </w:r>
@@ -2507,6 +2517,7 @@
               <w:rPr>
                 <w:rFonts w:ascii="Arial" w:hAnsi="Arial" w:cs="Arial"/>
               </w:rPr>
+              <w:lastRenderedPageBreak/>
               <w:t>4)</w:t>
             </w:r>
           </w:p>
@@ -3000,7 +3011,6 @@
               <w:rPr>
                 <w:rFonts w:ascii="Arial" w:hAnsi="Arial" w:cs="Arial"/>
               </w:rPr>
-              <w:lastRenderedPageBreak/>
               <w:t>2)</w:t>
             </w:r>
           </w:p>
@@ -5755,14 +5765,27 @@
       <w:r>
         <w:t xml:space="preserve">Figure </w:t>
       </w:r>
-      <w:fldSimple w:instr=" SEQ Figure \* ARABIC ">
-        <w:r>
-          <w:rPr>
-            <w:noProof/>
-          </w:rPr>
-          <w:t>2</w:t>
-        </w:r>
-      </w:fldSimple>
+      <w:r>
+        <w:fldChar w:fldCharType="begin"/>
+      </w:r>
+      <w:r>
+        <w:instrText xml:space="preserve"> SEQ Figure \* ARABIC </w:instrText>
+      </w:r>
+      <w:r>
+        <w:fldChar w:fldCharType="separate"/>
+      </w:r>
+      <w:r>
+        <w:rPr>
+          <w:noProof/>
+        </w:rPr>
+        <w:t>2</w:t>
+      </w:r>
+      <w:r>
+        <w:rPr>
+          <w:noProof/>
+        </w:rPr>
+        <w:fldChar w:fldCharType="end"/>
+      </w:r>
       <w:r>
         <w:t>: Proof-of-Concept -&gt; Capture 1</w:t>
       </w:r>
@@ -5822,14 +5845,27 @@
       <w:r>
         <w:t xml:space="preserve">Figure </w:t>
       </w:r>
-      <w:fldSimple w:instr=" SEQ Figure \* ARABIC ">
-        <w:r>
-          <w:rPr>
-            <w:noProof/>
-          </w:rPr>
-          <w:t>3</w:t>
-        </w:r>
-      </w:fldSimple>
+      <w:r>
+        <w:fldChar w:fldCharType="begin"/>
+      </w:r>
+      <w:r>
+        <w:instrText xml:space="preserve"> SEQ Figure \* ARABIC </w:instrText>
+      </w:r>
+      <w:r>
+        <w:fldChar w:fldCharType="separate"/>
+      </w:r>
+      <w:r>
+        <w:rPr>
+          <w:noProof/>
+        </w:rPr>
+        <w:t>3</w:t>
+      </w:r>
+      <w:r>
+        <w:rPr>
+          <w:noProof/>
+        </w:rPr>
+        <w:fldChar w:fldCharType="end"/>
+      </w:r>
       <w:r>
         <w:t xml:space="preserve">: </w:t>
       </w:r>
@@ -5902,14 +5938,27 @@
       <w:r>
         <w:t xml:space="preserve">Figure </w:t>
       </w:r>
-      <w:fldSimple w:instr=" SEQ Figure \* ARABIC ">
-        <w:r>
-          <w:rPr>
-            <w:noProof/>
-          </w:rPr>
-          <w:t>4</w:t>
-        </w:r>
-      </w:fldSimple>
+      <w:r>
+        <w:fldChar w:fldCharType="begin"/>
+      </w:r>
+      <w:r>
+        <w:instrText xml:space="preserve"> SEQ Figure \* ARABIC </w:instrText>
+      </w:r>
+      <w:r>
+        <w:fldChar w:fldCharType="separate"/>
+      </w:r>
+      <w:r>
+        <w:rPr>
+          <w:noProof/>
+        </w:rPr>
+        <w:t>4</w:t>
+      </w:r>
+      <w:r>
+        <w:rPr>
+          <w:noProof/>
+        </w:rPr>
+        <w:fldChar w:fldCharType="end"/>
+      </w:r>
       <w:r>
         <w:t xml:space="preserve">: Proof-of-Concept -&gt; Capture </w:t>
       </w:r>
@@ -5972,14 +6021,27 @@
       <w:r>
         <w:t xml:space="preserve">Figure </w:t>
       </w:r>
-      <w:fldSimple w:instr=" SEQ Figure \* ARABIC ">
-        <w:r>
-          <w:rPr>
-            <w:noProof/>
-          </w:rPr>
-          <w:t>5</w:t>
-        </w:r>
-      </w:fldSimple>
+      <w:r>
+        <w:fldChar w:fldCharType="begin"/>
+      </w:r>
+      <w:r>
+        <w:instrText xml:space="preserve"> SEQ Figure \* ARABIC </w:instrText>
+      </w:r>
+      <w:r>
+        <w:fldChar w:fldCharType="separate"/>
+      </w:r>
+      <w:r>
+        <w:rPr>
+          <w:noProof/>
+        </w:rPr>
+        <w:t>5</w:t>
+      </w:r>
+      <w:r>
+        <w:rPr>
+          <w:noProof/>
+        </w:rPr>
+        <w:fldChar w:fldCharType="end"/>
+      </w:r>
       <w:r>
         <w:t xml:space="preserve">: Proof-of-Concept -&gt; Capture </w:t>
       </w:r>
@@ -6213,14 +6275,27 @@
       <w:r>
         <w:t xml:space="preserve">Figure </w:t>
       </w:r>
-      <w:fldSimple w:instr=" SEQ Figure \* ARABIC ">
-        <w:r>
-          <w:rPr>
-            <w:noProof/>
-          </w:rPr>
-          <w:t>6</w:t>
-        </w:r>
-      </w:fldSimple>
+      <w:r>
+        <w:fldChar w:fldCharType="begin"/>
+      </w:r>
+      <w:r>
+        <w:instrText xml:space="preserve"> SEQ Figure \* ARABIC </w:instrText>
+      </w:r>
+      <w:r>
+        <w:fldChar w:fldCharType="separate"/>
+      </w:r>
+      <w:r>
+        <w:rPr>
+          <w:noProof/>
+        </w:rPr>
+        <w:t>6</w:t>
+      </w:r>
+      <w:r>
+        <w:rPr>
+          <w:noProof/>
+        </w:rPr>
+        <w:fldChar w:fldCharType="end"/>
+      </w:r>
       <w:r>
         <w:t>: Description and Definition of the DFT Layer</w:t>
       </w:r>
@@ -6465,14 +6540,27 @@
       <w:r>
         <w:t xml:space="preserve">Figure </w:t>
       </w:r>
-      <w:fldSimple w:instr=" SEQ Figure \* ARABIC ">
-        <w:r>
-          <w:rPr>
-            <w:noProof/>
-          </w:rPr>
-          <w:t>7</w:t>
-        </w:r>
-      </w:fldSimple>
+      <w:r>
+        <w:fldChar w:fldCharType="begin"/>
+      </w:r>
+      <w:r>
+        <w:instrText xml:space="preserve"> SEQ Figure \* ARABIC </w:instrText>
+      </w:r>
+      <w:r>
+        <w:fldChar w:fldCharType="separate"/>
+      </w:r>
+      <w:r>
+        <w:rPr>
+          <w:noProof/>
+        </w:rPr>
+        <w:t>7</w:t>
+      </w:r>
+      <w:r>
+        <w:rPr>
+          <w:noProof/>
+        </w:rPr>
+        <w:fldChar w:fldCharType="end"/>
+      </w:r>
       <w:r>
         <w:t>: Model using DFT Layer without Input Splicing.</w:t>
       </w:r>
@@ -6636,14 +6724,27 @@
       <w:r>
         <w:t xml:space="preserve">Figure </w:t>
       </w:r>
-      <w:fldSimple w:instr=" SEQ Figure \* ARABIC ">
-        <w:r>
-          <w:rPr>
-            <w:noProof/>
-          </w:rPr>
-          <w:t>8</w:t>
-        </w:r>
-      </w:fldSimple>
+      <w:r>
+        <w:fldChar w:fldCharType="begin"/>
+      </w:r>
+      <w:r>
+        <w:instrText xml:space="preserve"> SEQ Figure \* ARABIC </w:instrText>
+      </w:r>
+      <w:r>
+        <w:fldChar w:fldCharType="separate"/>
+      </w:r>
+      <w:r>
+        <w:rPr>
+          <w:noProof/>
+        </w:rPr>
+        <w:t>8</w:t>
+      </w:r>
+      <w:r>
+        <w:rPr>
+          <w:noProof/>
+        </w:rPr>
+        <w:fldChar w:fldCharType="end"/>
+      </w:r>
       <w:r>
         <w:t>: Algorithm to Find No. Splices to achieve minimum No. Parameters.</w:t>
       </w:r>
@@ -6789,14 +6890,27 @@
       <w:r>
         <w:t xml:space="preserve">Figure </w:t>
       </w:r>
-      <w:fldSimple w:instr=" SEQ Figure \* ARABIC ">
-        <w:r>
-          <w:rPr>
-            <w:noProof/>
-          </w:rPr>
-          <w:t>9</w:t>
-        </w:r>
-      </w:fldSimple>
+      <w:r>
+        <w:fldChar w:fldCharType="begin"/>
+      </w:r>
+      <w:r>
+        <w:instrText xml:space="preserve"> SEQ Figure \* ARABIC </w:instrText>
+      </w:r>
+      <w:r>
+        <w:fldChar w:fldCharType="separate"/>
+      </w:r>
+      <w:r>
+        <w:rPr>
+          <w:noProof/>
+        </w:rPr>
+        <w:t>9</w:t>
+      </w:r>
+      <w:r>
+        <w:rPr>
+          <w:noProof/>
+        </w:rPr>
+        <w:fldChar w:fldCharType="end"/>
+      </w:r>
       <w:r>
         <w:t>: Model using DFT Layer without Input Splicing.</w:t>
       </w:r>
@@ -7020,14 +7134,27 @@
       <w:r>
         <w:t xml:space="preserve">Figure </w:t>
       </w:r>
-      <w:fldSimple w:instr=" SEQ Figure \* ARABIC ">
-        <w:r>
-          <w:rPr>
-            <w:noProof/>
-          </w:rPr>
-          <w:t>10</w:t>
-        </w:r>
-      </w:fldSimple>
+      <w:r>
+        <w:fldChar w:fldCharType="begin"/>
+      </w:r>
+      <w:r>
+        <w:instrText xml:space="preserve"> SEQ Figure \* ARABIC </w:instrText>
+      </w:r>
+      <w:r>
+        <w:fldChar w:fldCharType="separate"/>
+      </w:r>
+      <w:r>
+        <w:rPr>
+          <w:noProof/>
+        </w:rPr>
+        <w:t>10</w:t>
+      </w:r>
+      <w:r>
+        <w:rPr>
+          <w:noProof/>
+        </w:rPr>
+        <w:fldChar w:fldCharType="end"/>
+      </w:r>
       <w:r>
         <w:t>: List of all words the upcoming models will be trained to identify.</w:t>
       </w:r>
@@ -7176,14 +7303,27 @@
       <w:r>
         <w:t xml:space="preserve">Figure </w:t>
       </w:r>
-      <w:fldSimple w:instr=" SEQ Figure \* ARABIC ">
-        <w:r>
-          <w:rPr>
-            <w:noProof/>
-          </w:rPr>
-          <w:t>11</w:t>
-        </w:r>
-      </w:fldSimple>
+      <w:r>
+        <w:fldChar w:fldCharType="begin"/>
+      </w:r>
+      <w:r>
+        <w:instrText xml:space="preserve"> SEQ Figure \* ARABIC </w:instrText>
+      </w:r>
+      <w:r>
+        <w:fldChar w:fldCharType="separate"/>
+      </w:r>
+      <w:r>
+        <w:rPr>
+          <w:noProof/>
+        </w:rPr>
+        <w:t>11</w:t>
+      </w:r>
+      <w:r>
+        <w:rPr>
+          <w:noProof/>
+        </w:rPr>
+        <w:fldChar w:fldCharType="end"/>
+      </w:r>
       <w:r>
         <w:t>: Standard Model Summary</w:t>
       </w:r>
@@ -7496,14 +7636,27 @@
       <w:r>
         <w:t xml:space="preserve">Figure </w:t>
       </w:r>
-      <w:fldSimple w:instr=" SEQ Figure \* ARABIC ">
-        <w:r>
-          <w:rPr>
-            <w:noProof/>
-          </w:rPr>
-          <w:t>12</w:t>
-        </w:r>
-      </w:fldSimple>
+      <w:r>
+        <w:fldChar w:fldCharType="begin"/>
+      </w:r>
+      <w:r>
+        <w:instrText xml:space="preserve"> SEQ Figure \* ARABIC </w:instrText>
+      </w:r>
+      <w:r>
+        <w:fldChar w:fldCharType="separate"/>
+      </w:r>
+      <w:r>
+        <w:rPr>
+          <w:noProof/>
+        </w:rPr>
+        <w:t>12</w:t>
+      </w:r>
+      <w:r>
+        <w:rPr>
+          <w:noProof/>
+        </w:rPr>
+        <w:fldChar w:fldCharType="end"/>
+      </w:r>
       <w:r>
         <w:t>: Standard Model Loss during Training and Validation</w:t>
       </w:r>
@@ -7563,14 +7716,27 @@
       <w:r>
         <w:t xml:space="preserve">Figure </w:t>
       </w:r>
-      <w:fldSimple w:instr=" SEQ Figure \* ARABIC ">
-        <w:r>
-          <w:rPr>
-            <w:noProof/>
-          </w:rPr>
-          <w:t>13</w:t>
-        </w:r>
-      </w:fldSimple>
+      <w:r>
+        <w:fldChar w:fldCharType="begin"/>
+      </w:r>
+      <w:r>
+        <w:instrText xml:space="preserve"> SEQ Figure \* ARABIC </w:instrText>
+      </w:r>
+      <w:r>
+        <w:fldChar w:fldCharType="separate"/>
+      </w:r>
+      <w:r>
+        <w:rPr>
+          <w:noProof/>
+        </w:rPr>
+        <w:t>13</w:t>
+      </w:r>
+      <w:r>
+        <w:rPr>
+          <w:noProof/>
+        </w:rPr>
+        <w:fldChar w:fldCharType="end"/>
+      </w:r>
       <w:r>
         <w:t>: Standard Model Training Report</w:t>
       </w:r>
@@ -7718,14 +7884,27 @@
       <w:r>
         <w:t xml:space="preserve">Figure </w:t>
       </w:r>
-      <w:fldSimple w:instr=" SEQ Figure \* ARABIC ">
-        <w:r>
-          <w:rPr>
-            <w:noProof/>
-          </w:rPr>
-          <w:t>14</w:t>
-        </w:r>
-      </w:fldSimple>
+      <w:r>
+        <w:fldChar w:fldCharType="begin"/>
+      </w:r>
+      <w:r>
+        <w:instrText xml:space="preserve"> SEQ Figure \* ARABIC </w:instrText>
+      </w:r>
+      <w:r>
+        <w:fldChar w:fldCharType="separate"/>
+      </w:r>
+      <w:r>
+        <w:rPr>
+          <w:noProof/>
+        </w:rPr>
+        <w:t>14</w:t>
+      </w:r>
+      <w:r>
+        <w:rPr>
+          <w:noProof/>
+        </w:rPr>
+        <w:fldChar w:fldCharType="end"/>
+      </w:r>
       <w:r>
         <w:t>: DFT Model [part 1]</w:t>
       </w:r>
@@ -7785,14 +7964,27 @@
       <w:r>
         <w:t xml:space="preserve">Figure </w:t>
       </w:r>
-      <w:fldSimple w:instr=" SEQ Figure \* ARABIC ">
-        <w:r>
-          <w:rPr>
-            <w:noProof/>
-          </w:rPr>
-          <w:t>15</w:t>
-        </w:r>
-      </w:fldSimple>
+      <w:r>
+        <w:fldChar w:fldCharType="begin"/>
+      </w:r>
+      <w:r>
+        <w:instrText xml:space="preserve"> SEQ Figure \* ARABIC </w:instrText>
+      </w:r>
+      <w:r>
+        <w:fldChar w:fldCharType="separate"/>
+      </w:r>
+      <w:r>
+        <w:rPr>
+          <w:noProof/>
+        </w:rPr>
+        <w:t>15</w:t>
+      </w:r>
+      <w:r>
+        <w:rPr>
+          <w:noProof/>
+        </w:rPr>
+        <w:fldChar w:fldCharType="end"/>
+      </w:r>
       <w:r>
         <w:t>: DFT Model [part 2]</w:t>
       </w:r>
@@ -7862,14 +8054,27 @@
       <w:r>
         <w:t xml:space="preserve">Figure </w:t>
       </w:r>
-      <w:fldSimple w:instr=" SEQ Figure \* ARABIC ">
-        <w:r>
-          <w:rPr>
-            <w:noProof/>
-          </w:rPr>
-          <w:t>16</w:t>
-        </w:r>
-      </w:fldSimple>
+      <w:r>
+        <w:fldChar w:fldCharType="begin"/>
+      </w:r>
+      <w:r>
+        <w:instrText xml:space="preserve"> SEQ Figure \* ARABIC </w:instrText>
+      </w:r>
+      <w:r>
+        <w:fldChar w:fldCharType="separate"/>
+      </w:r>
+      <w:r>
+        <w:rPr>
+          <w:noProof/>
+        </w:rPr>
+        <w:t>16</w:t>
+      </w:r>
+      <w:r>
+        <w:rPr>
+          <w:noProof/>
+        </w:rPr>
+        <w:fldChar w:fldCharType="end"/>
+      </w:r>
       <w:r>
         <w:t>: DFT Model [part 3]</w:t>
       </w:r>
@@ -8210,14 +8415,27 @@
       <w:r>
         <w:t xml:space="preserve">Figure </w:t>
       </w:r>
-      <w:fldSimple w:instr=" SEQ Figure \* ARABIC ">
-        <w:r>
-          <w:rPr>
-            <w:noProof/>
-          </w:rPr>
-          <w:t>17</w:t>
-        </w:r>
-      </w:fldSimple>
+      <w:r>
+        <w:fldChar w:fldCharType="begin"/>
+      </w:r>
+      <w:r>
+        <w:instrText xml:space="preserve"> SEQ Figure \* ARABIC </w:instrText>
+      </w:r>
+      <w:r>
+        <w:fldChar w:fldCharType="separate"/>
+      </w:r>
+      <w:r>
+        <w:rPr>
+          <w:noProof/>
+        </w:rPr>
+        <w:t>17</w:t>
+      </w:r>
+      <w:r>
+        <w:rPr>
+          <w:noProof/>
+        </w:rPr>
+        <w:fldChar w:fldCharType="end"/>
+      </w:r>
       <w:r>
         <w:t>: DFT Model Loss Value during Training and Validation</w:t>
       </w:r>
@@ -8277,14 +8495,27 @@
       <w:r>
         <w:t xml:space="preserve">Figure </w:t>
       </w:r>
-      <w:fldSimple w:instr=" SEQ Figure \* ARABIC ">
-        <w:r>
-          <w:rPr>
-            <w:noProof/>
-          </w:rPr>
-          <w:t>18</w:t>
-        </w:r>
-      </w:fldSimple>
+      <w:r>
+        <w:fldChar w:fldCharType="begin"/>
+      </w:r>
+      <w:r>
+        <w:instrText xml:space="preserve"> SEQ Figure \* ARABIC </w:instrText>
+      </w:r>
+      <w:r>
+        <w:fldChar w:fldCharType="separate"/>
+      </w:r>
+      <w:r>
+        <w:rPr>
+          <w:noProof/>
+        </w:rPr>
+        <w:t>18</w:t>
+      </w:r>
+      <w:r>
+        <w:rPr>
+          <w:noProof/>
+        </w:rPr>
+        <w:fldChar w:fldCharType="end"/>
+      </w:r>
       <w:r>
         <w:t>: DFT Model Training Report</w:t>
       </w:r>

</xml_diff>